<commit_message>
Relational DB - Module 2 - Unit 3 - PostgreSQL - Workshop2
</commit_message>
<xml_diff>
--- a/BaseDeDatos/2.BasesDeDatosRelacionales/Unidad3/UNIDAD3.docx
+++ b/BaseDeDatos/2.BasesDeDatosRelacionales/Unidad3/UNIDAD3.docx
@@ -296,7 +296,6 @@
           <w:color w:val="000000" w:themeColor="text1"/>
           <w:sz w:val="24"/>
           <w:szCs w:val="24"/>
-          <w:lang w:val="es-CR"/>
         </w:rPr>
       </w:pPr>
       <w:hyperlink r:id="rId6" w:history="1">
@@ -314,14 +313,1223 @@
     </w:p>
     <w:p>
       <w:pPr>
-        <w:spacing w:before="100" w:beforeAutospacing="1" w:after="100" w:afterAutospacing="1" w:line="240" w:lineRule="auto"/>
+        <w:spacing w:after="0" w:line="240" w:lineRule="auto"/>
+        <w:rPr>
+          <w:rFonts w:ascii="Arial" w:eastAsia="Times New Roman" w:hAnsi="Arial" w:cs="Arial"/>
+          <w:color w:val="000000" w:themeColor="text1"/>
+          <w:sz w:val="24"/>
+          <w:szCs w:val="24"/>
+          <w:lang w:val="es-CR"/>
+        </w:rPr>
+      </w:pPr>
+      <w:r>
+        <w:rPr>
+          <w:rFonts w:ascii="Arial" w:eastAsia="Times New Roman" w:hAnsi="Arial" w:cs="Arial"/>
+          <w:color w:val="000000" w:themeColor="text1"/>
+          <w:sz w:val="24"/>
+          <w:szCs w:val="24"/>
+          <w:lang w:val="es-CR"/>
+        </w:rPr>
+        <w:t>Acceder por consola c</w:t>
+      </w:r>
+      <w:r>
+        <w:rPr>
+          <w:rFonts w:ascii="Arial" w:eastAsia="Times New Roman" w:hAnsi="Arial" w:cs="Arial"/>
+          <w:color w:val="000000" w:themeColor="text1"/>
+          <w:sz w:val="24"/>
+          <w:szCs w:val="24"/>
+          <w:lang w:val="es-CR"/>
+        </w:rPr>
+        <w:t>on el comando:</w:t>
+      </w:r>
+    </w:p>
+    <w:p>
+      <w:pPr>
+        <w:spacing w:after="0" w:line="240" w:lineRule="auto"/>
+        <w:rPr>
+          <w:rFonts w:ascii="Arial" w:eastAsia="Times New Roman" w:hAnsi="Arial" w:cs="Arial"/>
+          <w:color w:val="000000" w:themeColor="text1"/>
+          <w:sz w:val="24"/>
+          <w:szCs w:val="24"/>
+          <w:lang w:val="es-CR"/>
+        </w:rPr>
+      </w:pPr>
+    </w:p>
+    <w:p>
+      <w:pPr>
+        <w:spacing w:after="0" w:line="240" w:lineRule="auto"/>
+        <w:rPr>
+          <w:rFonts w:ascii="Arial" w:eastAsia="Times New Roman" w:hAnsi="Arial" w:cs="Arial"/>
+          <w:color w:val="000000" w:themeColor="text1"/>
+          <w:sz w:val="24"/>
+          <w:szCs w:val="24"/>
+          <w:lang w:val="es-CR"/>
+        </w:rPr>
+      </w:pPr>
+      <w:r>
+        <w:rPr>
+          <w:rFonts w:ascii="Arial" w:eastAsia="Times New Roman" w:hAnsi="Arial" w:cs="Arial"/>
+          <w:color w:val="000000" w:themeColor="text1"/>
+          <w:sz w:val="24"/>
+          <w:szCs w:val="24"/>
+          <w:lang w:val="es-CR"/>
+        </w:rPr>
+        <w:t>Cliente – Servidor</w:t>
+      </w:r>
+    </w:p>
+    <w:p>
+      <w:pPr>
+        <w:spacing w:after="0" w:line="240" w:lineRule="auto"/>
+        <w:rPr>
+          <w:rFonts w:ascii="Arial" w:eastAsia="Times New Roman" w:hAnsi="Arial" w:cs="Arial"/>
+          <w:color w:val="000000" w:themeColor="text1"/>
+          <w:sz w:val="24"/>
+          <w:szCs w:val="24"/>
+          <w:lang w:val="es-CR"/>
+        </w:rPr>
+      </w:pPr>
+      <w:r>
+        <w:rPr>
+          <w:rFonts w:ascii="Arial" w:eastAsia="Times New Roman" w:hAnsi="Arial" w:cs="Arial"/>
+          <w:color w:val="000000" w:themeColor="text1"/>
+          <w:sz w:val="24"/>
+          <w:szCs w:val="24"/>
+          <w:lang w:val="es-CR"/>
+        </w:rPr>
+        <w:t xml:space="preserve">Cliente: </w:t>
+      </w:r>
+      <w:proofErr w:type="spellStart"/>
+      <w:r>
+        <w:rPr>
+          <w:rFonts w:ascii="Arial" w:eastAsia="Times New Roman" w:hAnsi="Arial" w:cs="Arial"/>
+          <w:color w:val="000000" w:themeColor="text1"/>
+          <w:sz w:val="24"/>
+          <w:szCs w:val="24"/>
+          <w:lang w:val="es-CR"/>
+        </w:rPr>
+        <w:t>psql</w:t>
+      </w:r>
+      <w:proofErr w:type="spellEnd"/>
+    </w:p>
+    <w:p>
+      <w:pPr>
+        <w:spacing w:after="0" w:line="240" w:lineRule="auto"/>
+        <w:rPr>
+          <w:rFonts w:ascii="Arial" w:eastAsia="Times New Roman" w:hAnsi="Arial" w:cs="Arial"/>
+          <w:color w:val="000000" w:themeColor="text1"/>
+          <w:sz w:val="24"/>
+          <w:szCs w:val="24"/>
+          <w:lang w:val="es-CR"/>
+        </w:rPr>
+      </w:pPr>
+      <w:r>
+        <w:rPr>
+          <w:rFonts w:ascii="Arial" w:eastAsia="Times New Roman" w:hAnsi="Arial" w:cs="Arial"/>
+          <w:color w:val="000000" w:themeColor="text1"/>
+          <w:sz w:val="24"/>
+          <w:szCs w:val="24"/>
+          <w:lang w:val="es-CR"/>
+        </w:rPr>
+        <w:t>Comando:</w:t>
+      </w:r>
+    </w:p>
+    <w:p>
+      <w:pPr>
+        <w:spacing w:after="0" w:line="240" w:lineRule="auto"/>
+        <w:rPr>
+          <w:rFonts w:ascii="Arial" w:eastAsia="Times New Roman" w:hAnsi="Arial" w:cs="Arial"/>
+          <w:color w:val="000000" w:themeColor="text1"/>
+          <w:sz w:val="24"/>
+          <w:szCs w:val="24"/>
+          <w:lang w:val="es-CR"/>
+        </w:rPr>
+      </w:pPr>
+    </w:p>
+    <w:p>
+      <w:pPr>
+        <w:spacing w:after="0" w:line="240" w:lineRule="auto"/>
+        <w:rPr>
+          <w:rFonts w:ascii="Arial" w:eastAsia="Times New Roman" w:hAnsi="Arial" w:cs="Arial"/>
+          <w:color w:val="000000" w:themeColor="text1"/>
+          <w:sz w:val="24"/>
+          <w:szCs w:val="24"/>
+          <w:lang w:val="es-CR"/>
+        </w:rPr>
+      </w:pPr>
+      <w:r>
+        <w:rPr>
+          <w:rFonts w:ascii="Arial" w:eastAsia="Times New Roman" w:hAnsi="Arial" w:cs="Arial"/>
+          <w:color w:val="000000" w:themeColor="text1"/>
+          <w:sz w:val="24"/>
+          <w:szCs w:val="24"/>
+          <w:lang w:val="es-CR"/>
+        </w:rPr>
+        <w:t>&gt;</w:t>
+      </w:r>
+      <w:proofErr w:type="spellStart"/>
+      <w:r>
+        <w:rPr>
+          <w:rFonts w:ascii="Arial" w:eastAsia="Times New Roman" w:hAnsi="Arial" w:cs="Arial"/>
+          <w:color w:val="000000" w:themeColor="text1"/>
+          <w:sz w:val="24"/>
+          <w:szCs w:val="24"/>
+          <w:lang w:val="es-CR"/>
+        </w:rPr>
+        <w:t>psql</w:t>
+      </w:r>
+      <w:proofErr w:type="spellEnd"/>
+      <w:r>
+        <w:rPr>
+          <w:rFonts w:ascii="Arial" w:eastAsia="Times New Roman" w:hAnsi="Arial" w:cs="Arial"/>
+          <w:color w:val="000000" w:themeColor="text1"/>
+          <w:sz w:val="24"/>
+          <w:szCs w:val="24"/>
+          <w:lang w:val="es-CR"/>
+        </w:rPr>
+        <w:t xml:space="preserve"> -U </w:t>
+      </w:r>
+      <w:proofErr w:type="spellStart"/>
+      <w:r>
+        <w:rPr>
+          <w:rFonts w:ascii="Arial" w:eastAsia="Times New Roman" w:hAnsi="Arial" w:cs="Arial"/>
+          <w:color w:val="000000" w:themeColor="text1"/>
+          <w:sz w:val="24"/>
+          <w:szCs w:val="24"/>
+          <w:lang w:val="es-CR"/>
+        </w:rPr>
+        <w:t>postgres</w:t>
+      </w:r>
+      <w:proofErr w:type="spellEnd"/>
+      <w:r>
+        <w:rPr>
+          <w:rFonts w:ascii="Arial" w:eastAsia="Times New Roman" w:hAnsi="Arial" w:cs="Arial"/>
+          <w:color w:val="000000" w:themeColor="text1"/>
+          <w:sz w:val="24"/>
+          <w:szCs w:val="24"/>
+          <w:lang w:val="es-CR"/>
+        </w:rPr>
+        <w:t xml:space="preserve"> -W </w:t>
+      </w:r>
+      <w:r>
+        <w:rPr>
+          <w:rFonts w:ascii="Arial" w:eastAsia="Times New Roman" w:hAnsi="Arial" w:cs="Arial"/>
+          <w:color w:val="000000" w:themeColor="text1"/>
+          <w:sz w:val="24"/>
+          <w:szCs w:val="24"/>
+          <w:lang w:val="es-CR"/>
+        </w:rPr>
+        <w:t>-h localhost</w:t>
+      </w:r>
+    </w:p>
+    <w:p>
+      <w:pPr>
+        <w:spacing w:after="0" w:line="240" w:lineRule="auto"/>
+        <w:rPr>
+          <w:rFonts w:ascii="Arial" w:eastAsia="Times New Roman" w:hAnsi="Arial" w:cs="Arial"/>
+          <w:color w:val="000000" w:themeColor="text1"/>
+          <w:sz w:val="24"/>
+          <w:szCs w:val="24"/>
+          <w:lang w:val="es-CR"/>
+        </w:rPr>
+      </w:pPr>
+    </w:p>
+    <w:p>
+      <w:pPr>
+        <w:spacing w:after="0" w:line="240" w:lineRule="auto"/>
+        <w:rPr>
+          <w:rFonts w:ascii="Arial" w:eastAsia="Times New Roman" w:hAnsi="Arial" w:cs="Arial"/>
+          <w:color w:val="000000" w:themeColor="text1"/>
+          <w:sz w:val="24"/>
+          <w:szCs w:val="24"/>
+          <w:lang w:val="es-CR"/>
+        </w:rPr>
+      </w:pPr>
+      <w:r>
+        <w:rPr>
+          <w:rFonts w:ascii="Arial" w:eastAsia="Times New Roman" w:hAnsi="Arial" w:cs="Arial"/>
+          <w:color w:val="000000" w:themeColor="text1"/>
+          <w:sz w:val="24"/>
+          <w:szCs w:val="24"/>
+          <w:lang w:val="es-CR"/>
+        </w:rPr>
+        <w:t>Argumentos</w:t>
+      </w:r>
+    </w:p>
+    <w:p>
+      <w:pPr>
+        <w:spacing w:after="0" w:line="240" w:lineRule="auto"/>
+        <w:rPr>
+          <w:rFonts w:ascii="Arial" w:eastAsia="Times New Roman" w:hAnsi="Arial" w:cs="Arial"/>
+          <w:color w:val="000000" w:themeColor="text1"/>
+          <w:sz w:val="24"/>
+          <w:szCs w:val="24"/>
+          <w:lang w:val="es-CR"/>
+        </w:rPr>
+      </w:pPr>
+      <w:r>
+        <w:rPr>
+          <w:rFonts w:ascii="Arial" w:eastAsia="Times New Roman" w:hAnsi="Arial" w:cs="Arial"/>
+          <w:color w:val="000000" w:themeColor="text1"/>
+          <w:sz w:val="24"/>
+          <w:szCs w:val="24"/>
+          <w:lang w:val="es-CR"/>
+        </w:rPr>
+        <w:t xml:space="preserve">-W </w:t>
+      </w:r>
+      <w:r>
+        <w:rPr>
+          <w:rFonts w:ascii="Arial" w:eastAsia="Times New Roman" w:hAnsi="Arial" w:cs="Arial"/>
+          <w:color w:val="000000" w:themeColor="text1"/>
+          <w:sz w:val="24"/>
+          <w:szCs w:val="24"/>
+          <w:lang w:val="es-CR"/>
+        </w:rPr>
+        <w:sym w:font="Wingdings" w:char="F0E0"/>
+      </w:r>
+      <w:r>
+        <w:rPr>
+          <w:rFonts w:ascii="Arial" w:eastAsia="Times New Roman" w:hAnsi="Arial" w:cs="Arial"/>
+          <w:color w:val="000000" w:themeColor="text1"/>
+          <w:sz w:val="24"/>
+          <w:szCs w:val="24"/>
+          <w:lang w:val="es-CR"/>
+        </w:rPr>
+        <w:t xml:space="preserve"> es para que el sistema pida la clave</w:t>
+      </w:r>
+    </w:p>
+    <w:p>
+      <w:pPr>
+        <w:spacing w:after="0" w:line="240" w:lineRule="auto"/>
+        <w:rPr>
+          <w:rFonts w:ascii="Arial" w:eastAsia="Times New Roman" w:hAnsi="Arial" w:cs="Arial"/>
+          <w:color w:val="000000" w:themeColor="text1"/>
+          <w:sz w:val="24"/>
+          <w:szCs w:val="24"/>
+          <w:lang w:val="es-CR"/>
+        </w:rPr>
+      </w:pPr>
+      <w:r>
+        <w:rPr>
+          <w:rFonts w:ascii="Arial" w:eastAsia="Times New Roman" w:hAnsi="Arial" w:cs="Arial"/>
+          <w:color w:val="000000" w:themeColor="text1"/>
+          <w:sz w:val="24"/>
+          <w:szCs w:val="24"/>
+          <w:lang w:val="es-CR"/>
+        </w:rPr>
+        <w:t xml:space="preserve">-h </w:t>
+      </w:r>
+      <w:r>
+        <w:rPr>
+          <w:rFonts w:ascii="Arial" w:eastAsia="Times New Roman" w:hAnsi="Arial" w:cs="Arial"/>
+          <w:color w:val="000000" w:themeColor="text1"/>
+          <w:sz w:val="24"/>
+          <w:szCs w:val="24"/>
+          <w:lang w:val="es-CR"/>
+        </w:rPr>
+        <w:sym w:font="Wingdings" w:char="F0E0"/>
+      </w:r>
+      <w:r>
+        <w:rPr>
+          <w:rFonts w:ascii="Arial" w:eastAsia="Times New Roman" w:hAnsi="Arial" w:cs="Arial"/>
+          <w:color w:val="000000" w:themeColor="text1"/>
+          <w:sz w:val="24"/>
+          <w:szCs w:val="24"/>
+          <w:lang w:val="es-CR"/>
+        </w:rPr>
+        <w:t xml:space="preserve"> localhost o IP</w:t>
+      </w:r>
+    </w:p>
+    <w:p>
+      <w:pPr>
+        <w:spacing w:after="0" w:line="240" w:lineRule="auto"/>
+        <w:rPr>
+          <w:rFonts w:ascii="Arial" w:eastAsia="Times New Roman" w:hAnsi="Arial" w:cs="Arial"/>
+          <w:color w:val="000000" w:themeColor="text1"/>
+          <w:sz w:val="24"/>
+          <w:szCs w:val="24"/>
+          <w:lang w:val="es-CR"/>
+        </w:rPr>
+      </w:pPr>
+      <w:r>
+        <w:rPr>
+          <w:rFonts w:ascii="Arial" w:eastAsia="Times New Roman" w:hAnsi="Arial" w:cs="Arial"/>
+          <w:color w:val="000000" w:themeColor="text1"/>
+          <w:sz w:val="24"/>
+          <w:szCs w:val="24"/>
+          <w:lang w:val="es-CR"/>
+        </w:rPr>
+        <w:t xml:space="preserve">-d </w:t>
+      </w:r>
+      <w:r>
+        <w:rPr>
+          <w:rFonts w:ascii="Arial" w:eastAsia="Times New Roman" w:hAnsi="Arial" w:cs="Arial"/>
+          <w:color w:val="000000" w:themeColor="text1"/>
+          <w:sz w:val="24"/>
+          <w:szCs w:val="24"/>
+          <w:lang w:val="es-CR"/>
+        </w:rPr>
+        <w:sym w:font="Wingdings" w:char="F0E0"/>
+      </w:r>
+      <w:r>
+        <w:rPr>
+          <w:rFonts w:ascii="Arial" w:eastAsia="Times New Roman" w:hAnsi="Arial" w:cs="Arial"/>
+          <w:color w:val="000000" w:themeColor="text1"/>
+          <w:sz w:val="24"/>
+          <w:szCs w:val="24"/>
+          <w:lang w:val="es-CR"/>
+        </w:rPr>
+        <w:t xml:space="preserve"> Nombre de la base de datos para ingresar directamente en la conexión</w:t>
+      </w:r>
+    </w:p>
+    <w:p>
+      <w:pPr>
+        <w:spacing w:after="0" w:line="240" w:lineRule="auto"/>
+        <w:rPr>
+          <w:rFonts w:ascii="Arial" w:eastAsia="Times New Roman" w:hAnsi="Arial" w:cs="Arial"/>
+          <w:color w:val="000000" w:themeColor="text1"/>
+          <w:sz w:val="24"/>
+          <w:szCs w:val="24"/>
+          <w:lang w:val="es-CR"/>
+        </w:rPr>
+      </w:pPr>
+    </w:p>
+    <w:p>
+      <w:pPr>
+        <w:spacing w:after="0" w:line="240" w:lineRule="auto"/>
+        <w:rPr>
+          <w:rFonts w:ascii="Arial" w:eastAsia="Times New Roman" w:hAnsi="Arial" w:cs="Arial"/>
+          <w:color w:val="000000" w:themeColor="text1"/>
+          <w:sz w:val="24"/>
+          <w:szCs w:val="24"/>
+          <w:lang w:val="es-CR"/>
+        </w:rPr>
+      </w:pPr>
+    </w:p>
+    <w:p>
+      <w:pPr>
+        <w:spacing w:after="0" w:line="240" w:lineRule="auto"/>
+        <w:rPr>
+          <w:rFonts w:ascii="Arial" w:eastAsia="Times New Roman" w:hAnsi="Arial" w:cs="Arial"/>
+          <w:color w:val="000000" w:themeColor="text1"/>
+          <w:sz w:val="24"/>
+          <w:szCs w:val="24"/>
+          <w:lang w:val="es-CR"/>
+        </w:rPr>
+      </w:pPr>
+      <w:r>
+        <w:rPr>
+          <w:rFonts w:ascii="Arial" w:eastAsia="Times New Roman" w:hAnsi="Arial" w:cs="Arial"/>
+          <w:color w:val="000000" w:themeColor="text1"/>
+          <w:sz w:val="24"/>
+          <w:szCs w:val="24"/>
+          <w:lang w:val="es-CR"/>
+        </w:rPr>
+        <w:t xml:space="preserve">Comandos </w:t>
+      </w:r>
+      <w:proofErr w:type="spellStart"/>
+      <w:r>
+        <w:rPr>
+          <w:rFonts w:ascii="Arial" w:eastAsia="Times New Roman" w:hAnsi="Arial" w:cs="Arial"/>
+          <w:color w:val="000000" w:themeColor="text1"/>
+          <w:sz w:val="24"/>
+          <w:szCs w:val="24"/>
+          <w:lang w:val="es-CR"/>
+        </w:rPr>
+        <w:t>postgres</w:t>
+      </w:r>
+      <w:proofErr w:type="spellEnd"/>
+      <w:r>
+        <w:rPr>
+          <w:rFonts w:ascii="Arial" w:eastAsia="Times New Roman" w:hAnsi="Arial" w:cs="Arial"/>
+          <w:color w:val="000000" w:themeColor="text1"/>
+          <w:sz w:val="24"/>
+          <w:szCs w:val="24"/>
+          <w:lang w:val="es-CR"/>
+        </w:rPr>
+        <w:t>:</w:t>
+      </w:r>
+    </w:p>
+    <w:p>
+      <w:pPr>
+        <w:spacing w:after="0" w:line="240" w:lineRule="auto"/>
+        <w:rPr>
+          <w:rFonts w:ascii="Arial" w:eastAsia="Times New Roman" w:hAnsi="Arial" w:cs="Arial"/>
+          <w:color w:val="000000" w:themeColor="text1"/>
+          <w:sz w:val="24"/>
+          <w:szCs w:val="24"/>
+          <w:lang w:val="es-CR"/>
+        </w:rPr>
+      </w:pPr>
+      <w:proofErr w:type="spellStart"/>
+      <w:r>
+        <w:rPr>
+          <w:rFonts w:ascii="Arial" w:eastAsia="Times New Roman" w:hAnsi="Arial" w:cs="Arial"/>
+          <w:color w:val="000000" w:themeColor="text1"/>
+          <w:sz w:val="24"/>
+          <w:szCs w:val="24"/>
+          <w:lang w:val="es-CR"/>
+        </w:rPr>
+        <w:t>Postgres</w:t>
+      </w:r>
+      <w:proofErr w:type="spellEnd"/>
+      <w:r>
+        <w:rPr>
+          <w:rFonts w:ascii="Arial" w:eastAsia="Times New Roman" w:hAnsi="Arial" w:cs="Arial"/>
+          <w:color w:val="000000" w:themeColor="text1"/>
+          <w:sz w:val="24"/>
+          <w:szCs w:val="24"/>
+          <w:lang w:val="es-CR"/>
+        </w:rPr>
+        <w:t xml:space="preserve">=# \l </w:t>
+      </w:r>
+      <w:r>
+        <w:rPr>
+          <w:rFonts w:ascii="Arial" w:eastAsia="Times New Roman" w:hAnsi="Arial" w:cs="Arial"/>
+          <w:color w:val="000000" w:themeColor="text1"/>
+          <w:sz w:val="24"/>
+          <w:szCs w:val="24"/>
+          <w:lang w:val="es-CR"/>
+        </w:rPr>
+        <w:sym w:font="Wingdings" w:char="F0E0"/>
+      </w:r>
+      <w:r>
+        <w:rPr>
+          <w:rFonts w:ascii="Arial" w:eastAsia="Times New Roman" w:hAnsi="Arial" w:cs="Arial"/>
+          <w:color w:val="000000" w:themeColor="text1"/>
+          <w:sz w:val="24"/>
+          <w:szCs w:val="24"/>
+          <w:lang w:val="es-CR"/>
+        </w:rPr>
+        <w:t xml:space="preserve"> Para listar las </w:t>
+      </w:r>
+      <w:proofErr w:type="spellStart"/>
+      <w:r>
+        <w:rPr>
+          <w:rFonts w:ascii="Arial" w:eastAsia="Times New Roman" w:hAnsi="Arial" w:cs="Arial"/>
+          <w:color w:val="000000" w:themeColor="text1"/>
+          <w:sz w:val="24"/>
+          <w:szCs w:val="24"/>
+          <w:lang w:val="es-CR"/>
+        </w:rPr>
+        <w:t>DBs</w:t>
+      </w:r>
+      <w:proofErr w:type="spellEnd"/>
+    </w:p>
+    <w:p>
+      <w:pPr>
+        <w:spacing w:after="0" w:line="240" w:lineRule="auto"/>
+        <w:rPr>
+          <w:rFonts w:ascii="Arial" w:eastAsia="Times New Roman" w:hAnsi="Arial" w:cs="Arial"/>
+          <w:color w:val="000000" w:themeColor="text1"/>
+          <w:sz w:val="24"/>
+          <w:szCs w:val="24"/>
+          <w:lang w:val="es-CR"/>
+        </w:rPr>
+      </w:pPr>
+      <w:proofErr w:type="spellStart"/>
+      <w:r>
+        <w:rPr>
+          <w:rFonts w:ascii="Arial" w:eastAsia="Times New Roman" w:hAnsi="Arial" w:cs="Arial"/>
+          <w:color w:val="000000" w:themeColor="text1"/>
+          <w:sz w:val="24"/>
+          <w:szCs w:val="24"/>
+          <w:lang w:val="es-CR"/>
+        </w:rPr>
+        <w:t>Postgres</w:t>
+      </w:r>
+      <w:proofErr w:type="spellEnd"/>
+      <w:r>
+        <w:rPr>
+          <w:rFonts w:ascii="Arial" w:eastAsia="Times New Roman" w:hAnsi="Arial" w:cs="Arial"/>
+          <w:color w:val="000000" w:themeColor="text1"/>
+          <w:sz w:val="24"/>
+          <w:szCs w:val="24"/>
+          <w:lang w:val="es-CR"/>
+        </w:rPr>
+        <w:t>=#</w:t>
+      </w:r>
+      <w:r>
+        <w:rPr>
+          <w:rFonts w:ascii="Arial" w:eastAsia="Times New Roman" w:hAnsi="Arial" w:cs="Arial"/>
+          <w:color w:val="000000" w:themeColor="text1"/>
+          <w:sz w:val="24"/>
+          <w:szCs w:val="24"/>
+          <w:lang w:val="es-CR"/>
+        </w:rPr>
+        <w:t xml:space="preserve"> CREATE DATABASE</w:t>
+      </w:r>
+      <w:r>
+        <w:rPr>
+          <w:rFonts w:ascii="Arial" w:eastAsia="Times New Roman" w:hAnsi="Arial" w:cs="Arial"/>
+          <w:color w:val="000000" w:themeColor="text1"/>
+          <w:sz w:val="24"/>
+          <w:szCs w:val="24"/>
+          <w:lang w:val="es-CR"/>
+        </w:rPr>
+        <w:t xml:space="preserve"> </w:t>
+      </w:r>
+      <w:r>
+        <w:rPr>
+          <w:rFonts w:ascii="Arial" w:eastAsia="Times New Roman" w:hAnsi="Arial" w:cs="Arial"/>
+          <w:color w:val="000000" w:themeColor="text1"/>
+          <w:sz w:val="24"/>
+          <w:szCs w:val="24"/>
+          <w:lang w:val="es-CR"/>
+        </w:rPr>
+        <w:t xml:space="preserve">practicando; </w:t>
+      </w:r>
+      <w:r>
+        <w:rPr>
+          <w:rFonts w:ascii="Arial" w:eastAsia="Times New Roman" w:hAnsi="Arial" w:cs="Arial"/>
+          <w:color w:val="000000" w:themeColor="text1"/>
+          <w:sz w:val="24"/>
+          <w:szCs w:val="24"/>
+          <w:lang w:val="es-CR"/>
+        </w:rPr>
+        <w:sym w:font="Wingdings" w:char="F0E0"/>
+      </w:r>
+      <w:r>
+        <w:rPr>
+          <w:rFonts w:ascii="Arial" w:eastAsia="Times New Roman" w:hAnsi="Arial" w:cs="Arial"/>
+          <w:color w:val="000000" w:themeColor="text1"/>
+          <w:sz w:val="24"/>
+          <w:szCs w:val="24"/>
+          <w:lang w:val="es-CR"/>
+        </w:rPr>
+        <w:t xml:space="preserve"> Para </w:t>
+      </w:r>
+      <w:r>
+        <w:rPr>
+          <w:rFonts w:ascii="Arial" w:eastAsia="Times New Roman" w:hAnsi="Arial" w:cs="Arial"/>
+          <w:color w:val="000000" w:themeColor="text1"/>
+          <w:sz w:val="24"/>
+          <w:szCs w:val="24"/>
+          <w:lang w:val="es-CR"/>
+        </w:rPr>
+        <w:t>crear una DB con el nombre practicando</w:t>
+      </w:r>
+    </w:p>
+    <w:p>
+      <w:pPr>
+        <w:spacing w:after="0" w:line="240" w:lineRule="auto"/>
+        <w:rPr>
+          <w:rFonts w:ascii="Arial" w:eastAsia="Times New Roman" w:hAnsi="Arial" w:cs="Arial"/>
+          <w:color w:val="000000" w:themeColor="text1"/>
+          <w:sz w:val="24"/>
+          <w:szCs w:val="24"/>
+          <w:lang w:val="es-CR"/>
+        </w:rPr>
+      </w:pPr>
+      <w:proofErr w:type="spellStart"/>
+      <w:r>
+        <w:rPr>
+          <w:rFonts w:ascii="Arial" w:eastAsia="Times New Roman" w:hAnsi="Arial" w:cs="Arial"/>
+          <w:color w:val="000000" w:themeColor="text1"/>
+          <w:sz w:val="24"/>
+          <w:szCs w:val="24"/>
+          <w:lang w:val="es-CR"/>
+        </w:rPr>
+        <w:t>Postgres</w:t>
+      </w:r>
+      <w:proofErr w:type="spellEnd"/>
+      <w:r>
+        <w:rPr>
+          <w:rFonts w:ascii="Arial" w:eastAsia="Times New Roman" w:hAnsi="Arial" w:cs="Arial"/>
+          <w:color w:val="000000" w:themeColor="text1"/>
+          <w:sz w:val="24"/>
+          <w:szCs w:val="24"/>
+          <w:lang w:val="es-CR"/>
+        </w:rPr>
+        <w:t>=#</w:t>
+      </w:r>
+      <w:r>
+        <w:rPr>
+          <w:rFonts w:ascii="Arial" w:eastAsia="Times New Roman" w:hAnsi="Arial" w:cs="Arial"/>
+          <w:color w:val="000000" w:themeColor="text1"/>
+          <w:sz w:val="24"/>
+          <w:szCs w:val="24"/>
+          <w:lang w:val="es-CR"/>
+        </w:rPr>
+        <w:t xml:space="preserve"> </w:t>
+      </w:r>
+      <w:r>
+        <w:rPr>
+          <w:rFonts w:ascii="Arial" w:eastAsia="Times New Roman" w:hAnsi="Arial" w:cs="Arial"/>
+          <w:color w:val="000000" w:themeColor="text1"/>
+          <w:sz w:val="24"/>
+          <w:szCs w:val="24"/>
+          <w:lang w:val="es-CR"/>
+        </w:rPr>
+        <w:t xml:space="preserve">\c practicando; </w:t>
+      </w:r>
+      <w:r>
+        <w:rPr>
+          <w:rFonts w:ascii="Arial" w:eastAsia="Times New Roman" w:hAnsi="Arial" w:cs="Arial"/>
+          <w:color w:val="000000" w:themeColor="text1"/>
+          <w:sz w:val="24"/>
+          <w:szCs w:val="24"/>
+          <w:lang w:val="es-CR"/>
+        </w:rPr>
+        <w:sym w:font="Wingdings" w:char="F0E0"/>
+      </w:r>
+      <w:r>
+        <w:rPr>
+          <w:rFonts w:ascii="Arial" w:eastAsia="Times New Roman" w:hAnsi="Arial" w:cs="Arial"/>
+          <w:color w:val="000000" w:themeColor="text1"/>
+          <w:sz w:val="24"/>
+          <w:szCs w:val="24"/>
+          <w:lang w:val="es-CR"/>
+        </w:rPr>
+        <w:t xml:space="preserve"> Para cambiar a la base de datos practicando</w:t>
+      </w:r>
+      <w:r>
+        <w:rPr>
+          <w:rFonts w:ascii="Arial" w:eastAsia="Times New Roman" w:hAnsi="Arial" w:cs="Arial"/>
+          <w:color w:val="000000" w:themeColor="text1"/>
+          <w:sz w:val="24"/>
+          <w:szCs w:val="24"/>
+          <w:lang w:val="es-CR"/>
+        </w:rPr>
+        <w:t xml:space="preserve"> (todo en </w:t>
+      </w:r>
+      <w:proofErr w:type="spellStart"/>
+      <w:r>
+        <w:rPr>
+          <w:rFonts w:ascii="Arial" w:eastAsia="Times New Roman" w:hAnsi="Arial" w:cs="Arial"/>
+          <w:color w:val="000000" w:themeColor="text1"/>
+          <w:sz w:val="24"/>
+          <w:szCs w:val="24"/>
+          <w:lang w:val="es-CR"/>
+        </w:rPr>
+        <w:t>posgres</w:t>
+      </w:r>
+      <w:proofErr w:type="spellEnd"/>
+      <w:r>
+        <w:rPr>
+          <w:rFonts w:ascii="Arial" w:eastAsia="Times New Roman" w:hAnsi="Arial" w:cs="Arial"/>
+          <w:color w:val="000000" w:themeColor="text1"/>
+          <w:sz w:val="24"/>
+          <w:szCs w:val="24"/>
+          <w:lang w:val="es-CR"/>
+        </w:rPr>
+        <w:t xml:space="preserve"> tiene un usuario y una contraseña)</w:t>
+      </w:r>
+    </w:p>
+    <w:p>
+      <w:pPr>
+        <w:spacing w:after="0" w:line="240" w:lineRule="auto"/>
+        <w:rPr>
+          <w:rFonts w:ascii="Arial" w:eastAsia="Times New Roman" w:hAnsi="Arial" w:cs="Arial"/>
+          <w:color w:val="000000" w:themeColor="text1"/>
+          <w:sz w:val="24"/>
+          <w:szCs w:val="24"/>
+          <w:lang w:val="es-CR"/>
+        </w:rPr>
+      </w:pPr>
+    </w:p>
+    <w:p>
+      <w:pPr>
+        <w:spacing w:after="0" w:line="240" w:lineRule="auto"/>
+        <w:rPr>
+          <w:rFonts w:ascii="Arial" w:eastAsia="Times New Roman" w:hAnsi="Arial" w:cs="Arial"/>
+          <w:color w:val="000000" w:themeColor="text1"/>
+          <w:sz w:val="24"/>
+          <w:szCs w:val="24"/>
+          <w:lang w:val="es-CR"/>
+        </w:rPr>
+      </w:pPr>
+      <w:r>
+        <w:rPr>
+          <w:rFonts w:ascii="Arial" w:eastAsia="Times New Roman" w:hAnsi="Arial" w:cs="Arial"/>
+          <w:color w:val="000000" w:themeColor="text1"/>
+          <w:sz w:val="24"/>
+          <w:szCs w:val="24"/>
+          <w:lang w:val="es-CR"/>
+        </w:rPr>
+        <w:t>practicando=# \</w:t>
+      </w:r>
+      <w:proofErr w:type="spellStart"/>
+      <w:r>
+        <w:rPr>
+          <w:rFonts w:ascii="Arial" w:eastAsia="Times New Roman" w:hAnsi="Arial" w:cs="Arial"/>
+          <w:color w:val="000000" w:themeColor="text1"/>
+          <w:sz w:val="24"/>
+          <w:szCs w:val="24"/>
+          <w:lang w:val="es-CR"/>
+        </w:rPr>
+        <w:t>dt</w:t>
+      </w:r>
+      <w:proofErr w:type="spellEnd"/>
+      <w:r>
+        <w:rPr>
+          <w:rFonts w:ascii="Arial" w:eastAsia="Times New Roman" w:hAnsi="Arial" w:cs="Arial"/>
+          <w:color w:val="000000" w:themeColor="text1"/>
+          <w:sz w:val="24"/>
+          <w:szCs w:val="24"/>
+          <w:lang w:val="es-CR"/>
+        </w:rPr>
+        <w:t xml:space="preserve"> </w:t>
+      </w:r>
+      <w:r>
+        <w:rPr>
+          <w:rFonts w:ascii="Arial" w:eastAsia="Times New Roman" w:hAnsi="Arial" w:cs="Arial"/>
+          <w:color w:val="000000" w:themeColor="text1"/>
+          <w:sz w:val="24"/>
+          <w:szCs w:val="24"/>
+          <w:lang w:val="es-CR"/>
+        </w:rPr>
+        <w:sym w:font="Wingdings" w:char="F0E0"/>
+      </w:r>
+      <w:r>
+        <w:rPr>
+          <w:rFonts w:ascii="Arial" w:eastAsia="Times New Roman" w:hAnsi="Arial" w:cs="Arial"/>
+          <w:color w:val="000000" w:themeColor="text1"/>
+          <w:sz w:val="24"/>
+          <w:szCs w:val="24"/>
+          <w:lang w:val="es-CR"/>
+        </w:rPr>
+        <w:t xml:space="preserve"> Para listar tablas</w:t>
+      </w:r>
+    </w:p>
+    <w:p>
+      <w:pPr>
+        <w:spacing w:after="0" w:line="240" w:lineRule="auto"/>
+        <w:rPr>
+          <w:rFonts w:ascii="Arial" w:eastAsia="Times New Roman" w:hAnsi="Arial" w:cs="Arial"/>
+          <w:color w:val="000000" w:themeColor="text1"/>
+          <w:sz w:val="24"/>
+          <w:szCs w:val="24"/>
+          <w:lang w:val="es-CR"/>
+        </w:rPr>
+      </w:pPr>
+    </w:p>
+    <w:p>
+      <w:pPr>
+        <w:spacing w:after="0" w:line="240" w:lineRule="auto"/>
+        <w:rPr>
+          <w:rFonts w:ascii="Arial" w:eastAsia="Times New Roman" w:hAnsi="Arial" w:cs="Arial"/>
+          <w:color w:val="000000" w:themeColor="text1"/>
+          <w:sz w:val="24"/>
+          <w:szCs w:val="24"/>
+          <w:lang w:val="es-CR"/>
+        </w:rPr>
+      </w:pPr>
+      <w:r>
+        <w:rPr>
+          <w:rFonts w:ascii="Arial" w:eastAsia="Times New Roman" w:hAnsi="Arial" w:cs="Arial"/>
+          <w:color w:val="000000" w:themeColor="text1"/>
+          <w:sz w:val="24"/>
+          <w:szCs w:val="24"/>
+          <w:lang w:val="es-CR"/>
+        </w:rPr>
+        <w:t xml:space="preserve">practicando=# </w:t>
+      </w:r>
+      <w:r>
+        <w:rPr>
+          <w:rFonts w:ascii="Arial" w:eastAsia="Times New Roman" w:hAnsi="Arial" w:cs="Arial"/>
+          <w:color w:val="000000" w:themeColor="text1"/>
+          <w:sz w:val="24"/>
+          <w:szCs w:val="24"/>
+          <w:lang w:val="es-CR"/>
+        </w:rPr>
+        <w:t xml:space="preserve">CREATE TABLE </w:t>
+      </w:r>
+      <w:proofErr w:type="gramStart"/>
+      <w:r>
+        <w:rPr>
+          <w:rFonts w:ascii="Arial" w:eastAsia="Times New Roman" w:hAnsi="Arial" w:cs="Arial"/>
+          <w:color w:val="000000" w:themeColor="text1"/>
+          <w:sz w:val="24"/>
+          <w:szCs w:val="24"/>
+          <w:lang w:val="es-CR"/>
+        </w:rPr>
+        <w:t>usuarios(</w:t>
+      </w:r>
+      <w:proofErr w:type="gramEnd"/>
+    </w:p>
+    <w:p>
+      <w:pPr>
+        <w:spacing w:after="0" w:line="240" w:lineRule="auto"/>
+        <w:rPr>
+          <w:rFonts w:ascii="Arial" w:eastAsia="Times New Roman" w:hAnsi="Arial" w:cs="Arial"/>
+          <w:color w:val="000000" w:themeColor="text1"/>
+          <w:sz w:val="24"/>
+          <w:szCs w:val="24"/>
+          <w:lang w:val="es-CR"/>
+        </w:rPr>
+      </w:pPr>
+      <w:proofErr w:type="gramStart"/>
+      <w:r>
+        <w:rPr>
+          <w:rFonts w:ascii="Arial" w:eastAsia="Times New Roman" w:hAnsi="Arial" w:cs="Arial"/>
+          <w:color w:val="000000" w:themeColor="text1"/>
+          <w:sz w:val="24"/>
+          <w:szCs w:val="24"/>
+          <w:lang w:val="es-CR"/>
+        </w:rPr>
+        <w:t>practicando</w:t>
+      </w:r>
+      <w:r>
+        <w:rPr>
+          <w:rFonts w:ascii="Arial" w:eastAsia="Times New Roman" w:hAnsi="Arial" w:cs="Arial"/>
+          <w:color w:val="000000" w:themeColor="text1"/>
+          <w:sz w:val="24"/>
+          <w:szCs w:val="24"/>
+          <w:lang w:val="es-CR"/>
+        </w:rPr>
+        <w:t>(</w:t>
+      </w:r>
+      <w:proofErr w:type="gramEnd"/>
+      <w:r>
+        <w:rPr>
+          <w:rFonts w:ascii="Arial" w:eastAsia="Times New Roman" w:hAnsi="Arial" w:cs="Arial"/>
+          <w:color w:val="000000" w:themeColor="text1"/>
+          <w:sz w:val="24"/>
+          <w:szCs w:val="24"/>
+          <w:lang w:val="es-CR"/>
+        </w:rPr>
+        <w:t xml:space="preserve"># </w:t>
+      </w:r>
+      <w:r>
+        <w:rPr>
+          <w:rFonts w:ascii="Arial" w:eastAsia="Times New Roman" w:hAnsi="Arial" w:cs="Arial"/>
+          <w:color w:val="000000" w:themeColor="text1"/>
+          <w:sz w:val="24"/>
+          <w:szCs w:val="24"/>
+          <w:lang w:val="es-CR"/>
+        </w:rPr>
+        <w:t>id SERIAL</w:t>
+      </w:r>
+      <w:r>
+        <w:rPr>
+          <w:rFonts w:ascii="Arial" w:eastAsia="Times New Roman" w:hAnsi="Arial" w:cs="Arial"/>
+          <w:color w:val="000000" w:themeColor="text1"/>
+          <w:sz w:val="24"/>
+          <w:szCs w:val="24"/>
+          <w:lang w:val="es-CR"/>
+        </w:rPr>
+        <w:t xml:space="preserve">, </w:t>
+      </w:r>
+      <w:r>
+        <w:rPr>
+          <w:rFonts w:ascii="Arial" w:eastAsia="Times New Roman" w:hAnsi="Arial" w:cs="Arial"/>
+          <w:color w:val="000000" w:themeColor="text1"/>
+          <w:sz w:val="24"/>
+          <w:szCs w:val="24"/>
+          <w:lang w:val="es-CR"/>
+        </w:rPr>
+        <w:sym w:font="Wingdings" w:char="F0E0"/>
+      </w:r>
+      <w:r>
+        <w:rPr>
+          <w:rFonts w:ascii="Arial" w:eastAsia="Times New Roman" w:hAnsi="Arial" w:cs="Arial"/>
+          <w:color w:val="000000" w:themeColor="text1"/>
+          <w:sz w:val="24"/>
+          <w:szCs w:val="24"/>
+          <w:lang w:val="es-CR"/>
+        </w:rPr>
+        <w:t xml:space="preserve"> Incrementar la clave y no nulo</w:t>
+      </w:r>
+    </w:p>
+    <w:p>
+      <w:pPr>
+        <w:spacing w:after="0" w:line="240" w:lineRule="auto"/>
+        <w:rPr>
+          <w:rFonts w:ascii="Arial" w:eastAsia="Times New Roman" w:hAnsi="Arial" w:cs="Arial"/>
+          <w:color w:val="000000" w:themeColor="text1"/>
+          <w:sz w:val="24"/>
+          <w:szCs w:val="24"/>
+          <w:lang w:val="es-CR"/>
+        </w:rPr>
+      </w:pPr>
+      <w:proofErr w:type="gramStart"/>
+      <w:r>
+        <w:rPr>
+          <w:rFonts w:ascii="Arial" w:eastAsia="Times New Roman" w:hAnsi="Arial" w:cs="Arial"/>
+          <w:color w:val="000000" w:themeColor="text1"/>
+          <w:sz w:val="24"/>
+          <w:szCs w:val="24"/>
+          <w:lang w:val="es-CR"/>
+        </w:rPr>
+        <w:t>practicando(</w:t>
+      </w:r>
+      <w:proofErr w:type="gramEnd"/>
+      <w:r>
+        <w:rPr>
+          <w:rFonts w:ascii="Arial" w:eastAsia="Times New Roman" w:hAnsi="Arial" w:cs="Arial"/>
+          <w:color w:val="000000" w:themeColor="text1"/>
+          <w:sz w:val="24"/>
+          <w:szCs w:val="24"/>
+          <w:lang w:val="es-CR"/>
+        </w:rPr>
+        <w:t xml:space="preserve"># </w:t>
+      </w:r>
+      <w:r>
+        <w:rPr>
+          <w:rFonts w:ascii="Arial" w:eastAsia="Times New Roman" w:hAnsi="Arial" w:cs="Arial"/>
+          <w:color w:val="000000" w:themeColor="text1"/>
+          <w:sz w:val="24"/>
+          <w:szCs w:val="24"/>
+          <w:lang w:val="es-CR"/>
+        </w:rPr>
+        <w:t xml:space="preserve">nombre VARCHAR NOT NULL); </w:t>
+      </w:r>
+      <w:r>
+        <w:rPr>
+          <w:rFonts w:ascii="Arial" w:eastAsia="Times New Roman" w:hAnsi="Arial" w:cs="Arial"/>
+          <w:color w:val="000000" w:themeColor="text1"/>
+          <w:sz w:val="24"/>
+          <w:szCs w:val="24"/>
+          <w:lang w:val="es-CR"/>
+        </w:rPr>
+        <w:sym w:font="Wingdings" w:char="F0E0"/>
+      </w:r>
+      <w:r>
+        <w:rPr>
+          <w:rFonts w:ascii="Arial" w:eastAsia="Times New Roman" w:hAnsi="Arial" w:cs="Arial"/>
+          <w:color w:val="000000" w:themeColor="text1"/>
+          <w:sz w:val="24"/>
+          <w:szCs w:val="24"/>
+          <w:lang w:val="es-CR"/>
+        </w:rPr>
+        <w:t xml:space="preserve"> Para crear tablas</w:t>
+      </w:r>
+    </w:p>
+    <w:p>
+      <w:pPr>
+        <w:spacing w:after="0" w:line="240" w:lineRule="auto"/>
+        <w:rPr>
+          <w:rFonts w:ascii="Arial" w:eastAsia="Times New Roman" w:hAnsi="Arial" w:cs="Arial"/>
+          <w:color w:val="000000" w:themeColor="text1"/>
+          <w:sz w:val="24"/>
+          <w:szCs w:val="24"/>
+          <w:lang w:val="es-CR"/>
+        </w:rPr>
+      </w:pPr>
+    </w:p>
+    <w:p>
+      <w:pPr>
+        <w:spacing w:after="0" w:line="240" w:lineRule="auto"/>
+        <w:rPr>
+          <w:rFonts w:ascii="Arial" w:eastAsia="Times New Roman" w:hAnsi="Arial" w:cs="Arial"/>
+          <w:color w:val="000000" w:themeColor="text1"/>
+          <w:sz w:val="24"/>
+          <w:szCs w:val="24"/>
+          <w:lang w:val="es-CR"/>
+        </w:rPr>
+      </w:pPr>
+      <w:r>
+        <w:rPr>
+          <w:rFonts w:ascii="Arial" w:eastAsia="Times New Roman" w:hAnsi="Arial" w:cs="Arial"/>
+          <w:color w:val="000000" w:themeColor="text1"/>
+          <w:sz w:val="24"/>
+          <w:szCs w:val="24"/>
+          <w:lang w:val="es-CR"/>
+        </w:rPr>
+        <w:t>practicando=#</w:t>
+      </w:r>
+      <w:r>
+        <w:rPr>
+          <w:rFonts w:ascii="Arial" w:eastAsia="Times New Roman" w:hAnsi="Arial" w:cs="Arial"/>
+          <w:color w:val="000000" w:themeColor="text1"/>
+          <w:sz w:val="24"/>
+          <w:szCs w:val="24"/>
+          <w:lang w:val="es-CR"/>
+        </w:rPr>
+        <w:t xml:space="preserve"> \d+ usuarios </w:t>
+      </w:r>
+      <w:r>
+        <w:rPr>
+          <w:rFonts w:ascii="Arial" w:eastAsia="Times New Roman" w:hAnsi="Arial" w:cs="Arial"/>
+          <w:color w:val="000000" w:themeColor="text1"/>
+          <w:sz w:val="24"/>
+          <w:szCs w:val="24"/>
+          <w:lang w:val="es-CR"/>
+        </w:rPr>
+        <w:sym w:font="Wingdings" w:char="F0E0"/>
+      </w:r>
+      <w:r>
+        <w:rPr>
+          <w:rFonts w:ascii="Arial" w:eastAsia="Times New Roman" w:hAnsi="Arial" w:cs="Arial"/>
+          <w:color w:val="000000" w:themeColor="text1"/>
+          <w:sz w:val="24"/>
+          <w:szCs w:val="24"/>
+          <w:lang w:val="es-CR"/>
+        </w:rPr>
+        <w:t xml:space="preserve"> Describe la tabla y para salir se presiona q</w:t>
+      </w:r>
+    </w:p>
+    <w:p>
+      <w:pPr>
+        <w:spacing w:after="0" w:line="240" w:lineRule="auto"/>
+        <w:rPr>
+          <w:rFonts w:ascii="Arial" w:eastAsia="Times New Roman" w:hAnsi="Arial" w:cs="Arial"/>
+          <w:color w:val="000000" w:themeColor="text1"/>
+          <w:sz w:val="24"/>
+          <w:szCs w:val="24"/>
+          <w:lang w:val="es-CR"/>
+        </w:rPr>
+      </w:pPr>
+    </w:p>
+    <w:p>
+      <w:pPr>
+        <w:spacing w:after="0" w:line="240" w:lineRule="auto"/>
+        <w:rPr>
+          <w:rFonts w:ascii="Arial" w:eastAsia="Times New Roman" w:hAnsi="Arial" w:cs="Arial"/>
+          <w:color w:val="000000" w:themeColor="text1"/>
+          <w:sz w:val="24"/>
+          <w:szCs w:val="24"/>
+          <w:lang w:val="es-CR"/>
+        </w:rPr>
+      </w:pPr>
+      <w:r>
+        <w:rPr>
+          <w:rFonts w:ascii="Arial" w:eastAsia="Times New Roman" w:hAnsi="Arial" w:cs="Arial"/>
+          <w:color w:val="000000" w:themeColor="text1"/>
+          <w:sz w:val="24"/>
+          <w:szCs w:val="24"/>
+          <w:lang w:val="es-CR"/>
+        </w:rPr>
+        <w:t>practicando=#</w:t>
+      </w:r>
+      <w:r>
+        <w:rPr>
+          <w:rFonts w:ascii="Arial" w:eastAsia="Times New Roman" w:hAnsi="Arial" w:cs="Arial"/>
+          <w:color w:val="000000" w:themeColor="text1"/>
+          <w:sz w:val="24"/>
+          <w:szCs w:val="24"/>
+          <w:lang w:val="es-CR"/>
+        </w:rPr>
+        <w:t xml:space="preserve"> INSERT INTO usuarios (nombre) VALUES (‘Luis’); </w:t>
+      </w:r>
+      <w:r>
+        <w:rPr>
+          <w:rFonts w:ascii="Arial" w:eastAsia="Times New Roman" w:hAnsi="Arial" w:cs="Arial"/>
+          <w:color w:val="000000" w:themeColor="text1"/>
+          <w:sz w:val="24"/>
+          <w:szCs w:val="24"/>
+          <w:lang w:val="es-CR"/>
+        </w:rPr>
+        <w:sym w:font="Wingdings" w:char="F0E0"/>
+      </w:r>
+      <w:r>
+        <w:rPr>
+          <w:rFonts w:ascii="Arial" w:eastAsia="Times New Roman" w:hAnsi="Arial" w:cs="Arial"/>
+          <w:color w:val="000000" w:themeColor="text1"/>
+          <w:sz w:val="24"/>
+          <w:szCs w:val="24"/>
+          <w:lang w:val="es-CR"/>
+        </w:rPr>
+        <w:t xml:space="preserve"> Para Insertar datos</w:t>
+      </w:r>
+    </w:p>
+    <w:p>
+      <w:pPr>
+        <w:spacing w:after="0" w:line="240" w:lineRule="auto"/>
+        <w:rPr>
+          <w:rFonts w:ascii="Arial" w:eastAsia="Times New Roman" w:hAnsi="Arial" w:cs="Arial"/>
+          <w:color w:val="000000" w:themeColor="text1"/>
+          <w:sz w:val="24"/>
+          <w:szCs w:val="24"/>
+          <w:lang w:val="es-CR"/>
+        </w:rPr>
+      </w:pPr>
+    </w:p>
+    <w:p>
+      <w:pPr>
+        <w:spacing w:after="0" w:line="240" w:lineRule="auto"/>
+        <w:rPr>
+          <w:rFonts w:ascii="Arial" w:eastAsia="Times New Roman" w:hAnsi="Arial" w:cs="Arial"/>
+          <w:color w:val="000000" w:themeColor="text1"/>
+          <w:sz w:val="24"/>
+          <w:szCs w:val="24"/>
+          <w:lang w:val="es-CR"/>
+        </w:rPr>
+      </w:pPr>
+      <w:r>
+        <w:rPr>
+          <w:rFonts w:ascii="Arial" w:eastAsia="Times New Roman" w:hAnsi="Arial" w:cs="Arial"/>
+          <w:color w:val="000000" w:themeColor="text1"/>
+          <w:sz w:val="24"/>
+          <w:szCs w:val="24"/>
+          <w:lang w:val="es-CR"/>
+        </w:rPr>
+        <w:t>practicando=#</w:t>
+      </w:r>
+      <w:r>
+        <w:rPr>
+          <w:rFonts w:ascii="Arial" w:eastAsia="Times New Roman" w:hAnsi="Arial" w:cs="Arial"/>
+          <w:color w:val="000000" w:themeColor="text1"/>
+          <w:sz w:val="24"/>
+          <w:szCs w:val="24"/>
+          <w:lang w:val="es-CR"/>
+        </w:rPr>
+        <w:t xml:space="preserve"> \q </w:t>
+      </w:r>
+      <w:r>
+        <w:rPr>
+          <w:rFonts w:ascii="Arial" w:eastAsia="Times New Roman" w:hAnsi="Arial" w:cs="Arial"/>
+          <w:color w:val="000000" w:themeColor="text1"/>
+          <w:sz w:val="24"/>
+          <w:szCs w:val="24"/>
+          <w:lang w:val="es-CR"/>
+        </w:rPr>
+        <w:sym w:font="Wingdings" w:char="F0E0"/>
+      </w:r>
+      <w:r>
+        <w:rPr>
+          <w:rFonts w:ascii="Arial" w:eastAsia="Times New Roman" w:hAnsi="Arial" w:cs="Arial"/>
+          <w:color w:val="000000" w:themeColor="text1"/>
+          <w:sz w:val="24"/>
+          <w:szCs w:val="24"/>
+          <w:lang w:val="es-CR"/>
+        </w:rPr>
+        <w:t xml:space="preserve"> Para salir del </w:t>
+      </w:r>
+      <w:proofErr w:type="spellStart"/>
+      <w:r>
+        <w:rPr>
+          <w:rFonts w:ascii="Arial" w:eastAsia="Times New Roman" w:hAnsi="Arial" w:cs="Arial"/>
+          <w:color w:val="000000" w:themeColor="text1"/>
+          <w:sz w:val="24"/>
+          <w:szCs w:val="24"/>
+          <w:lang w:val="es-CR"/>
+        </w:rPr>
+        <w:t>prompt</w:t>
+      </w:r>
+      <w:proofErr w:type="spellEnd"/>
+      <w:r>
+        <w:rPr>
+          <w:rFonts w:ascii="Arial" w:eastAsia="Times New Roman" w:hAnsi="Arial" w:cs="Arial"/>
+          <w:color w:val="000000" w:themeColor="text1"/>
+          <w:sz w:val="24"/>
+          <w:szCs w:val="24"/>
+          <w:lang w:val="es-CR"/>
+        </w:rPr>
+        <w:t xml:space="preserve"> de PostgreSQL</w:t>
+      </w:r>
+    </w:p>
+    <w:p>
+      <w:pPr>
+        <w:spacing w:after="0" w:line="240" w:lineRule="auto"/>
+        <w:rPr>
+          <w:rFonts w:ascii="Arial" w:eastAsia="Times New Roman" w:hAnsi="Arial" w:cs="Arial"/>
+          <w:color w:val="000000" w:themeColor="text1"/>
+          <w:sz w:val="24"/>
+          <w:szCs w:val="24"/>
+          <w:lang w:val="es-CR"/>
+        </w:rPr>
+      </w:pPr>
+    </w:p>
+    <w:p>
+      <w:pPr>
+        <w:spacing w:after="0" w:line="240" w:lineRule="auto"/>
         <w:ind w:left="720"/>
         <w:rPr>
           <w:rFonts w:ascii="Arial" w:eastAsia="Times New Roman" w:hAnsi="Arial" w:cs="Arial"/>
           <w:color w:val="000000" w:themeColor="text1"/>
           <w:sz w:val="24"/>
           <w:szCs w:val="24"/>
-          <w:lang w:val="es-CR"/>
         </w:rPr>
       </w:pPr>
       <w:hyperlink r:id="rId7" w:history="1">
@@ -339,7 +1547,136 @@
     </w:p>
     <w:p>
       <w:pPr>
-        <w:spacing w:before="100" w:beforeAutospacing="1" w:after="100" w:afterAutospacing="1" w:line="240" w:lineRule="auto"/>
+        <w:spacing w:after="0" w:line="240" w:lineRule="auto"/>
+        <w:rPr>
+          <w:rFonts w:ascii="Arial" w:eastAsia="Times New Roman" w:hAnsi="Arial" w:cs="Arial"/>
+          <w:color w:val="000000" w:themeColor="text1"/>
+          <w:sz w:val="24"/>
+          <w:szCs w:val="24"/>
+        </w:rPr>
+      </w:pPr>
+    </w:p>
+    <w:p>
+      <w:pPr>
+        <w:spacing w:after="0" w:line="240" w:lineRule="auto"/>
+        <w:rPr>
+          <w:rFonts w:ascii="Arial" w:eastAsia="Times New Roman" w:hAnsi="Arial" w:cs="Arial"/>
+          <w:color w:val="000000" w:themeColor="text1"/>
+          <w:sz w:val="24"/>
+          <w:szCs w:val="24"/>
+        </w:rPr>
+      </w:pPr>
+      <w:proofErr w:type="spellStart"/>
+      <w:r>
+        <w:rPr>
+          <w:rFonts w:ascii="Arial" w:eastAsia="Times New Roman" w:hAnsi="Arial" w:cs="Arial"/>
+          <w:color w:val="000000" w:themeColor="text1"/>
+          <w:sz w:val="24"/>
+          <w:szCs w:val="24"/>
+        </w:rPr>
+        <w:t>Descargar</w:t>
+      </w:r>
+      <w:proofErr w:type="spellEnd"/>
+      <w:r>
+        <w:rPr>
+          <w:rFonts w:ascii="Arial" w:eastAsia="Times New Roman" w:hAnsi="Arial" w:cs="Arial"/>
+          <w:color w:val="000000" w:themeColor="text1"/>
+          <w:sz w:val="24"/>
+          <w:szCs w:val="24"/>
+        </w:rPr>
+        <w:t xml:space="preserve"> e </w:t>
+      </w:r>
+      <w:proofErr w:type="spellStart"/>
+      <w:r>
+        <w:rPr>
+          <w:rFonts w:ascii="Arial" w:eastAsia="Times New Roman" w:hAnsi="Arial" w:cs="Arial"/>
+          <w:color w:val="000000" w:themeColor="text1"/>
+          <w:sz w:val="24"/>
+          <w:szCs w:val="24"/>
+        </w:rPr>
+        <w:t>instalar</w:t>
+      </w:r>
+      <w:proofErr w:type="spellEnd"/>
+      <w:r>
+        <w:rPr>
+          <w:rFonts w:ascii="Arial" w:eastAsia="Times New Roman" w:hAnsi="Arial" w:cs="Arial"/>
+          <w:color w:val="000000" w:themeColor="text1"/>
+          <w:sz w:val="24"/>
+          <w:szCs w:val="24"/>
+        </w:rPr>
+        <w:t xml:space="preserve"> PostgreSQL</w:t>
+      </w:r>
+    </w:p>
+    <w:p>
+      <w:pPr>
+        <w:spacing w:after="0" w:line="240" w:lineRule="auto"/>
+        <w:rPr>
+          <w:rFonts w:ascii="Arial" w:eastAsia="Times New Roman" w:hAnsi="Arial" w:cs="Arial"/>
+          <w:color w:val="000000" w:themeColor="text1"/>
+          <w:sz w:val="24"/>
+          <w:szCs w:val="24"/>
+        </w:rPr>
+      </w:pPr>
+      <w:hyperlink r:id="rId8" w:history="1">
+        <w:r>
+          <w:rPr>
+            <w:rStyle w:val="Hyperlink"/>
+            <w:rFonts w:ascii="Arial" w:eastAsia="Times New Roman" w:hAnsi="Arial" w:cs="Arial"/>
+            <w:sz w:val="24"/>
+            <w:szCs w:val="24"/>
+          </w:rPr>
+          <w:t>https://www.postgresql.org/download/</w:t>
+        </w:r>
+      </w:hyperlink>
+    </w:p>
+    <w:p>
+      <w:pPr>
+        <w:spacing w:after="0" w:line="240" w:lineRule="auto"/>
+        <w:rPr>
+          <w:rFonts w:ascii="Arial" w:eastAsia="Times New Roman" w:hAnsi="Arial" w:cs="Arial"/>
+          <w:color w:val="000000" w:themeColor="text1"/>
+          <w:sz w:val="24"/>
+          <w:szCs w:val="24"/>
+        </w:rPr>
+      </w:pPr>
+      <w:hyperlink r:id="rId9" w:history="1">
+        <w:r>
+          <w:rPr>
+            <w:rStyle w:val="Hyperlink"/>
+            <w:rFonts w:ascii="Arial" w:eastAsia="Times New Roman" w:hAnsi="Arial" w:cs="Arial"/>
+            <w:sz w:val="24"/>
+            <w:szCs w:val="24"/>
+          </w:rPr>
+          <w:t>https://www.pgadmin.org/</w:t>
+        </w:r>
+      </w:hyperlink>
+    </w:p>
+    <w:p>
+      <w:pPr>
+        <w:spacing w:after="0" w:line="240" w:lineRule="auto"/>
+        <w:rPr>
+          <w:rFonts w:ascii="Arial" w:eastAsia="Times New Roman" w:hAnsi="Arial" w:cs="Arial"/>
+          <w:color w:val="000000" w:themeColor="text1"/>
+          <w:sz w:val="24"/>
+          <w:szCs w:val="24"/>
+        </w:rPr>
+      </w:pPr>
+    </w:p>
+    <w:p>
+      <w:pPr>
+        <w:spacing w:after="0" w:line="240" w:lineRule="auto"/>
+        <w:rPr>
+          <w:rFonts w:ascii="Arial" w:eastAsia="Times New Roman" w:hAnsi="Arial" w:cs="Arial"/>
+          <w:color w:val="000000" w:themeColor="text1"/>
+          <w:sz w:val="24"/>
+          <w:szCs w:val="24"/>
+          <w:lang w:val="es-CR"/>
+        </w:rPr>
+      </w:pPr>
+    </w:p>
+    <w:p>
+      <w:pPr>
+        <w:spacing w:after="0" w:line="240" w:lineRule="auto"/>
         <w:ind w:left="720"/>
         <w:rPr>
           <w:rFonts w:ascii="Arial" w:eastAsia="Times New Roman" w:hAnsi="Arial" w:cs="Arial"/>
@@ -362,7 +1699,7 @@
     </w:p>
     <w:p>
       <w:pPr>
-        <w:spacing w:before="100" w:beforeAutospacing="1" w:after="100" w:afterAutospacing="1" w:line="240" w:lineRule="auto"/>
+        <w:spacing w:after="0" w:line="240" w:lineRule="auto"/>
         <w:ind w:left="720"/>
         <w:rPr>
           <w:rFonts w:ascii="Arial" w:eastAsia="Times New Roman" w:hAnsi="Arial" w:cs="Arial"/>
@@ -397,7 +1734,7 @@
     </w:p>
     <w:p>
       <w:pPr>
-        <w:spacing w:before="100" w:beforeAutospacing="1" w:after="100" w:afterAutospacing="1" w:line="240" w:lineRule="auto"/>
+        <w:spacing w:after="0" w:line="240" w:lineRule="auto"/>
         <w:ind w:left="720"/>
         <w:rPr>
           <w:rFonts w:ascii="Arial" w:eastAsia="Times New Roman" w:hAnsi="Arial" w:cs="Arial"/>
@@ -420,7 +1757,7 @@
     </w:p>
     <w:p>
       <w:pPr>
-        <w:spacing w:before="100" w:beforeAutospacing="1" w:after="100" w:afterAutospacing="1" w:line="240" w:lineRule="auto"/>
+        <w:spacing w:after="0" w:line="240" w:lineRule="auto"/>
         <w:ind w:left="720"/>
         <w:rPr>
           <w:rFonts w:ascii="Arial" w:eastAsia="Times New Roman" w:hAnsi="Arial" w:cs="Arial"/>
@@ -559,50 +1896,43 @@
     <w:p>
       <w:pPr>
         <w:pStyle w:val="NormalWeb"/>
+        <w:spacing w:before="0" w:beforeAutospacing="0" w:after="0" w:afterAutospacing="0"/>
+        <w:ind w:firstLine="360"/>
         <w:jc w:val="both"/>
         <w:rPr>
           <w:rFonts w:ascii="Arial" w:hAnsi="Arial" w:cs="Arial"/>
           <w:lang w:val="es-CR"/>
         </w:rPr>
       </w:pPr>
-      <w:proofErr w:type="gramStart"/>
       <w:r>
         <w:rPr>
           <w:rFonts w:ascii="Arial" w:hAnsi="Arial" w:cs="Arial"/>
-        </w:rPr>
-        <w:lastRenderedPageBreak/>
-        <w:t></w:t>
-      </w:r>
+          <w:lang w:val="es-CR"/>
+        </w:rPr>
+        <w:t xml:space="preserve">5. Lección 4: </w:t>
+      </w:r>
+      <w:proofErr w:type="spellStart"/>
       <w:r>
         <w:rPr>
           <w:rFonts w:ascii="Arial" w:hAnsi="Arial" w:cs="Arial"/>
           <w:lang w:val="es-CR"/>
         </w:rPr>
-        <w:t xml:space="preserve">  5</w:t>
-      </w:r>
-      <w:proofErr w:type="gramEnd"/>
+        <w:t>Subqueries</w:t>
+      </w:r>
+      <w:proofErr w:type="spellEnd"/>
       <w:r>
         <w:rPr>
           <w:rFonts w:ascii="Arial" w:hAnsi="Arial" w:cs="Arial"/>
           <w:lang w:val="es-CR"/>
         </w:rPr>
-        <w:t xml:space="preserve">. Lección 4: </w:t>
-      </w:r>
-      <w:proofErr w:type="spellStart"/>
+        <w:t xml:space="preserve"> y O</w:t>
+      </w:r>
       <w:r>
         <w:rPr>
           <w:rFonts w:ascii="Arial" w:hAnsi="Arial" w:cs="Arial"/>
           <w:lang w:val="es-CR"/>
         </w:rPr>
-        <w:t>Subqueries</w:t>
-      </w:r>
-      <w:proofErr w:type="spellEnd"/>
-      <w:r>
-        <w:rPr>
-          <w:rFonts w:ascii="Arial" w:hAnsi="Arial" w:cs="Arial"/>
-          <w:lang w:val="es-CR"/>
-        </w:rPr>
-        <w:t xml:space="preserve"> y O</w:t>
+        <w:t>tros Objetos</w:t>
       </w:r>
     </w:p>
     <w:sectPr>
@@ -1479,7 +2809,6 @@
     <w:name w:val="Hyperlink"/>
     <w:basedOn w:val="DefaultParagraphFont"/>
     <w:uiPriority w:val="99"/>
-    <w:semiHidden/>
     <w:unhideWhenUsed/>
     <w:rsid w:val="00A82EEB"/>
     <w:rPr>
@@ -1498,6 +2827,18 @@
       <w:rFonts w:ascii="Times New Roman" w:eastAsia="Times New Roman" w:hAnsi="Times New Roman" w:cs="Times New Roman"/>
       <w:sz w:val="24"/>
       <w:szCs w:val="24"/>
+    </w:rPr>
+  </w:style>
+  <w:style w:type="character" w:styleId="UnresolvedMention">
+    <w:name w:val="Unresolved Mention"/>
+    <w:basedOn w:val="DefaultParagraphFont"/>
+    <w:uiPriority w:val="99"/>
+    <w:semiHidden/>
+    <w:unhideWhenUsed/>
+    <w:rsid w:val="003D7157"/>
+    <w:rPr>
+      <w:color w:val="605E5C"/>
+      <w:shd w:val="clear" w:color="auto" w:fill="E1DFDD"/>
     </w:rPr>
   </w:style>
 </w:styles>

</xml_diff>

<commit_message>
Relational DB - Module 2 - Unit 3 - PostgreSQL - Lesson 2 - Triggers
</commit_message>
<xml_diff>
--- a/BaseDeDatos/2.BasesDeDatosRelacionales/Unidad3/UNIDAD3.docx
+++ b/BaseDeDatos/2.BasesDeDatosRelacionales/Unidad3/UNIDAD3.docx
@@ -54,18 +54,8 @@
             <w:sz w:val="24"/>
             <w:szCs w:val="24"/>
           </w:rPr>
-          <w:t xml:space="preserve">UNIDAD 2: </w:t>
+          <w:t>UNIDAD 2: Introducción</w:t>
         </w:r>
-        <w:proofErr w:type="spellStart"/>
-        <w:r>
-          <w:rPr>
-            <w:rFonts w:ascii="Arial" w:eastAsia="Times New Roman" w:hAnsi="Arial" w:cs="Arial"/>
-            <w:sz w:val="24"/>
-            <w:szCs w:val="24"/>
-          </w:rPr>
-          <w:t>Introducción</w:t>
-        </w:r>
-        <w:proofErr w:type="spellEnd"/>
       </w:hyperlink>
     </w:p>
     <w:p>
@@ -103,23 +93,7 @@
           <w:rFonts w:ascii="Arial" w:hAnsi="Arial" w:cs="Arial"/>
           <w:lang w:val="es-CR"/>
         </w:rPr>
-        <w:t xml:space="preserve">Con la idea de ampliar las opciones de herramientas que puedes utilizar para implementar tu solución de base de datos relacional, en esta unidad trabajaremos con el sistema manejador de base de datos PostgreSQL. En esta unidad buscamos que puedas aplicar los conceptos de bases de datos, que ya has aprendido en el curso usando este manejador, con la ayuda de la línea de comando y la herramienta gráfica </w:t>
-      </w:r>
-      <w:proofErr w:type="spellStart"/>
-      <w:r>
-        <w:rPr>
-          <w:rFonts w:ascii="Arial" w:hAnsi="Arial" w:cs="Arial"/>
-          <w:lang w:val="es-CR"/>
-        </w:rPr>
-        <w:t>PgAdmin</w:t>
-      </w:r>
-      <w:proofErr w:type="spellEnd"/>
-      <w:r>
-        <w:rPr>
-          <w:rFonts w:ascii="Arial" w:hAnsi="Arial" w:cs="Arial"/>
-          <w:lang w:val="es-CR"/>
-        </w:rPr>
-        <w:t>. La idea es que te vayas familiarizando con la utilización de los conceptos de bases de datos relacionales y su representación en PostgreSQL. Seguimos usando nuestro enfoque teórico-práctico, para que con la ayuda de talleres y ejercicios puedas explorar y practicar los comandos y sentencias explicadas en video y lecturas.</w:t>
+        <w:t>Con la idea de ampliar las opciones de herramientas que puedes utilizar para implementar tu solución de base de datos relacional, en esta unidad trabajaremos con el sistema manejador de base de datos PostgreSQL. En esta unidad buscamos que puedas aplicar los conceptos de bases de datos, que ya has aprendido en el curso usando este manejador, con la ayuda de la línea de comando y la herramienta gráfica PgAdmin. La idea es que te vayas familiarizando con la utilización de los conceptos de bases de datos relacionales y su representación en PostgreSQL. Seguimos usando nuestro enfoque teórico-práctico, para que con la ayuda de talleres y ejercicios puedas explorar y practicar los comandos y sentencias explicadas en video y lecturas.</w:t>
       </w:r>
     </w:p>
     <w:p>
@@ -217,21 +191,7 @@
           <w:rFonts w:ascii="Arial" w:hAnsi="Arial" w:cs="Arial"/>
           <w:lang w:val="es-CR"/>
         </w:rPr>
-        <w:t xml:space="preserve">Crear vistas en PostgreSQL con la finalidad de visualizar el contenido de nuestras tablas más apropiadamente </w:t>
-      </w:r>
-      <w:r>
-        <w:rPr>
-          <w:rFonts w:ascii="Arial" w:hAnsi="Arial" w:cs="Arial"/>
-          <w:lang w:val="es-CR"/>
-        </w:rPr>
-        <w:t>de acuerdo con el</w:t>
-      </w:r>
-      <w:r>
-        <w:rPr>
-          <w:rFonts w:ascii="Arial" w:hAnsi="Arial" w:cs="Arial"/>
-          <w:lang w:val="es-CR"/>
-        </w:rPr>
-        <w:t xml:space="preserve"> alcance de las consultas.</w:t>
+        <w:t>Crear vistas en PostgreSQL con la finalidad de visualizar el contenido de nuestras tablas más apropiadamente de acuerdo con el alcance de las consultas.</w:t>
       </w:r>
     </w:p>
     <w:p>
@@ -296,6 +256,7 @@
           <w:color w:val="000000" w:themeColor="text1"/>
           <w:sz w:val="24"/>
           <w:szCs w:val="24"/>
+          <w:lang w:val="es-CR"/>
         </w:rPr>
       </w:pPr>
       <w:hyperlink r:id="rId6" w:history="1">
@@ -396,20 +357,8 @@
           <w:szCs w:val="24"/>
           <w:lang w:val="es-CR"/>
         </w:rPr>
-        <w:t xml:space="preserve">Cliente: </w:t>
-      </w:r>
-      <w:proofErr w:type="spellStart"/>
-      <w:r>
-        <w:rPr>
-          <w:rFonts w:ascii="Arial" w:eastAsia="Times New Roman" w:hAnsi="Arial" w:cs="Arial"/>
-          <w:color w:val="000000" w:themeColor="text1"/>
-          <w:sz w:val="24"/>
-          <w:szCs w:val="24"/>
-          <w:lang w:val="es-CR"/>
-        </w:rPr>
-        <w:t>psql</w:t>
-      </w:r>
-      <w:proofErr w:type="spellEnd"/>
+        <w:t>Cliente: psql</w:t>
+      </w:r>
     </w:p>
     <w:p>
       <w:pPr>
@@ -464,42 +413,8 @@
           <w:szCs w:val="24"/>
           <w:lang w:val="es-CR"/>
         </w:rPr>
-        <w:t>&gt;</w:t>
-      </w:r>
-      <w:proofErr w:type="spellStart"/>
-      <w:r>
-        <w:rPr>
-          <w:rFonts w:ascii="Arial" w:eastAsia="Times New Roman" w:hAnsi="Arial" w:cs="Arial"/>
-          <w:color w:val="000000" w:themeColor="text1"/>
-          <w:sz w:val="24"/>
-          <w:szCs w:val="24"/>
-          <w:lang w:val="es-CR"/>
-        </w:rPr>
-        <w:t>psql</w:t>
-      </w:r>
-      <w:proofErr w:type="spellEnd"/>
-      <w:r>
-        <w:rPr>
-          <w:rFonts w:ascii="Arial" w:eastAsia="Times New Roman" w:hAnsi="Arial" w:cs="Arial"/>
-          <w:color w:val="000000" w:themeColor="text1"/>
-          <w:sz w:val="24"/>
-          <w:szCs w:val="24"/>
-          <w:lang w:val="es-CR"/>
-        </w:rPr>
-        <w:t xml:space="preserve"> -U </w:t>
-      </w:r>
-      <w:proofErr w:type="spellStart"/>
-      <w:r>
-        <w:rPr>
-          <w:rFonts w:ascii="Arial" w:eastAsia="Times New Roman" w:hAnsi="Arial" w:cs="Arial"/>
-          <w:color w:val="000000" w:themeColor="text1"/>
-          <w:sz w:val="24"/>
-          <w:szCs w:val="24"/>
-          <w:lang w:val="es-CR"/>
-        </w:rPr>
-        <w:t>postgres</w:t>
-      </w:r>
-      <w:proofErr w:type="spellEnd"/>
+        <w:t>&gt;psql -U postgres</w:t>
+      </w:r>
       <w:r>
         <w:rPr>
           <w:rFonts w:ascii="Arial" w:eastAsia="Times New Roman" w:hAnsi="Arial" w:cs="Arial"/>
@@ -724,63 +639,29 @@
           <w:szCs w:val="24"/>
           <w:lang w:val="es-CR"/>
         </w:rPr>
-        <w:t xml:space="preserve">Comandos </w:t>
-      </w:r>
-      <w:proofErr w:type="spellStart"/>
-      <w:r>
-        <w:rPr>
-          <w:rFonts w:ascii="Arial" w:eastAsia="Times New Roman" w:hAnsi="Arial" w:cs="Arial"/>
-          <w:color w:val="000000" w:themeColor="text1"/>
-          <w:sz w:val="24"/>
-          <w:szCs w:val="24"/>
-          <w:lang w:val="es-CR"/>
-        </w:rPr>
-        <w:t>postgres</w:t>
-      </w:r>
-      <w:proofErr w:type="spellEnd"/>
-      <w:r>
-        <w:rPr>
-          <w:rFonts w:ascii="Arial" w:eastAsia="Times New Roman" w:hAnsi="Arial" w:cs="Arial"/>
-          <w:color w:val="000000" w:themeColor="text1"/>
-          <w:sz w:val="24"/>
-          <w:szCs w:val="24"/>
-          <w:lang w:val="es-CR"/>
-        </w:rPr>
-        <w:t>:</w:t>
-      </w:r>
-    </w:p>
-    <w:p>
-      <w:pPr>
-        <w:spacing w:after="0" w:line="240" w:lineRule="auto"/>
-        <w:rPr>
-          <w:rFonts w:ascii="Arial" w:eastAsia="Times New Roman" w:hAnsi="Arial" w:cs="Arial"/>
-          <w:color w:val="000000" w:themeColor="text1"/>
-          <w:sz w:val="24"/>
-          <w:szCs w:val="24"/>
-          <w:lang w:val="es-CR"/>
-        </w:rPr>
-      </w:pPr>
-      <w:proofErr w:type="spellStart"/>
-      <w:r>
-        <w:rPr>
-          <w:rFonts w:ascii="Arial" w:eastAsia="Times New Roman" w:hAnsi="Arial" w:cs="Arial"/>
-          <w:color w:val="000000" w:themeColor="text1"/>
-          <w:sz w:val="24"/>
-          <w:szCs w:val="24"/>
-          <w:lang w:val="es-CR"/>
-        </w:rPr>
-        <w:t>Postgres</w:t>
-      </w:r>
-      <w:proofErr w:type="spellEnd"/>
-      <w:r>
-        <w:rPr>
-          <w:rFonts w:ascii="Arial" w:eastAsia="Times New Roman" w:hAnsi="Arial" w:cs="Arial"/>
-          <w:color w:val="000000" w:themeColor="text1"/>
-          <w:sz w:val="24"/>
-          <w:szCs w:val="24"/>
-          <w:lang w:val="es-CR"/>
-        </w:rPr>
-        <w:t xml:space="preserve">=# \l </w:t>
+        <w:t>Comandos postgres:</w:t>
+      </w:r>
+    </w:p>
+    <w:p>
+      <w:pPr>
+        <w:spacing w:after="0" w:line="240" w:lineRule="auto"/>
+        <w:rPr>
+          <w:rFonts w:ascii="Arial" w:eastAsia="Times New Roman" w:hAnsi="Arial" w:cs="Arial"/>
+          <w:color w:val="000000" w:themeColor="text1"/>
+          <w:sz w:val="24"/>
+          <w:szCs w:val="24"/>
+          <w:lang w:val="es-CR"/>
+        </w:rPr>
+      </w:pPr>
+      <w:r>
+        <w:rPr>
+          <w:rFonts w:ascii="Arial" w:eastAsia="Times New Roman" w:hAnsi="Arial" w:cs="Arial"/>
+          <w:color w:val="000000" w:themeColor="text1"/>
+          <w:sz w:val="24"/>
+          <w:szCs w:val="24"/>
+          <w:lang w:val="es-CR"/>
+        </w:rPr>
+        <w:t xml:space="preserve">Postgres=# \l </w:t>
       </w:r>
       <w:r>
         <w:rPr>
@@ -800,83 +681,29 @@
           <w:szCs w:val="24"/>
           <w:lang w:val="es-CR"/>
         </w:rPr>
-        <w:t xml:space="preserve"> Para listar las </w:t>
-      </w:r>
-      <w:proofErr w:type="spellStart"/>
-      <w:r>
-        <w:rPr>
-          <w:rFonts w:ascii="Arial" w:eastAsia="Times New Roman" w:hAnsi="Arial" w:cs="Arial"/>
-          <w:color w:val="000000" w:themeColor="text1"/>
-          <w:sz w:val="24"/>
-          <w:szCs w:val="24"/>
-          <w:lang w:val="es-CR"/>
-        </w:rPr>
-        <w:t>DBs</w:t>
-      </w:r>
-      <w:proofErr w:type="spellEnd"/>
-    </w:p>
-    <w:p>
-      <w:pPr>
-        <w:spacing w:after="0" w:line="240" w:lineRule="auto"/>
-        <w:rPr>
-          <w:rFonts w:ascii="Arial" w:eastAsia="Times New Roman" w:hAnsi="Arial" w:cs="Arial"/>
-          <w:color w:val="000000" w:themeColor="text1"/>
-          <w:sz w:val="24"/>
-          <w:szCs w:val="24"/>
-          <w:lang w:val="es-CR"/>
-        </w:rPr>
-      </w:pPr>
-      <w:proofErr w:type="spellStart"/>
-      <w:r>
-        <w:rPr>
-          <w:rFonts w:ascii="Arial" w:eastAsia="Times New Roman" w:hAnsi="Arial" w:cs="Arial"/>
-          <w:color w:val="000000" w:themeColor="text1"/>
-          <w:sz w:val="24"/>
-          <w:szCs w:val="24"/>
-          <w:lang w:val="es-CR"/>
-        </w:rPr>
-        <w:t>Postgres</w:t>
-      </w:r>
-      <w:proofErr w:type="spellEnd"/>
-      <w:r>
-        <w:rPr>
-          <w:rFonts w:ascii="Arial" w:eastAsia="Times New Roman" w:hAnsi="Arial" w:cs="Arial"/>
-          <w:color w:val="000000" w:themeColor="text1"/>
-          <w:sz w:val="24"/>
-          <w:szCs w:val="24"/>
-          <w:lang w:val="es-CR"/>
-        </w:rPr>
-        <w:t>=#</w:t>
-      </w:r>
-      <w:r>
-        <w:rPr>
-          <w:rFonts w:ascii="Arial" w:eastAsia="Times New Roman" w:hAnsi="Arial" w:cs="Arial"/>
-          <w:color w:val="000000" w:themeColor="text1"/>
-          <w:sz w:val="24"/>
-          <w:szCs w:val="24"/>
-          <w:lang w:val="es-CR"/>
-        </w:rPr>
-        <w:t xml:space="preserve"> CREATE DATABASE</w:t>
-      </w:r>
-      <w:r>
-        <w:rPr>
-          <w:rFonts w:ascii="Arial" w:eastAsia="Times New Roman" w:hAnsi="Arial" w:cs="Arial"/>
-          <w:color w:val="000000" w:themeColor="text1"/>
-          <w:sz w:val="24"/>
-          <w:szCs w:val="24"/>
-          <w:lang w:val="es-CR"/>
-        </w:rPr>
-        <w:t xml:space="preserve"> </w:t>
-      </w:r>
-      <w:r>
-        <w:rPr>
-          <w:rFonts w:ascii="Arial" w:eastAsia="Times New Roman" w:hAnsi="Arial" w:cs="Arial"/>
-          <w:color w:val="000000" w:themeColor="text1"/>
-          <w:sz w:val="24"/>
-          <w:szCs w:val="24"/>
-          <w:lang w:val="es-CR"/>
-        </w:rPr>
-        <w:t xml:space="preserve">practicando; </w:t>
+        <w:t xml:space="preserve"> Para listar las DBs</w:t>
+      </w:r>
+    </w:p>
+    <w:p>
+      <w:pPr>
+        <w:spacing w:after="0" w:line="240" w:lineRule="auto"/>
+        <w:rPr>
+          <w:rFonts w:ascii="Arial" w:eastAsia="Times New Roman" w:hAnsi="Arial" w:cs="Arial"/>
+          <w:color w:val="000000" w:themeColor="text1"/>
+          <w:sz w:val="24"/>
+          <w:szCs w:val="24"/>
+          <w:lang w:val="es-CR"/>
+        </w:rPr>
+      </w:pPr>
+      <w:r>
+        <w:rPr>
+          <w:rFonts w:ascii="Arial" w:eastAsia="Times New Roman" w:hAnsi="Arial" w:cs="Arial"/>
+          <w:color w:val="000000" w:themeColor="text1"/>
+          <w:sz w:val="24"/>
+          <w:szCs w:val="24"/>
+          <w:lang w:val="es-CR"/>
+        </w:rPr>
+        <w:t xml:space="preserve">Postgres=# CREATE DATABASE practicando; </w:t>
       </w:r>
       <w:r>
         <w:rPr>
@@ -896,61 +723,29 @@
           <w:szCs w:val="24"/>
           <w:lang w:val="es-CR"/>
         </w:rPr>
-        <w:t xml:space="preserve"> Para </w:t>
-      </w:r>
-      <w:r>
-        <w:rPr>
-          <w:rFonts w:ascii="Arial" w:eastAsia="Times New Roman" w:hAnsi="Arial" w:cs="Arial"/>
-          <w:color w:val="000000" w:themeColor="text1"/>
-          <w:sz w:val="24"/>
-          <w:szCs w:val="24"/>
-          <w:lang w:val="es-CR"/>
-        </w:rPr>
-        <w:t>crear una DB con el nombre practicando</w:t>
-      </w:r>
-    </w:p>
-    <w:p>
-      <w:pPr>
-        <w:spacing w:after="0" w:line="240" w:lineRule="auto"/>
-        <w:rPr>
-          <w:rFonts w:ascii="Arial" w:eastAsia="Times New Roman" w:hAnsi="Arial" w:cs="Arial"/>
-          <w:color w:val="000000" w:themeColor="text1"/>
-          <w:sz w:val="24"/>
-          <w:szCs w:val="24"/>
-          <w:lang w:val="es-CR"/>
-        </w:rPr>
-      </w:pPr>
-      <w:proofErr w:type="spellStart"/>
-      <w:r>
-        <w:rPr>
-          <w:rFonts w:ascii="Arial" w:eastAsia="Times New Roman" w:hAnsi="Arial" w:cs="Arial"/>
-          <w:color w:val="000000" w:themeColor="text1"/>
-          <w:sz w:val="24"/>
-          <w:szCs w:val="24"/>
-          <w:lang w:val="es-CR"/>
-        </w:rPr>
-        <w:t>Postgres</w:t>
-      </w:r>
-      <w:proofErr w:type="spellEnd"/>
-      <w:r>
-        <w:rPr>
-          <w:rFonts w:ascii="Arial" w:eastAsia="Times New Roman" w:hAnsi="Arial" w:cs="Arial"/>
-          <w:color w:val="000000" w:themeColor="text1"/>
-          <w:sz w:val="24"/>
-          <w:szCs w:val="24"/>
-          <w:lang w:val="es-CR"/>
-        </w:rPr>
-        <w:t>=#</w:t>
-      </w:r>
-      <w:r>
-        <w:rPr>
-          <w:rFonts w:ascii="Arial" w:eastAsia="Times New Roman" w:hAnsi="Arial" w:cs="Arial"/>
-          <w:color w:val="000000" w:themeColor="text1"/>
-          <w:sz w:val="24"/>
-          <w:szCs w:val="24"/>
-          <w:lang w:val="es-CR"/>
-        </w:rPr>
-        <w:t xml:space="preserve"> </w:t>
+        <w:t xml:space="preserve"> Para crear una DB con el nombre practicando</w:t>
+      </w:r>
+    </w:p>
+    <w:p>
+      <w:pPr>
+        <w:spacing w:after="0" w:line="240" w:lineRule="auto"/>
+        <w:rPr>
+          <w:rFonts w:ascii="Arial" w:eastAsia="Times New Roman" w:hAnsi="Arial" w:cs="Arial"/>
+          <w:color w:val="000000" w:themeColor="text1"/>
+          <w:sz w:val="24"/>
+          <w:szCs w:val="24"/>
+          <w:lang w:val="es-CR"/>
+        </w:rPr>
+      </w:pPr>
+      <w:r>
+        <w:rPr>
+          <w:rFonts w:ascii="Arial" w:eastAsia="Times New Roman" w:hAnsi="Arial" w:cs="Arial"/>
+          <w:color w:val="000000" w:themeColor="text1"/>
+          <w:sz w:val="24"/>
+          <w:szCs w:val="24"/>
+          <w:lang w:val="es-CR"/>
+        </w:rPr>
+        <w:t xml:space="preserve">Postgres=# </w:t>
       </w:r>
       <w:r>
         <w:rPr>
@@ -990,85 +785,41 @@
           <w:szCs w:val="24"/>
           <w:lang w:val="es-CR"/>
         </w:rPr>
-        <w:t xml:space="preserve"> (todo en </w:t>
-      </w:r>
-      <w:proofErr w:type="spellStart"/>
-      <w:r>
-        <w:rPr>
-          <w:rFonts w:ascii="Arial" w:eastAsia="Times New Roman" w:hAnsi="Arial" w:cs="Arial"/>
-          <w:color w:val="000000" w:themeColor="text1"/>
-          <w:sz w:val="24"/>
-          <w:szCs w:val="24"/>
-          <w:lang w:val="es-CR"/>
-        </w:rPr>
-        <w:t>posgres</w:t>
-      </w:r>
-      <w:proofErr w:type="spellEnd"/>
-      <w:r>
-        <w:rPr>
-          <w:rFonts w:ascii="Arial" w:eastAsia="Times New Roman" w:hAnsi="Arial" w:cs="Arial"/>
-          <w:color w:val="000000" w:themeColor="text1"/>
-          <w:sz w:val="24"/>
-          <w:szCs w:val="24"/>
-          <w:lang w:val="es-CR"/>
-        </w:rPr>
-        <w:t xml:space="preserve"> tiene un usuario y una contraseña)</w:t>
-      </w:r>
-    </w:p>
-    <w:p>
-      <w:pPr>
-        <w:spacing w:after="0" w:line="240" w:lineRule="auto"/>
-        <w:rPr>
-          <w:rFonts w:ascii="Arial" w:eastAsia="Times New Roman" w:hAnsi="Arial" w:cs="Arial"/>
-          <w:color w:val="000000" w:themeColor="text1"/>
-          <w:sz w:val="24"/>
-          <w:szCs w:val="24"/>
-          <w:lang w:val="es-CR"/>
-        </w:rPr>
-      </w:pPr>
-    </w:p>
-    <w:p>
-      <w:pPr>
-        <w:spacing w:after="0" w:line="240" w:lineRule="auto"/>
-        <w:rPr>
-          <w:rFonts w:ascii="Arial" w:eastAsia="Times New Roman" w:hAnsi="Arial" w:cs="Arial"/>
-          <w:color w:val="000000" w:themeColor="text1"/>
-          <w:sz w:val="24"/>
-          <w:szCs w:val="24"/>
-          <w:lang w:val="es-CR"/>
-        </w:rPr>
-      </w:pPr>
-      <w:r>
-        <w:rPr>
-          <w:rFonts w:ascii="Arial" w:eastAsia="Times New Roman" w:hAnsi="Arial" w:cs="Arial"/>
-          <w:color w:val="000000" w:themeColor="text1"/>
-          <w:sz w:val="24"/>
-          <w:szCs w:val="24"/>
-          <w:lang w:val="es-CR"/>
-        </w:rPr>
-        <w:t>practicando=# \</w:t>
-      </w:r>
-      <w:proofErr w:type="spellStart"/>
-      <w:r>
-        <w:rPr>
-          <w:rFonts w:ascii="Arial" w:eastAsia="Times New Roman" w:hAnsi="Arial" w:cs="Arial"/>
-          <w:color w:val="000000" w:themeColor="text1"/>
-          <w:sz w:val="24"/>
-          <w:szCs w:val="24"/>
-          <w:lang w:val="es-CR"/>
-        </w:rPr>
-        <w:t>dt</w:t>
-      </w:r>
-      <w:proofErr w:type="spellEnd"/>
-      <w:r>
-        <w:rPr>
-          <w:rFonts w:ascii="Arial" w:eastAsia="Times New Roman" w:hAnsi="Arial" w:cs="Arial"/>
-          <w:color w:val="000000" w:themeColor="text1"/>
-          <w:sz w:val="24"/>
-          <w:szCs w:val="24"/>
-          <w:lang w:val="es-CR"/>
-        </w:rPr>
-        <w:t xml:space="preserve"> </w:t>
+        <w:t xml:space="preserve"> (todo en posgres tiene un usuario y una contraseña)</w:t>
+      </w:r>
+    </w:p>
+    <w:p>
+      <w:pPr>
+        <w:spacing w:after="0" w:line="240" w:lineRule="auto"/>
+        <w:rPr>
+          <w:rFonts w:ascii="Arial" w:eastAsia="Times New Roman" w:hAnsi="Arial" w:cs="Arial"/>
+          <w:color w:val="000000" w:themeColor="text1"/>
+          <w:sz w:val="24"/>
+          <w:szCs w:val="24"/>
+          <w:lang w:val="es-CR"/>
+        </w:rPr>
+      </w:pPr>
+    </w:p>
+    <w:p>
+      <w:pPr>
+        <w:spacing w:after="0" w:line="240" w:lineRule="auto"/>
+        <w:rPr>
+          <w:rFonts w:ascii="Arial" w:eastAsia="Times New Roman" w:hAnsi="Arial" w:cs="Arial"/>
+          <w:color w:val="000000" w:themeColor="text1"/>
+          <w:sz w:val="24"/>
+          <w:szCs w:val="24"/>
+          <w:lang w:val="es-CR"/>
+        </w:rPr>
+      </w:pPr>
+      <w:r>
+        <w:rPr>
+          <w:rFonts w:ascii="Arial" w:eastAsia="Times New Roman" w:hAnsi="Arial" w:cs="Arial"/>
+          <w:color w:val="000000" w:themeColor="text1"/>
+          <w:sz w:val="24"/>
+          <w:szCs w:val="24"/>
+          <w:lang w:val="es-CR"/>
+        </w:rPr>
+        <w:t xml:space="preserve">practicando=# \dt </w:t>
       </w:r>
       <w:r>
         <w:rPr>
@@ -1122,83 +873,29 @@
           <w:szCs w:val="24"/>
           <w:lang w:val="es-CR"/>
         </w:rPr>
-        <w:t xml:space="preserve">practicando=# </w:t>
-      </w:r>
-      <w:r>
-        <w:rPr>
-          <w:rFonts w:ascii="Arial" w:eastAsia="Times New Roman" w:hAnsi="Arial" w:cs="Arial"/>
-          <w:color w:val="000000" w:themeColor="text1"/>
-          <w:sz w:val="24"/>
-          <w:szCs w:val="24"/>
-          <w:lang w:val="es-CR"/>
-        </w:rPr>
-        <w:t xml:space="preserve">CREATE TABLE </w:t>
-      </w:r>
-      <w:proofErr w:type="gramStart"/>
-      <w:r>
-        <w:rPr>
-          <w:rFonts w:ascii="Arial" w:eastAsia="Times New Roman" w:hAnsi="Arial" w:cs="Arial"/>
-          <w:color w:val="000000" w:themeColor="text1"/>
-          <w:sz w:val="24"/>
-          <w:szCs w:val="24"/>
-          <w:lang w:val="es-CR"/>
-        </w:rPr>
-        <w:t>usuarios(</w:t>
-      </w:r>
-      <w:proofErr w:type="gramEnd"/>
-    </w:p>
-    <w:p>
-      <w:pPr>
-        <w:spacing w:after="0" w:line="240" w:lineRule="auto"/>
-        <w:rPr>
-          <w:rFonts w:ascii="Arial" w:eastAsia="Times New Roman" w:hAnsi="Arial" w:cs="Arial"/>
-          <w:color w:val="000000" w:themeColor="text1"/>
-          <w:sz w:val="24"/>
-          <w:szCs w:val="24"/>
-          <w:lang w:val="es-CR"/>
-        </w:rPr>
-      </w:pPr>
-      <w:proofErr w:type="gramStart"/>
-      <w:r>
-        <w:rPr>
-          <w:rFonts w:ascii="Arial" w:eastAsia="Times New Roman" w:hAnsi="Arial" w:cs="Arial"/>
-          <w:color w:val="000000" w:themeColor="text1"/>
-          <w:sz w:val="24"/>
-          <w:szCs w:val="24"/>
-          <w:lang w:val="es-CR"/>
-        </w:rPr>
-        <w:t>practicando</w:t>
-      </w:r>
-      <w:r>
-        <w:rPr>
-          <w:rFonts w:ascii="Arial" w:eastAsia="Times New Roman" w:hAnsi="Arial" w:cs="Arial"/>
-          <w:color w:val="000000" w:themeColor="text1"/>
-          <w:sz w:val="24"/>
-          <w:szCs w:val="24"/>
-          <w:lang w:val="es-CR"/>
-        </w:rPr>
-        <w:t>(</w:t>
-      </w:r>
-      <w:proofErr w:type="gramEnd"/>
-      <w:r>
-        <w:rPr>
-          <w:rFonts w:ascii="Arial" w:eastAsia="Times New Roman" w:hAnsi="Arial" w:cs="Arial"/>
-          <w:color w:val="000000" w:themeColor="text1"/>
-          <w:sz w:val="24"/>
-          <w:szCs w:val="24"/>
-          <w:lang w:val="es-CR"/>
-        </w:rPr>
-        <w:t xml:space="preserve"># </w:t>
-      </w:r>
-      <w:r>
-        <w:rPr>
-          <w:rFonts w:ascii="Arial" w:eastAsia="Times New Roman" w:hAnsi="Arial" w:cs="Arial"/>
-          <w:color w:val="000000" w:themeColor="text1"/>
-          <w:sz w:val="24"/>
-          <w:szCs w:val="24"/>
-          <w:lang w:val="es-CR"/>
-        </w:rPr>
-        <w:t>id SERIAL</w:t>
+        <w:t>practicando=# CREATE TABLE usuarios(</w:t>
+      </w:r>
+    </w:p>
+    <w:p>
+      <w:pPr>
+        <w:spacing w:after="0" w:line="240" w:lineRule="auto"/>
+        <w:rPr>
+          <w:rFonts w:ascii="Arial" w:eastAsia="Times New Roman" w:hAnsi="Arial" w:cs="Arial"/>
+          <w:color w:val="000000" w:themeColor="text1"/>
+          <w:sz w:val="24"/>
+          <w:szCs w:val="24"/>
+          <w:lang w:val="es-CR"/>
+        </w:rPr>
+      </w:pPr>
+      <w:r>
+        <w:rPr>
+          <w:rFonts w:ascii="Arial" w:eastAsia="Times New Roman" w:hAnsi="Arial" w:cs="Arial"/>
+          <w:color w:val="000000" w:themeColor="text1"/>
+          <w:sz w:val="24"/>
+          <w:szCs w:val="24"/>
+          <w:lang w:val="es-CR"/>
+        </w:rPr>
+        <w:t>practicando(# id SERIAL</w:t>
       </w:r>
       <w:r>
         <w:rPr>
@@ -1242,37 +939,15 @@
           <w:lang w:val="es-CR"/>
         </w:rPr>
       </w:pPr>
-      <w:proofErr w:type="gramStart"/>
-      <w:r>
-        <w:rPr>
-          <w:rFonts w:ascii="Arial" w:eastAsia="Times New Roman" w:hAnsi="Arial" w:cs="Arial"/>
-          <w:color w:val="000000" w:themeColor="text1"/>
-          <w:sz w:val="24"/>
-          <w:szCs w:val="24"/>
-          <w:lang w:val="es-CR"/>
-        </w:rPr>
-        <w:t>practicando(</w:t>
-      </w:r>
-      <w:proofErr w:type="gramEnd"/>
-      <w:r>
-        <w:rPr>
-          <w:rFonts w:ascii="Arial" w:eastAsia="Times New Roman" w:hAnsi="Arial" w:cs="Arial"/>
-          <w:color w:val="000000" w:themeColor="text1"/>
-          <w:sz w:val="24"/>
-          <w:szCs w:val="24"/>
-          <w:lang w:val="es-CR"/>
-        </w:rPr>
-        <w:t xml:space="preserve"># </w:t>
-      </w:r>
-      <w:r>
-        <w:rPr>
-          <w:rFonts w:ascii="Arial" w:eastAsia="Times New Roman" w:hAnsi="Arial" w:cs="Arial"/>
-          <w:color w:val="000000" w:themeColor="text1"/>
-          <w:sz w:val="24"/>
-          <w:szCs w:val="24"/>
-          <w:lang w:val="es-CR"/>
-        </w:rPr>
-        <w:t xml:space="preserve">nombre VARCHAR NOT NULL); </w:t>
+      <w:r>
+        <w:rPr>
+          <w:rFonts w:ascii="Arial" w:eastAsia="Times New Roman" w:hAnsi="Arial" w:cs="Arial"/>
+          <w:color w:val="000000" w:themeColor="text1"/>
+          <w:sz w:val="24"/>
+          <w:szCs w:val="24"/>
+          <w:lang w:val="es-CR"/>
+        </w:rPr>
+        <w:t xml:space="preserve">practicando(# nombre VARCHAR NOT NULL); </w:t>
       </w:r>
       <w:r>
         <w:rPr>
@@ -1326,17 +1001,7 @@
           <w:szCs w:val="24"/>
           <w:lang w:val="es-CR"/>
         </w:rPr>
-        <w:t>practicando=#</w:t>
-      </w:r>
-      <w:r>
-        <w:rPr>
-          <w:rFonts w:ascii="Arial" w:eastAsia="Times New Roman" w:hAnsi="Arial" w:cs="Arial"/>
-          <w:color w:val="000000" w:themeColor="text1"/>
-          <w:sz w:val="24"/>
-          <w:szCs w:val="24"/>
-          <w:lang w:val="es-CR"/>
-        </w:rPr>
-        <w:t xml:space="preserve"> \d+ usuarios </w:t>
+        <w:t xml:space="preserve">practicando=# \d+ usuarios </w:t>
       </w:r>
       <w:r>
         <w:rPr>
@@ -1390,17 +1055,7 @@
           <w:szCs w:val="24"/>
           <w:lang w:val="es-CR"/>
         </w:rPr>
-        <w:t>practicando=#</w:t>
-      </w:r>
-      <w:r>
-        <w:rPr>
-          <w:rFonts w:ascii="Arial" w:eastAsia="Times New Roman" w:hAnsi="Arial" w:cs="Arial"/>
-          <w:color w:val="000000" w:themeColor="text1"/>
-          <w:sz w:val="24"/>
-          <w:szCs w:val="24"/>
-          <w:lang w:val="es-CR"/>
-        </w:rPr>
-        <w:t xml:space="preserve"> INSERT INTO usuarios (nombre) VALUES (‘Luis’); </w:t>
+        <w:t xml:space="preserve">practicando=# INSERT INTO usuarios (nombre) VALUES (‘Luis’); </w:t>
       </w:r>
       <w:r>
         <w:rPr>
@@ -1454,17 +1109,7 @@
           <w:szCs w:val="24"/>
           <w:lang w:val="es-CR"/>
         </w:rPr>
-        <w:t>practicando=#</w:t>
-      </w:r>
-      <w:r>
-        <w:rPr>
-          <w:rFonts w:ascii="Arial" w:eastAsia="Times New Roman" w:hAnsi="Arial" w:cs="Arial"/>
-          <w:color w:val="000000" w:themeColor="text1"/>
-          <w:sz w:val="24"/>
-          <w:szCs w:val="24"/>
-          <w:lang w:val="es-CR"/>
-        </w:rPr>
-        <w:t xml:space="preserve"> \q </w:t>
+        <w:t xml:space="preserve">practicando=# \q </w:t>
       </w:r>
       <w:r>
         <w:rPr>
@@ -1484,29 +1129,7 @@
           <w:szCs w:val="24"/>
           <w:lang w:val="es-CR"/>
         </w:rPr>
-        <w:t xml:space="preserve"> Para salir del </w:t>
-      </w:r>
-      <w:proofErr w:type="spellStart"/>
-      <w:r>
-        <w:rPr>
-          <w:rFonts w:ascii="Arial" w:eastAsia="Times New Roman" w:hAnsi="Arial" w:cs="Arial"/>
-          <w:color w:val="000000" w:themeColor="text1"/>
-          <w:sz w:val="24"/>
-          <w:szCs w:val="24"/>
-          <w:lang w:val="es-CR"/>
-        </w:rPr>
-        <w:t>prompt</w:t>
-      </w:r>
-      <w:proofErr w:type="spellEnd"/>
-      <w:r>
-        <w:rPr>
-          <w:rFonts w:ascii="Arial" w:eastAsia="Times New Roman" w:hAnsi="Arial" w:cs="Arial"/>
-          <w:color w:val="000000" w:themeColor="text1"/>
-          <w:sz w:val="24"/>
-          <w:szCs w:val="24"/>
-          <w:lang w:val="es-CR"/>
-        </w:rPr>
-        <w:t xml:space="preserve"> de PostgreSQL</w:t>
+        <w:t xml:space="preserve"> Para salir del prompt de PostgreSQL</w:t>
       </w:r>
     </w:p>
     <w:p>
@@ -1530,6 +1153,7 @@
           <w:color w:val="000000" w:themeColor="text1"/>
           <w:sz w:val="24"/>
           <w:szCs w:val="24"/>
+          <w:lang w:val="es-CR"/>
         </w:rPr>
       </w:pPr>
       <w:hyperlink r:id="rId7" w:history="1">
@@ -1553,56 +1177,48 @@
           <w:color w:val="000000" w:themeColor="text1"/>
           <w:sz w:val="24"/>
           <w:szCs w:val="24"/>
-        </w:rPr>
-      </w:pPr>
-    </w:p>
-    <w:p>
-      <w:pPr>
-        <w:spacing w:after="0" w:line="240" w:lineRule="auto"/>
-        <w:rPr>
-          <w:rFonts w:ascii="Arial" w:eastAsia="Times New Roman" w:hAnsi="Arial" w:cs="Arial"/>
-          <w:color w:val="000000" w:themeColor="text1"/>
-          <w:sz w:val="24"/>
-          <w:szCs w:val="24"/>
-        </w:rPr>
-      </w:pPr>
-      <w:proofErr w:type="spellStart"/>
-      <w:r>
-        <w:rPr>
-          <w:rFonts w:ascii="Arial" w:eastAsia="Times New Roman" w:hAnsi="Arial" w:cs="Arial"/>
-          <w:color w:val="000000" w:themeColor="text1"/>
-          <w:sz w:val="24"/>
-          <w:szCs w:val="24"/>
+          <w:lang w:val="es-CR"/>
+        </w:rPr>
+      </w:pPr>
+    </w:p>
+    <w:p>
+      <w:pPr>
+        <w:spacing w:after="0" w:line="240" w:lineRule="auto"/>
+        <w:rPr>
+          <w:rFonts w:ascii="Arial" w:eastAsia="Times New Roman" w:hAnsi="Arial" w:cs="Arial"/>
+          <w:color w:val="000000" w:themeColor="text1"/>
+          <w:sz w:val="24"/>
+          <w:szCs w:val="24"/>
+          <w:lang w:val="es-CR"/>
+        </w:rPr>
+      </w:pPr>
+      <w:r>
+        <w:rPr>
+          <w:rFonts w:ascii="Arial" w:eastAsia="Times New Roman" w:hAnsi="Arial" w:cs="Arial"/>
+          <w:color w:val="000000" w:themeColor="text1"/>
+          <w:sz w:val="24"/>
+          <w:szCs w:val="24"/>
+          <w:lang w:val="es-CR"/>
         </w:rPr>
         <w:t>Descargar</w:t>
       </w:r>
-      <w:proofErr w:type="spellEnd"/>
-      <w:r>
-        <w:rPr>
-          <w:rFonts w:ascii="Arial" w:eastAsia="Times New Roman" w:hAnsi="Arial" w:cs="Arial"/>
-          <w:color w:val="000000" w:themeColor="text1"/>
-          <w:sz w:val="24"/>
-          <w:szCs w:val="24"/>
-        </w:rPr>
-        <w:t xml:space="preserve"> e </w:t>
-      </w:r>
-      <w:proofErr w:type="spellStart"/>
-      <w:r>
-        <w:rPr>
-          <w:rFonts w:ascii="Arial" w:eastAsia="Times New Roman" w:hAnsi="Arial" w:cs="Arial"/>
-          <w:color w:val="000000" w:themeColor="text1"/>
-          <w:sz w:val="24"/>
-          <w:szCs w:val="24"/>
-        </w:rPr>
-        <w:t>instalar</w:t>
-      </w:r>
-      <w:proofErr w:type="spellEnd"/>
-      <w:r>
-        <w:rPr>
-          <w:rFonts w:ascii="Arial" w:eastAsia="Times New Roman" w:hAnsi="Arial" w:cs="Arial"/>
-          <w:color w:val="000000" w:themeColor="text1"/>
-          <w:sz w:val="24"/>
-          <w:szCs w:val="24"/>
+      <w:r>
+        <w:rPr>
+          <w:rFonts w:ascii="Arial" w:eastAsia="Times New Roman" w:hAnsi="Arial" w:cs="Arial"/>
+          <w:color w:val="000000" w:themeColor="text1"/>
+          <w:sz w:val="24"/>
+          <w:szCs w:val="24"/>
+          <w:lang w:val="es-CR"/>
+        </w:rPr>
+        <w:t xml:space="preserve"> e instalar</w:t>
+      </w:r>
+      <w:r>
+        <w:rPr>
+          <w:rFonts w:ascii="Arial" w:eastAsia="Times New Roman" w:hAnsi="Arial" w:cs="Arial"/>
+          <w:color w:val="000000" w:themeColor="text1"/>
+          <w:sz w:val="24"/>
+          <w:szCs w:val="24"/>
+          <w:lang w:val="es-CR"/>
         </w:rPr>
         <w:t xml:space="preserve"> PostgreSQL</w:t>
       </w:r>
@@ -1615,6 +1231,7 @@
           <w:color w:val="000000" w:themeColor="text1"/>
           <w:sz w:val="24"/>
           <w:szCs w:val="24"/>
+          <w:lang w:val="es-CR"/>
         </w:rPr>
       </w:pPr>
       <w:hyperlink r:id="rId8" w:history="1">
@@ -1624,6 +1241,7 @@
             <w:rFonts w:ascii="Arial" w:eastAsia="Times New Roman" w:hAnsi="Arial" w:cs="Arial"/>
             <w:sz w:val="24"/>
             <w:szCs w:val="24"/>
+            <w:lang w:val="es-CR"/>
           </w:rPr>
           <w:t>https://www.postgresql.org/download/</w:t>
         </w:r>
@@ -1637,6 +1255,7 @@
           <w:color w:val="000000" w:themeColor="text1"/>
           <w:sz w:val="24"/>
           <w:szCs w:val="24"/>
+          <w:lang w:val="es-CR"/>
         </w:rPr>
       </w:pPr>
       <w:hyperlink r:id="rId9" w:history="1">
@@ -1646,6 +1265,7 @@
             <w:rFonts w:ascii="Arial" w:eastAsia="Times New Roman" w:hAnsi="Arial" w:cs="Arial"/>
             <w:sz w:val="24"/>
             <w:szCs w:val="24"/>
+            <w:lang w:val="es-CR"/>
           </w:rPr>
           <w:t>https://www.pgadmin.org/</w:t>
         </w:r>
@@ -1659,6 +1279,7 @@
           <w:color w:val="000000" w:themeColor="text1"/>
           <w:sz w:val="24"/>
           <w:szCs w:val="24"/>
+          <w:lang w:val="es-CR"/>
         </w:rPr>
       </w:pPr>
     </w:p>
@@ -1709,28 +1330,6 @@
           <w:lang w:val="es-CR"/>
         </w:rPr>
       </w:pPr>
-      <w:r>
-        <w:rPr>
-          <w:rFonts w:ascii="Arial" w:eastAsia="Times New Roman" w:hAnsi="Arial" w:cs="Arial"/>
-          <w:color w:val="000000" w:themeColor="text1"/>
-          <w:sz w:val="24"/>
-          <w:szCs w:val="24"/>
-          <w:lang w:val="es-CR"/>
-        </w:rPr>
-        <w:t xml:space="preserve">2.4. </w:t>
-      </w:r>
-      <w:proofErr w:type="spellStart"/>
-      <w:r>
-        <w:rPr>
-          <w:rFonts w:ascii="Arial" w:eastAsia="Times New Roman" w:hAnsi="Arial" w:cs="Arial"/>
-          <w:color w:val="000000" w:themeColor="text1"/>
-          <w:sz w:val="24"/>
-          <w:szCs w:val="24"/>
-          <w:lang w:val="es-CR"/>
-        </w:rPr>
-        <w:t>PGAdmin</w:t>
-      </w:r>
-      <w:proofErr w:type="spellEnd"/>
     </w:p>
     <w:p>
       <w:pPr>
@@ -1752,12 +1351,112 @@
           <w:szCs w:val="24"/>
           <w:lang w:val="es-CR"/>
         </w:rPr>
+        <w:t>2.4. PGAdmin</w:t>
+      </w:r>
+    </w:p>
+    <w:p>
+      <w:pPr>
+        <w:spacing w:after="0" w:line="240" w:lineRule="auto"/>
+        <w:ind w:left="720"/>
+        <w:rPr>
+          <w:rFonts w:ascii="Arial" w:eastAsia="Times New Roman" w:hAnsi="Arial" w:cs="Arial"/>
+          <w:color w:val="000000" w:themeColor="text1"/>
+          <w:sz w:val="24"/>
+          <w:szCs w:val="24"/>
+          <w:lang w:val="es-CR"/>
+        </w:rPr>
+      </w:pPr>
+    </w:p>
+    <w:p>
+      <w:pPr>
+        <w:spacing w:after="0" w:line="240" w:lineRule="auto"/>
+        <w:ind w:left="720"/>
+        <w:rPr>
+          <w:rFonts w:ascii="Arial" w:eastAsia="Times New Roman" w:hAnsi="Arial" w:cs="Arial"/>
+          <w:color w:val="000000" w:themeColor="text1"/>
+          <w:sz w:val="24"/>
+          <w:szCs w:val="24"/>
+          <w:lang w:val="es-CR"/>
+        </w:rPr>
+      </w:pPr>
+      <w:r>
+        <w:rPr>
+          <w:rFonts w:ascii="Arial" w:eastAsia="Times New Roman" w:hAnsi="Arial" w:cs="Arial"/>
+          <w:color w:val="000000" w:themeColor="text1"/>
+          <w:sz w:val="24"/>
+          <w:szCs w:val="24"/>
+          <w:lang w:val="es-CR"/>
+        </w:rPr>
         <w:t>2.5. Taller 3</w:t>
       </w:r>
     </w:p>
     <w:p>
       <w:pPr>
         <w:spacing w:after="0" w:line="240" w:lineRule="auto"/>
+        <w:rPr>
+          <w:rFonts w:ascii="Arial" w:eastAsia="Times New Roman" w:hAnsi="Arial" w:cs="Arial"/>
+          <w:color w:val="000000" w:themeColor="text1"/>
+          <w:sz w:val="24"/>
+          <w:szCs w:val="24"/>
+          <w:lang w:val="es-CR"/>
+        </w:rPr>
+      </w:pPr>
+      <w:r>
+        <w:rPr>
+          <w:noProof/>
+        </w:rPr>
+        <w:drawing>
+          <wp:inline distT="0" distB="0" distL="0" distR="0" wp14:anchorId="284D4CA3" wp14:editId="4C425D4C">
+            <wp:extent cx="4146146" cy="2174069"/>
+            <wp:effectExtent l="0" t="0" r="6985" b="0"/>
+            <wp:docPr id="1" name="Picture 1"/>
+            <wp:cNvGraphicFramePr>
+              <a:graphicFrameLocks xmlns:a="http://schemas.openxmlformats.org/drawingml/2006/main" noChangeAspect="1"/>
+            </wp:cNvGraphicFramePr>
+            <a:graphic xmlns:a="http://schemas.openxmlformats.org/drawingml/2006/main">
+              <a:graphicData uri="http://schemas.openxmlformats.org/drawingml/2006/picture">
+                <pic:pic xmlns:pic="http://schemas.openxmlformats.org/drawingml/2006/picture">
+                  <pic:nvPicPr>
+                    <pic:cNvPr id="1" name=""/>
+                    <pic:cNvPicPr/>
+                  </pic:nvPicPr>
+                  <pic:blipFill>
+                    <a:blip r:embed="rId10"/>
+                    <a:stretch>
+                      <a:fillRect/>
+                    </a:stretch>
+                  </pic:blipFill>
+                  <pic:spPr>
+                    <a:xfrm>
+                      <a:off x="0" y="0"/>
+                      <a:ext cx="4166507" cy="2184745"/>
+                    </a:xfrm>
+                    <a:prstGeom prst="rect">
+                      <a:avLst/>
+                    </a:prstGeom>
+                  </pic:spPr>
+                </pic:pic>
+              </a:graphicData>
+            </a:graphic>
+          </wp:inline>
+        </w:drawing>
+      </w:r>
+    </w:p>
+    <w:p>
+      <w:pPr>
+        <w:spacing w:after="0" w:line="240" w:lineRule="auto"/>
+        <w:rPr>
+          <w:rFonts w:ascii="Arial" w:eastAsia="Times New Roman" w:hAnsi="Arial" w:cs="Arial"/>
+          <w:color w:val="000000" w:themeColor="text1"/>
+          <w:sz w:val="24"/>
+          <w:szCs w:val="24"/>
+          <w:lang w:val="es-CR"/>
+        </w:rPr>
+      </w:pPr>
+    </w:p>
+    <w:p>
+      <w:pPr>
+        <w:spacing w:after="0" w:line="240" w:lineRule="auto"/>
         <w:ind w:left="720"/>
         <w:rPr>
           <w:rFonts w:ascii="Arial" w:eastAsia="Times New Roman" w:hAnsi="Arial" w:cs="Arial"/>
@@ -1775,12 +1474,1864 @@
           <w:szCs w:val="24"/>
           <w:lang w:val="es-CR"/>
         </w:rPr>
+        <w:lastRenderedPageBreak/>
         <w:t>2.6. ¿Sabías qué?</w:t>
       </w:r>
     </w:p>
     <w:p>
       <w:pPr>
         <w:spacing w:after="0" w:line="240" w:lineRule="auto"/>
+        <w:rPr>
+          <w:rFonts w:ascii="Arial" w:eastAsia="Times New Roman" w:hAnsi="Arial" w:cs="Arial"/>
+          <w:color w:val="000000" w:themeColor="text1"/>
+          <w:sz w:val="24"/>
+          <w:szCs w:val="24"/>
+          <w:lang w:val="es-CR"/>
+        </w:rPr>
+      </w:pPr>
+    </w:p>
+    <w:p>
+      <w:pPr>
+        <w:spacing w:before="100" w:beforeAutospacing="1" w:after="100" w:afterAutospacing="1" w:line="240" w:lineRule="auto"/>
+        <w:jc w:val="both"/>
+        <w:rPr>
+          <w:rFonts w:ascii="Arial" w:eastAsia="Times New Roman" w:hAnsi="Arial" w:cs="Arial"/>
+          <w:b/>
+          <w:bCs/>
+          <w:sz w:val="24"/>
+          <w:szCs w:val="24"/>
+          <w:lang w:val="es-CR"/>
+        </w:rPr>
+      </w:pPr>
+      <w:r>
+        <w:rPr>
+          <w:rFonts w:ascii="Arial" w:eastAsia="Times New Roman" w:hAnsi="Arial" w:cs="Arial"/>
+          <w:b/>
+          <w:bCs/>
+          <w:sz w:val="24"/>
+          <w:szCs w:val="24"/>
+          <w:lang w:val="es-CR"/>
+        </w:rPr>
+        <w:t>Tipos de Datos en PostgreSQL</w:t>
+      </w:r>
+    </w:p>
+    <w:p>
+      <w:pPr>
+        <w:spacing w:before="100" w:beforeAutospacing="1" w:after="100" w:afterAutospacing="1" w:line="240" w:lineRule="auto"/>
+        <w:jc w:val="both"/>
+        <w:rPr>
+          <w:rFonts w:ascii="Arial" w:eastAsia="Times New Roman" w:hAnsi="Arial" w:cs="Arial"/>
+          <w:sz w:val="24"/>
+          <w:szCs w:val="24"/>
+          <w:lang w:val="es-CR"/>
+        </w:rPr>
+      </w:pPr>
+      <w:r>
+        <w:rPr>
+          <w:rFonts w:ascii="Arial" w:eastAsia="Times New Roman" w:hAnsi="Arial" w:cs="Arial"/>
+          <w:sz w:val="24"/>
+          <w:szCs w:val="24"/>
+          <w:lang w:val="es-CR"/>
+        </w:rPr>
+        <w:t xml:space="preserve">¡Bienvenido! </w:t>
+      </w:r>
+    </w:p>
+    <w:p>
+      <w:pPr>
+        <w:spacing w:before="100" w:beforeAutospacing="1" w:after="100" w:afterAutospacing="1" w:line="240" w:lineRule="auto"/>
+        <w:jc w:val="both"/>
+        <w:rPr>
+          <w:rFonts w:ascii="Arial" w:eastAsia="Times New Roman" w:hAnsi="Arial" w:cs="Arial"/>
+          <w:sz w:val="24"/>
+          <w:szCs w:val="24"/>
+          <w:lang w:val="es-CR"/>
+        </w:rPr>
+      </w:pPr>
+      <w:r>
+        <w:rPr>
+          <w:rFonts w:ascii="Arial" w:eastAsia="Times New Roman" w:hAnsi="Arial" w:cs="Arial"/>
+          <w:sz w:val="24"/>
+          <w:szCs w:val="24"/>
+          <w:lang w:val="es-CR"/>
+        </w:rPr>
+        <w:t xml:space="preserve">En esta lectura te proporcionamos un resumen de los tipos de datos más utilizados en PostgreSQL, categorizados en tres grupos: </w:t>
+      </w:r>
+    </w:p>
+    <w:p>
+      <w:pPr>
+        <w:spacing w:after="0" w:line="240" w:lineRule="auto"/>
+        <w:rPr>
+          <w:rFonts w:ascii="Arial" w:eastAsia="Times New Roman" w:hAnsi="Arial" w:cs="Arial"/>
+          <w:sz w:val="24"/>
+          <w:szCs w:val="24"/>
+        </w:rPr>
+      </w:pPr>
+      <w:r>
+        <w:rPr>
+          <w:rFonts w:ascii="Arial" w:eastAsia="Times New Roman" w:hAnsi="Arial" w:cs="Arial"/>
+          <w:noProof/>
+          <w:sz w:val="24"/>
+          <w:szCs w:val="24"/>
+        </w:rPr>
+        <w:drawing>
+          <wp:inline distT="0" distB="0" distL="0" distR="0" wp14:anchorId="431E5B8A" wp14:editId="53FD0C32">
+            <wp:extent cx="338169" cy="266700"/>
+            <wp:effectExtent l="0" t="0" r="5080" b="0"/>
+            <wp:docPr id="4" name="Picture 4"/>
+            <wp:cNvGraphicFramePr>
+              <a:graphicFrameLocks xmlns:a="http://schemas.openxmlformats.org/drawingml/2006/main" noChangeAspect="1"/>
+            </wp:cNvGraphicFramePr>
+            <a:graphic xmlns:a="http://schemas.openxmlformats.org/drawingml/2006/main">
+              <a:graphicData uri="http://schemas.openxmlformats.org/drawingml/2006/picture">
+                <pic:pic xmlns:pic="http://schemas.openxmlformats.org/drawingml/2006/picture">
+                  <pic:nvPicPr>
+                    <pic:cNvPr id="0" name="Picture 1"/>
+                    <pic:cNvPicPr>
+                      <a:picLocks noChangeAspect="1" noChangeArrowheads="1"/>
+                    </pic:cNvPicPr>
+                  </pic:nvPicPr>
+                  <pic:blipFill>
+                    <a:blip r:embed="rId11" cstate="print">
+                      <a:extLst>
+                        <a:ext uri="{28A0092B-C50C-407E-A947-70E740481C1C}">
+                          <a14:useLocalDpi xmlns:a14="http://schemas.microsoft.com/office/drawing/2010/main" val="0"/>
+                        </a:ext>
+                      </a:extLst>
+                    </a:blip>
+                    <a:srcRect/>
+                    <a:stretch>
+                      <a:fillRect/>
+                    </a:stretch>
+                  </pic:blipFill>
+                  <pic:spPr bwMode="auto">
+                    <a:xfrm>
+                      <a:off x="0" y="0"/>
+                      <a:ext cx="359683" cy="283667"/>
+                    </a:xfrm>
+                    <a:prstGeom prst="rect">
+                      <a:avLst/>
+                    </a:prstGeom>
+                    <a:noFill/>
+                    <a:ln>
+                      <a:noFill/>
+                    </a:ln>
+                  </pic:spPr>
+                </pic:pic>
+              </a:graphicData>
+            </a:graphic>
+          </wp:inline>
+        </w:drawing>
+      </w:r>
+    </w:p>
+    <w:p>
+      <w:pPr>
+        <w:spacing w:before="100" w:beforeAutospacing="1" w:after="100" w:afterAutospacing="1" w:line="240" w:lineRule="auto"/>
+        <w:jc w:val="both"/>
+        <w:rPr>
+          <w:rFonts w:ascii="Arial" w:eastAsia="Times New Roman" w:hAnsi="Arial" w:cs="Arial"/>
+          <w:b/>
+          <w:bCs/>
+          <w:sz w:val="24"/>
+          <w:szCs w:val="24"/>
+          <w:lang w:val="es-CR"/>
+        </w:rPr>
+      </w:pPr>
+      <w:r>
+        <w:rPr>
+          <w:rFonts w:ascii="Arial" w:eastAsia="Times New Roman" w:hAnsi="Arial" w:cs="Arial"/>
+          <w:b/>
+          <w:bCs/>
+          <w:sz w:val="24"/>
+          <w:szCs w:val="24"/>
+          <w:lang w:val="es-CR"/>
+        </w:rPr>
+        <w:t>Strings</w:t>
+      </w:r>
+    </w:p>
+    <w:p>
+      <w:pPr>
+        <w:spacing w:after="0" w:line="240" w:lineRule="auto"/>
+        <w:rPr>
+          <w:rFonts w:ascii="Arial" w:eastAsia="Times New Roman" w:hAnsi="Arial" w:cs="Arial"/>
+          <w:sz w:val="24"/>
+          <w:szCs w:val="24"/>
+        </w:rPr>
+      </w:pPr>
+    </w:p>
+    <w:tbl>
+      <w:tblPr>
+        <w:tblW w:w="0" w:type="auto"/>
+        <w:tblCellSpacing w:w="15" w:type="dxa"/>
+        <w:tblBorders>
+          <w:top w:val="single" w:sz="4" w:space="0" w:color="auto"/>
+          <w:left w:val="single" w:sz="4" w:space="0" w:color="auto"/>
+          <w:bottom w:val="single" w:sz="4" w:space="0" w:color="auto"/>
+          <w:right w:val="single" w:sz="4" w:space="0" w:color="auto"/>
+          <w:insideH w:val="single" w:sz="4" w:space="0" w:color="auto"/>
+          <w:insideV w:val="single" w:sz="4" w:space="0" w:color="auto"/>
+        </w:tblBorders>
+        <w:tblCellMar>
+          <w:top w:w="15" w:type="dxa"/>
+          <w:left w:w="15" w:type="dxa"/>
+          <w:bottom w:w="15" w:type="dxa"/>
+          <w:right w:w="15" w:type="dxa"/>
+        </w:tblCellMar>
+        <w:tblLook w:val="04A0" w:firstRow="1" w:lastRow="0" w:firstColumn="1" w:lastColumn="0" w:noHBand="0" w:noVBand="1"/>
+      </w:tblPr>
+      <w:tblGrid>
+        <w:gridCol w:w="2042"/>
+        <w:gridCol w:w="5658"/>
+      </w:tblGrid>
+      <w:tr>
+        <w:trPr>
+          <w:tblHeader/>
+          <w:tblCellSpacing w:w="15" w:type="dxa"/>
+        </w:trPr>
+        <w:tc>
+          <w:tcPr>
+            <w:tcW w:w="0" w:type="auto"/>
+            <w:vAlign w:val="center"/>
+            <w:hideMark/>
+          </w:tcPr>
+          <w:p>
+            <w:pPr>
+              <w:spacing w:after="0" w:line="240" w:lineRule="auto"/>
+              <w:jc w:val="center"/>
+              <w:rPr>
+                <w:rFonts w:ascii="Arial" w:eastAsia="Times New Roman" w:hAnsi="Arial" w:cs="Arial"/>
+                <w:b/>
+                <w:bCs/>
+                <w:sz w:val="24"/>
+                <w:szCs w:val="24"/>
+              </w:rPr>
+            </w:pPr>
+            <w:r>
+              <w:rPr>
+                <w:rFonts w:ascii="Arial" w:eastAsia="Times New Roman" w:hAnsi="Arial" w:cs="Arial"/>
+                <w:b/>
+                <w:bCs/>
+                <w:sz w:val="24"/>
+                <w:szCs w:val="24"/>
+              </w:rPr>
+              <w:t>Tipo</w:t>
+            </w:r>
+          </w:p>
+        </w:tc>
+        <w:tc>
+          <w:tcPr>
+            <w:tcW w:w="0" w:type="auto"/>
+            <w:vAlign w:val="center"/>
+            <w:hideMark/>
+          </w:tcPr>
+          <w:p>
+            <w:pPr>
+              <w:spacing w:after="0" w:line="240" w:lineRule="auto"/>
+              <w:jc w:val="center"/>
+              <w:rPr>
+                <w:rFonts w:ascii="Arial" w:eastAsia="Times New Roman" w:hAnsi="Arial" w:cs="Arial"/>
+                <w:b/>
+                <w:bCs/>
+                <w:sz w:val="24"/>
+                <w:szCs w:val="24"/>
+              </w:rPr>
+            </w:pPr>
+            <w:r>
+              <w:rPr>
+                <w:rFonts w:ascii="Arial" w:eastAsia="Times New Roman" w:hAnsi="Arial" w:cs="Arial"/>
+                <w:b/>
+                <w:bCs/>
+                <w:sz w:val="24"/>
+                <w:szCs w:val="24"/>
+              </w:rPr>
+              <w:t>Descripción</w:t>
+            </w:r>
+          </w:p>
+        </w:tc>
+      </w:tr>
+      <w:tr>
+        <w:trPr>
+          <w:tblCellSpacing w:w="15" w:type="dxa"/>
+        </w:trPr>
+        <w:tc>
+          <w:tcPr>
+            <w:tcW w:w="0" w:type="auto"/>
+            <w:vAlign w:val="center"/>
+            <w:hideMark/>
+          </w:tcPr>
+          <w:p>
+            <w:pPr>
+              <w:spacing w:after="0" w:line="240" w:lineRule="auto"/>
+              <w:jc w:val="center"/>
+              <w:rPr>
+                <w:rFonts w:ascii="Arial" w:eastAsia="Times New Roman" w:hAnsi="Arial" w:cs="Arial"/>
+                <w:b/>
+                <w:bCs/>
+                <w:sz w:val="24"/>
+                <w:szCs w:val="24"/>
+              </w:rPr>
+            </w:pPr>
+            <w:r>
+              <w:rPr>
+                <w:rFonts w:ascii="Arial" w:eastAsia="Times New Roman" w:hAnsi="Arial" w:cs="Arial"/>
+                <w:b/>
+                <w:bCs/>
+                <w:sz w:val="24"/>
+                <w:szCs w:val="24"/>
+              </w:rPr>
+              <w:t>CHAR(largo)</w:t>
+            </w:r>
+          </w:p>
+        </w:tc>
+        <w:tc>
+          <w:tcPr>
+            <w:tcW w:w="0" w:type="auto"/>
+            <w:vAlign w:val="center"/>
+            <w:hideMark/>
+          </w:tcPr>
+          <w:p>
+            <w:pPr>
+              <w:spacing w:after="0" w:line="240" w:lineRule="auto"/>
+              <w:rPr>
+                <w:rFonts w:ascii="Arial" w:eastAsia="Times New Roman" w:hAnsi="Arial" w:cs="Arial"/>
+                <w:sz w:val="24"/>
+                <w:szCs w:val="24"/>
+                <w:lang w:val="es-CR"/>
+              </w:rPr>
+            </w:pPr>
+            <w:r>
+              <w:rPr>
+                <w:rFonts w:ascii="Arial" w:eastAsia="Times New Roman" w:hAnsi="Arial" w:cs="Arial"/>
+                <w:sz w:val="24"/>
+                <w:szCs w:val="24"/>
+                <w:lang w:val="es-CR"/>
+              </w:rPr>
+              <w:t>Secuencia de caracteres (string) de tamaño fijo</w:t>
+            </w:r>
+          </w:p>
+        </w:tc>
+      </w:tr>
+      <w:tr>
+        <w:trPr>
+          <w:tblCellSpacing w:w="15" w:type="dxa"/>
+        </w:trPr>
+        <w:tc>
+          <w:tcPr>
+            <w:tcW w:w="0" w:type="auto"/>
+            <w:vAlign w:val="center"/>
+            <w:hideMark/>
+          </w:tcPr>
+          <w:p>
+            <w:pPr>
+              <w:spacing w:after="0" w:line="240" w:lineRule="auto"/>
+              <w:jc w:val="center"/>
+              <w:rPr>
+                <w:rFonts w:ascii="Arial" w:eastAsia="Times New Roman" w:hAnsi="Arial" w:cs="Arial"/>
+                <w:b/>
+                <w:bCs/>
+                <w:sz w:val="24"/>
+                <w:szCs w:val="24"/>
+              </w:rPr>
+            </w:pPr>
+            <w:r>
+              <w:rPr>
+                <w:rFonts w:ascii="Arial" w:eastAsia="Times New Roman" w:hAnsi="Arial" w:cs="Arial"/>
+                <w:b/>
+                <w:bCs/>
+                <w:sz w:val="24"/>
+                <w:szCs w:val="24"/>
+              </w:rPr>
+              <w:t>VARCHAR(largo)</w:t>
+            </w:r>
+          </w:p>
+        </w:tc>
+        <w:tc>
+          <w:tcPr>
+            <w:tcW w:w="0" w:type="auto"/>
+            <w:vAlign w:val="center"/>
+            <w:hideMark/>
+          </w:tcPr>
+          <w:p>
+            <w:pPr>
+              <w:spacing w:after="0" w:line="240" w:lineRule="auto"/>
+              <w:rPr>
+                <w:rFonts w:ascii="Arial" w:eastAsia="Times New Roman" w:hAnsi="Arial" w:cs="Arial"/>
+                <w:sz w:val="24"/>
+                <w:szCs w:val="24"/>
+                <w:lang w:val="es-CR"/>
+              </w:rPr>
+            </w:pPr>
+            <w:r>
+              <w:rPr>
+                <w:rFonts w:ascii="Arial" w:eastAsia="Times New Roman" w:hAnsi="Arial" w:cs="Arial"/>
+                <w:sz w:val="24"/>
+                <w:szCs w:val="24"/>
+                <w:lang w:val="es-CR"/>
+              </w:rPr>
+              <w:t>Secuencia de caracteres (string) de tamaño variable</w:t>
+            </w:r>
+          </w:p>
+        </w:tc>
+      </w:tr>
+      <w:tr>
+        <w:trPr>
+          <w:tblCellSpacing w:w="15" w:type="dxa"/>
+        </w:trPr>
+        <w:tc>
+          <w:tcPr>
+            <w:tcW w:w="0" w:type="auto"/>
+            <w:vAlign w:val="center"/>
+            <w:hideMark/>
+          </w:tcPr>
+          <w:p>
+            <w:pPr>
+              <w:spacing w:after="0" w:line="240" w:lineRule="auto"/>
+              <w:jc w:val="center"/>
+              <w:rPr>
+                <w:rFonts w:ascii="Arial" w:eastAsia="Times New Roman" w:hAnsi="Arial" w:cs="Arial"/>
+                <w:b/>
+                <w:bCs/>
+                <w:sz w:val="24"/>
+                <w:szCs w:val="24"/>
+              </w:rPr>
+            </w:pPr>
+            <w:r>
+              <w:rPr>
+                <w:rFonts w:ascii="Arial" w:eastAsia="Times New Roman" w:hAnsi="Arial" w:cs="Arial"/>
+                <w:b/>
+                <w:bCs/>
+                <w:sz w:val="24"/>
+                <w:szCs w:val="24"/>
+              </w:rPr>
+              <w:t>TEXT</w:t>
+            </w:r>
+          </w:p>
+        </w:tc>
+        <w:tc>
+          <w:tcPr>
+            <w:tcW w:w="0" w:type="auto"/>
+            <w:vAlign w:val="center"/>
+            <w:hideMark/>
+          </w:tcPr>
+          <w:p>
+            <w:pPr>
+              <w:spacing w:after="0" w:line="240" w:lineRule="auto"/>
+              <w:rPr>
+                <w:rFonts w:ascii="Arial" w:eastAsia="Times New Roman" w:hAnsi="Arial" w:cs="Arial"/>
+                <w:sz w:val="24"/>
+                <w:szCs w:val="24"/>
+              </w:rPr>
+            </w:pPr>
+            <w:r>
+              <w:rPr>
+                <w:rFonts w:ascii="Arial" w:eastAsia="Times New Roman" w:hAnsi="Arial" w:cs="Arial"/>
+                <w:sz w:val="24"/>
+                <w:szCs w:val="24"/>
+              </w:rPr>
+              <w:t>String largos</w:t>
+            </w:r>
+          </w:p>
+        </w:tc>
+      </w:tr>
+      <w:tr>
+        <w:trPr>
+          <w:tblCellSpacing w:w="15" w:type="dxa"/>
+        </w:trPr>
+        <w:tc>
+          <w:tcPr>
+            <w:tcW w:w="0" w:type="auto"/>
+            <w:vAlign w:val="center"/>
+            <w:hideMark/>
+          </w:tcPr>
+          <w:p>
+            <w:pPr>
+              <w:spacing w:after="0" w:line="240" w:lineRule="auto"/>
+              <w:rPr>
+                <w:rFonts w:ascii="Arial" w:eastAsia="Times New Roman" w:hAnsi="Arial" w:cs="Arial"/>
+                <w:sz w:val="24"/>
+                <w:szCs w:val="24"/>
+              </w:rPr>
+            </w:pPr>
+          </w:p>
+        </w:tc>
+        <w:tc>
+          <w:tcPr>
+            <w:tcW w:w="0" w:type="auto"/>
+            <w:vAlign w:val="center"/>
+            <w:hideMark/>
+          </w:tcPr>
+          <w:p>
+            <w:pPr>
+              <w:spacing w:after="0" w:line="240" w:lineRule="auto"/>
+              <w:rPr>
+                <w:rFonts w:ascii="Arial" w:eastAsia="Times New Roman" w:hAnsi="Arial" w:cs="Arial"/>
+                <w:sz w:val="24"/>
+                <w:szCs w:val="24"/>
+              </w:rPr>
+            </w:pPr>
+          </w:p>
+        </w:tc>
+      </w:tr>
+    </w:tbl>
+    <w:p>
+      <w:pPr>
+        <w:spacing w:after="0" w:line="240" w:lineRule="auto"/>
+        <w:rPr>
+          <w:rFonts w:ascii="Arial" w:eastAsia="Times New Roman" w:hAnsi="Arial" w:cs="Arial"/>
+          <w:sz w:val="24"/>
+          <w:szCs w:val="24"/>
+        </w:rPr>
+      </w:pPr>
+    </w:p>
+    <w:p>
+      <w:pPr>
+        <w:spacing w:after="0" w:line="240" w:lineRule="auto"/>
+        <w:rPr>
+          <w:rFonts w:ascii="Arial" w:eastAsia="Times New Roman" w:hAnsi="Arial" w:cs="Arial"/>
+          <w:sz w:val="24"/>
+          <w:szCs w:val="24"/>
+        </w:rPr>
+      </w:pPr>
+      <w:r>
+        <w:rPr>
+          <w:rFonts w:ascii="Arial" w:eastAsia="Times New Roman" w:hAnsi="Arial" w:cs="Arial"/>
+          <w:noProof/>
+          <w:sz w:val="24"/>
+          <w:szCs w:val="24"/>
+        </w:rPr>
+        <w:drawing>
+          <wp:inline distT="0" distB="0" distL="0" distR="0" wp14:anchorId="7EAA923F" wp14:editId="713859CB">
+            <wp:extent cx="370375" cy="292100"/>
+            <wp:effectExtent l="0" t="0" r="0" b="0"/>
+            <wp:docPr id="3" name="Picture 3"/>
+            <wp:cNvGraphicFramePr>
+              <a:graphicFrameLocks xmlns:a="http://schemas.openxmlformats.org/drawingml/2006/main" noChangeAspect="1"/>
+            </wp:cNvGraphicFramePr>
+            <a:graphic xmlns:a="http://schemas.openxmlformats.org/drawingml/2006/main">
+              <a:graphicData uri="http://schemas.openxmlformats.org/drawingml/2006/picture">
+                <pic:pic xmlns:pic="http://schemas.openxmlformats.org/drawingml/2006/picture">
+                  <pic:nvPicPr>
+                    <pic:cNvPr id="0" name="Picture 2"/>
+                    <pic:cNvPicPr>
+                      <a:picLocks noChangeAspect="1" noChangeArrowheads="1"/>
+                    </pic:cNvPicPr>
+                  </pic:nvPicPr>
+                  <pic:blipFill>
+                    <a:blip r:embed="rId12" cstate="print">
+                      <a:extLst>
+                        <a:ext uri="{28A0092B-C50C-407E-A947-70E740481C1C}">
+                          <a14:useLocalDpi xmlns:a14="http://schemas.microsoft.com/office/drawing/2010/main" val="0"/>
+                        </a:ext>
+                      </a:extLst>
+                    </a:blip>
+                    <a:srcRect/>
+                    <a:stretch>
+                      <a:fillRect/>
+                    </a:stretch>
+                  </pic:blipFill>
+                  <pic:spPr bwMode="auto">
+                    <a:xfrm>
+                      <a:off x="0" y="0"/>
+                      <a:ext cx="379548" cy="299335"/>
+                    </a:xfrm>
+                    <a:prstGeom prst="rect">
+                      <a:avLst/>
+                    </a:prstGeom>
+                    <a:noFill/>
+                    <a:ln>
+                      <a:noFill/>
+                    </a:ln>
+                  </pic:spPr>
+                </pic:pic>
+              </a:graphicData>
+            </a:graphic>
+          </wp:inline>
+        </w:drawing>
+      </w:r>
+    </w:p>
+    <w:p>
+      <w:pPr>
+        <w:spacing w:before="100" w:beforeAutospacing="1" w:after="100" w:afterAutospacing="1" w:line="240" w:lineRule="auto"/>
+        <w:jc w:val="both"/>
+        <w:rPr>
+          <w:rFonts w:ascii="Arial" w:eastAsia="Times New Roman" w:hAnsi="Arial" w:cs="Arial"/>
+          <w:b/>
+          <w:bCs/>
+          <w:sz w:val="24"/>
+          <w:szCs w:val="24"/>
+          <w:lang w:val="es-CR"/>
+        </w:rPr>
+      </w:pPr>
+      <w:r>
+        <w:rPr>
+          <w:rFonts w:ascii="Arial" w:eastAsia="Times New Roman" w:hAnsi="Arial" w:cs="Arial"/>
+          <w:b/>
+          <w:bCs/>
+          <w:sz w:val="24"/>
+          <w:szCs w:val="24"/>
+          <w:lang w:val="es-CR"/>
+        </w:rPr>
+        <w:t>Numéricos</w:t>
+      </w:r>
+    </w:p>
+    <w:p>
+      <w:pPr>
+        <w:spacing w:after="240" w:line="240" w:lineRule="auto"/>
+        <w:rPr>
+          <w:rFonts w:ascii="Arial" w:eastAsia="Times New Roman" w:hAnsi="Arial" w:cs="Arial"/>
+          <w:sz w:val="24"/>
+          <w:szCs w:val="24"/>
+        </w:rPr>
+      </w:pPr>
+    </w:p>
+    <w:tbl>
+      <w:tblPr>
+        <w:tblW w:w="0" w:type="auto"/>
+        <w:tblCellSpacing w:w="15" w:type="dxa"/>
+        <w:tblBorders>
+          <w:top w:val="single" w:sz="4" w:space="0" w:color="auto"/>
+          <w:left w:val="single" w:sz="4" w:space="0" w:color="auto"/>
+          <w:bottom w:val="single" w:sz="4" w:space="0" w:color="auto"/>
+          <w:right w:val="single" w:sz="4" w:space="0" w:color="auto"/>
+          <w:insideH w:val="single" w:sz="4" w:space="0" w:color="auto"/>
+          <w:insideV w:val="single" w:sz="4" w:space="0" w:color="auto"/>
+        </w:tblBorders>
+        <w:tblCellMar>
+          <w:top w:w="15" w:type="dxa"/>
+          <w:left w:w="15" w:type="dxa"/>
+          <w:bottom w:w="15" w:type="dxa"/>
+          <w:right w:w="15" w:type="dxa"/>
+        </w:tblCellMar>
+        <w:tblLook w:val="04A0" w:firstRow="1" w:lastRow="0" w:firstColumn="1" w:lastColumn="0" w:noHBand="0" w:noVBand="1"/>
+      </w:tblPr>
+      <w:tblGrid>
+        <w:gridCol w:w="1722"/>
+        <w:gridCol w:w="7009"/>
+      </w:tblGrid>
+      <w:tr>
+        <w:trPr>
+          <w:tblHeader/>
+          <w:tblCellSpacing w:w="15" w:type="dxa"/>
+        </w:trPr>
+        <w:tc>
+          <w:tcPr>
+            <w:tcW w:w="0" w:type="auto"/>
+            <w:vAlign w:val="center"/>
+            <w:hideMark/>
+          </w:tcPr>
+          <w:p>
+            <w:pPr>
+              <w:spacing w:after="0" w:line="240" w:lineRule="auto"/>
+              <w:jc w:val="center"/>
+              <w:rPr>
+                <w:rFonts w:ascii="Arial" w:eastAsia="Times New Roman" w:hAnsi="Arial" w:cs="Arial"/>
+                <w:b/>
+                <w:bCs/>
+                <w:sz w:val="24"/>
+                <w:szCs w:val="24"/>
+              </w:rPr>
+            </w:pPr>
+            <w:r>
+              <w:rPr>
+                <w:rFonts w:ascii="Arial" w:eastAsia="Times New Roman" w:hAnsi="Arial" w:cs="Arial"/>
+                <w:b/>
+                <w:bCs/>
+                <w:sz w:val="24"/>
+                <w:szCs w:val="24"/>
+              </w:rPr>
+              <w:t>Tipo</w:t>
+            </w:r>
+          </w:p>
+        </w:tc>
+        <w:tc>
+          <w:tcPr>
+            <w:tcW w:w="0" w:type="auto"/>
+            <w:vAlign w:val="center"/>
+            <w:hideMark/>
+          </w:tcPr>
+          <w:p>
+            <w:pPr>
+              <w:spacing w:after="0" w:line="240" w:lineRule="auto"/>
+              <w:jc w:val="center"/>
+              <w:rPr>
+                <w:rFonts w:ascii="Arial" w:eastAsia="Times New Roman" w:hAnsi="Arial" w:cs="Arial"/>
+                <w:b/>
+                <w:bCs/>
+                <w:sz w:val="24"/>
+                <w:szCs w:val="24"/>
+              </w:rPr>
+            </w:pPr>
+            <w:r>
+              <w:rPr>
+                <w:rFonts w:ascii="Arial" w:eastAsia="Times New Roman" w:hAnsi="Arial" w:cs="Arial"/>
+                <w:b/>
+                <w:bCs/>
+                <w:sz w:val="24"/>
+                <w:szCs w:val="24"/>
+              </w:rPr>
+              <w:t>Descripción</w:t>
+            </w:r>
+          </w:p>
+        </w:tc>
+      </w:tr>
+      <w:tr>
+        <w:trPr>
+          <w:tblCellSpacing w:w="15" w:type="dxa"/>
+        </w:trPr>
+        <w:tc>
+          <w:tcPr>
+            <w:tcW w:w="0" w:type="auto"/>
+            <w:vAlign w:val="center"/>
+            <w:hideMark/>
+          </w:tcPr>
+          <w:p>
+            <w:pPr>
+              <w:spacing w:after="0" w:line="240" w:lineRule="auto"/>
+              <w:jc w:val="center"/>
+              <w:rPr>
+                <w:rFonts w:ascii="Arial" w:eastAsia="Times New Roman" w:hAnsi="Arial" w:cs="Arial"/>
+                <w:b/>
+                <w:bCs/>
+                <w:sz w:val="24"/>
+                <w:szCs w:val="24"/>
+              </w:rPr>
+            </w:pPr>
+            <w:r>
+              <w:rPr>
+                <w:rFonts w:ascii="Arial" w:eastAsia="Times New Roman" w:hAnsi="Arial" w:cs="Arial"/>
+                <w:b/>
+                <w:bCs/>
+                <w:sz w:val="24"/>
+                <w:szCs w:val="24"/>
+              </w:rPr>
+              <w:t>SMALLINT</w:t>
+            </w:r>
+          </w:p>
+        </w:tc>
+        <w:tc>
+          <w:tcPr>
+            <w:tcW w:w="0" w:type="auto"/>
+            <w:vAlign w:val="center"/>
+            <w:hideMark/>
+          </w:tcPr>
+          <w:p>
+            <w:pPr>
+              <w:spacing w:after="0" w:line="240" w:lineRule="auto"/>
+              <w:rPr>
+                <w:rFonts w:ascii="Arial" w:eastAsia="Times New Roman" w:hAnsi="Arial" w:cs="Arial"/>
+                <w:sz w:val="24"/>
+                <w:szCs w:val="24"/>
+                <w:lang w:val="es-CR"/>
+              </w:rPr>
+            </w:pPr>
+            <w:r>
+              <w:rPr>
+                <w:rFonts w:ascii="Arial" w:eastAsia="Times New Roman" w:hAnsi="Arial" w:cs="Arial"/>
+                <w:sz w:val="24"/>
+                <w:szCs w:val="24"/>
+                <w:lang w:val="es-CR"/>
+              </w:rPr>
+              <w:t>Entero desde -32768 a 32767 (usado sin signo para booleanos)</w:t>
+            </w:r>
+          </w:p>
+        </w:tc>
+      </w:tr>
+      <w:tr>
+        <w:trPr>
+          <w:tblCellSpacing w:w="15" w:type="dxa"/>
+        </w:trPr>
+        <w:tc>
+          <w:tcPr>
+            <w:tcW w:w="0" w:type="auto"/>
+            <w:vAlign w:val="center"/>
+            <w:hideMark/>
+          </w:tcPr>
+          <w:p>
+            <w:pPr>
+              <w:spacing w:after="0" w:line="240" w:lineRule="auto"/>
+              <w:jc w:val="center"/>
+              <w:rPr>
+                <w:rFonts w:ascii="Arial" w:eastAsia="Times New Roman" w:hAnsi="Arial" w:cs="Arial"/>
+                <w:b/>
+                <w:bCs/>
+                <w:sz w:val="24"/>
+                <w:szCs w:val="24"/>
+              </w:rPr>
+            </w:pPr>
+            <w:r>
+              <w:rPr>
+                <w:rFonts w:ascii="Arial" w:eastAsia="Times New Roman" w:hAnsi="Arial" w:cs="Arial"/>
+                <w:b/>
+                <w:bCs/>
+                <w:sz w:val="24"/>
+                <w:szCs w:val="24"/>
+              </w:rPr>
+              <w:t>INTEGER</w:t>
+            </w:r>
+          </w:p>
+        </w:tc>
+        <w:tc>
+          <w:tcPr>
+            <w:tcW w:w="0" w:type="auto"/>
+            <w:vAlign w:val="center"/>
+            <w:hideMark/>
+          </w:tcPr>
+          <w:p>
+            <w:pPr>
+              <w:spacing w:after="0" w:line="240" w:lineRule="auto"/>
+              <w:rPr>
+                <w:rFonts w:ascii="Arial" w:eastAsia="Times New Roman" w:hAnsi="Arial" w:cs="Arial"/>
+                <w:sz w:val="24"/>
+                <w:szCs w:val="24"/>
+              </w:rPr>
+            </w:pPr>
+            <w:r>
+              <w:rPr>
+                <w:rFonts w:ascii="Arial" w:eastAsia="Times New Roman" w:hAnsi="Arial" w:cs="Arial"/>
+                <w:sz w:val="24"/>
+                <w:szCs w:val="24"/>
+              </w:rPr>
+              <w:t>Entero desde -2147483648 a 2147483647</w:t>
+            </w:r>
+          </w:p>
+        </w:tc>
+      </w:tr>
+      <w:tr>
+        <w:trPr>
+          <w:tblCellSpacing w:w="15" w:type="dxa"/>
+        </w:trPr>
+        <w:tc>
+          <w:tcPr>
+            <w:tcW w:w="0" w:type="auto"/>
+            <w:vAlign w:val="center"/>
+            <w:hideMark/>
+          </w:tcPr>
+          <w:p>
+            <w:pPr>
+              <w:spacing w:after="0" w:line="240" w:lineRule="auto"/>
+              <w:jc w:val="center"/>
+              <w:rPr>
+                <w:rFonts w:ascii="Arial" w:eastAsia="Times New Roman" w:hAnsi="Arial" w:cs="Arial"/>
+                <w:b/>
+                <w:bCs/>
+                <w:sz w:val="24"/>
+                <w:szCs w:val="24"/>
+              </w:rPr>
+            </w:pPr>
+            <w:r>
+              <w:rPr>
+                <w:rFonts w:ascii="Arial" w:eastAsia="Times New Roman" w:hAnsi="Arial" w:cs="Arial"/>
+                <w:b/>
+                <w:bCs/>
+                <w:sz w:val="24"/>
+                <w:szCs w:val="24"/>
+              </w:rPr>
+              <w:t>BIGINT</w:t>
+            </w:r>
+          </w:p>
+        </w:tc>
+        <w:tc>
+          <w:tcPr>
+            <w:tcW w:w="0" w:type="auto"/>
+            <w:vAlign w:val="center"/>
+            <w:hideMark/>
+          </w:tcPr>
+          <w:p>
+            <w:pPr>
+              <w:spacing w:after="0" w:line="240" w:lineRule="auto"/>
+              <w:rPr>
+                <w:rFonts w:ascii="Arial" w:eastAsia="Times New Roman" w:hAnsi="Arial" w:cs="Arial"/>
+                <w:sz w:val="24"/>
+                <w:szCs w:val="24"/>
+              </w:rPr>
+            </w:pPr>
+            <w:r>
+              <w:rPr>
+                <w:rFonts w:ascii="Arial" w:eastAsia="Times New Roman" w:hAnsi="Arial" w:cs="Arial"/>
+                <w:sz w:val="24"/>
+                <w:szCs w:val="24"/>
+              </w:rPr>
+              <w:t>Entero desde -9223372036854775808 a 9223372036854775807</w:t>
+            </w:r>
+          </w:p>
+        </w:tc>
+      </w:tr>
+      <w:tr>
+        <w:trPr>
+          <w:tblCellSpacing w:w="15" w:type="dxa"/>
+        </w:trPr>
+        <w:tc>
+          <w:tcPr>
+            <w:tcW w:w="0" w:type="auto"/>
+            <w:vAlign w:val="center"/>
+            <w:hideMark/>
+          </w:tcPr>
+          <w:p>
+            <w:pPr>
+              <w:spacing w:after="0" w:line="240" w:lineRule="auto"/>
+              <w:jc w:val="center"/>
+              <w:rPr>
+                <w:rFonts w:ascii="Arial" w:eastAsia="Times New Roman" w:hAnsi="Arial" w:cs="Arial"/>
+                <w:b/>
+                <w:bCs/>
+                <w:sz w:val="24"/>
+                <w:szCs w:val="24"/>
+              </w:rPr>
+            </w:pPr>
+            <w:r>
+              <w:rPr>
+                <w:rFonts w:ascii="Arial" w:eastAsia="Times New Roman" w:hAnsi="Arial" w:cs="Arial"/>
+                <w:b/>
+                <w:bCs/>
+                <w:sz w:val="24"/>
+                <w:szCs w:val="24"/>
+              </w:rPr>
+              <w:t>FLOAT</w:t>
+            </w:r>
+          </w:p>
+        </w:tc>
+        <w:tc>
+          <w:tcPr>
+            <w:tcW w:w="0" w:type="auto"/>
+            <w:vAlign w:val="center"/>
+            <w:hideMark/>
+          </w:tcPr>
+          <w:p>
+            <w:pPr>
+              <w:spacing w:after="0" w:line="240" w:lineRule="auto"/>
+              <w:rPr>
+                <w:rFonts w:ascii="Arial" w:eastAsia="Times New Roman" w:hAnsi="Arial" w:cs="Arial"/>
+                <w:sz w:val="24"/>
+                <w:szCs w:val="24"/>
+              </w:rPr>
+            </w:pPr>
+            <w:r>
+              <w:rPr>
+                <w:rFonts w:ascii="Arial" w:eastAsia="Times New Roman" w:hAnsi="Arial" w:cs="Arial"/>
+                <w:sz w:val="24"/>
+                <w:szCs w:val="24"/>
+              </w:rPr>
+              <w:t>Decimal Pequeño (8 bytes)</w:t>
+            </w:r>
+          </w:p>
+        </w:tc>
+      </w:tr>
+      <w:tr>
+        <w:trPr>
+          <w:tblCellSpacing w:w="15" w:type="dxa"/>
+        </w:trPr>
+        <w:tc>
+          <w:tcPr>
+            <w:tcW w:w="0" w:type="auto"/>
+            <w:vAlign w:val="center"/>
+            <w:hideMark/>
+          </w:tcPr>
+          <w:p>
+            <w:pPr>
+              <w:spacing w:after="0" w:line="240" w:lineRule="auto"/>
+              <w:jc w:val="center"/>
+              <w:rPr>
+                <w:rFonts w:ascii="Arial" w:eastAsia="Times New Roman" w:hAnsi="Arial" w:cs="Arial"/>
+                <w:b/>
+                <w:bCs/>
+                <w:sz w:val="24"/>
+                <w:szCs w:val="24"/>
+              </w:rPr>
+            </w:pPr>
+            <w:r>
+              <w:rPr>
+                <w:rFonts w:ascii="Arial" w:eastAsia="Times New Roman" w:hAnsi="Arial" w:cs="Arial"/>
+                <w:b/>
+                <w:bCs/>
+                <w:sz w:val="24"/>
+                <w:szCs w:val="24"/>
+              </w:rPr>
+              <w:t>REAL</w:t>
+            </w:r>
+          </w:p>
+        </w:tc>
+        <w:tc>
+          <w:tcPr>
+            <w:tcW w:w="0" w:type="auto"/>
+            <w:vAlign w:val="center"/>
+            <w:hideMark/>
+          </w:tcPr>
+          <w:p>
+            <w:pPr>
+              <w:spacing w:after="0" w:line="240" w:lineRule="auto"/>
+              <w:rPr>
+                <w:rFonts w:ascii="Arial" w:eastAsia="Times New Roman" w:hAnsi="Arial" w:cs="Arial"/>
+                <w:sz w:val="24"/>
+                <w:szCs w:val="24"/>
+              </w:rPr>
+            </w:pPr>
+            <w:r>
+              <w:rPr>
+                <w:rFonts w:ascii="Arial" w:eastAsia="Times New Roman" w:hAnsi="Arial" w:cs="Arial"/>
+                <w:sz w:val="24"/>
+                <w:szCs w:val="24"/>
+              </w:rPr>
+              <w:t>Decimal Grande (8 bytes)</w:t>
+            </w:r>
+          </w:p>
+        </w:tc>
+      </w:tr>
+      <w:tr>
+        <w:trPr>
+          <w:tblCellSpacing w:w="15" w:type="dxa"/>
+        </w:trPr>
+        <w:tc>
+          <w:tcPr>
+            <w:tcW w:w="0" w:type="auto"/>
+            <w:vAlign w:val="center"/>
+            <w:hideMark/>
+          </w:tcPr>
+          <w:p>
+            <w:pPr>
+              <w:spacing w:after="0" w:line="240" w:lineRule="auto"/>
+              <w:jc w:val="center"/>
+              <w:rPr>
+                <w:rFonts w:ascii="Arial" w:eastAsia="Times New Roman" w:hAnsi="Arial" w:cs="Arial"/>
+                <w:b/>
+                <w:bCs/>
+                <w:sz w:val="24"/>
+                <w:szCs w:val="24"/>
+              </w:rPr>
+            </w:pPr>
+            <w:r>
+              <w:rPr>
+                <w:rFonts w:ascii="Arial" w:eastAsia="Times New Roman" w:hAnsi="Arial" w:cs="Arial"/>
+                <w:b/>
+                <w:bCs/>
+                <w:sz w:val="24"/>
+                <w:szCs w:val="24"/>
+              </w:rPr>
+              <w:t>NUMERIC(n,s)</w:t>
+            </w:r>
+          </w:p>
+        </w:tc>
+        <w:tc>
+          <w:tcPr>
+            <w:tcW w:w="0" w:type="auto"/>
+            <w:vAlign w:val="center"/>
+            <w:hideMark/>
+          </w:tcPr>
+          <w:p>
+            <w:pPr>
+              <w:spacing w:after="0" w:line="240" w:lineRule="auto"/>
+              <w:rPr>
+                <w:rFonts w:ascii="Arial" w:eastAsia="Times New Roman" w:hAnsi="Arial" w:cs="Arial"/>
+                <w:sz w:val="24"/>
+                <w:szCs w:val="24"/>
+                <w:lang w:val="es-CR"/>
+              </w:rPr>
+            </w:pPr>
+            <w:r>
+              <w:rPr>
+                <w:rFonts w:ascii="Arial" w:eastAsia="Times New Roman" w:hAnsi="Arial" w:cs="Arial"/>
+                <w:sz w:val="24"/>
+                <w:szCs w:val="24"/>
+                <w:lang w:val="es-CR"/>
+              </w:rPr>
+              <w:t>Decimal con n dígitos normales y sin dígitos en la parte decimal</w:t>
+            </w:r>
+          </w:p>
+        </w:tc>
+      </w:tr>
+    </w:tbl>
+    <w:p>
+      <w:pPr>
+        <w:spacing w:after="0" w:line="240" w:lineRule="auto"/>
+        <w:rPr>
+          <w:rFonts w:ascii="Arial" w:eastAsia="Times New Roman" w:hAnsi="Arial" w:cs="Arial"/>
+          <w:sz w:val="24"/>
+          <w:szCs w:val="24"/>
+          <w:lang w:val="es-CR"/>
+        </w:rPr>
+      </w:pPr>
+    </w:p>
+    <w:p>
+      <w:pPr>
+        <w:spacing w:after="0" w:line="240" w:lineRule="auto"/>
+        <w:rPr>
+          <w:rFonts w:ascii="Arial" w:eastAsia="Times New Roman" w:hAnsi="Arial" w:cs="Arial"/>
+          <w:sz w:val="24"/>
+          <w:szCs w:val="24"/>
+        </w:rPr>
+      </w:pPr>
+      <w:r>
+        <w:rPr>
+          <w:rFonts w:ascii="Arial" w:eastAsia="Times New Roman" w:hAnsi="Arial" w:cs="Arial"/>
+          <w:noProof/>
+          <w:sz w:val="24"/>
+          <w:szCs w:val="24"/>
+        </w:rPr>
+        <w:drawing>
+          <wp:inline distT="0" distB="0" distL="0" distR="0" wp14:anchorId="70B98846" wp14:editId="578599CC">
+            <wp:extent cx="386478" cy="304800"/>
+            <wp:effectExtent l="0" t="0" r="0" b="0"/>
+            <wp:docPr id="2" name="Picture 2"/>
+            <wp:cNvGraphicFramePr>
+              <a:graphicFrameLocks xmlns:a="http://schemas.openxmlformats.org/drawingml/2006/main" noChangeAspect="1"/>
+            </wp:cNvGraphicFramePr>
+            <a:graphic xmlns:a="http://schemas.openxmlformats.org/drawingml/2006/main">
+              <a:graphicData uri="http://schemas.openxmlformats.org/drawingml/2006/picture">
+                <pic:pic xmlns:pic="http://schemas.openxmlformats.org/drawingml/2006/picture">
+                  <pic:nvPicPr>
+                    <pic:cNvPr id="0" name="Picture 3"/>
+                    <pic:cNvPicPr>
+                      <a:picLocks noChangeAspect="1" noChangeArrowheads="1"/>
+                    </pic:cNvPicPr>
+                  </pic:nvPicPr>
+                  <pic:blipFill>
+                    <a:blip r:embed="rId13" cstate="print">
+                      <a:extLst>
+                        <a:ext uri="{28A0092B-C50C-407E-A947-70E740481C1C}">
+                          <a14:useLocalDpi xmlns:a14="http://schemas.microsoft.com/office/drawing/2010/main" val="0"/>
+                        </a:ext>
+                      </a:extLst>
+                    </a:blip>
+                    <a:srcRect/>
+                    <a:stretch>
+                      <a:fillRect/>
+                    </a:stretch>
+                  </pic:blipFill>
+                  <pic:spPr bwMode="auto">
+                    <a:xfrm>
+                      <a:off x="0" y="0"/>
+                      <a:ext cx="398217" cy="314058"/>
+                    </a:xfrm>
+                    <a:prstGeom prst="rect">
+                      <a:avLst/>
+                    </a:prstGeom>
+                    <a:noFill/>
+                    <a:ln>
+                      <a:noFill/>
+                    </a:ln>
+                  </pic:spPr>
+                </pic:pic>
+              </a:graphicData>
+            </a:graphic>
+          </wp:inline>
+        </w:drawing>
+      </w:r>
+    </w:p>
+    <w:p>
+      <w:pPr>
+        <w:spacing w:before="100" w:beforeAutospacing="1" w:after="100" w:afterAutospacing="1" w:line="240" w:lineRule="auto"/>
+        <w:jc w:val="both"/>
+        <w:rPr>
+          <w:rFonts w:ascii="Arial" w:eastAsia="Times New Roman" w:hAnsi="Arial" w:cs="Arial"/>
+          <w:b/>
+          <w:bCs/>
+          <w:sz w:val="24"/>
+          <w:szCs w:val="24"/>
+          <w:lang w:val="es-CR"/>
+        </w:rPr>
+      </w:pPr>
+      <w:r>
+        <w:rPr>
+          <w:rFonts w:ascii="Arial" w:eastAsia="Times New Roman" w:hAnsi="Arial" w:cs="Arial"/>
+          <w:b/>
+          <w:bCs/>
+          <w:sz w:val="24"/>
+          <w:szCs w:val="24"/>
+          <w:lang w:val="es-CR"/>
+        </w:rPr>
+        <w:t>Otros</w:t>
+      </w:r>
+    </w:p>
+    <w:p>
+      <w:pPr>
+        <w:spacing w:after="0" w:line="240" w:lineRule="auto"/>
+        <w:rPr>
+          <w:rFonts w:ascii="Arial" w:eastAsia="Times New Roman" w:hAnsi="Arial" w:cs="Arial"/>
+          <w:sz w:val="24"/>
+          <w:szCs w:val="24"/>
+        </w:rPr>
+      </w:pPr>
+    </w:p>
+    <w:tbl>
+      <w:tblPr>
+        <w:tblW w:w="9066" w:type="dxa"/>
+        <w:tblCellSpacing w:w="15" w:type="dxa"/>
+        <w:tblBorders>
+          <w:top w:val="single" w:sz="4" w:space="0" w:color="auto"/>
+          <w:left w:val="single" w:sz="4" w:space="0" w:color="auto"/>
+          <w:bottom w:val="single" w:sz="4" w:space="0" w:color="auto"/>
+          <w:right w:val="single" w:sz="4" w:space="0" w:color="auto"/>
+          <w:insideH w:val="single" w:sz="4" w:space="0" w:color="auto"/>
+          <w:insideV w:val="single" w:sz="4" w:space="0" w:color="auto"/>
+        </w:tblBorders>
+        <w:tblCellMar>
+          <w:top w:w="15" w:type="dxa"/>
+          <w:left w:w="15" w:type="dxa"/>
+          <w:bottom w:w="15" w:type="dxa"/>
+          <w:right w:w="15" w:type="dxa"/>
+        </w:tblCellMar>
+        <w:tblLook w:val="04A0" w:firstRow="1" w:lastRow="0" w:firstColumn="1" w:lastColumn="0" w:noHBand="0" w:noVBand="1"/>
+      </w:tblPr>
+      <w:tblGrid>
+        <w:gridCol w:w="2747"/>
+        <w:gridCol w:w="6319"/>
+      </w:tblGrid>
+      <w:tr>
+        <w:trPr>
+          <w:trHeight w:val="274"/>
+          <w:tblHeader/>
+          <w:tblCellSpacing w:w="15" w:type="dxa"/>
+        </w:trPr>
+        <w:tc>
+          <w:tcPr>
+            <w:tcW w:w="0" w:type="auto"/>
+            <w:vAlign w:val="center"/>
+            <w:hideMark/>
+          </w:tcPr>
+          <w:p>
+            <w:pPr>
+              <w:spacing w:after="0" w:line="240" w:lineRule="auto"/>
+              <w:jc w:val="center"/>
+              <w:rPr>
+                <w:rFonts w:ascii="Arial" w:eastAsia="Times New Roman" w:hAnsi="Arial" w:cs="Arial"/>
+                <w:b/>
+                <w:bCs/>
+                <w:sz w:val="24"/>
+                <w:szCs w:val="24"/>
+              </w:rPr>
+            </w:pPr>
+            <w:r>
+              <w:rPr>
+                <w:rFonts w:ascii="Arial" w:eastAsia="Times New Roman" w:hAnsi="Arial" w:cs="Arial"/>
+                <w:b/>
+                <w:bCs/>
+                <w:sz w:val="24"/>
+                <w:szCs w:val="24"/>
+              </w:rPr>
+              <w:lastRenderedPageBreak/>
+              <w:t>Tipo</w:t>
+            </w:r>
+          </w:p>
+        </w:tc>
+        <w:tc>
+          <w:tcPr>
+            <w:tcW w:w="0" w:type="auto"/>
+            <w:vAlign w:val="center"/>
+            <w:hideMark/>
+          </w:tcPr>
+          <w:p>
+            <w:pPr>
+              <w:spacing w:after="0" w:line="240" w:lineRule="auto"/>
+              <w:jc w:val="center"/>
+              <w:rPr>
+                <w:rFonts w:ascii="Arial" w:eastAsia="Times New Roman" w:hAnsi="Arial" w:cs="Arial"/>
+                <w:b/>
+                <w:bCs/>
+                <w:sz w:val="24"/>
+                <w:szCs w:val="24"/>
+              </w:rPr>
+            </w:pPr>
+            <w:r>
+              <w:rPr>
+                <w:rFonts w:ascii="Arial" w:eastAsia="Times New Roman" w:hAnsi="Arial" w:cs="Arial"/>
+                <w:b/>
+                <w:bCs/>
+                <w:sz w:val="24"/>
+                <w:szCs w:val="24"/>
+              </w:rPr>
+              <w:t>Descripción</w:t>
+            </w:r>
+          </w:p>
+        </w:tc>
+      </w:tr>
+      <w:tr>
+        <w:trPr>
+          <w:trHeight w:val="284"/>
+          <w:tblCellSpacing w:w="15" w:type="dxa"/>
+        </w:trPr>
+        <w:tc>
+          <w:tcPr>
+            <w:tcW w:w="0" w:type="auto"/>
+            <w:vAlign w:val="center"/>
+            <w:hideMark/>
+          </w:tcPr>
+          <w:p>
+            <w:pPr>
+              <w:spacing w:after="0" w:line="240" w:lineRule="auto"/>
+              <w:jc w:val="center"/>
+              <w:rPr>
+                <w:rFonts w:ascii="Arial" w:eastAsia="Times New Roman" w:hAnsi="Arial" w:cs="Arial"/>
+                <w:b/>
+                <w:bCs/>
+                <w:sz w:val="24"/>
+                <w:szCs w:val="24"/>
+              </w:rPr>
+            </w:pPr>
+            <w:r>
+              <w:rPr>
+                <w:rFonts w:ascii="Arial" w:eastAsia="Times New Roman" w:hAnsi="Arial" w:cs="Arial"/>
+                <w:b/>
+                <w:bCs/>
+                <w:sz w:val="24"/>
+                <w:szCs w:val="24"/>
+              </w:rPr>
+              <w:t>DATE</w:t>
+            </w:r>
+          </w:p>
+        </w:tc>
+        <w:tc>
+          <w:tcPr>
+            <w:tcW w:w="0" w:type="auto"/>
+            <w:vAlign w:val="center"/>
+            <w:hideMark/>
+          </w:tcPr>
+          <w:p>
+            <w:pPr>
+              <w:spacing w:after="0" w:line="240" w:lineRule="auto"/>
+              <w:rPr>
+                <w:rFonts w:ascii="Arial" w:eastAsia="Times New Roman" w:hAnsi="Arial" w:cs="Arial"/>
+                <w:sz w:val="24"/>
+                <w:szCs w:val="24"/>
+              </w:rPr>
+            </w:pPr>
+            <w:r>
+              <w:rPr>
+                <w:rFonts w:ascii="Arial" w:eastAsia="Times New Roman" w:hAnsi="Arial" w:cs="Arial"/>
+                <w:sz w:val="24"/>
+                <w:szCs w:val="24"/>
+              </w:rPr>
+              <w:t>Fecha</w:t>
+            </w:r>
+          </w:p>
+        </w:tc>
+      </w:tr>
+      <w:tr>
+        <w:trPr>
+          <w:trHeight w:val="274"/>
+          <w:tblCellSpacing w:w="15" w:type="dxa"/>
+        </w:trPr>
+        <w:tc>
+          <w:tcPr>
+            <w:tcW w:w="0" w:type="auto"/>
+            <w:vAlign w:val="center"/>
+            <w:hideMark/>
+          </w:tcPr>
+          <w:p>
+            <w:pPr>
+              <w:spacing w:after="0" w:line="240" w:lineRule="auto"/>
+              <w:jc w:val="center"/>
+              <w:rPr>
+                <w:rFonts w:ascii="Arial" w:eastAsia="Times New Roman" w:hAnsi="Arial" w:cs="Arial"/>
+                <w:b/>
+                <w:bCs/>
+                <w:sz w:val="24"/>
+                <w:szCs w:val="24"/>
+              </w:rPr>
+            </w:pPr>
+            <w:r>
+              <w:rPr>
+                <w:rFonts w:ascii="Arial" w:eastAsia="Times New Roman" w:hAnsi="Arial" w:cs="Arial"/>
+                <w:b/>
+                <w:bCs/>
+                <w:sz w:val="24"/>
+                <w:szCs w:val="24"/>
+              </w:rPr>
+              <w:t>TIMESTAMP</w:t>
+            </w:r>
+          </w:p>
+        </w:tc>
+        <w:tc>
+          <w:tcPr>
+            <w:tcW w:w="0" w:type="auto"/>
+            <w:vAlign w:val="center"/>
+            <w:hideMark/>
+          </w:tcPr>
+          <w:p>
+            <w:pPr>
+              <w:spacing w:after="0" w:line="240" w:lineRule="auto"/>
+              <w:rPr>
+                <w:rFonts w:ascii="Arial" w:eastAsia="Times New Roman" w:hAnsi="Arial" w:cs="Arial"/>
+                <w:sz w:val="24"/>
+                <w:szCs w:val="24"/>
+                <w:lang w:val="es-CR"/>
+              </w:rPr>
+            </w:pPr>
+            <w:r>
+              <w:rPr>
+                <w:rFonts w:ascii="Arial" w:eastAsia="Times New Roman" w:hAnsi="Arial" w:cs="Arial"/>
+                <w:sz w:val="24"/>
+                <w:szCs w:val="24"/>
+                <w:lang w:val="es-CR"/>
+              </w:rPr>
+              <w:t>Fecha y hora HH:MM:SS</w:t>
+            </w:r>
+          </w:p>
+        </w:tc>
+      </w:tr>
+      <w:tr>
+        <w:trPr>
+          <w:trHeight w:val="284"/>
+          <w:tblCellSpacing w:w="15" w:type="dxa"/>
+        </w:trPr>
+        <w:tc>
+          <w:tcPr>
+            <w:tcW w:w="0" w:type="auto"/>
+            <w:vAlign w:val="center"/>
+            <w:hideMark/>
+          </w:tcPr>
+          <w:p>
+            <w:pPr>
+              <w:spacing w:after="0" w:line="240" w:lineRule="auto"/>
+              <w:jc w:val="center"/>
+              <w:rPr>
+                <w:rFonts w:ascii="Arial" w:eastAsia="Times New Roman" w:hAnsi="Arial" w:cs="Arial"/>
+                <w:b/>
+                <w:bCs/>
+                <w:sz w:val="24"/>
+                <w:szCs w:val="24"/>
+              </w:rPr>
+            </w:pPr>
+            <w:r>
+              <w:rPr>
+                <w:rFonts w:ascii="Arial" w:eastAsia="Times New Roman" w:hAnsi="Arial" w:cs="Arial"/>
+                <w:b/>
+                <w:bCs/>
+                <w:sz w:val="24"/>
+                <w:szCs w:val="24"/>
+              </w:rPr>
+              <w:t>TIME</w:t>
+            </w:r>
+          </w:p>
+        </w:tc>
+        <w:tc>
+          <w:tcPr>
+            <w:tcW w:w="0" w:type="auto"/>
+            <w:vAlign w:val="center"/>
+            <w:hideMark/>
+          </w:tcPr>
+          <w:p>
+            <w:pPr>
+              <w:spacing w:after="0" w:line="240" w:lineRule="auto"/>
+              <w:rPr>
+                <w:rFonts w:ascii="Arial" w:eastAsia="Times New Roman" w:hAnsi="Arial" w:cs="Arial"/>
+                <w:sz w:val="24"/>
+                <w:szCs w:val="24"/>
+              </w:rPr>
+            </w:pPr>
+            <w:r>
+              <w:rPr>
+                <w:rFonts w:ascii="Arial" w:eastAsia="Times New Roman" w:hAnsi="Arial" w:cs="Arial"/>
+                <w:sz w:val="24"/>
+                <w:szCs w:val="24"/>
+              </w:rPr>
+              <w:t xml:space="preserve">Hora </w:t>
+            </w:r>
+          </w:p>
+        </w:tc>
+      </w:tr>
+      <w:tr>
+        <w:trPr>
+          <w:trHeight w:val="274"/>
+          <w:tblCellSpacing w:w="15" w:type="dxa"/>
+        </w:trPr>
+        <w:tc>
+          <w:tcPr>
+            <w:tcW w:w="0" w:type="auto"/>
+            <w:vAlign w:val="center"/>
+            <w:hideMark/>
+          </w:tcPr>
+          <w:p>
+            <w:pPr>
+              <w:spacing w:after="0" w:line="240" w:lineRule="auto"/>
+              <w:jc w:val="center"/>
+              <w:rPr>
+                <w:rFonts w:ascii="Arial" w:eastAsia="Times New Roman" w:hAnsi="Arial" w:cs="Arial"/>
+                <w:b/>
+                <w:bCs/>
+                <w:sz w:val="24"/>
+                <w:szCs w:val="24"/>
+              </w:rPr>
+            </w:pPr>
+            <w:r>
+              <w:rPr>
+                <w:rFonts w:ascii="Arial" w:eastAsia="Times New Roman" w:hAnsi="Arial" w:cs="Arial"/>
+                <w:b/>
+                <w:bCs/>
+                <w:sz w:val="24"/>
+                <w:szCs w:val="24"/>
+              </w:rPr>
+              <w:t>SERIAL</w:t>
+            </w:r>
+          </w:p>
+        </w:tc>
+        <w:tc>
+          <w:tcPr>
+            <w:tcW w:w="0" w:type="auto"/>
+            <w:vAlign w:val="center"/>
+            <w:hideMark/>
+          </w:tcPr>
+          <w:p>
+            <w:pPr>
+              <w:spacing w:after="0" w:line="240" w:lineRule="auto"/>
+              <w:rPr>
+                <w:rFonts w:ascii="Arial" w:eastAsia="Times New Roman" w:hAnsi="Arial" w:cs="Arial"/>
+                <w:sz w:val="24"/>
+                <w:szCs w:val="24"/>
+              </w:rPr>
+            </w:pPr>
+            <w:r>
+              <w:rPr>
+                <w:rFonts w:ascii="Arial" w:eastAsia="Times New Roman" w:hAnsi="Arial" w:cs="Arial"/>
+                <w:sz w:val="24"/>
+                <w:szCs w:val="24"/>
+              </w:rPr>
+              <w:t>Entero autoincremental</w:t>
+            </w:r>
+          </w:p>
+        </w:tc>
+      </w:tr>
+      <w:tr>
+        <w:trPr>
+          <w:trHeight w:val="284"/>
+          <w:tblCellSpacing w:w="15" w:type="dxa"/>
+        </w:trPr>
+        <w:tc>
+          <w:tcPr>
+            <w:tcW w:w="0" w:type="auto"/>
+            <w:vAlign w:val="center"/>
+            <w:hideMark/>
+          </w:tcPr>
+          <w:p>
+            <w:pPr>
+              <w:spacing w:after="0" w:line="240" w:lineRule="auto"/>
+              <w:jc w:val="center"/>
+              <w:rPr>
+                <w:rFonts w:ascii="Arial" w:eastAsia="Times New Roman" w:hAnsi="Arial" w:cs="Arial"/>
+                <w:b/>
+                <w:bCs/>
+                <w:sz w:val="24"/>
+                <w:szCs w:val="24"/>
+              </w:rPr>
+            </w:pPr>
+            <w:r>
+              <w:rPr>
+                <w:rFonts w:ascii="Arial" w:eastAsia="Times New Roman" w:hAnsi="Arial" w:cs="Arial"/>
+                <w:b/>
+                <w:bCs/>
+                <w:sz w:val="24"/>
+                <w:szCs w:val="24"/>
+              </w:rPr>
+              <w:t>BOOLEAN</w:t>
+            </w:r>
+          </w:p>
+        </w:tc>
+        <w:tc>
+          <w:tcPr>
+            <w:tcW w:w="0" w:type="auto"/>
+            <w:vAlign w:val="center"/>
+            <w:hideMark/>
+          </w:tcPr>
+          <w:p>
+            <w:pPr>
+              <w:spacing w:after="0" w:line="240" w:lineRule="auto"/>
+              <w:rPr>
+                <w:rFonts w:ascii="Arial" w:eastAsia="Times New Roman" w:hAnsi="Arial" w:cs="Arial"/>
+                <w:sz w:val="24"/>
+                <w:szCs w:val="24"/>
+                <w:lang w:val="es-CR"/>
+              </w:rPr>
+            </w:pPr>
+            <w:r>
+              <w:rPr>
+                <w:rFonts w:ascii="Arial" w:eastAsia="Times New Roman" w:hAnsi="Arial" w:cs="Arial"/>
+                <w:sz w:val="24"/>
+                <w:szCs w:val="24"/>
+                <w:lang w:val="es-CR"/>
+              </w:rPr>
+              <w:t>True o false (verdadero o falso)</w:t>
+            </w:r>
+          </w:p>
+        </w:tc>
+      </w:tr>
+      <w:tr>
+        <w:trPr>
+          <w:trHeight w:val="284"/>
+          <w:tblCellSpacing w:w="15" w:type="dxa"/>
+        </w:trPr>
+        <w:tc>
+          <w:tcPr>
+            <w:tcW w:w="0" w:type="auto"/>
+            <w:vAlign w:val="center"/>
+            <w:hideMark/>
+          </w:tcPr>
+          <w:p>
+            <w:pPr>
+              <w:spacing w:after="0" w:line="240" w:lineRule="auto"/>
+              <w:jc w:val="center"/>
+              <w:rPr>
+                <w:rFonts w:ascii="Arial" w:eastAsia="Times New Roman" w:hAnsi="Arial" w:cs="Arial"/>
+                <w:b/>
+                <w:bCs/>
+                <w:sz w:val="24"/>
+                <w:szCs w:val="24"/>
+              </w:rPr>
+            </w:pPr>
+            <w:r>
+              <w:rPr>
+                <w:rFonts w:ascii="Arial" w:eastAsia="Times New Roman" w:hAnsi="Arial" w:cs="Arial"/>
+                <w:b/>
+                <w:bCs/>
+                <w:sz w:val="24"/>
+                <w:szCs w:val="24"/>
+              </w:rPr>
+              <w:t>CIRCLE</w:t>
+            </w:r>
+          </w:p>
+        </w:tc>
+        <w:tc>
+          <w:tcPr>
+            <w:tcW w:w="0" w:type="auto"/>
+            <w:vAlign w:val="center"/>
+            <w:hideMark/>
+          </w:tcPr>
+          <w:p>
+            <w:pPr>
+              <w:spacing w:after="0" w:line="240" w:lineRule="auto"/>
+              <w:rPr>
+                <w:rFonts w:ascii="Arial" w:eastAsia="Times New Roman" w:hAnsi="Arial" w:cs="Arial"/>
+                <w:sz w:val="24"/>
+                <w:szCs w:val="24"/>
+              </w:rPr>
+            </w:pPr>
+            <w:r>
+              <w:rPr>
+                <w:rFonts w:ascii="Arial" w:eastAsia="Times New Roman" w:hAnsi="Arial" w:cs="Arial"/>
+                <w:sz w:val="24"/>
+                <w:szCs w:val="24"/>
+              </w:rPr>
+              <w:t>Círculos</w:t>
+            </w:r>
+          </w:p>
+        </w:tc>
+      </w:tr>
+      <w:tr>
+        <w:trPr>
+          <w:trHeight w:val="274"/>
+          <w:tblCellSpacing w:w="15" w:type="dxa"/>
+        </w:trPr>
+        <w:tc>
+          <w:tcPr>
+            <w:tcW w:w="0" w:type="auto"/>
+            <w:vAlign w:val="center"/>
+            <w:hideMark/>
+          </w:tcPr>
+          <w:p>
+            <w:pPr>
+              <w:spacing w:after="0" w:line="240" w:lineRule="auto"/>
+              <w:jc w:val="center"/>
+              <w:rPr>
+                <w:rFonts w:ascii="Arial" w:eastAsia="Times New Roman" w:hAnsi="Arial" w:cs="Arial"/>
+                <w:b/>
+                <w:bCs/>
+                <w:sz w:val="24"/>
+                <w:szCs w:val="24"/>
+              </w:rPr>
+            </w:pPr>
+            <w:r>
+              <w:rPr>
+                <w:rFonts w:ascii="Arial" w:eastAsia="Times New Roman" w:hAnsi="Arial" w:cs="Arial"/>
+                <w:b/>
+                <w:bCs/>
+                <w:sz w:val="24"/>
+                <w:szCs w:val="24"/>
+              </w:rPr>
+              <w:t>POINT</w:t>
+            </w:r>
+          </w:p>
+        </w:tc>
+        <w:tc>
+          <w:tcPr>
+            <w:tcW w:w="0" w:type="auto"/>
+            <w:vAlign w:val="center"/>
+            <w:hideMark/>
+          </w:tcPr>
+          <w:p>
+            <w:pPr>
+              <w:spacing w:after="0" w:line="240" w:lineRule="auto"/>
+              <w:rPr>
+                <w:rFonts w:ascii="Arial" w:eastAsia="Times New Roman" w:hAnsi="Arial" w:cs="Arial"/>
+                <w:sz w:val="24"/>
+                <w:szCs w:val="24"/>
+              </w:rPr>
+            </w:pPr>
+            <w:r>
+              <w:rPr>
+                <w:rFonts w:ascii="Arial" w:eastAsia="Times New Roman" w:hAnsi="Arial" w:cs="Arial"/>
+                <w:sz w:val="24"/>
+                <w:szCs w:val="24"/>
+              </w:rPr>
+              <w:t>Punto en el plano</w:t>
+            </w:r>
+          </w:p>
+        </w:tc>
+      </w:tr>
+      <w:tr>
+        <w:trPr>
+          <w:trHeight w:val="284"/>
+          <w:tblCellSpacing w:w="15" w:type="dxa"/>
+        </w:trPr>
+        <w:tc>
+          <w:tcPr>
+            <w:tcW w:w="0" w:type="auto"/>
+            <w:vAlign w:val="center"/>
+            <w:hideMark/>
+          </w:tcPr>
+          <w:p>
+            <w:pPr>
+              <w:spacing w:after="0" w:line="240" w:lineRule="auto"/>
+              <w:jc w:val="center"/>
+              <w:rPr>
+                <w:rFonts w:ascii="Arial" w:eastAsia="Times New Roman" w:hAnsi="Arial" w:cs="Arial"/>
+                <w:b/>
+                <w:bCs/>
+                <w:sz w:val="24"/>
+                <w:szCs w:val="24"/>
+              </w:rPr>
+            </w:pPr>
+            <w:r>
+              <w:rPr>
+                <w:rFonts w:ascii="Arial" w:eastAsia="Times New Roman" w:hAnsi="Arial" w:cs="Arial"/>
+                <w:b/>
+                <w:bCs/>
+                <w:sz w:val="24"/>
+                <w:szCs w:val="24"/>
+              </w:rPr>
+              <w:t>MONEY</w:t>
+            </w:r>
+          </w:p>
+        </w:tc>
+        <w:tc>
+          <w:tcPr>
+            <w:tcW w:w="0" w:type="auto"/>
+            <w:vAlign w:val="center"/>
+            <w:hideMark/>
+          </w:tcPr>
+          <w:p>
+            <w:pPr>
+              <w:spacing w:after="0" w:line="240" w:lineRule="auto"/>
+              <w:rPr>
+                <w:rFonts w:ascii="Arial" w:eastAsia="Times New Roman" w:hAnsi="Arial" w:cs="Arial"/>
+                <w:sz w:val="24"/>
+                <w:szCs w:val="24"/>
+              </w:rPr>
+            </w:pPr>
+            <w:r>
+              <w:rPr>
+                <w:rFonts w:ascii="Arial" w:eastAsia="Times New Roman" w:hAnsi="Arial" w:cs="Arial"/>
+                <w:sz w:val="24"/>
+                <w:szCs w:val="24"/>
+              </w:rPr>
+              <w:t>Dinero</w:t>
+            </w:r>
+          </w:p>
+        </w:tc>
+      </w:tr>
+      <w:tr>
+        <w:trPr>
+          <w:trHeight w:val="274"/>
+          <w:tblCellSpacing w:w="15" w:type="dxa"/>
+        </w:trPr>
+        <w:tc>
+          <w:tcPr>
+            <w:tcW w:w="0" w:type="auto"/>
+            <w:vAlign w:val="center"/>
+            <w:hideMark/>
+          </w:tcPr>
+          <w:p>
+            <w:pPr>
+              <w:spacing w:after="0" w:line="240" w:lineRule="auto"/>
+              <w:jc w:val="center"/>
+              <w:rPr>
+                <w:rFonts w:ascii="Arial" w:eastAsia="Times New Roman" w:hAnsi="Arial" w:cs="Arial"/>
+                <w:b/>
+                <w:bCs/>
+                <w:sz w:val="24"/>
+                <w:szCs w:val="24"/>
+              </w:rPr>
+            </w:pPr>
+            <w:r>
+              <w:rPr>
+                <w:rFonts w:ascii="Arial" w:eastAsia="Times New Roman" w:hAnsi="Arial" w:cs="Arial"/>
+                <w:b/>
+                <w:bCs/>
+                <w:sz w:val="24"/>
+                <w:szCs w:val="24"/>
+              </w:rPr>
+              <w:t>CIDR</w:t>
+            </w:r>
+          </w:p>
+        </w:tc>
+        <w:tc>
+          <w:tcPr>
+            <w:tcW w:w="0" w:type="auto"/>
+            <w:vAlign w:val="center"/>
+            <w:hideMark/>
+          </w:tcPr>
+          <w:p>
+            <w:pPr>
+              <w:spacing w:after="0" w:line="240" w:lineRule="auto"/>
+              <w:rPr>
+                <w:rFonts w:ascii="Arial" w:eastAsia="Times New Roman" w:hAnsi="Arial" w:cs="Arial"/>
+                <w:sz w:val="24"/>
+                <w:szCs w:val="24"/>
+              </w:rPr>
+            </w:pPr>
+            <w:r>
+              <w:rPr>
+                <w:rFonts w:ascii="Arial" w:eastAsia="Times New Roman" w:hAnsi="Arial" w:cs="Arial"/>
+                <w:sz w:val="24"/>
+                <w:szCs w:val="24"/>
+              </w:rPr>
+              <w:t>Dirección IP</w:t>
+            </w:r>
+          </w:p>
+        </w:tc>
+      </w:tr>
+    </w:tbl>
+    <w:p>
+      <w:pPr>
+        <w:spacing w:before="100" w:beforeAutospacing="1" w:after="100" w:afterAutospacing="1" w:line="240" w:lineRule="auto"/>
+        <w:jc w:val="both"/>
+        <w:rPr>
+          <w:rFonts w:ascii="Arial" w:eastAsia="Times New Roman" w:hAnsi="Arial" w:cs="Arial"/>
+          <w:sz w:val="24"/>
+          <w:szCs w:val="24"/>
+          <w:lang w:val="es-CR"/>
+        </w:rPr>
+      </w:pPr>
+      <w:r>
+        <w:rPr>
+          <w:rFonts w:ascii="Arial" w:eastAsia="Times New Roman" w:hAnsi="Arial" w:cs="Arial"/>
+          <w:sz w:val="24"/>
+          <w:szCs w:val="24"/>
+          <w:lang w:val="es-CR"/>
+        </w:rPr>
+        <w:t xml:space="preserve">Esperamos que esta guía sea útil a la hora de escoger tus datos en PostgreSQL. </w:t>
+      </w:r>
+    </w:p>
+    <w:p>
+      <w:pPr>
+        <w:spacing w:after="0" w:line="240" w:lineRule="auto"/>
+        <w:rPr>
+          <w:rFonts w:ascii="Arial" w:eastAsia="Times New Roman" w:hAnsi="Arial" w:cs="Arial"/>
+          <w:color w:val="000000" w:themeColor="text1"/>
+          <w:sz w:val="24"/>
+          <w:szCs w:val="24"/>
+          <w:lang w:val="es-CR"/>
+        </w:rPr>
+      </w:pPr>
+    </w:p>
+    <w:p>
+      <w:pPr>
+        <w:spacing w:after="0" w:line="240" w:lineRule="auto"/>
         <w:ind w:firstLine="360"/>
         <w:rPr>
           <w:rFonts w:ascii="Arial" w:eastAsia="Times New Roman" w:hAnsi="Arial" w:cs="Arial"/>
@@ -1798,64 +3349,684 @@
           <w:szCs w:val="24"/>
           <w:lang w:val="es-CR"/>
         </w:rPr>
-        <w:t xml:space="preserve">3. Lección 2: </w:t>
-      </w:r>
-      <w:proofErr w:type="spellStart"/>
-      <w:r>
-        <w:rPr>
-          <w:rFonts w:ascii="Arial" w:eastAsia="Times New Roman" w:hAnsi="Arial" w:cs="Arial"/>
-          <w:color w:val="000000" w:themeColor="text1"/>
-          <w:sz w:val="24"/>
-          <w:szCs w:val="24"/>
-          <w:lang w:val="es-CR"/>
-        </w:rPr>
-        <w:t>Triggers</w:t>
-      </w:r>
-      <w:proofErr w:type="spellEnd"/>
-      <w:r>
-        <w:rPr>
-          <w:rFonts w:ascii="Arial" w:eastAsia="Times New Roman" w:hAnsi="Arial" w:cs="Arial"/>
-          <w:color w:val="000000" w:themeColor="text1"/>
-          <w:sz w:val="24"/>
-          <w:szCs w:val="24"/>
-          <w:lang w:val="es-CR"/>
-        </w:rPr>
-        <w:t xml:space="preserve"> y </w:t>
-      </w:r>
-      <w:proofErr w:type="spellStart"/>
-      <w:r>
-        <w:rPr>
-          <w:rFonts w:ascii="Arial" w:eastAsia="Times New Roman" w:hAnsi="Arial" w:cs="Arial"/>
-          <w:color w:val="000000" w:themeColor="text1"/>
-          <w:sz w:val="24"/>
-          <w:szCs w:val="24"/>
-          <w:lang w:val="es-CR"/>
-        </w:rPr>
-        <w:t>Stored</w:t>
-      </w:r>
-      <w:proofErr w:type="spellEnd"/>
-      <w:r>
-        <w:rPr>
-          <w:rFonts w:ascii="Arial" w:eastAsia="Times New Roman" w:hAnsi="Arial" w:cs="Arial"/>
-          <w:color w:val="000000" w:themeColor="text1"/>
-          <w:sz w:val="24"/>
-          <w:szCs w:val="24"/>
-          <w:lang w:val="es-CR"/>
-        </w:rPr>
-        <w:t xml:space="preserve"> </w:t>
-      </w:r>
-      <w:proofErr w:type="spellStart"/>
-      <w:r>
-        <w:rPr>
-          <w:rFonts w:ascii="Arial" w:eastAsia="Times New Roman" w:hAnsi="Arial" w:cs="Arial"/>
-          <w:color w:val="000000" w:themeColor="text1"/>
-          <w:sz w:val="24"/>
-          <w:szCs w:val="24"/>
-          <w:lang w:val="es-CR"/>
-        </w:rPr>
-        <w:t>Procedures</w:t>
-      </w:r>
-      <w:proofErr w:type="spellEnd"/>
+        <w:t>3. Lección 2: Triggers y Stored Procedures</w:t>
+      </w:r>
+    </w:p>
+    <w:p>
+      <w:pPr>
+        <w:spacing w:after="0" w:line="240" w:lineRule="auto"/>
+        <w:ind w:firstLine="360"/>
+        <w:rPr>
+          <w:rFonts w:ascii="Arial" w:eastAsia="Times New Roman" w:hAnsi="Arial" w:cs="Arial"/>
+          <w:color w:val="000000" w:themeColor="text1"/>
+          <w:sz w:val="24"/>
+          <w:szCs w:val="24"/>
+          <w:lang w:val="es-CR"/>
+        </w:rPr>
+      </w:pPr>
+    </w:p>
+    <w:p>
+      <w:pPr>
+        <w:spacing w:after="0" w:line="240" w:lineRule="auto"/>
+        <w:ind w:left="720"/>
+        <w:rPr>
+          <w:rFonts w:ascii="Arial" w:eastAsia="Times New Roman" w:hAnsi="Arial" w:cs="Arial"/>
+          <w:color w:val="000000" w:themeColor="text1"/>
+          <w:sz w:val="24"/>
+          <w:szCs w:val="24"/>
+          <w:lang w:val="es-CR"/>
+        </w:rPr>
+      </w:pPr>
+      <w:hyperlink r:id="rId14" w:history="1">
+        <w:r>
+          <w:rPr>
+            <w:rFonts w:ascii="Arial" w:eastAsia="Times New Roman" w:hAnsi="Arial" w:cs="Arial"/>
+            <w:color w:val="000000" w:themeColor="text1"/>
+            <w:sz w:val="24"/>
+            <w:szCs w:val="24"/>
+            <w:lang w:val="es-CR"/>
+          </w:rPr>
+          <w:t>3.1. Triggers</w:t>
+        </w:r>
+      </w:hyperlink>
+    </w:p>
+    <w:p>
+      <w:pPr>
+        <w:spacing w:after="0" w:line="240" w:lineRule="auto"/>
+        <w:rPr>
+          <w:rFonts w:ascii="Arial" w:eastAsia="Times New Roman" w:hAnsi="Arial" w:cs="Arial"/>
+          <w:color w:val="000000" w:themeColor="text1"/>
+          <w:sz w:val="24"/>
+          <w:szCs w:val="24"/>
+          <w:lang w:val="es-CR"/>
+        </w:rPr>
+      </w:pPr>
+    </w:p>
+    <w:p>
+      <w:pPr>
+        <w:spacing w:after="0" w:line="240" w:lineRule="auto"/>
+        <w:rPr>
+          <w:rFonts w:ascii="Arial" w:eastAsia="Times New Roman" w:hAnsi="Arial" w:cs="Arial"/>
+          <w:color w:val="000000" w:themeColor="text1"/>
+          <w:sz w:val="24"/>
+          <w:szCs w:val="24"/>
+          <w:lang w:val="es-CR"/>
+        </w:rPr>
+      </w:pPr>
+      <w:r>
+        <w:rPr>
+          <w:rFonts w:ascii="Arial" w:eastAsia="Times New Roman" w:hAnsi="Arial" w:cs="Arial"/>
+          <w:color w:val="000000" w:themeColor="text1"/>
+          <w:sz w:val="24"/>
+          <w:szCs w:val="24"/>
+          <w:lang w:val="es-CR"/>
+        </w:rPr>
+        <w:t>Click derecho en “Trigger Functions”.</w:t>
+      </w:r>
+    </w:p>
+    <w:p>
+      <w:pPr>
+        <w:pStyle w:val="ListParagraph"/>
+        <w:numPr>
+          <w:ilvl w:val="0"/>
+          <w:numId w:val="4"/>
+        </w:numPr>
+        <w:spacing w:after="0" w:line="240" w:lineRule="auto"/>
+        <w:rPr>
+          <w:rFonts w:ascii="Arial" w:eastAsia="Times New Roman" w:hAnsi="Arial" w:cs="Arial"/>
+          <w:color w:val="000000" w:themeColor="text1"/>
+          <w:sz w:val="24"/>
+          <w:szCs w:val="24"/>
+          <w:lang w:val="es-CR"/>
+        </w:rPr>
+      </w:pPr>
+      <w:r>
+        <w:rPr>
+          <w:rFonts w:ascii="Arial" w:eastAsia="Times New Roman" w:hAnsi="Arial" w:cs="Arial"/>
+          <w:color w:val="000000" w:themeColor="text1"/>
+          <w:sz w:val="24"/>
+          <w:szCs w:val="24"/>
+          <w:lang w:val="es-CR"/>
+        </w:rPr>
+        <w:t>Primero se define el nombre del trigger</w:t>
+      </w:r>
+    </w:p>
+    <w:p>
+      <w:pPr>
+        <w:pStyle w:val="ListParagraph"/>
+        <w:numPr>
+          <w:ilvl w:val="0"/>
+          <w:numId w:val="4"/>
+        </w:numPr>
+        <w:spacing w:after="0" w:line="240" w:lineRule="auto"/>
+        <w:rPr>
+          <w:rFonts w:ascii="Arial" w:eastAsia="Times New Roman" w:hAnsi="Arial" w:cs="Arial"/>
+          <w:color w:val="000000" w:themeColor="text1"/>
+          <w:sz w:val="24"/>
+          <w:szCs w:val="24"/>
+          <w:lang w:val="es-CR"/>
+        </w:rPr>
+      </w:pPr>
+      <w:r>
+        <w:rPr>
+          <w:rFonts w:ascii="Arial" w:eastAsia="Times New Roman" w:hAnsi="Arial" w:cs="Arial"/>
+          <w:color w:val="000000" w:themeColor="text1"/>
+          <w:sz w:val="24"/>
+          <w:szCs w:val="24"/>
+          <w:lang w:val="es-CR"/>
+        </w:rPr>
+        <w:t>Luego se define el lenguaje para crear el trigger (opciones: internal, c o plpgsql)</w:t>
+      </w:r>
+    </w:p>
+    <w:p>
+      <w:pPr>
+        <w:pStyle w:val="ListParagraph"/>
+        <w:numPr>
+          <w:ilvl w:val="0"/>
+          <w:numId w:val="4"/>
+        </w:numPr>
+        <w:spacing w:after="0" w:line="240" w:lineRule="auto"/>
+        <w:rPr>
+          <w:rFonts w:ascii="Arial" w:eastAsia="Times New Roman" w:hAnsi="Arial" w:cs="Arial"/>
+          <w:color w:val="000000" w:themeColor="text1"/>
+          <w:sz w:val="24"/>
+          <w:szCs w:val="24"/>
+          <w:lang w:val="es-CR"/>
+        </w:rPr>
+      </w:pPr>
+      <w:r>
+        <w:rPr>
+          <w:rFonts w:ascii="Arial" w:eastAsia="Times New Roman" w:hAnsi="Arial" w:cs="Arial"/>
+          <w:color w:val="000000" w:themeColor="text1"/>
+          <w:sz w:val="24"/>
+          <w:szCs w:val="24"/>
+          <w:lang w:val="es-CR"/>
+        </w:rPr>
+        <w:t xml:space="preserve">Sí se selecciona </w:t>
+      </w:r>
+      <w:r>
+        <w:rPr>
+          <w:rFonts w:ascii="Arial" w:eastAsia="Times New Roman" w:hAnsi="Arial" w:cs="Arial"/>
+          <w:color w:val="000000" w:themeColor="text1"/>
+          <w:sz w:val="24"/>
+          <w:szCs w:val="24"/>
+          <w:lang w:val="es-CR"/>
+        </w:rPr>
+        <w:t>plpgsql</w:t>
+      </w:r>
+      <w:r>
+        <w:rPr>
+          <w:rFonts w:ascii="Arial" w:eastAsia="Times New Roman" w:hAnsi="Arial" w:cs="Arial"/>
+          <w:color w:val="000000" w:themeColor="text1"/>
+          <w:sz w:val="24"/>
+          <w:szCs w:val="24"/>
+          <w:lang w:val="es-CR"/>
+        </w:rPr>
+        <w:t>, se procede a ingresar el código</w:t>
+      </w:r>
+      <w:r>
+        <w:rPr>
+          <w:rFonts w:ascii="Arial" w:eastAsia="Times New Roman" w:hAnsi="Arial" w:cs="Arial"/>
+          <w:color w:val="000000" w:themeColor="text1"/>
+          <w:sz w:val="24"/>
+          <w:szCs w:val="24"/>
+          <w:lang w:val="es-CR"/>
+        </w:rPr>
+        <w:t>(code)</w:t>
+      </w:r>
+      <w:r>
+        <w:rPr>
+          <w:rFonts w:ascii="Arial" w:eastAsia="Times New Roman" w:hAnsi="Arial" w:cs="Arial"/>
+          <w:color w:val="000000" w:themeColor="text1"/>
+          <w:sz w:val="24"/>
+          <w:szCs w:val="24"/>
+          <w:lang w:val="es-CR"/>
+        </w:rPr>
+        <w:t>, el cual debe ser un SQL</w:t>
+      </w:r>
+      <w:r>
+        <w:rPr>
+          <w:rFonts w:ascii="Arial" w:eastAsia="Times New Roman" w:hAnsi="Arial" w:cs="Arial"/>
+          <w:color w:val="000000" w:themeColor="text1"/>
+          <w:sz w:val="24"/>
+          <w:szCs w:val="24"/>
+          <w:lang w:val="es-CR"/>
+        </w:rPr>
+        <w:t xml:space="preserve"> (siempre se debe retornar un valor)</w:t>
+      </w:r>
+      <w:r>
+        <w:rPr>
+          <w:rFonts w:ascii="Arial" w:eastAsia="Times New Roman" w:hAnsi="Arial" w:cs="Arial"/>
+          <w:color w:val="000000" w:themeColor="text1"/>
+          <w:sz w:val="24"/>
+          <w:szCs w:val="24"/>
+          <w:lang w:val="es-CR"/>
+        </w:rPr>
+        <w:t>, por ejemplo:</w:t>
+      </w:r>
+    </w:p>
+    <w:p>
+      <w:pPr>
+        <w:pStyle w:val="ListParagraph"/>
+        <w:spacing w:after="0" w:line="240" w:lineRule="auto"/>
+        <w:rPr>
+          <w:rFonts w:ascii="Arial" w:eastAsia="Times New Roman" w:hAnsi="Arial" w:cs="Arial"/>
+          <w:color w:val="000000" w:themeColor="text1"/>
+          <w:sz w:val="24"/>
+          <w:szCs w:val="24"/>
+          <w:lang w:val="es-CR"/>
+        </w:rPr>
+      </w:pPr>
+      <w:r>
+        <w:rPr>
+          <w:rFonts w:ascii="Arial" w:eastAsia="Times New Roman" w:hAnsi="Arial" w:cs="Arial"/>
+          <w:color w:val="000000" w:themeColor="text1"/>
+          <w:sz w:val="24"/>
+          <w:szCs w:val="24"/>
+          <w:lang w:val="es-CR"/>
+        </w:rPr>
+        <w:t>BEGIN</w:t>
+      </w:r>
+    </w:p>
+    <w:p>
+      <w:pPr>
+        <w:pStyle w:val="ListParagraph"/>
+        <w:spacing w:after="0" w:line="240" w:lineRule="auto"/>
+        <w:rPr>
+          <w:rFonts w:ascii="Arial" w:eastAsia="Times New Roman" w:hAnsi="Arial" w:cs="Arial"/>
+          <w:color w:val="000000" w:themeColor="text1"/>
+          <w:sz w:val="24"/>
+          <w:szCs w:val="24"/>
+          <w:lang w:val="es-CR"/>
+        </w:rPr>
+      </w:pPr>
+    </w:p>
+    <w:p>
+      <w:pPr>
+        <w:pStyle w:val="ListParagraph"/>
+        <w:spacing w:after="0" w:line="240" w:lineRule="auto"/>
+        <w:rPr>
+          <w:rFonts w:ascii="Arial" w:eastAsia="Times New Roman" w:hAnsi="Arial" w:cs="Arial"/>
+          <w:color w:val="000000" w:themeColor="text1"/>
+          <w:sz w:val="24"/>
+          <w:szCs w:val="24"/>
+          <w:lang w:val="es-CR"/>
+        </w:rPr>
+      </w:pPr>
+      <w:r>
+        <w:rPr>
+          <w:rFonts w:ascii="Arial" w:eastAsia="Times New Roman" w:hAnsi="Arial" w:cs="Arial"/>
+          <w:color w:val="000000" w:themeColor="text1"/>
+          <w:sz w:val="24"/>
+          <w:szCs w:val="24"/>
+          <w:lang w:val="es-CR"/>
+        </w:rPr>
+        <w:t xml:space="preserve">INSERT INTO cambios_de_nombre (descripción, fecha) VALUES </w:t>
+      </w:r>
+    </w:p>
+    <w:p>
+      <w:pPr>
+        <w:pStyle w:val="ListParagraph"/>
+        <w:spacing w:after="0" w:line="240" w:lineRule="auto"/>
+        <w:rPr>
+          <w:rFonts w:ascii="Arial" w:eastAsia="Times New Roman" w:hAnsi="Arial" w:cs="Arial"/>
+          <w:color w:val="000000" w:themeColor="text1"/>
+          <w:sz w:val="24"/>
+          <w:szCs w:val="24"/>
+          <w:lang w:val="es-CR"/>
+        </w:rPr>
+      </w:pPr>
+      <w:r>
+        <w:rPr>
+          <w:rFonts w:ascii="Arial" w:eastAsia="Times New Roman" w:hAnsi="Arial" w:cs="Arial"/>
+          <w:color w:val="000000" w:themeColor="text1"/>
+          <w:sz w:val="24"/>
+          <w:szCs w:val="24"/>
+          <w:lang w:val="es-CR"/>
+        </w:rPr>
+        <w:t>(CONCAT(‘Cambio de nombre de: &lt;’, OLD.nombre, ‘&gt; a &lt;’, NEW.nombre,’&gt;’)</w:t>
+      </w:r>
+      <w:r>
+        <w:rPr>
+          <w:rFonts w:ascii="Arial" w:eastAsia="Times New Roman" w:hAnsi="Arial" w:cs="Arial"/>
+          <w:color w:val="000000" w:themeColor="text1"/>
+          <w:sz w:val="24"/>
+          <w:szCs w:val="24"/>
+          <w:lang w:val="es-CR"/>
+        </w:rPr>
+        <w:t>, NOW()</w:t>
+      </w:r>
+      <w:r>
+        <w:rPr>
+          <w:rFonts w:ascii="Arial" w:eastAsia="Times New Roman" w:hAnsi="Arial" w:cs="Arial"/>
+          <w:color w:val="000000" w:themeColor="text1"/>
+          <w:sz w:val="24"/>
+          <w:szCs w:val="24"/>
+          <w:lang w:val="es-CR"/>
+        </w:rPr>
+        <w:t>)</w:t>
+      </w:r>
+      <w:r>
+        <w:rPr>
+          <w:rFonts w:ascii="Arial" w:eastAsia="Times New Roman" w:hAnsi="Arial" w:cs="Arial"/>
+          <w:color w:val="000000" w:themeColor="text1"/>
+          <w:sz w:val="24"/>
+          <w:szCs w:val="24"/>
+          <w:lang w:val="es-CR"/>
+        </w:rPr>
+        <w:t>;</w:t>
+      </w:r>
+    </w:p>
+    <w:p>
+      <w:pPr>
+        <w:pStyle w:val="ListParagraph"/>
+        <w:spacing w:after="0" w:line="240" w:lineRule="auto"/>
+        <w:rPr>
+          <w:rFonts w:ascii="Arial" w:eastAsia="Times New Roman" w:hAnsi="Arial" w:cs="Arial"/>
+          <w:color w:val="000000" w:themeColor="text1"/>
+          <w:sz w:val="24"/>
+          <w:szCs w:val="24"/>
+          <w:lang w:val="es-CR"/>
+        </w:rPr>
+      </w:pPr>
+    </w:p>
+    <w:p>
+      <w:pPr>
+        <w:pStyle w:val="ListParagraph"/>
+        <w:spacing w:after="0" w:line="240" w:lineRule="auto"/>
+        <w:rPr>
+          <w:rFonts w:ascii="Arial" w:eastAsia="Times New Roman" w:hAnsi="Arial" w:cs="Arial"/>
+          <w:color w:val="000000" w:themeColor="text1"/>
+          <w:sz w:val="24"/>
+          <w:szCs w:val="24"/>
+          <w:lang w:val="es-CR"/>
+        </w:rPr>
+      </w:pPr>
+      <w:r>
+        <w:rPr>
+          <w:rFonts w:ascii="Arial" w:eastAsia="Times New Roman" w:hAnsi="Arial" w:cs="Arial"/>
+          <w:color w:val="000000" w:themeColor="text1"/>
+          <w:sz w:val="24"/>
+          <w:szCs w:val="24"/>
+          <w:lang w:val="es-CR"/>
+        </w:rPr>
+        <w:t>RETURN NEW;</w:t>
+      </w:r>
+    </w:p>
+    <w:p>
+      <w:pPr>
+        <w:pStyle w:val="ListParagraph"/>
+        <w:spacing w:after="0" w:line="240" w:lineRule="auto"/>
+        <w:rPr>
+          <w:rFonts w:ascii="Arial" w:eastAsia="Times New Roman" w:hAnsi="Arial" w:cs="Arial"/>
+          <w:color w:val="000000" w:themeColor="text1"/>
+          <w:sz w:val="24"/>
+          <w:szCs w:val="24"/>
+          <w:lang w:val="es-CR"/>
+        </w:rPr>
+      </w:pPr>
+    </w:p>
+    <w:p>
+      <w:pPr>
+        <w:pStyle w:val="ListParagraph"/>
+        <w:spacing w:after="0" w:line="240" w:lineRule="auto"/>
+        <w:rPr>
+          <w:rFonts w:ascii="Arial" w:eastAsia="Times New Roman" w:hAnsi="Arial" w:cs="Arial"/>
+          <w:color w:val="000000" w:themeColor="text1"/>
+          <w:sz w:val="24"/>
+          <w:szCs w:val="24"/>
+          <w:lang w:val="es-CR"/>
+        </w:rPr>
+      </w:pPr>
+      <w:r>
+        <w:rPr>
+          <w:rFonts w:ascii="Arial" w:eastAsia="Times New Roman" w:hAnsi="Arial" w:cs="Arial"/>
+          <w:color w:val="000000" w:themeColor="text1"/>
+          <w:sz w:val="24"/>
+          <w:szCs w:val="24"/>
+          <w:lang w:val="es-CR"/>
+        </w:rPr>
+        <w:t>END</w:t>
+      </w:r>
+    </w:p>
+    <w:p>
+      <w:pPr>
+        <w:pStyle w:val="ListParagraph"/>
+        <w:numPr>
+          <w:ilvl w:val="0"/>
+          <w:numId w:val="4"/>
+        </w:numPr>
+        <w:spacing w:after="0" w:line="240" w:lineRule="auto"/>
+        <w:rPr>
+          <w:rFonts w:ascii="Arial" w:eastAsia="Times New Roman" w:hAnsi="Arial" w:cs="Arial"/>
+          <w:color w:val="000000" w:themeColor="text1"/>
+          <w:sz w:val="24"/>
+          <w:szCs w:val="24"/>
+          <w:lang w:val="es-CR"/>
+        </w:rPr>
+      </w:pPr>
+      <w:r>
+        <w:rPr>
+          <w:rFonts w:ascii="Arial" w:eastAsia="Times New Roman" w:hAnsi="Arial" w:cs="Arial"/>
+          <w:color w:val="000000" w:themeColor="text1"/>
+          <w:sz w:val="24"/>
+          <w:szCs w:val="24"/>
+          <w:lang w:val="es-CR"/>
+        </w:rPr>
+        <w:t xml:space="preserve">Luego se debe ir a la tabla donde se desea que se dispare el trigger, se expande la tabla y se busca </w:t>
+      </w:r>
+      <w:r>
+        <w:rPr>
+          <w:rFonts w:ascii="Arial" w:eastAsia="Times New Roman" w:hAnsi="Arial" w:cs="Arial"/>
+          <w:color w:val="000000" w:themeColor="text1"/>
+          <w:sz w:val="24"/>
+          <w:szCs w:val="24"/>
+          <w:lang w:val="es-CR"/>
+        </w:rPr>
+        <w:sym w:font="Wingdings" w:char="F0E0"/>
+      </w:r>
+      <w:r>
+        <w:rPr>
+          <w:rFonts w:ascii="Arial" w:eastAsia="Times New Roman" w:hAnsi="Arial" w:cs="Arial"/>
+          <w:color w:val="000000" w:themeColor="text1"/>
+          <w:sz w:val="24"/>
+          <w:szCs w:val="24"/>
+          <w:lang w:val="es-CR"/>
+        </w:rPr>
+        <w:t xml:space="preserve"> Triggers, botón derecho y Trigger, se ingresa el nombre del trigger y luego en Definition se define cual es el Trigger que se desea disparar, por ejemplo:</w:t>
+      </w:r>
+    </w:p>
+    <w:p>
+      <w:pPr>
+        <w:pStyle w:val="ListParagraph"/>
+        <w:spacing w:after="0" w:line="240" w:lineRule="auto"/>
+        <w:rPr>
+          <w:rFonts w:ascii="Arial" w:eastAsia="Times New Roman" w:hAnsi="Arial" w:cs="Arial"/>
+          <w:color w:val="000000" w:themeColor="text1"/>
+          <w:sz w:val="24"/>
+          <w:szCs w:val="24"/>
+          <w:lang w:val="es-CR"/>
+        </w:rPr>
+      </w:pPr>
+    </w:p>
+    <w:p>
+      <w:pPr>
+        <w:pStyle w:val="ListParagraph"/>
+        <w:spacing w:after="0" w:line="240" w:lineRule="auto"/>
+        <w:rPr>
+          <w:rFonts w:ascii="Arial" w:eastAsia="Times New Roman" w:hAnsi="Arial" w:cs="Arial"/>
+          <w:color w:val="000000" w:themeColor="text1"/>
+          <w:sz w:val="24"/>
+          <w:szCs w:val="24"/>
+          <w:lang w:val="es-CR"/>
+        </w:rPr>
+      </w:pPr>
+      <w:r>
+        <w:rPr>
+          <w:rFonts w:ascii="Arial" w:eastAsia="Times New Roman" w:hAnsi="Arial" w:cs="Arial"/>
+          <w:color w:val="000000" w:themeColor="text1"/>
+          <w:sz w:val="24"/>
+          <w:szCs w:val="24"/>
+          <w:lang w:val="es-CR"/>
+        </w:rPr>
+        <w:t>Public.registrar_cambio_de_nombre</w:t>
+      </w:r>
+    </w:p>
+    <w:p>
+      <w:pPr>
+        <w:pStyle w:val="ListParagraph"/>
+        <w:spacing w:after="0" w:line="240" w:lineRule="auto"/>
+        <w:rPr>
+          <w:rFonts w:ascii="Arial" w:eastAsia="Times New Roman" w:hAnsi="Arial" w:cs="Arial"/>
+          <w:color w:val="000000" w:themeColor="text1"/>
+          <w:sz w:val="24"/>
+          <w:szCs w:val="24"/>
+          <w:lang w:val="es-CR"/>
+        </w:rPr>
+      </w:pPr>
+    </w:p>
+    <w:p>
+      <w:pPr>
+        <w:pStyle w:val="ListParagraph"/>
+        <w:numPr>
+          <w:ilvl w:val="0"/>
+          <w:numId w:val="4"/>
+        </w:numPr>
+        <w:spacing w:after="0" w:line="240" w:lineRule="auto"/>
+        <w:rPr>
+          <w:rFonts w:ascii="Arial" w:eastAsia="Times New Roman" w:hAnsi="Arial" w:cs="Arial"/>
+          <w:color w:val="000000" w:themeColor="text1"/>
+          <w:sz w:val="24"/>
+          <w:szCs w:val="24"/>
+          <w:lang w:val="es-CR"/>
+        </w:rPr>
+      </w:pPr>
+      <w:r>
+        <w:rPr>
+          <w:rFonts w:ascii="Arial" w:eastAsia="Times New Roman" w:hAnsi="Arial" w:cs="Arial"/>
+          <w:color w:val="000000" w:themeColor="text1"/>
+          <w:sz w:val="24"/>
+          <w:szCs w:val="24"/>
+          <w:lang w:val="es-CR"/>
+        </w:rPr>
+        <w:t>Por último en la sección de Eventos se define cuando se quiere disparar el Trigger: BEFORE, AFTER o INSERT; UPDATE; DELETE or TRUNCATE</w:t>
+      </w:r>
+      <w:r>
+        <w:rPr>
+          <w:rFonts w:ascii="Arial" w:eastAsia="Times New Roman" w:hAnsi="Arial" w:cs="Arial"/>
+          <w:color w:val="000000" w:themeColor="text1"/>
+          <w:sz w:val="24"/>
+          <w:szCs w:val="24"/>
+          <w:lang w:val="es-CR"/>
+        </w:rPr>
+        <w:t>, y se determina cual columna va a afectar (nombre)</w:t>
+      </w:r>
+    </w:p>
+    <w:p>
+      <w:pPr>
+        <w:spacing w:after="0" w:line="240" w:lineRule="auto"/>
+        <w:ind w:left="720"/>
+        <w:rPr>
+          <w:rFonts w:ascii="Arial" w:eastAsia="Times New Roman" w:hAnsi="Arial" w:cs="Arial"/>
+          <w:color w:val="000000" w:themeColor="text1"/>
+          <w:sz w:val="24"/>
+          <w:szCs w:val="24"/>
+          <w:lang w:val="es-CR"/>
+        </w:rPr>
+      </w:pPr>
+    </w:p>
+    <w:p>
+      <w:pPr>
+        <w:spacing w:after="0" w:line="240" w:lineRule="auto"/>
+        <w:ind w:left="720"/>
+        <w:rPr>
+          <w:rFonts w:ascii="Arial" w:eastAsia="Times New Roman" w:hAnsi="Arial" w:cs="Arial"/>
+          <w:color w:val="000000" w:themeColor="text1"/>
+          <w:sz w:val="24"/>
+          <w:szCs w:val="24"/>
+          <w:lang w:val="es-CR"/>
+        </w:rPr>
+      </w:pPr>
+      <w:hyperlink r:id="rId15" w:history="1">
+        <w:r>
+          <w:rPr>
+            <w:rFonts w:ascii="Arial" w:eastAsia="Times New Roman" w:hAnsi="Arial" w:cs="Arial"/>
+            <w:color w:val="000000" w:themeColor="text1"/>
+            <w:sz w:val="24"/>
+            <w:szCs w:val="24"/>
+            <w:lang w:val="es-CR"/>
+          </w:rPr>
+          <w:t>3.2. Ejercicio Práctico 1</w:t>
+        </w:r>
+      </w:hyperlink>
+    </w:p>
+    <w:p>
+      <w:pPr>
+        <w:spacing w:after="0" w:line="240" w:lineRule="auto"/>
+        <w:ind w:left="720"/>
+        <w:rPr>
+          <w:rFonts w:ascii="Arial" w:eastAsia="Times New Roman" w:hAnsi="Arial" w:cs="Arial"/>
+          <w:color w:val="000000" w:themeColor="text1"/>
+          <w:sz w:val="24"/>
+          <w:szCs w:val="24"/>
+          <w:lang w:val="es-CR"/>
+        </w:rPr>
+      </w:pPr>
+    </w:p>
+    <w:p>
+      <w:pPr>
+        <w:spacing w:after="0" w:line="240" w:lineRule="auto"/>
+        <w:ind w:left="720"/>
+        <w:rPr>
+          <w:rFonts w:ascii="Arial" w:eastAsia="Times New Roman" w:hAnsi="Arial" w:cs="Arial"/>
+          <w:color w:val="000000" w:themeColor="text1"/>
+          <w:sz w:val="24"/>
+          <w:szCs w:val="24"/>
+          <w:lang w:val="es-CR"/>
+        </w:rPr>
+      </w:pPr>
+      <w:r>
+        <w:rPr>
+          <w:rFonts w:ascii="Arial" w:eastAsia="Times New Roman" w:hAnsi="Arial" w:cs="Arial"/>
+          <w:color w:val="000000" w:themeColor="text1"/>
+          <w:sz w:val="24"/>
+          <w:szCs w:val="24"/>
+          <w:lang w:val="es-CR"/>
+        </w:rPr>
+        <w:t>3.3. Stored Procedures</w:t>
+      </w:r>
+    </w:p>
+    <w:p>
+      <w:pPr>
+        <w:spacing w:after="0" w:line="240" w:lineRule="auto"/>
+        <w:ind w:left="720"/>
+        <w:rPr>
+          <w:rFonts w:ascii="Arial" w:eastAsia="Times New Roman" w:hAnsi="Arial" w:cs="Arial"/>
+          <w:color w:val="000000" w:themeColor="text1"/>
+          <w:sz w:val="24"/>
+          <w:szCs w:val="24"/>
+          <w:lang w:val="es-CR"/>
+        </w:rPr>
+      </w:pPr>
+    </w:p>
+    <w:p>
+      <w:pPr>
+        <w:spacing w:after="0" w:line="240" w:lineRule="auto"/>
+        <w:ind w:left="720"/>
+        <w:rPr>
+          <w:rFonts w:ascii="Arial" w:eastAsia="Times New Roman" w:hAnsi="Arial" w:cs="Arial"/>
+          <w:color w:val="000000" w:themeColor="text1"/>
+          <w:sz w:val="24"/>
+          <w:szCs w:val="24"/>
+          <w:lang w:val="es-CR"/>
+        </w:rPr>
+      </w:pPr>
+      <w:r>
+        <w:rPr>
+          <w:rFonts w:ascii="Arial" w:eastAsia="Times New Roman" w:hAnsi="Arial" w:cs="Arial"/>
+          <w:color w:val="000000" w:themeColor="text1"/>
+          <w:sz w:val="24"/>
+          <w:szCs w:val="24"/>
+          <w:lang w:val="es-CR"/>
+        </w:rPr>
+        <w:t>3.4. Ejercicio Práctico 2</w:t>
+      </w:r>
+    </w:p>
+    <w:p>
+      <w:pPr>
+        <w:spacing w:after="0" w:line="240" w:lineRule="auto"/>
+        <w:ind w:left="720"/>
+        <w:rPr>
+          <w:rFonts w:ascii="Arial" w:eastAsia="Times New Roman" w:hAnsi="Arial" w:cs="Arial"/>
+          <w:color w:val="000000" w:themeColor="text1"/>
+          <w:sz w:val="24"/>
+          <w:szCs w:val="24"/>
+          <w:lang w:val="es-CR"/>
+        </w:rPr>
+      </w:pPr>
+    </w:p>
+    <w:p>
+      <w:pPr>
+        <w:spacing w:after="0" w:line="240" w:lineRule="auto"/>
+        <w:ind w:left="720"/>
+        <w:rPr>
+          <w:rFonts w:ascii="Arial" w:eastAsia="Times New Roman" w:hAnsi="Arial" w:cs="Arial"/>
+          <w:color w:val="000000" w:themeColor="text1"/>
+          <w:sz w:val="24"/>
+          <w:szCs w:val="24"/>
+          <w:lang w:val="es-CR"/>
+        </w:rPr>
+      </w:pPr>
+      <w:r>
+        <w:rPr>
+          <w:rFonts w:ascii="Arial" w:eastAsia="Times New Roman" w:hAnsi="Arial" w:cs="Arial"/>
+          <w:color w:val="000000" w:themeColor="text1"/>
+          <w:sz w:val="24"/>
+          <w:szCs w:val="24"/>
+          <w:lang w:val="es-CR"/>
+        </w:rPr>
+        <w:t>3.5. ¿Sabías qué?</w:t>
+      </w:r>
     </w:p>
     <w:p>
       <w:pPr>
@@ -1909,23 +4080,7 @@
           <w:rFonts w:ascii="Arial" w:hAnsi="Arial" w:cs="Arial"/>
           <w:lang w:val="es-CR"/>
         </w:rPr>
-        <w:t xml:space="preserve">5. Lección 4: </w:t>
-      </w:r>
-      <w:proofErr w:type="spellStart"/>
-      <w:r>
-        <w:rPr>
-          <w:rFonts w:ascii="Arial" w:hAnsi="Arial" w:cs="Arial"/>
-          <w:lang w:val="es-CR"/>
-        </w:rPr>
-        <w:t>Subqueries</w:t>
-      </w:r>
-      <w:proofErr w:type="spellEnd"/>
-      <w:r>
-        <w:rPr>
-          <w:rFonts w:ascii="Arial" w:hAnsi="Arial" w:cs="Arial"/>
-          <w:lang w:val="es-CR"/>
-        </w:rPr>
-        <w:t xml:space="preserve"> y O</w:t>
+        <w:t>5. Lección 4: Subqueries y O</w:t>
       </w:r>
       <w:r>
         <w:rPr>
@@ -2069,6 +4224,95 @@
     </w:lvl>
   </w:abstractNum>
   <w:abstractNum w:abstractNumId="1" w15:restartNumberingAfterBreak="0">
+    <w:nsid w:val="207F6118"/>
+    <w:multiLevelType w:val="hybridMultilevel"/>
+    <w:tmpl w:val="26168226"/>
+    <w:lvl w:ilvl="0" w:tplc="845051EC">
+      <w:start w:val="1"/>
+      <w:numFmt w:val="decimal"/>
+      <w:lvlText w:val="%1-"/>
+      <w:lvlJc w:val="left"/>
+      <w:pPr>
+        <w:ind w:left="720" w:hanging="360"/>
+      </w:pPr>
+      <w:rPr>
+        <w:rFonts w:hint="default"/>
+      </w:rPr>
+    </w:lvl>
+    <w:lvl w:ilvl="1" w:tplc="04090019" w:tentative="1">
+      <w:start w:val="1"/>
+      <w:numFmt w:val="lowerLetter"/>
+      <w:lvlText w:val="%2."/>
+      <w:lvlJc w:val="left"/>
+      <w:pPr>
+        <w:ind w:left="1440" w:hanging="360"/>
+      </w:pPr>
+    </w:lvl>
+    <w:lvl w:ilvl="2" w:tplc="0409001B" w:tentative="1">
+      <w:start w:val="1"/>
+      <w:numFmt w:val="lowerRoman"/>
+      <w:lvlText w:val="%3."/>
+      <w:lvlJc w:val="right"/>
+      <w:pPr>
+        <w:ind w:left="2160" w:hanging="180"/>
+      </w:pPr>
+    </w:lvl>
+    <w:lvl w:ilvl="3" w:tplc="0409000F" w:tentative="1">
+      <w:start w:val="1"/>
+      <w:numFmt w:val="decimal"/>
+      <w:lvlText w:val="%4."/>
+      <w:lvlJc w:val="left"/>
+      <w:pPr>
+        <w:ind w:left="2880" w:hanging="360"/>
+      </w:pPr>
+    </w:lvl>
+    <w:lvl w:ilvl="4" w:tplc="04090019" w:tentative="1">
+      <w:start w:val="1"/>
+      <w:numFmt w:val="lowerLetter"/>
+      <w:lvlText w:val="%5."/>
+      <w:lvlJc w:val="left"/>
+      <w:pPr>
+        <w:ind w:left="3600" w:hanging="360"/>
+      </w:pPr>
+    </w:lvl>
+    <w:lvl w:ilvl="5" w:tplc="0409001B" w:tentative="1">
+      <w:start w:val="1"/>
+      <w:numFmt w:val="lowerRoman"/>
+      <w:lvlText w:val="%6."/>
+      <w:lvlJc w:val="right"/>
+      <w:pPr>
+        <w:ind w:left="4320" w:hanging="180"/>
+      </w:pPr>
+    </w:lvl>
+    <w:lvl w:ilvl="6" w:tplc="0409000F" w:tentative="1">
+      <w:start w:val="1"/>
+      <w:numFmt w:val="decimal"/>
+      <w:lvlText w:val="%7."/>
+      <w:lvlJc w:val="left"/>
+      <w:pPr>
+        <w:ind w:left="5040" w:hanging="360"/>
+      </w:pPr>
+    </w:lvl>
+    <w:lvl w:ilvl="7" w:tplc="04090019" w:tentative="1">
+      <w:start w:val="1"/>
+      <w:numFmt w:val="lowerLetter"/>
+      <w:lvlText w:val="%8."/>
+      <w:lvlJc w:val="left"/>
+      <w:pPr>
+        <w:ind w:left="5760" w:hanging="360"/>
+      </w:pPr>
+    </w:lvl>
+    <w:lvl w:ilvl="8" w:tplc="0409001B" w:tentative="1">
+      <w:start w:val="1"/>
+      <w:numFmt w:val="lowerRoman"/>
+      <w:lvlText w:val="%9."/>
+      <w:lvlJc w:val="right"/>
+      <w:pPr>
+        <w:ind w:left="6480" w:hanging="180"/>
+      </w:pPr>
+    </w:lvl>
+  </w:abstractNum>
+  <w:abstractNum w:abstractNumId="2" w15:restartNumberingAfterBreak="0">
     <w:nsid w:val="2F4E0019"/>
     <w:multiLevelType w:val="multilevel"/>
     <w:tmpl w:val="BF0CE478"/>
@@ -2217,7 +4461,7 @@
       </w:rPr>
     </w:lvl>
   </w:abstractNum>
-  <w:abstractNum w:abstractNumId="2" w15:restartNumberingAfterBreak="0">
+  <w:abstractNum w:abstractNumId="3" w15:restartNumberingAfterBreak="0">
     <w:nsid w:val="75B60850"/>
     <w:multiLevelType w:val="multilevel"/>
     <w:tmpl w:val="2542C940"/>
@@ -2334,9 +4578,12 @@
     <w:abstractNumId w:val="0"/>
   </w:num>
   <w:num w:numId="2">
+    <w:abstractNumId w:val="3"/>
+  </w:num>
+  <w:num w:numId="3">
     <w:abstractNumId w:val="2"/>
   </w:num>
-  <w:num w:numId="3">
+  <w:num w:numId="4">
     <w:abstractNumId w:val="1"/>
   </w:num>
 </w:numbering>
@@ -2465,6 +4712,7 @@
     <w:lsdException w:name="HTML Sample" w:semiHidden="1" w:unhideWhenUsed="1"/>
     <w:lsdException w:name="HTML Typewriter" w:semiHidden="1" w:unhideWhenUsed="1"/>
     <w:lsdException w:name="HTML Variable" w:semiHidden="1" w:unhideWhenUsed="1"/>
+    <w:lsdException w:name="Normal Table" w:semiHidden="1" w:unhideWhenUsed="1"/>
     <w:lsdException w:name="annotation subject" w:semiHidden="1" w:unhideWhenUsed="1"/>
     <w:lsdException w:name="No List" w:semiHidden="1" w:unhideWhenUsed="1"/>
     <w:lsdException w:name="Outline List 1" w:semiHidden="1" w:unhideWhenUsed="1"/>
@@ -2511,8 +4759,10 @@
     <w:lsdException w:name="Table Subtle 2" w:semiHidden="1" w:unhideWhenUsed="1"/>
     <w:lsdException w:name="Table Web 1" w:semiHidden="1" w:unhideWhenUsed="1"/>
     <w:lsdException w:name="Table Web 2" w:semiHidden="1" w:unhideWhenUsed="1"/>
+    <w:lsdException w:name="Table Web 3" w:semiHidden="1" w:unhideWhenUsed="1"/>
     <w:lsdException w:name="Balloon Text" w:semiHidden="1" w:unhideWhenUsed="1"/>
     <w:lsdException w:name="Table Grid" w:uiPriority="39"/>
+    <w:lsdException w:name="Table Theme" w:semiHidden="1" w:unhideWhenUsed="1"/>
     <w:lsdException w:name="Placeholder Text" w:semiHidden="1"/>
     <w:lsdException w:name="No Spacing" w:uiPriority="1" w:qFormat="1"/>
     <w:lsdException w:name="Light Shading" w:uiPriority="60"/>
@@ -2739,6 +4989,45 @@
     <w:qFormat/>
     <w:rsid w:val="009B4D58"/>
   </w:style>
+  <w:style w:type="paragraph" w:styleId="Heading1">
+    <w:name w:val="heading 1"/>
+    <w:basedOn w:val="Normal"/>
+    <w:link w:val="Heading1Char"/>
+    <w:uiPriority w:val="9"/>
+    <w:qFormat/>
+    <w:rsid w:val="00CE4EDF"/>
+    <w:pPr>
+      <w:spacing w:before="100" w:beforeAutospacing="1" w:after="100" w:afterAutospacing="1" w:line="240" w:lineRule="auto"/>
+      <w:outlineLvl w:val="0"/>
+    </w:pPr>
+    <w:rPr>
+      <w:rFonts w:ascii="Times New Roman" w:eastAsia="Times New Roman" w:hAnsi="Times New Roman" w:cs="Times New Roman"/>
+      <w:b/>
+      <w:bCs/>
+      <w:kern w:val="36"/>
+      <w:sz w:val="48"/>
+      <w:szCs w:val="48"/>
+    </w:rPr>
+  </w:style>
+  <w:style w:type="paragraph" w:styleId="Heading4">
+    <w:name w:val="heading 4"/>
+    <w:basedOn w:val="Normal"/>
+    <w:link w:val="Heading4Char"/>
+    <w:uiPriority w:val="9"/>
+    <w:qFormat/>
+    <w:rsid w:val="00CE4EDF"/>
+    <w:pPr>
+      <w:spacing w:before="100" w:beforeAutospacing="1" w:after="100" w:afterAutospacing="1" w:line="240" w:lineRule="auto"/>
+      <w:outlineLvl w:val="3"/>
+    </w:pPr>
+    <w:rPr>
+      <w:rFonts w:ascii="Times New Roman" w:eastAsia="Times New Roman" w:hAnsi="Times New Roman" w:cs="Times New Roman"/>
+      <w:b/>
+      <w:bCs/>
+      <w:sz w:val="24"/>
+      <w:szCs w:val="24"/>
+    </w:rPr>
+  </w:style>
   <w:style w:type="character" w:default="1" w:styleId="DefaultParagraphFont">
     <w:name w:val="Default Paragraph Font"/>
     <w:uiPriority w:val="1"/>
@@ -2839,6 +5128,35 @@
     <w:rPr>
       <w:color w:val="605E5C"/>
       <w:shd w:val="clear" w:color="auto" w:fill="E1DFDD"/>
+    </w:rPr>
+  </w:style>
+  <w:style w:type="character" w:customStyle="1" w:styleId="Heading1Char">
+    <w:name w:val="Heading 1 Char"/>
+    <w:basedOn w:val="DefaultParagraphFont"/>
+    <w:link w:val="Heading1"/>
+    <w:uiPriority w:val="9"/>
+    <w:rsid w:val="00CE4EDF"/>
+    <w:rPr>
+      <w:rFonts w:ascii="Times New Roman" w:eastAsia="Times New Roman" w:hAnsi="Times New Roman" w:cs="Times New Roman"/>
+      <w:b/>
+      <w:bCs/>
+      <w:kern w:val="36"/>
+      <w:sz w:val="48"/>
+      <w:szCs w:val="48"/>
+    </w:rPr>
+  </w:style>
+  <w:style w:type="character" w:customStyle="1" w:styleId="Heading4Char">
+    <w:name w:val="Heading 4 Char"/>
+    <w:basedOn w:val="DefaultParagraphFont"/>
+    <w:link w:val="Heading4"/>
+    <w:uiPriority w:val="9"/>
+    <w:rsid w:val="00CE4EDF"/>
+    <w:rPr>
+      <w:rFonts w:ascii="Times New Roman" w:eastAsia="Times New Roman" w:hAnsi="Times New Roman" w:cs="Times New Roman"/>
+      <w:b/>
+      <w:bCs/>
+      <w:sz w:val="24"/>
+      <w:szCs w:val="24"/>
     </w:rPr>
   </w:style>
 </w:styles>

</xml_diff>

<commit_message>
Relational DB - Module 2 - Unit 3 - PostgreSQL - Lesson 2 - Store Procedures
</commit_message>
<xml_diff>
--- a/BaseDeDatos/2.BasesDeDatosRelacionales/Unidad3/UNIDAD3.docx
+++ b/BaseDeDatos/2.BasesDeDatosRelacionales/Unidad3/UNIDAD3.docx
@@ -54,8 +54,18 @@
             <w:sz w:val="24"/>
             <w:szCs w:val="24"/>
           </w:rPr>
-          <w:t>UNIDAD 2: Introducción</w:t>
+          <w:t xml:space="preserve">UNIDAD 2: </w:t>
         </w:r>
+        <w:proofErr w:type="spellStart"/>
+        <w:r>
+          <w:rPr>
+            <w:rFonts w:ascii="Arial" w:eastAsia="Times New Roman" w:hAnsi="Arial" w:cs="Arial"/>
+            <w:sz w:val="24"/>
+            <w:szCs w:val="24"/>
+          </w:rPr>
+          <w:t>Introducción</w:t>
+        </w:r>
+        <w:proofErr w:type="spellEnd"/>
       </w:hyperlink>
     </w:p>
     <w:p>
@@ -93,7 +103,23 @@
           <w:rFonts w:ascii="Arial" w:hAnsi="Arial" w:cs="Arial"/>
           <w:lang w:val="es-CR"/>
         </w:rPr>
-        <w:t>Con la idea de ampliar las opciones de herramientas que puedes utilizar para implementar tu solución de base de datos relacional, en esta unidad trabajaremos con el sistema manejador de base de datos PostgreSQL. En esta unidad buscamos que puedas aplicar los conceptos de bases de datos, que ya has aprendido en el curso usando este manejador, con la ayuda de la línea de comando y la herramienta gráfica PgAdmin. La idea es que te vayas familiarizando con la utilización de los conceptos de bases de datos relacionales y su representación en PostgreSQL. Seguimos usando nuestro enfoque teórico-práctico, para que con la ayuda de talleres y ejercicios puedas explorar y practicar los comandos y sentencias explicadas en video y lecturas.</w:t>
+        <w:t xml:space="preserve">Con la idea de ampliar las opciones de herramientas que puedes utilizar para implementar tu solución de base de datos relacional, en esta unidad trabajaremos con el sistema manejador de base de datos PostgreSQL. En esta unidad buscamos que puedas aplicar los conceptos de bases de datos, que ya has aprendido en el curso usando este manejador, con la ayuda de la línea de comando y la herramienta gráfica </w:t>
+      </w:r>
+      <w:proofErr w:type="spellStart"/>
+      <w:r>
+        <w:rPr>
+          <w:rFonts w:ascii="Arial" w:hAnsi="Arial" w:cs="Arial"/>
+          <w:lang w:val="es-CR"/>
+        </w:rPr>
+        <w:t>PgAdmin</w:t>
+      </w:r>
+      <w:proofErr w:type="spellEnd"/>
+      <w:r>
+        <w:rPr>
+          <w:rFonts w:ascii="Arial" w:hAnsi="Arial" w:cs="Arial"/>
+          <w:lang w:val="es-CR"/>
+        </w:rPr>
+        <w:t>. La idea es que te vayas familiarizando con la utilización de los conceptos de bases de datos relacionales y su representación en PostgreSQL. Seguimos usando nuestro enfoque teórico-práctico, para que con la ayuda de talleres y ejercicios puedas explorar y practicar los comandos y sentencias explicadas en video y lecturas.</w:t>
       </w:r>
     </w:p>
     <w:p>
@@ -357,8 +383,20 @@
           <w:szCs w:val="24"/>
           <w:lang w:val="es-CR"/>
         </w:rPr>
-        <w:t>Cliente: psql</w:t>
-      </w:r>
+        <w:t xml:space="preserve">Cliente: </w:t>
+      </w:r>
+      <w:proofErr w:type="spellStart"/>
+      <w:r>
+        <w:rPr>
+          <w:rFonts w:ascii="Arial" w:eastAsia="Times New Roman" w:hAnsi="Arial" w:cs="Arial"/>
+          <w:color w:val="000000" w:themeColor="text1"/>
+          <w:sz w:val="24"/>
+          <w:szCs w:val="24"/>
+          <w:lang w:val="es-CR"/>
+        </w:rPr>
+        <w:t>psql</w:t>
+      </w:r>
+      <w:proofErr w:type="spellEnd"/>
     </w:p>
     <w:p>
       <w:pPr>
@@ -413,8 +451,42 @@
           <w:szCs w:val="24"/>
           <w:lang w:val="es-CR"/>
         </w:rPr>
-        <w:t>&gt;psql -U postgres</w:t>
-      </w:r>
+        <w:t>&gt;</w:t>
+      </w:r>
+      <w:proofErr w:type="spellStart"/>
+      <w:r>
+        <w:rPr>
+          <w:rFonts w:ascii="Arial" w:eastAsia="Times New Roman" w:hAnsi="Arial" w:cs="Arial"/>
+          <w:color w:val="000000" w:themeColor="text1"/>
+          <w:sz w:val="24"/>
+          <w:szCs w:val="24"/>
+          <w:lang w:val="es-CR"/>
+        </w:rPr>
+        <w:t>psql</w:t>
+      </w:r>
+      <w:proofErr w:type="spellEnd"/>
+      <w:r>
+        <w:rPr>
+          <w:rFonts w:ascii="Arial" w:eastAsia="Times New Roman" w:hAnsi="Arial" w:cs="Arial"/>
+          <w:color w:val="000000" w:themeColor="text1"/>
+          <w:sz w:val="24"/>
+          <w:szCs w:val="24"/>
+          <w:lang w:val="es-CR"/>
+        </w:rPr>
+        <w:t xml:space="preserve"> -U </w:t>
+      </w:r>
+      <w:proofErr w:type="spellStart"/>
+      <w:r>
+        <w:rPr>
+          <w:rFonts w:ascii="Arial" w:eastAsia="Times New Roman" w:hAnsi="Arial" w:cs="Arial"/>
+          <w:color w:val="000000" w:themeColor="text1"/>
+          <w:sz w:val="24"/>
+          <w:szCs w:val="24"/>
+          <w:lang w:val="es-CR"/>
+        </w:rPr>
+        <w:t>postgres</w:t>
+      </w:r>
+      <w:proofErr w:type="spellEnd"/>
       <w:r>
         <w:rPr>
           <w:rFonts w:ascii="Arial" w:eastAsia="Times New Roman" w:hAnsi="Arial" w:cs="Arial"/>
@@ -639,29 +711,63 @@
           <w:szCs w:val="24"/>
           <w:lang w:val="es-CR"/>
         </w:rPr>
-        <w:t>Comandos postgres:</w:t>
-      </w:r>
-    </w:p>
-    <w:p>
-      <w:pPr>
-        <w:spacing w:after="0" w:line="240" w:lineRule="auto"/>
-        <w:rPr>
-          <w:rFonts w:ascii="Arial" w:eastAsia="Times New Roman" w:hAnsi="Arial" w:cs="Arial"/>
-          <w:color w:val="000000" w:themeColor="text1"/>
-          <w:sz w:val="24"/>
-          <w:szCs w:val="24"/>
-          <w:lang w:val="es-CR"/>
-        </w:rPr>
-      </w:pPr>
-      <w:r>
-        <w:rPr>
-          <w:rFonts w:ascii="Arial" w:eastAsia="Times New Roman" w:hAnsi="Arial" w:cs="Arial"/>
-          <w:color w:val="000000" w:themeColor="text1"/>
-          <w:sz w:val="24"/>
-          <w:szCs w:val="24"/>
-          <w:lang w:val="es-CR"/>
-        </w:rPr>
-        <w:t xml:space="preserve">Postgres=# \l </w:t>
+        <w:t xml:space="preserve">Comandos </w:t>
+      </w:r>
+      <w:proofErr w:type="spellStart"/>
+      <w:r>
+        <w:rPr>
+          <w:rFonts w:ascii="Arial" w:eastAsia="Times New Roman" w:hAnsi="Arial" w:cs="Arial"/>
+          <w:color w:val="000000" w:themeColor="text1"/>
+          <w:sz w:val="24"/>
+          <w:szCs w:val="24"/>
+          <w:lang w:val="es-CR"/>
+        </w:rPr>
+        <w:t>postgres</w:t>
+      </w:r>
+      <w:proofErr w:type="spellEnd"/>
+      <w:r>
+        <w:rPr>
+          <w:rFonts w:ascii="Arial" w:eastAsia="Times New Roman" w:hAnsi="Arial" w:cs="Arial"/>
+          <w:color w:val="000000" w:themeColor="text1"/>
+          <w:sz w:val="24"/>
+          <w:szCs w:val="24"/>
+          <w:lang w:val="es-CR"/>
+        </w:rPr>
+        <w:t>:</w:t>
+      </w:r>
+    </w:p>
+    <w:p>
+      <w:pPr>
+        <w:spacing w:after="0" w:line="240" w:lineRule="auto"/>
+        <w:rPr>
+          <w:rFonts w:ascii="Arial" w:eastAsia="Times New Roman" w:hAnsi="Arial" w:cs="Arial"/>
+          <w:color w:val="000000" w:themeColor="text1"/>
+          <w:sz w:val="24"/>
+          <w:szCs w:val="24"/>
+          <w:lang w:val="es-CR"/>
+        </w:rPr>
+      </w:pPr>
+      <w:proofErr w:type="spellStart"/>
+      <w:r>
+        <w:rPr>
+          <w:rFonts w:ascii="Arial" w:eastAsia="Times New Roman" w:hAnsi="Arial" w:cs="Arial"/>
+          <w:color w:val="000000" w:themeColor="text1"/>
+          <w:sz w:val="24"/>
+          <w:szCs w:val="24"/>
+          <w:lang w:val="es-CR"/>
+        </w:rPr>
+        <w:t>Postgres</w:t>
+      </w:r>
+      <w:proofErr w:type="spellEnd"/>
+      <w:r>
+        <w:rPr>
+          <w:rFonts w:ascii="Arial" w:eastAsia="Times New Roman" w:hAnsi="Arial" w:cs="Arial"/>
+          <w:color w:val="000000" w:themeColor="text1"/>
+          <w:sz w:val="24"/>
+          <w:szCs w:val="24"/>
+          <w:lang w:val="es-CR"/>
+        </w:rPr>
+        <w:t xml:space="preserve">=# \l </w:t>
       </w:r>
       <w:r>
         <w:rPr>
@@ -681,29 +787,53 @@
           <w:szCs w:val="24"/>
           <w:lang w:val="es-CR"/>
         </w:rPr>
-        <w:t xml:space="preserve"> Para listar las DBs</w:t>
-      </w:r>
-    </w:p>
-    <w:p>
-      <w:pPr>
-        <w:spacing w:after="0" w:line="240" w:lineRule="auto"/>
-        <w:rPr>
-          <w:rFonts w:ascii="Arial" w:eastAsia="Times New Roman" w:hAnsi="Arial" w:cs="Arial"/>
-          <w:color w:val="000000" w:themeColor="text1"/>
-          <w:sz w:val="24"/>
-          <w:szCs w:val="24"/>
-          <w:lang w:val="es-CR"/>
-        </w:rPr>
-      </w:pPr>
-      <w:r>
-        <w:rPr>
-          <w:rFonts w:ascii="Arial" w:eastAsia="Times New Roman" w:hAnsi="Arial" w:cs="Arial"/>
-          <w:color w:val="000000" w:themeColor="text1"/>
-          <w:sz w:val="24"/>
-          <w:szCs w:val="24"/>
-          <w:lang w:val="es-CR"/>
-        </w:rPr>
-        <w:t xml:space="preserve">Postgres=# CREATE DATABASE practicando; </w:t>
+        <w:t xml:space="preserve"> Para listar las </w:t>
+      </w:r>
+      <w:proofErr w:type="spellStart"/>
+      <w:r>
+        <w:rPr>
+          <w:rFonts w:ascii="Arial" w:eastAsia="Times New Roman" w:hAnsi="Arial" w:cs="Arial"/>
+          <w:color w:val="000000" w:themeColor="text1"/>
+          <w:sz w:val="24"/>
+          <w:szCs w:val="24"/>
+          <w:lang w:val="es-CR"/>
+        </w:rPr>
+        <w:t>DBs</w:t>
+      </w:r>
+      <w:proofErr w:type="spellEnd"/>
+    </w:p>
+    <w:p>
+      <w:pPr>
+        <w:spacing w:after="0" w:line="240" w:lineRule="auto"/>
+        <w:rPr>
+          <w:rFonts w:ascii="Arial" w:eastAsia="Times New Roman" w:hAnsi="Arial" w:cs="Arial"/>
+          <w:color w:val="000000" w:themeColor="text1"/>
+          <w:sz w:val="24"/>
+          <w:szCs w:val="24"/>
+          <w:lang w:val="es-CR"/>
+        </w:rPr>
+      </w:pPr>
+      <w:proofErr w:type="spellStart"/>
+      <w:r>
+        <w:rPr>
+          <w:rFonts w:ascii="Arial" w:eastAsia="Times New Roman" w:hAnsi="Arial" w:cs="Arial"/>
+          <w:color w:val="000000" w:themeColor="text1"/>
+          <w:sz w:val="24"/>
+          <w:szCs w:val="24"/>
+          <w:lang w:val="es-CR"/>
+        </w:rPr>
+        <w:t>Postgres</w:t>
+      </w:r>
+      <w:proofErr w:type="spellEnd"/>
+      <w:r>
+        <w:rPr>
+          <w:rFonts w:ascii="Arial" w:eastAsia="Times New Roman" w:hAnsi="Arial" w:cs="Arial"/>
+          <w:color w:val="000000" w:themeColor="text1"/>
+          <w:sz w:val="24"/>
+          <w:szCs w:val="24"/>
+          <w:lang w:val="es-CR"/>
+        </w:rPr>
+        <w:t xml:space="preserve">=# CREATE DATABASE practicando; </w:t>
       </w:r>
       <w:r>
         <w:rPr>
@@ -737,15 +867,27 @@
           <w:lang w:val="es-CR"/>
         </w:rPr>
       </w:pPr>
-      <w:r>
-        <w:rPr>
-          <w:rFonts w:ascii="Arial" w:eastAsia="Times New Roman" w:hAnsi="Arial" w:cs="Arial"/>
-          <w:color w:val="000000" w:themeColor="text1"/>
-          <w:sz w:val="24"/>
-          <w:szCs w:val="24"/>
-          <w:lang w:val="es-CR"/>
-        </w:rPr>
-        <w:t xml:space="preserve">Postgres=# </w:t>
+      <w:proofErr w:type="spellStart"/>
+      <w:r>
+        <w:rPr>
+          <w:rFonts w:ascii="Arial" w:eastAsia="Times New Roman" w:hAnsi="Arial" w:cs="Arial"/>
+          <w:color w:val="000000" w:themeColor="text1"/>
+          <w:sz w:val="24"/>
+          <w:szCs w:val="24"/>
+          <w:lang w:val="es-CR"/>
+        </w:rPr>
+        <w:t>Postgres</w:t>
+      </w:r>
+      <w:proofErr w:type="spellEnd"/>
+      <w:r>
+        <w:rPr>
+          <w:rFonts w:ascii="Arial" w:eastAsia="Times New Roman" w:hAnsi="Arial" w:cs="Arial"/>
+          <w:color w:val="000000" w:themeColor="text1"/>
+          <w:sz w:val="24"/>
+          <w:szCs w:val="24"/>
+          <w:lang w:val="es-CR"/>
+        </w:rPr>
+        <w:t xml:space="preserve">=# </w:t>
       </w:r>
       <w:r>
         <w:rPr>
@@ -785,41 +927,85 @@
           <w:szCs w:val="24"/>
           <w:lang w:val="es-CR"/>
         </w:rPr>
-        <w:t xml:space="preserve"> (todo en posgres tiene un usuario y una contraseña)</w:t>
-      </w:r>
-    </w:p>
-    <w:p>
-      <w:pPr>
-        <w:spacing w:after="0" w:line="240" w:lineRule="auto"/>
-        <w:rPr>
-          <w:rFonts w:ascii="Arial" w:eastAsia="Times New Roman" w:hAnsi="Arial" w:cs="Arial"/>
-          <w:color w:val="000000" w:themeColor="text1"/>
-          <w:sz w:val="24"/>
-          <w:szCs w:val="24"/>
-          <w:lang w:val="es-CR"/>
-        </w:rPr>
-      </w:pPr>
-    </w:p>
-    <w:p>
-      <w:pPr>
-        <w:spacing w:after="0" w:line="240" w:lineRule="auto"/>
-        <w:rPr>
-          <w:rFonts w:ascii="Arial" w:eastAsia="Times New Roman" w:hAnsi="Arial" w:cs="Arial"/>
-          <w:color w:val="000000" w:themeColor="text1"/>
-          <w:sz w:val="24"/>
-          <w:szCs w:val="24"/>
-          <w:lang w:val="es-CR"/>
-        </w:rPr>
-      </w:pPr>
-      <w:r>
-        <w:rPr>
-          <w:rFonts w:ascii="Arial" w:eastAsia="Times New Roman" w:hAnsi="Arial" w:cs="Arial"/>
-          <w:color w:val="000000" w:themeColor="text1"/>
-          <w:sz w:val="24"/>
-          <w:szCs w:val="24"/>
-          <w:lang w:val="es-CR"/>
-        </w:rPr>
-        <w:t xml:space="preserve">practicando=# \dt </w:t>
+        <w:t xml:space="preserve"> (todo en </w:t>
+      </w:r>
+      <w:proofErr w:type="spellStart"/>
+      <w:r>
+        <w:rPr>
+          <w:rFonts w:ascii="Arial" w:eastAsia="Times New Roman" w:hAnsi="Arial" w:cs="Arial"/>
+          <w:color w:val="000000" w:themeColor="text1"/>
+          <w:sz w:val="24"/>
+          <w:szCs w:val="24"/>
+          <w:lang w:val="es-CR"/>
+        </w:rPr>
+        <w:t>posgres</w:t>
+      </w:r>
+      <w:proofErr w:type="spellEnd"/>
+      <w:r>
+        <w:rPr>
+          <w:rFonts w:ascii="Arial" w:eastAsia="Times New Roman" w:hAnsi="Arial" w:cs="Arial"/>
+          <w:color w:val="000000" w:themeColor="text1"/>
+          <w:sz w:val="24"/>
+          <w:szCs w:val="24"/>
+          <w:lang w:val="es-CR"/>
+        </w:rPr>
+        <w:t xml:space="preserve"> tiene un usuario y una contraseña)</w:t>
+      </w:r>
+    </w:p>
+    <w:p>
+      <w:pPr>
+        <w:spacing w:after="0" w:line="240" w:lineRule="auto"/>
+        <w:rPr>
+          <w:rFonts w:ascii="Arial" w:eastAsia="Times New Roman" w:hAnsi="Arial" w:cs="Arial"/>
+          <w:color w:val="000000" w:themeColor="text1"/>
+          <w:sz w:val="24"/>
+          <w:szCs w:val="24"/>
+          <w:lang w:val="es-CR"/>
+        </w:rPr>
+      </w:pPr>
+    </w:p>
+    <w:p>
+      <w:pPr>
+        <w:spacing w:after="0" w:line="240" w:lineRule="auto"/>
+        <w:rPr>
+          <w:rFonts w:ascii="Arial" w:eastAsia="Times New Roman" w:hAnsi="Arial" w:cs="Arial"/>
+          <w:color w:val="000000" w:themeColor="text1"/>
+          <w:sz w:val="24"/>
+          <w:szCs w:val="24"/>
+          <w:lang w:val="es-CR"/>
+        </w:rPr>
+      </w:pPr>
+      <w:r>
+        <w:rPr>
+          <w:rFonts w:ascii="Arial" w:eastAsia="Times New Roman" w:hAnsi="Arial" w:cs="Arial"/>
+          <w:color w:val="000000" w:themeColor="text1"/>
+          <w:sz w:val="24"/>
+          <w:szCs w:val="24"/>
+          <w:lang w:val="es-CR"/>
+        </w:rPr>
+        <w:t>practicando=# \</w:t>
+      </w:r>
+      <w:proofErr w:type="spellStart"/>
+      <w:r>
+        <w:rPr>
+          <w:rFonts w:ascii="Arial" w:eastAsia="Times New Roman" w:hAnsi="Arial" w:cs="Arial"/>
+          <w:color w:val="000000" w:themeColor="text1"/>
+          <w:sz w:val="24"/>
+          <w:szCs w:val="24"/>
+          <w:lang w:val="es-CR"/>
+        </w:rPr>
+        <w:t>dt</w:t>
+      </w:r>
+      <w:proofErr w:type="spellEnd"/>
+      <w:r>
+        <w:rPr>
+          <w:rFonts w:ascii="Arial" w:eastAsia="Times New Roman" w:hAnsi="Arial" w:cs="Arial"/>
+          <w:color w:val="000000" w:themeColor="text1"/>
+          <w:sz w:val="24"/>
+          <w:szCs w:val="24"/>
+          <w:lang w:val="es-CR"/>
+        </w:rPr>
+        <w:t xml:space="preserve"> </w:t>
       </w:r>
       <w:r>
         <w:rPr>
@@ -873,29 +1059,53 @@
           <w:szCs w:val="24"/>
           <w:lang w:val="es-CR"/>
         </w:rPr>
-        <w:t>practicando=# CREATE TABLE usuarios(</w:t>
-      </w:r>
-    </w:p>
-    <w:p>
-      <w:pPr>
-        <w:spacing w:after="0" w:line="240" w:lineRule="auto"/>
-        <w:rPr>
-          <w:rFonts w:ascii="Arial" w:eastAsia="Times New Roman" w:hAnsi="Arial" w:cs="Arial"/>
-          <w:color w:val="000000" w:themeColor="text1"/>
-          <w:sz w:val="24"/>
-          <w:szCs w:val="24"/>
-          <w:lang w:val="es-CR"/>
-        </w:rPr>
-      </w:pPr>
-      <w:r>
-        <w:rPr>
-          <w:rFonts w:ascii="Arial" w:eastAsia="Times New Roman" w:hAnsi="Arial" w:cs="Arial"/>
-          <w:color w:val="000000" w:themeColor="text1"/>
-          <w:sz w:val="24"/>
-          <w:szCs w:val="24"/>
-          <w:lang w:val="es-CR"/>
-        </w:rPr>
-        <w:t>practicando(# id SERIAL</w:t>
+        <w:t xml:space="preserve">practicando=# CREATE TABLE </w:t>
+      </w:r>
+      <w:proofErr w:type="gramStart"/>
+      <w:r>
+        <w:rPr>
+          <w:rFonts w:ascii="Arial" w:eastAsia="Times New Roman" w:hAnsi="Arial" w:cs="Arial"/>
+          <w:color w:val="000000" w:themeColor="text1"/>
+          <w:sz w:val="24"/>
+          <w:szCs w:val="24"/>
+          <w:lang w:val="es-CR"/>
+        </w:rPr>
+        <w:t>usuarios(</w:t>
+      </w:r>
+      <w:proofErr w:type="gramEnd"/>
+    </w:p>
+    <w:p>
+      <w:pPr>
+        <w:spacing w:after="0" w:line="240" w:lineRule="auto"/>
+        <w:rPr>
+          <w:rFonts w:ascii="Arial" w:eastAsia="Times New Roman" w:hAnsi="Arial" w:cs="Arial"/>
+          <w:color w:val="000000" w:themeColor="text1"/>
+          <w:sz w:val="24"/>
+          <w:szCs w:val="24"/>
+          <w:lang w:val="es-CR"/>
+        </w:rPr>
+      </w:pPr>
+      <w:proofErr w:type="gramStart"/>
+      <w:r>
+        <w:rPr>
+          <w:rFonts w:ascii="Arial" w:eastAsia="Times New Roman" w:hAnsi="Arial" w:cs="Arial"/>
+          <w:color w:val="000000" w:themeColor="text1"/>
+          <w:sz w:val="24"/>
+          <w:szCs w:val="24"/>
+          <w:lang w:val="es-CR"/>
+        </w:rPr>
+        <w:t>practicando(</w:t>
+      </w:r>
+      <w:proofErr w:type="gramEnd"/>
+      <w:r>
+        <w:rPr>
+          <w:rFonts w:ascii="Arial" w:eastAsia="Times New Roman" w:hAnsi="Arial" w:cs="Arial"/>
+          <w:color w:val="000000" w:themeColor="text1"/>
+          <w:sz w:val="24"/>
+          <w:szCs w:val="24"/>
+          <w:lang w:val="es-CR"/>
+        </w:rPr>
+        <w:t># id SERIAL</w:t>
       </w:r>
       <w:r>
         <w:rPr>
@@ -939,15 +1149,27 @@
           <w:lang w:val="es-CR"/>
         </w:rPr>
       </w:pPr>
-      <w:r>
-        <w:rPr>
-          <w:rFonts w:ascii="Arial" w:eastAsia="Times New Roman" w:hAnsi="Arial" w:cs="Arial"/>
-          <w:color w:val="000000" w:themeColor="text1"/>
-          <w:sz w:val="24"/>
-          <w:szCs w:val="24"/>
-          <w:lang w:val="es-CR"/>
-        </w:rPr>
-        <w:t xml:space="preserve">practicando(# nombre VARCHAR NOT NULL); </w:t>
+      <w:proofErr w:type="gramStart"/>
+      <w:r>
+        <w:rPr>
+          <w:rFonts w:ascii="Arial" w:eastAsia="Times New Roman" w:hAnsi="Arial" w:cs="Arial"/>
+          <w:color w:val="000000" w:themeColor="text1"/>
+          <w:sz w:val="24"/>
+          <w:szCs w:val="24"/>
+          <w:lang w:val="es-CR"/>
+        </w:rPr>
+        <w:t>practicando(</w:t>
+      </w:r>
+      <w:proofErr w:type="gramEnd"/>
+      <w:r>
+        <w:rPr>
+          <w:rFonts w:ascii="Arial" w:eastAsia="Times New Roman" w:hAnsi="Arial" w:cs="Arial"/>
+          <w:color w:val="000000" w:themeColor="text1"/>
+          <w:sz w:val="24"/>
+          <w:szCs w:val="24"/>
+          <w:lang w:val="es-CR"/>
+        </w:rPr>
+        <w:t xml:space="preserve"># nombre VARCHAR NOT NULL); </w:t>
       </w:r>
       <w:r>
         <w:rPr>
@@ -1129,7 +1351,29 @@
           <w:szCs w:val="24"/>
           <w:lang w:val="es-CR"/>
         </w:rPr>
-        <w:t xml:space="preserve"> Para salir del prompt de PostgreSQL</w:t>
+        <w:t xml:space="preserve"> Para salir del </w:t>
+      </w:r>
+      <w:proofErr w:type="spellStart"/>
+      <w:r>
+        <w:rPr>
+          <w:rFonts w:ascii="Arial" w:eastAsia="Times New Roman" w:hAnsi="Arial" w:cs="Arial"/>
+          <w:color w:val="000000" w:themeColor="text1"/>
+          <w:sz w:val="24"/>
+          <w:szCs w:val="24"/>
+          <w:lang w:val="es-CR"/>
+        </w:rPr>
+        <w:t>prompt</w:t>
+      </w:r>
+      <w:proofErr w:type="spellEnd"/>
+      <w:r>
+        <w:rPr>
+          <w:rFonts w:ascii="Arial" w:eastAsia="Times New Roman" w:hAnsi="Arial" w:cs="Arial"/>
+          <w:color w:val="000000" w:themeColor="text1"/>
+          <w:sz w:val="24"/>
+          <w:szCs w:val="24"/>
+          <w:lang w:val="es-CR"/>
+        </w:rPr>
+        <w:t xml:space="preserve"> de PostgreSQL</w:t>
       </w:r>
     </w:p>
     <w:p>
@@ -1351,8 +1595,20 @@
           <w:szCs w:val="24"/>
           <w:lang w:val="es-CR"/>
         </w:rPr>
-        <w:t>2.4. PGAdmin</w:t>
-      </w:r>
+        <w:t xml:space="preserve">2.4. </w:t>
+      </w:r>
+      <w:proofErr w:type="spellStart"/>
+      <w:r>
+        <w:rPr>
+          <w:rFonts w:ascii="Arial" w:eastAsia="Times New Roman" w:hAnsi="Arial" w:cs="Arial"/>
+          <w:color w:val="000000" w:themeColor="text1"/>
+          <w:sz w:val="24"/>
+          <w:szCs w:val="24"/>
+          <w:lang w:val="es-CR"/>
+        </w:rPr>
+        <w:t>PGAdmin</w:t>
+      </w:r>
+      <w:proofErr w:type="spellEnd"/>
     </w:p>
     <w:p>
       <w:pPr>
@@ -1735,6 +1991,7 @@
                 <w:szCs w:val="24"/>
               </w:rPr>
             </w:pPr>
+            <w:proofErr w:type="spellStart"/>
             <w:r>
               <w:rPr>
                 <w:rFonts w:ascii="Arial" w:eastAsia="Times New Roman" w:hAnsi="Arial" w:cs="Arial"/>
@@ -1744,6 +2001,101 @@
                 <w:szCs w:val="24"/>
               </w:rPr>
               <w:t>Descripción</w:t>
+            </w:r>
+            <w:proofErr w:type="spellEnd"/>
+          </w:p>
+        </w:tc>
+      </w:tr>
+      <w:tr>
+        <w:trPr>
+          <w:tblCellSpacing w:w="15" w:type="dxa"/>
+        </w:trPr>
+        <w:tc>
+          <w:tcPr>
+            <w:tcW w:w="0" w:type="auto"/>
+            <w:vAlign w:val="center"/>
+            <w:hideMark/>
+          </w:tcPr>
+          <w:p>
+            <w:pPr>
+              <w:spacing w:after="0" w:line="240" w:lineRule="auto"/>
+              <w:jc w:val="center"/>
+              <w:rPr>
+                <w:rFonts w:ascii="Arial" w:eastAsia="Times New Roman" w:hAnsi="Arial" w:cs="Arial"/>
+                <w:b/>
+                <w:bCs/>
+                <w:sz w:val="24"/>
+                <w:szCs w:val="24"/>
+              </w:rPr>
+            </w:pPr>
+            <w:proofErr w:type="gramStart"/>
+            <w:r>
+              <w:rPr>
+                <w:rFonts w:ascii="Arial" w:eastAsia="Times New Roman" w:hAnsi="Arial" w:cs="Arial"/>
+                <w:b/>
+                <w:bCs/>
+                <w:sz w:val="24"/>
+                <w:szCs w:val="24"/>
+              </w:rPr>
+              <w:t>CHAR(</w:t>
+            </w:r>
+            <w:proofErr w:type="gramEnd"/>
+            <w:r>
+              <w:rPr>
+                <w:rFonts w:ascii="Arial" w:eastAsia="Times New Roman" w:hAnsi="Arial" w:cs="Arial"/>
+                <w:b/>
+                <w:bCs/>
+                <w:sz w:val="24"/>
+                <w:szCs w:val="24"/>
+              </w:rPr>
+              <w:t>largo)</w:t>
+            </w:r>
+          </w:p>
+        </w:tc>
+        <w:tc>
+          <w:tcPr>
+            <w:tcW w:w="0" w:type="auto"/>
+            <w:vAlign w:val="center"/>
+            <w:hideMark/>
+          </w:tcPr>
+          <w:p>
+            <w:pPr>
+              <w:spacing w:after="0" w:line="240" w:lineRule="auto"/>
+              <w:rPr>
+                <w:rFonts w:ascii="Arial" w:eastAsia="Times New Roman" w:hAnsi="Arial" w:cs="Arial"/>
+                <w:sz w:val="24"/>
+                <w:szCs w:val="24"/>
+                <w:lang w:val="es-CR"/>
+              </w:rPr>
+            </w:pPr>
+            <w:r>
+              <w:rPr>
+                <w:rFonts w:ascii="Arial" w:eastAsia="Times New Roman" w:hAnsi="Arial" w:cs="Arial"/>
+                <w:sz w:val="24"/>
+                <w:szCs w:val="24"/>
+                <w:lang w:val="es-CR"/>
+              </w:rPr>
+              <w:t>Secuencia de caracteres (</w:t>
+            </w:r>
+            <w:proofErr w:type="spellStart"/>
+            <w:r>
+              <w:rPr>
+                <w:rFonts w:ascii="Arial" w:eastAsia="Times New Roman" w:hAnsi="Arial" w:cs="Arial"/>
+                <w:sz w:val="24"/>
+                <w:szCs w:val="24"/>
+                <w:lang w:val="es-CR"/>
+              </w:rPr>
+              <w:t>string</w:t>
+            </w:r>
+            <w:proofErr w:type="spellEnd"/>
+            <w:r>
+              <w:rPr>
+                <w:rFonts w:ascii="Arial" w:eastAsia="Times New Roman" w:hAnsi="Arial" w:cs="Arial"/>
+                <w:sz w:val="24"/>
+                <w:szCs w:val="24"/>
+                <w:lang w:val="es-CR"/>
+              </w:rPr>
+              <w:t>) de tamaño fijo</w:t>
             </w:r>
           </w:p>
         </w:tc>
@@ -1770,6 +2122,7 @@
                 <w:szCs w:val="24"/>
               </w:rPr>
             </w:pPr>
+            <w:proofErr w:type="gramStart"/>
             <w:r>
               <w:rPr>
                 <w:rFonts w:ascii="Arial" w:eastAsia="Times New Roman" w:hAnsi="Arial" w:cs="Arial"/>
@@ -1778,7 +2131,18 @@
                 <w:sz w:val="24"/>
                 <w:szCs w:val="24"/>
               </w:rPr>
-              <w:t>CHAR(largo)</w:t>
+              <w:t>VARCHAR(</w:t>
+            </w:r>
+            <w:proofErr w:type="gramEnd"/>
+            <w:r>
+              <w:rPr>
+                <w:rFonts w:ascii="Arial" w:eastAsia="Times New Roman" w:hAnsi="Arial" w:cs="Arial"/>
+                <w:b/>
+                <w:bCs/>
+                <w:sz w:val="24"/>
+                <w:szCs w:val="24"/>
+              </w:rPr>
+              <w:t>largo)</w:t>
             </w:r>
           </w:p>
         </w:tc>
@@ -1805,69 +2169,27 @@
                 <w:szCs w:val="24"/>
                 <w:lang w:val="es-CR"/>
               </w:rPr>
-              <w:t>Secuencia de caracteres (string) de tamaño fijo</w:t>
+              <w:t>Secuencia de caracteres (</w:t>
             </w:r>
-          </w:p>
-        </w:tc>
-      </w:tr>
-      <w:tr>
-        <w:trPr>
-          <w:tblCellSpacing w:w="15" w:type="dxa"/>
-        </w:trPr>
-        <w:tc>
-          <w:tcPr>
-            <w:tcW w:w="0" w:type="auto"/>
-            <w:vAlign w:val="center"/>
-            <w:hideMark/>
-          </w:tcPr>
-          <w:p>
-            <w:pPr>
-              <w:spacing w:after="0" w:line="240" w:lineRule="auto"/>
-              <w:jc w:val="center"/>
-              <w:rPr>
-                <w:rFonts w:ascii="Arial" w:eastAsia="Times New Roman" w:hAnsi="Arial" w:cs="Arial"/>
-                <w:b/>
-                <w:bCs/>
-                <w:sz w:val="24"/>
-                <w:szCs w:val="24"/>
-              </w:rPr>
-            </w:pPr>
+            <w:proofErr w:type="spellStart"/>
             <w:r>
               <w:rPr>
                 <w:rFonts w:ascii="Arial" w:eastAsia="Times New Roman" w:hAnsi="Arial" w:cs="Arial"/>
-                <w:b/>
-                <w:bCs/>
-                <w:sz w:val="24"/>
-                <w:szCs w:val="24"/>
-              </w:rPr>
-              <w:t>VARCHAR(largo)</w:t>
+                <w:sz w:val="24"/>
+                <w:szCs w:val="24"/>
+                <w:lang w:val="es-CR"/>
+              </w:rPr>
+              <w:t>string</w:t>
             </w:r>
-          </w:p>
-        </w:tc>
-        <w:tc>
-          <w:tcPr>
-            <w:tcW w:w="0" w:type="auto"/>
-            <w:vAlign w:val="center"/>
-            <w:hideMark/>
-          </w:tcPr>
-          <w:p>
-            <w:pPr>
-              <w:spacing w:after="0" w:line="240" w:lineRule="auto"/>
+            <w:proofErr w:type="spellEnd"/>
+            <w:r>
               <w:rPr>
                 <w:rFonts w:ascii="Arial" w:eastAsia="Times New Roman" w:hAnsi="Arial" w:cs="Arial"/>
                 <w:sz w:val="24"/>
                 <w:szCs w:val="24"/>
                 <w:lang w:val="es-CR"/>
               </w:rPr>
-            </w:pPr>
-            <w:r>
-              <w:rPr>
-                <w:rFonts w:ascii="Arial" w:eastAsia="Times New Roman" w:hAnsi="Arial" w:cs="Arial"/>
-                <w:sz w:val="24"/>
-                <w:szCs w:val="24"/>
-                <w:lang w:val="es-CR"/>
-              </w:rPr>
-              <w:t>Secuencia de caracteres (string) de tamaño variable</w:t>
+              <w:t>) de tamaño variable</w:t>
             </w:r>
           </w:p>
         </w:tc>
@@ -2061,6 +2383,7 @@
           <w:lang w:val="es-CR"/>
         </w:rPr>
       </w:pPr>
+      <w:proofErr w:type="spellStart"/>
       <w:r>
         <w:rPr>
           <w:rFonts w:ascii="Arial" w:eastAsia="Times New Roman" w:hAnsi="Arial" w:cs="Arial"/>
@@ -2072,6 +2395,7 @@
         </w:rPr>
         <w:t>Numéricos</w:t>
       </w:r>
+      <w:proofErr w:type="spellEnd"/>
     </w:p>
     <w:p>
       <w:pPr>
@@ -2160,6 +2484,7 @@
                 <w:szCs w:val="24"/>
               </w:rPr>
             </w:pPr>
+            <w:proofErr w:type="spellStart"/>
             <w:r>
               <w:rPr>
                 <w:rFonts w:ascii="Arial" w:eastAsia="Times New Roman" w:hAnsi="Arial" w:cs="Arial"/>
@@ -2170,6 +2495,7 @@
               </w:rPr>
               <w:t>Descripción</w:t>
             </w:r>
+            <w:proofErr w:type="spellEnd"/>
           </w:p>
         </w:tc>
       </w:tr>
@@ -2284,13 +2610,41 @@
                 <w:szCs w:val="24"/>
               </w:rPr>
             </w:pPr>
+            <w:proofErr w:type="spellStart"/>
             <w:r>
               <w:rPr>
                 <w:rFonts w:ascii="Arial" w:eastAsia="Times New Roman" w:hAnsi="Arial" w:cs="Arial"/>
                 <w:sz w:val="24"/>
                 <w:szCs w:val="24"/>
               </w:rPr>
-              <w:t>Entero desde -2147483648 a 2147483647</w:t>
+              <w:t>Entero</w:t>
+            </w:r>
+            <w:proofErr w:type="spellEnd"/>
+            <w:r>
+              <w:rPr>
+                <w:rFonts w:ascii="Arial" w:eastAsia="Times New Roman" w:hAnsi="Arial" w:cs="Arial"/>
+                <w:sz w:val="24"/>
+                <w:szCs w:val="24"/>
+              </w:rPr>
+              <w:t xml:space="preserve"> </w:t>
+            </w:r>
+            <w:proofErr w:type="spellStart"/>
+            <w:r>
+              <w:rPr>
+                <w:rFonts w:ascii="Arial" w:eastAsia="Times New Roman" w:hAnsi="Arial" w:cs="Arial"/>
+                <w:sz w:val="24"/>
+                <w:szCs w:val="24"/>
+              </w:rPr>
+              <w:t>desde</w:t>
+            </w:r>
+            <w:proofErr w:type="spellEnd"/>
+            <w:r>
+              <w:rPr>
+                <w:rFonts w:ascii="Arial" w:eastAsia="Times New Roman" w:hAnsi="Arial" w:cs="Arial"/>
+                <w:sz w:val="24"/>
+                <w:szCs w:val="24"/>
+              </w:rPr>
+              <w:t xml:space="preserve"> -2147483648 a 2147483647</w:t>
             </w:r>
           </w:p>
         </w:tc>
@@ -2344,13 +2698,41 @@
                 <w:szCs w:val="24"/>
               </w:rPr>
             </w:pPr>
+            <w:proofErr w:type="spellStart"/>
             <w:r>
               <w:rPr>
                 <w:rFonts w:ascii="Arial" w:eastAsia="Times New Roman" w:hAnsi="Arial" w:cs="Arial"/>
                 <w:sz w:val="24"/>
                 <w:szCs w:val="24"/>
               </w:rPr>
-              <w:t>Entero desde -9223372036854775808 a 9223372036854775807</w:t>
+              <w:t>Entero</w:t>
+            </w:r>
+            <w:proofErr w:type="spellEnd"/>
+            <w:r>
+              <w:rPr>
+                <w:rFonts w:ascii="Arial" w:eastAsia="Times New Roman" w:hAnsi="Arial" w:cs="Arial"/>
+                <w:sz w:val="24"/>
+                <w:szCs w:val="24"/>
+              </w:rPr>
+              <w:t xml:space="preserve"> </w:t>
+            </w:r>
+            <w:proofErr w:type="spellStart"/>
+            <w:r>
+              <w:rPr>
+                <w:rFonts w:ascii="Arial" w:eastAsia="Times New Roman" w:hAnsi="Arial" w:cs="Arial"/>
+                <w:sz w:val="24"/>
+                <w:szCs w:val="24"/>
+              </w:rPr>
+              <w:t>desde</w:t>
+            </w:r>
+            <w:proofErr w:type="spellEnd"/>
+            <w:r>
+              <w:rPr>
+                <w:rFonts w:ascii="Arial" w:eastAsia="Times New Roman" w:hAnsi="Arial" w:cs="Arial"/>
+                <w:sz w:val="24"/>
+                <w:szCs w:val="24"/>
+              </w:rPr>
+              <w:t xml:space="preserve"> -9223372036854775808 a 9223372036854775807</w:t>
             </w:r>
           </w:p>
         </w:tc>
@@ -2410,7 +2792,25 @@
                 <w:sz w:val="24"/>
                 <w:szCs w:val="24"/>
               </w:rPr>
-              <w:t>Decimal Pequeño (8 bytes)</w:t>
+              <w:t xml:space="preserve">Decimal </w:t>
+            </w:r>
+            <w:proofErr w:type="spellStart"/>
+            <w:r>
+              <w:rPr>
+                <w:rFonts w:ascii="Arial" w:eastAsia="Times New Roman" w:hAnsi="Arial" w:cs="Arial"/>
+                <w:sz w:val="24"/>
+                <w:szCs w:val="24"/>
+              </w:rPr>
+              <w:t>Pequeño</w:t>
+            </w:r>
+            <w:proofErr w:type="spellEnd"/>
+            <w:r>
+              <w:rPr>
+                <w:rFonts w:ascii="Arial" w:eastAsia="Times New Roman" w:hAnsi="Arial" w:cs="Arial"/>
+                <w:sz w:val="24"/>
+                <w:szCs w:val="24"/>
+              </w:rPr>
+              <w:t xml:space="preserve"> (8 bytes)</w:t>
             </w:r>
           </w:p>
         </w:tc>
@@ -2505,7 +2905,31 @@
                 <w:sz w:val="24"/>
                 <w:szCs w:val="24"/>
               </w:rPr>
-              <w:t>NUMERIC(n,s)</w:t>
+              <w:t>NUMERIC(</w:t>
+            </w:r>
+            <w:proofErr w:type="spellStart"/>
+            <w:proofErr w:type="gramStart"/>
+            <w:r>
+              <w:rPr>
+                <w:rFonts w:ascii="Arial" w:eastAsia="Times New Roman" w:hAnsi="Arial" w:cs="Arial"/>
+                <w:b/>
+                <w:bCs/>
+                <w:sz w:val="24"/>
+                <w:szCs w:val="24"/>
+              </w:rPr>
+              <w:t>n,s</w:t>
+            </w:r>
+            <w:proofErr w:type="spellEnd"/>
+            <w:proofErr w:type="gramEnd"/>
+            <w:r>
+              <w:rPr>
+                <w:rFonts w:ascii="Arial" w:eastAsia="Times New Roman" w:hAnsi="Arial" w:cs="Arial"/>
+                <w:b/>
+                <w:bCs/>
+                <w:sz w:val="24"/>
+                <w:szCs w:val="24"/>
+              </w:rPr>
+              <w:t>)</w:t>
             </w:r>
           </w:p>
         </w:tc>
@@ -2628,6 +3052,7 @@
           <w:lang w:val="es-CR"/>
         </w:rPr>
       </w:pPr>
+      <w:proofErr w:type="spellStart"/>
       <w:r>
         <w:rPr>
           <w:rFonts w:ascii="Arial" w:eastAsia="Times New Roman" w:hAnsi="Arial" w:cs="Arial"/>
@@ -2639,6 +3064,7 @@
         </w:rPr>
         <w:t>Otros</w:t>
       </w:r>
+      <w:proofErr w:type="spellEnd"/>
     </w:p>
     <w:p>
       <w:pPr>
@@ -2729,6 +3155,7 @@
                 <w:szCs w:val="24"/>
               </w:rPr>
             </w:pPr>
+            <w:proofErr w:type="spellStart"/>
             <w:r>
               <w:rPr>
                 <w:rFonts w:ascii="Arial" w:eastAsia="Times New Roman" w:hAnsi="Arial" w:cs="Arial"/>
@@ -2739,6 +3166,7 @@
               </w:rPr>
               <w:t>Descripción</w:t>
             </w:r>
+            <w:proofErr w:type="spellEnd"/>
           </w:p>
         </w:tc>
       </w:tr>
@@ -2792,6 +3220,7 @@
                 <w:szCs w:val="24"/>
               </w:rPr>
             </w:pPr>
+            <w:proofErr w:type="spellStart"/>
             <w:r>
               <w:rPr>
                 <w:rFonts w:ascii="Arial" w:eastAsia="Times New Roman" w:hAnsi="Arial" w:cs="Arial"/>
@@ -2800,6 +3229,7 @@
               </w:rPr>
               <w:t>Fecha</w:t>
             </w:r>
+            <w:proofErr w:type="spellEnd"/>
           </w:p>
         </w:tc>
       </w:tr>
@@ -2861,8 +3291,19 @@
                 <w:szCs w:val="24"/>
                 <w:lang w:val="es-CR"/>
               </w:rPr>
-              <w:t>Fecha y hora HH:MM:SS</w:t>
+              <w:t>Fecha y hora HH:</w:t>
             </w:r>
+            <w:proofErr w:type="gramStart"/>
+            <w:r>
+              <w:rPr>
+                <w:rFonts w:ascii="Arial" w:eastAsia="Times New Roman" w:hAnsi="Arial" w:cs="Arial"/>
+                <w:sz w:val="24"/>
+                <w:szCs w:val="24"/>
+                <w:lang w:val="es-CR"/>
+              </w:rPr>
+              <w:t>MM:SS</w:t>
+            </w:r>
+            <w:proofErr w:type="gramEnd"/>
           </w:p>
         </w:tc>
       </w:tr>
@@ -2977,14 +3418,34 @@
                 <w:szCs w:val="24"/>
               </w:rPr>
             </w:pPr>
+            <w:proofErr w:type="spellStart"/>
             <w:r>
               <w:rPr>
                 <w:rFonts w:ascii="Arial" w:eastAsia="Times New Roman" w:hAnsi="Arial" w:cs="Arial"/>
                 <w:sz w:val="24"/>
                 <w:szCs w:val="24"/>
               </w:rPr>
-              <w:t>Entero autoincremental</w:t>
+              <w:t>Entero</w:t>
             </w:r>
+            <w:proofErr w:type="spellEnd"/>
+            <w:r>
+              <w:rPr>
+                <w:rFonts w:ascii="Arial" w:eastAsia="Times New Roman" w:hAnsi="Arial" w:cs="Arial"/>
+                <w:sz w:val="24"/>
+                <w:szCs w:val="24"/>
+              </w:rPr>
+              <w:t xml:space="preserve"> </w:t>
+            </w:r>
+            <w:proofErr w:type="spellStart"/>
+            <w:r>
+              <w:rPr>
+                <w:rFonts w:ascii="Arial" w:eastAsia="Times New Roman" w:hAnsi="Arial" w:cs="Arial"/>
+                <w:sz w:val="24"/>
+                <w:szCs w:val="24"/>
+              </w:rPr>
+              <w:t>autoincremental</w:t>
+            </w:r>
+            <w:proofErr w:type="spellEnd"/>
           </w:p>
         </w:tc>
       </w:tr>
@@ -3101,6 +3562,7 @@
                 <w:szCs w:val="24"/>
               </w:rPr>
             </w:pPr>
+            <w:proofErr w:type="spellStart"/>
             <w:r>
               <w:rPr>
                 <w:rFonts w:ascii="Arial" w:eastAsia="Times New Roman" w:hAnsi="Arial" w:cs="Arial"/>
@@ -3109,6 +3571,7 @@
               </w:rPr>
               <w:t>Círculos</w:t>
             </w:r>
+            <w:proofErr w:type="spellEnd"/>
           </w:p>
         </w:tc>
       </w:tr>
@@ -3168,8 +3631,36 @@
                 <w:sz w:val="24"/>
                 <w:szCs w:val="24"/>
               </w:rPr>
-              <w:t>Punto en el plano</w:t>
+              <w:t xml:space="preserve">Punto </w:t>
             </w:r>
+            <w:proofErr w:type="spellStart"/>
+            <w:r>
+              <w:rPr>
+                <w:rFonts w:ascii="Arial" w:eastAsia="Times New Roman" w:hAnsi="Arial" w:cs="Arial"/>
+                <w:sz w:val="24"/>
+                <w:szCs w:val="24"/>
+              </w:rPr>
+              <w:t>en</w:t>
+            </w:r>
+            <w:proofErr w:type="spellEnd"/>
+            <w:r>
+              <w:rPr>
+                <w:rFonts w:ascii="Arial" w:eastAsia="Times New Roman" w:hAnsi="Arial" w:cs="Arial"/>
+                <w:sz w:val="24"/>
+                <w:szCs w:val="24"/>
+              </w:rPr>
+              <w:t xml:space="preserve"> el </w:t>
+            </w:r>
+            <w:proofErr w:type="spellStart"/>
+            <w:r>
+              <w:rPr>
+                <w:rFonts w:ascii="Arial" w:eastAsia="Times New Roman" w:hAnsi="Arial" w:cs="Arial"/>
+                <w:sz w:val="24"/>
+                <w:szCs w:val="24"/>
+              </w:rPr>
+              <w:t>plano</w:t>
+            </w:r>
+            <w:proofErr w:type="spellEnd"/>
           </w:p>
         </w:tc>
       </w:tr>
@@ -3284,13 +3775,23 @@
                 <w:szCs w:val="24"/>
               </w:rPr>
             </w:pPr>
+            <w:proofErr w:type="spellStart"/>
             <w:r>
               <w:rPr>
                 <w:rFonts w:ascii="Arial" w:eastAsia="Times New Roman" w:hAnsi="Arial" w:cs="Arial"/>
                 <w:sz w:val="24"/>
                 <w:szCs w:val="24"/>
               </w:rPr>
-              <w:t>Dirección IP</w:t>
+              <w:t>Dirección</w:t>
+            </w:r>
+            <w:proofErr w:type="spellEnd"/>
+            <w:r>
+              <w:rPr>
+                <w:rFonts w:ascii="Arial" w:eastAsia="Times New Roman" w:hAnsi="Arial" w:cs="Arial"/>
+                <w:sz w:val="24"/>
+                <w:szCs w:val="24"/>
+              </w:rPr>
+              <w:t xml:space="preserve"> IP</w:t>
             </w:r>
           </w:p>
         </w:tc>
@@ -3349,8 +3850,64 @@
           <w:szCs w:val="24"/>
           <w:lang w:val="es-CR"/>
         </w:rPr>
-        <w:t>3. Lección 2: Triggers y Stored Procedures</w:t>
-      </w:r>
+        <w:t xml:space="preserve">3. Lección 2: </w:t>
+      </w:r>
+      <w:proofErr w:type="spellStart"/>
+      <w:r>
+        <w:rPr>
+          <w:rFonts w:ascii="Arial" w:eastAsia="Times New Roman" w:hAnsi="Arial" w:cs="Arial"/>
+          <w:color w:val="000000" w:themeColor="text1"/>
+          <w:sz w:val="24"/>
+          <w:szCs w:val="24"/>
+          <w:lang w:val="es-CR"/>
+        </w:rPr>
+        <w:t>Triggers</w:t>
+      </w:r>
+      <w:proofErr w:type="spellEnd"/>
+      <w:r>
+        <w:rPr>
+          <w:rFonts w:ascii="Arial" w:eastAsia="Times New Roman" w:hAnsi="Arial" w:cs="Arial"/>
+          <w:color w:val="000000" w:themeColor="text1"/>
+          <w:sz w:val="24"/>
+          <w:szCs w:val="24"/>
+          <w:lang w:val="es-CR"/>
+        </w:rPr>
+        <w:t xml:space="preserve"> y </w:t>
+      </w:r>
+      <w:proofErr w:type="spellStart"/>
+      <w:r>
+        <w:rPr>
+          <w:rFonts w:ascii="Arial" w:eastAsia="Times New Roman" w:hAnsi="Arial" w:cs="Arial"/>
+          <w:color w:val="000000" w:themeColor="text1"/>
+          <w:sz w:val="24"/>
+          <w:szCs w:val="24"/>
+          <w:lang w:val="es-CR"/>
+        </w:rPr>
+        <w:t>Stored</w:t>
+      </w:r>
+      <w:proofErr w:type="spellEnd"/>
+      <w:r>
+        <w:rPr>
+          <w:rFonts w:ascii="Arial" w:eastAsia="Times New Roman" w:hAnsi="Arial" w:cs="Arial"/>
+          <w:color w:val="000000" w:themeColor="text1"/>
+          <w:sz w:val="24"/>
+          <w:szCs w:val="24"/>
+          <w:lang w:val="es-CR"/>
+        </w:rPr>
+        <w:t xml:space="preserve"> </w:t>
+      </w:r>
+      <w:proofErr w:type="spellStart"/>
+      <w:r>
+        <w:rPr>
+          <w:rFonts w:ascii="Arial" w:eastAsia="Times New Roman" w:hAnsi="Arial" w:cs="Arial"/>
+          <w:color w:val="000000" w:themeColor="text1"/>
+          <w:sz w:val="24"/>
+          <w:szCs w:val="24"/>
+          <w:lang w:val="es-CR"/>
+        </w:rPr>
+        <w:t>Procedures</w:t>
+      </w:r>
+      <w:proofErr w:type="spellEnd"/>
     </w:p>
     <w:p>
       <w:pPr>
@@ -3386,8 +3943,20 @@
             <w:szCs w:val="24"/>
             <w:lang w:val="es-CR"/>
           </w:rPr>
-          <w:t>3.1. Triggers</w:t>
+          <w:t xml:space="preserve">3.1. </w:t>
         </w:r>
+        <w:proofErr w:type="spellStart"/>
+        <w:r>
+          <w:rPr>
+            <w:rFonts w:ascii="Arial" w:eastAsia="Times New Roman" w:hAnsi="Arial" w:cs="Arial"/>
+            <w:color w:val="000000" w:themeColor="text1"/>
+            <w:sz w:val="24"/>
+            <w:szCs w:val="24"/>
+            <w:lang w:val="es-CR"/>
+          </w:rPr>
+          <w:t>Triggers</w:t>
+        </w:r>
+        <w:proofErr w:type="spellEnd"/>
       </w:hyperlink>
     </w:p>
     <w:p>
@@ -3413,15 +3982,73 @@
           <w:lang w:val="es-CR"/>
         </w:rPr>
       </w:pPr>
-      <w:r>
-        <w:rPr>
-          <w:rFonts w:ascii="Arial" w:eastAsia="Times New Roman" w:hAnsi="Arial" w:cs="Arial"/>
-          <w:color w:val="000000" w:themeColor="text1"/>
-          <w:sz w:val="24"/>
-          <w:szCs w:val="24"/>
-          <w:lang w:val="es-CR"/>
-        </w:rPr>
-        <w:t>Click derecho en “Trigger Functions”.</w:t>
+      <w:proofErr w:type="spellStart"/>
+      <w:proofErr w:type="gramStart"/>
+      <w:r>
+        <w:rPr>
+          <w:rFonts w:ascii="Arial" w:eastAsia="Times New Roman" w:hAnsi="Arial" w:cs="Arial"/>
+          <w:color w:val="000000" w:themeColor="text1"/>
+          <w:sz w:val="24"/>
+          <w:szCs w:val="24"/>
+          <w:lang w:val="es-CR"/>
+        </w:rPr>
+        <w:t>Click</w:t>
+      </w:r>
+      <w:proofErr w:type="spellEnd"/>
+      <w:proofErr w:type="gramEnd"/>
+      <w:r>
+        <w:rPr>
+          <w:rFonts w:ascii="Arial" w:eastAsia="Times New Roman" w:hAnsi="Arial" w:cs="Arial"/>
+          <w:color w:val="000000" w:themeColor="text1"/>
+          <w:sz w:val="24"/>
+          <w:szCs w:val="24"/>
+          <w:lang w:val="es-CR"/>
+        </w:rPr>
+        <w:t xml:space="preserve"> derecho en “</w:t>
+      </w:r>
+      <w:proofErr w:type="spellStart"/>
+      <w:r>
+        <w:rPr>
+          <w:rFonts w:ascii="Arial" w:eastAsia="Times New Roman" w:hAnsi="Arial" w:cs="Arial"/>
+          <w:color w:val="000000" w:themeColor="text1"/>
+          <w:sz w:val="24"/>
+          <w:szCs w:val="24"/>
+          <w:lang w:val="es-CR"/>
+        </w:rPr>
+        <w:t>Trigger</w:t>
+      </w:r>
+      <w:proofErr w:type="spellEnd"/>
+      <w:r>
+        <w:rPr>
+          <w:rFonts w:ascii="Arial" w:eastAsia="Times New Roman" w:hAnsi="Arial" w:cs="Arial"/>
+          <w:color w:val="000000" w:themeColor="text1"/>
+          <w:sz w:val="24"/>
+          <w:szCs w:val="24"/>
+          <w:lang w:val="es-CR"/>
+        </w:rPr>
+        <w:t xml:space="preserve"> </w:t>
+      </w:r>
+      <w:proofErr w:type="spellStart"/>
+      <w:r>
+        <w:rPr>
+          <w:rFonts w:ascii="Arial" w:eastAsia="Times New Roman" w:hAnsi="Arial" w:cs="Arial"/>
+          <w:color w:val="000000" w:themeColor="text1"/>
+          <w:sz w:val="24"/>
+          <w:szCs w:val="24"/>
+          <w:lang w:val="es-CR"/>
+        </w:rPr>
+        <w:t>Functions</w:t>
+      </w:r>
+      <w:proofErr w:type="spellEnd"/>
+      <w:r>
+        <w:rPr>
+          <w:rFonts w:ascii="Arial" w:eastAsia="Times New Roman" w:hAnsi="Arial" w:cs="Arial"/>
+          <w:color w:val="000000" w:themeColor="text1"/>
+          <w:sz w:val="24"/>
+          <w:szCs w:val="24"/>
+          <w:lang w:val="es-CR"/>
+        </w:rPr>
+        <w:t>”.</w:t>
       </w:r>
     </w:p>
     <w:p>
@@ -3448,8 +4075,20 @@
           <w:szCs w:val="24"/>
           <w:lang w:val="es-CR"/>
         </w:rPr>
-        <w:t>Primero se define el nombre del trigger</w:t>
-      </w:r>
+        <w:t xml:space="preserve">Primero se define el nombre del </w:t>
+      </w:r>
+      <w:proofErr w:type="spellStart"/>
+      <w:r>
+        <w:rPr>
+          <w:rFonts w:ascii="Arial" w:eastAsia="Times New Roman" w:hAnsi="Arial" w:cs="Arial"/>
+          <w:color w:val="000000" w:themeColor="text1"/>
+          <w:sz w:val="24"/>
+          <w:szCs w:val="24"/>
+          <w:lang w:val="es-CR"/>
+        </w:rPr>
+        <w:t>trigger</w:t>
+      </w:r>
+      <w:proofErr w:type="spellEnd"/>
     </w:p>
     <w:p>
       <w:pPr>
@@ -3475,7 +4114,73 @@
           <w:szCs w:val="24"/>
           <w:lang w:val="es-CR"/>
         </w:rPr>
-        <w:t>Luego se define el lenguaje para crear el trigger (opciones: internal, c o plpgsql)</w:t>
+        <w:t xml:space="preserve">Luego se define el lenguaje para crear el </w:t>
+      </w:r>
+      <w:proofErr w:type="spellStart"/>
+      <w:r>
+        <w:rPr>
+          <w:rFonts w:ascii="Arial" w:eastAsia="Times New Roman" w:hAnsi="Arial" w:cs="Arial"/>
+          <w:color w:val="000000" w:themeColor="text1"/>
+          <w:sz w:val="24"/>
+          <w:szCs w:val="24"/>
+          <w:lang w:val="es-CR"/>
+        </w:rPr>
+        <w:t>trigger</w:t>
+      </w:r>
+      <w:proofErr w:type="spellEnd"/>
+      <w:r>
+        <w:rPr>
+          <w:rFonts w:ascii="Arial" w:eastAsia="Times New Roman" w:hAnsi="Arial" w:cs="Arial"/>
+          <w:color w:val="000000" w:themeColor="text1"/>
+          <w:sz w:val="24"/>
+          <w:szCs w:val="24"/>
+          <w:lang w:val="es-CR"/>
+        </w:rPr>
+        <w:t xml:space="preserve"> (opciones: </w:t>
+      </w:r>
+      <w:proofErr w:type="spellStart"/>
+      <w:r>
+        <w:rPr>
+          <w:rFonts w:ascii="Arial" w:eastAsia="Times New Roman" w:hAnsi="Arial" w:cs="Arial"/>
+          <w:color w:val="000000" w:themeColor="text1"/>
+          <w:sz w:val="24"/>
+          <w:szCs w:val="24"/>
+          <w:lang w:val="es-CR"/>
+        </w:rPr>
+        <w:t>internal</w:t>
+      </w:r>
+      <w:proofErr w:type="spellEnd"/>
+      <w:r>
+        <w:rPr>
+          <w:rFonts w:ascii="Arial" w:eastAsia="Times New Roman" w:hAnsi="Arial" w:cs="Arial"/>
+          <w:color w:val="000000" w:themeColor="text1"/>
+          <w:sz w:val="24"/>
+          <w:szCs w:val="24"/>
+          <w:lang w:val="es-CR"/>
+        </w:rPr>
+        <w:t xml:space="preserve">, c o </w:t>
+      </w:r>
+      <w:proofErr w:type="spellStart"/>
+      <w:r>
+        <w:rPr>
+          <w:rFonts w:ascii="Arial" w:eastAsia="Times New Roman" w:hAnsi="Arial" w:cs="Arial"/>
+          <w:color w:val="000000" w:themeColor="text1"/>
+          <w:sz w:val="24"/>
+          <w:szCs w:val="24"/>
+          <w:lang w:val="es-CR"/>
+        </w:rPr>
+        <w:t>plpgsql</w:t>
+      </w:r>
+      <w:proofErr w:type="spellEnd"/>
+      <w:r>
+        <w:rPr>
+          <w:rFonts w:ascii="Arial" w:eastAsia="Times New Roman" w:hAnsi="Arial" w:cs="Arial"/>
+          <w:color w:val="000000" w:themeColor="text1"/>
+          <w:sz w:val="24"/>
+          <w:szCs w:val="24"/>
+          <w:lang w:val="es-CR"/>
+        </w:rPr>
+        <w:t>)</w:t>
       </w:r>
     </w:p>
     <w:p>
@@ -3504,6 +4209,7 @@
         </w:rPr>
         <w:t xml:space="preserve">Sí se selecciona </w:t>
       </w:r>
+      <w:proofErr w:type="spellStart"/>
       <w:r>
         <w:rPr>
           <w:rFonts w:ascii="Arial" w:eastAsia="Times New Roman" w:hAnsi="Arial" w:cs="Arial"/>
@@ -3514,6 +4220,7 @@
         </w:rPr>
         <w:t>plpgsql</w:t>
       </w:r>
+      <w:proofErr w:type="spellEnd"/>
       <w:r>
         <w:rPr>
           <w:rFonts w:ascii="Arial" w:eastAsia="Times New Roman" w:hAnsi="Arial" w:cs="Arial"/>
@@ -3532,7 +4239,29 @@
           <w:szCs w:val="24"/>
           <w:lang w:val="es-CR"/>
         </w:rPr>
-        <w:t>(code)</w:t>
+        <w:t>(</w:t>
+      </w:r>
+      <w:proofErr w:type="spellStart"/>
+      <w:r>
+        <w:rPr>
+          <w:rFonts w:ascii="Arial" w:eastAsia="Times New Roman" w:hAnsi="Arial" w:cs="Arial"/>
+          <w:color w:val="000000" w:themeColor="text1"/>
+          <w:sz w:val="24"/>
+          <w:szCs w:val="24"/>
+          <w:lang w:val="es-CR"/>
+        </w:rPr>
+        <w:t>code</w:t>
+      </w:r>
+      <w:proofErr w:type="spellEnd"/>
+      <w:r>
+        <w:rPr>
+          <w:rFonts w:ascii="Arial" w:eastAsia="Times New Roman" w:hAnsi="Arial" w:cs="Arial"/>
+          <w:color w:val="000000" w:themeColor="text1"/>
+          <w:sz w:val="24"/>
+          <w:szCs w:val="24"/>
+          <w:lang w:val="es-CR"/>
+        </w:rPr>
+        <w:t>)</w:t>
       </w:r>
       <w:r>
         <w:rPr>
@@ -3621,7 +4350,29 @@
           <w:szCs w:val="24"/>
           <w:lang w:val="es-CR"/>
         </w:rPr>
-        <w:t xml:space="preserve">INSERT INTO cambios_de_nombre (descripción, fecha) VALUES </w:t>
+        <w:t xml:space="preserve">INSERT INTO </w:t>
+      </w:r>
+      <w:proofErr w:type="spellStart"/>
+      <w:r>
+        <w:rPr>
+          <w:rFonts w:ascii="Arial" w:eastAsia="Times New Roman" w:hAnsi="Arial" w:cs="Arial"/>
+          <w:color w:val="000000" w:themeColor="text1"/>
+          <w:sz w:val="24"/>
+          <w:szCs w:val="24"/>
+          <w:lang w:val="es-CR"/>
+        </w:rPr>
+        <w:t>cambios_de_nombre</w:t>
+      </w:r>
+      <w:proofErr w:type="spellEnd"/>
+      <w:r>
+        <w:rPr>
+          <w:rFonts w:ascii="Arial" w:eastAsia="Times New Roman" w:hAnsi="Arial" w:cs="Arial"/>
+          <w:color w:val="000000" w:themeColor="text1"/>
+          <w:sz w:val="24"/>
+          <w:szCs w:val="24"/>
+          <w:lang w:val="es-CR"/>
+        </w:rPr>
+        <w:t xml:space="preserve"> (descripción, fecha) VALUES </w:t>
       </w:r>
     </w:p>
     <w:p>
@@ -3644,7 +4395,73 @@
           <w:szCs w:val="24"/>
           <w:lang w:val="es-CR"/>
         </w:rPr>
-        <w:t>(CONCAT(‘Cambio de nombre de: &lt;’, OLD.nombre, ‘&gt; a &lt;’, NEW.nombre,’&gt;’)</w:t>
+        <w:t>(</w:t>
+      </w:r>
+      <w:proofErr w:type="gramStart"/>
+      <w:r>
+        <w:rPr>
+          <w:rFonts w:ascii="Arial" w:eastAsia="Times New Roman" w:hAnsi="Arial" w:cs="Arial"/>
+          <w:color w:val="000000" w:themeColor="text1"/>
+          <w:sz w:val="24"/>
+          <w:szCs w:val="24"/>
+          <w:lang w:val="es-CR"/>
+        </w:rPr>
+        <w:t>CONCAT(</w:t>
+      </w:r>
+      <w:proofErr w:type="gramEnd"/>
+      <w:r>
+        <w:rPr>
+          <w:rFonts w:ascii="Arial" w:eastAsia="Times New Roman" w:hAnsi="Arial" w:cs="Arial"/>
+          <w:color w:val="000000" w:themeColor="text1"/>
+          <w:sz w:val="24"/>
+          <w:szCs w:val="24"/>
+          <w:lang w:val="es-CR"/>
+        </w:rPr>
+        <w:t xml:space="preserve">‘Cambio de nombre de: &lt;’, </w:t>
+      </w:r>
+      <w:proofErr w:type="spellStart"/>
+      <w:r>
+        <w:rPr>
+          <w:rFonts w:ascii="Arial" w:eastAsia="Times New Roman" w:hAnsi="Arial" w:cs="Arial"/>
+          <w:color w:val="000000" w:themeColor="text1"/>
+          <w:sz w:val="24"/>
+          <w:szCs w:val="24"/>
+          <w:lang w:val="es-CR"/>
+        </w:rPr>
+        <w:t>OLD.nombre</w:t>
+      </w:r>
+      <w:proofErr w:type="spellEnd"/>
+      <w:r>
+        <w:rPr>
+          <w:rFonts w:ascii="Arial" w:eastAsia="Times New Roman" w:hAnsi="Arial" w:cs="Arial"/>
+          <w:color w:val="000000" w:themeColor="text1"/>
+          <w:sz w:val="24"/>
+          <w:szCs w:val="24"/>
+          <w:lang w:val="es-CR"/>
+        </w:rPr>
+        <w:t xml:space="preserve">, ‘&gt; a &lt;’, </w:t>
+      </w:r>
+      <w:proofErr w:type="spellStart"/>
+      <w:r>
+        <w:rPr>
+          <w:rFonts w:ascii="Arial" w:eastAsia="Times New Roman" w:hAnsi="Arial" w:cs="Arial"/>
+          <w:color w:val="000000" w:themeColor="text1"/>
+          <w:sz w:val="24"/>
+          <w:szCs w:val="24"/>
+          <w:lang w:val="es-CR"/>
+        </w:rPr>
+        <w:t>NEW.nombre</w:t>
+      </w:r>
+      <w:proofErr w:type="spellEnd"/>
+      <w:r>
+        <w:rPr>
+          <w:rFonts w:ascii="Arial" w:eastAsia="Times New Roman" w:hAnsi="Arial" w:cs="Arial"/>
+          <w:color w:val="000000" w:themeColor="text1"/>
+          <w:sz w:val="24"/>
+          <w:szCs w:val="24"/>
+          <w:lang w:val="es-CR"/>
+        </w:rPr>
+        <w:t>,’&gt;’)</w:t>
       </w:r>
       <w:r>
         <w:rPr>
@@ -3773,7 +4590,29 @@
           <w:szCs w:val="24"/>
           <w:lang w:val="es-CR"/>
         </w:rPr>
-        <w:t xml:space="preserve">Luego se debe ir a la tabla donde se desea que se dispare el trigger, se expande la tabla y se busca </w:t>
+        <w:t xml:space="preserve">Luego se debe ir a la tabla donde se desea que se dispare el </w:t>
+      </w:r>
+      <w:proofErr w:type="spellStart"/>
+      <w:r>
+        <w:rPr>
+          <w:rFonts w:ascii="Arial" w:eastAsia="Times New Roman" w:hAnsi="Arial" w:cs="Arial"/>
+          <w:color w:val="000000" w:themeColor="text1"/>
+          <w:sz w:val="24"/>
+          <w:szCs w:val="24"/>
+          <w:lang w:val="es-CR"/>
+        </w:rPr>
+        <w:t>trigger</w:t>
+      </w:r>
+      <w:proofErr w:type="spellEnd"/>
+      <w:r>
+        <w:rPr>
+          <w:rFonts w:ascii="Arial" w:eastAsia="Times New Roman" w:hAnsi="Arial" w:cs="Arial"/>
+          <w:color w:val="000000" w:themeColor="text1"/>
+          <w:sz w:val="24"/>
+          <w:szCs w:val="24"/>
+          <w:lang w:val="es-CR"/>
+        </w:rPr>
+        <w:t xml:space="preserve">, se expande la tabla y se busca </w:t>
       </w:r>
       <w:r>
         <w:rPr>
@@ -3793,7 +4632,117 @@
           <w:szCs w:val="24"/>
           <w:lang w:val="es-CR"/>
         </w:rPr>
-        <w:t xml:space="preserve"> Triggers, botón derecho y Trigger, se ingresa el nombre del trigger y luego en Definition se define cual es el Trigger que se desea disparar, por ejemplo:</w:t>
+        <w:t xml:space="preserve"> </w:t>
+      </w:r>
+      <w:proofErr w:type="spellStart"/>
+      <w:r>
+        <w:rPr>
+          <w:rFonts w:ascii="Arial" w:eastAsia="Times New Roman" w:hAnsi="Arial" w:cs="Arial"/>
+          <w:color w:val="000000" w:themeColor="text1"/>
+          <w:sz w:val="24"/>
+          <w:szCs w:val="24"/>
+          <w:lang w:val="es-CR"/>
+        </w:rPr>
+        <w:t>Triggers</w:t>
+      </w:r>
+      <w:proofErr w:type="spellEnd"/>
+      <w:r>
+        <w:rPr>
+          <w:rFonts w:ascii="Arial" w:eastAsia="Times New Roman" w:hAnsi="Arial" w:cs="Arial"/>
+          <w:color w:val="000000" w:themeColor="text1"/>
+          <w:sz w:val="24"/>
+          <w:szCs w:val="24"/>
+          <w:lang w:val="es-CR"/>
+        </w:rPr>
+        <w:t xml:space="preserve">, botón derecho y </w:t>
+      </w:r>
+      <w:proofErr w:type="spellStart"/>
+      <w:r>
+        <w:rPr>
+          <w:rFonts w:ascii="Arial" w:eastAsia="Times New Roman" w:hAnsi="Arial" w:cs="Arial"/>
+          <w:color w:val="000000" w:themeColor="text1"/>
+          <w:sz w:val="24"/>
+          <w:szCs w:val="24"/>
+          <w:lang w:val="es-CR"/>
+        </w:rPr>
+        <w:t>Trigger</w:t>
+      </w:r>
+      <w:proofErr w:type="spellEnd"/>
+      <w:r>
+        <w:rPr>
+          <w:rFonts w:ascii="Arial" w:eastAsia="Times New Roman" w:hAnsi="Arial" w:cs="Arial"/>
+          <w:color w:val="000000" w:themeColor="text1"/>
+          <w:sz w:val="24"/>
+          <w:szCs w:val="24"/>
+          <w:lang w:val="es-CR"/>
+        </w:rPr>
+        <w:t xml:space="preserve">, se ingresa el nombre del </w:t>
+      </w:r>
+      <w:proofErr w:type="spellStart"/>
+      <w:r>
+        <w:rPr>
+          <w:rFonts w:ascii="Arial" w:eastAsia="Times New Roman" w:hAnsi="Arial" w:cs="Arial"/>
+          <w:color w:val="000000" w:themeColor="text1"/>
+          <w:sz w:val="24"/>
+          <w:szCs w:val="24"/>
+          <w:lang w:val="es-CR"/>
+        </w:rPr>
+        <w:t>trigger</w:t>
+      </w:r>
+      <w:proofErr w:type="spellEnd"/>
+      <w:r>
+        <w:rPr>
+          <w:rFonts w:ascii="Arial" w:eastAsia="Times New Roman" w:hAnsi="Arial" w:cs="Arial"/>
+          <w:color w:val="000000" w:themeColor="text1"/>
+          <w:sz w:val="24"/>
+          <w:szCs w:val="24"/>
+          <w:lang w:val="es-CR"/>
+        </w:rPr>
+        <w:t xml:space="preserve"> y luego en </w:t>
+      </w:r>
+      <w:proofErr w:type="spellStart"/>
+      <w:r>
+        <w:rPr>
+          <w:rFonts w:ascii="Arial" w:eastAsia="Times New Roman" w:hAnsi="Arial" w:cs="Arial"/>
+          <w:color w:val="000000" w:themeColor="text1"/>
+          <w:sz w:val="24"/>
+          <w:szCs w:val="24"/>
+          <w:lang w:val="es-CR"/>
+        </w:rPr>
+        <w:t>Definition</w:t>
+      </w:r>
+      <w:proofErr w:type="spellEnd"/>
+      <w:r>
+        <w:rPr>
+          <w:rFonts w:ascii="Arial" w:eastAsia="Times New Roman" w:hAnsi="Arial" w:cs="Arial"/>
+          <w:color w:val="000000" w:themeColor="text1"/>
+          <w:sz w:val="24"/>
+          <w:szCs w:val="24"/>
+          <w:lang w:val="es-CR"/>
+        </w:rPr>
+        <w:t xml:space="preserve"> se define cual es el </w:t>
+      </w:r>
+      <w:proofErr w:type="spellStart"/>
+      <w:r>
+        <w:rPr>
+          <w:rFonts w:ascii="Arial" w:eastAsia="Times New Roman" w:hAnsi="Arial" w:cs="Arial"/>
+          <w:color w:val="000000" w:themeColor="text1"/>
+          <w:sz w:val="24"/>
+          <w:szCs w:val="24"/>
+          <w:lang w:val="es-CR"/>
+        </w:rPr>
+        <w:t>Trigger</w:t>
+      </w:r>
+      <w:proofErr w:type="spellEnd"/>
+      <w:r>
+        <w:rPr>
+          <w:rFonts w:ascii="Arial" w:eastAsia="Times New Roman" w:hAnsi="Arial" w:cs="Arial"/>
+          <w:color w:val="000000" w:themeColor="text1"/>
+          <w:sz w:val="24"/>
+          <w:szCs w:val="24"/>
+          <w:lang w:val="es-CR"/>
+        </w:rPr>
+        <w:t xml:space="preserve"> que se desea disparar, por ejemplo:</w:t>
       </w:r>
     </w:p>
     <w:p>
@@ -3821,6 +4770,7 @@
           <w:lang w:val="es-CR"/>
         </w:rPr>
       </w:pPr>
+      <w:proofErr w:type="spellStart"/>
       <w:r>
         <w:rPr>
           <w:rFonts w:ascii="Arial" w:eastAsia="Times New Roman" w:hAnsi="Arial" w:cs="Arial"/>
@@ -3831,6 +4781,7 @@
         </w:rPr>
         <w:t>Public.registrar_cambio_de_nombre</w:t>
       </w:r>
+      <w:proofErr w:type="spellEnd"/>
     </w:p>
     <w:p>
       <w:pPr>
@@ -3869,7 +4820,73 @@
           <w:szCs w:val="24"/>
           <w:lang w:val="es-CR"/>
         </w:rPr>
-        <w:t>Por último en la sección de Eventos se define cuando se quiere disparar el Trigger: BEFORE, AFTER o INSERT; UPDATE; DELETE or TRUNCATE</w:t>
+        <w:t xml:space="preserve">Por </w:t>
+      </w:r>
+      <w:proofErr w:type="gramStart"/>
+      <w:r>
+        <w:rPr>
+          <w:rFonts w:ascii="Arial" w:eastAsia="Times New Roman" w:hAnsi="Arial" w:cs="Arial"/>
+          <w:color w:val="000000" w:themeColor="text1"/>
+          <w:sz w:val="24"/>
+          <w:szCs w:val="24"/>
+          <w:lang w:val="es-CR"/>
+        </w:rPr>
+        <w:t>último</w:t>
+      </w:r>
+      <w:proofErr w:type="gramEnd"/>
+      <w:r>
+        <w:rPr>
+          <w:rFonts w:ascii="Arial" w:eastAsia="Times New Roman" w:hAnsi="Arial" w:cs="Arial"/>
+          <w:color w:val="000000" w:themeColor="text1"/>
+          <w:sz w:val="24"/>
+          <w:szCs w:val="24"/>
+          <w:lang w:val="es-CR"/>
+        </w:rPr>
+        <w:t xml:space="preserve"> en la sección de Eventos se define cuando se quiere disparar el </w:t>
+      </w:r>
+      <w:proofErr w:type="spellStart"/>
+      <w:r>
+        <w:rPr>
+          <w:rFonts w:ascii="Arial" w:eastAsia="Times New Roman" w:hAnsi="Arial" w:cs="Arial"/>
+          <w:color w:val="000000" w:themeColor="text1"/>
+          <w:sz w:val="24"/>
+          <w:szCs w:val="24"/>
+          <w:lang w:val="es-CR"/>
+        </w:rPr>
+        <w:t>Trigger</w:t>
+      </w:r>
+      <w:proofErr w:type="spellEnd"/>
+      <w:r>
+        <w:rPr>
+          <w:rFonts w:ascii="Arial" w:eastAsia="Times New Roman" w:hAnsi="Arial" w:cs="Arial"/>
+          <w:color w:val="000000" w:themeColor="text1"/>
+          <w:sz w:val="24"/>
+          <w:szCs w:val="24"/>
+          <w:lang w:val="es-CR"/>
+        </w:rPr>
+        <w:t xml:space="preserve">: BEFORE, AFTER o INSERT; UPDATE; DELETE </w:t>
+      </w:r>
+      <w:proofErr w:type="spellStart"/>
+      <w:r>
+        <w:rPr>
+          <w:rFonts w:ascii="Arial" w:eastAsia="Times New Roman" w:hAnsi="Arial" w:cs="Arial"/>
+          <w:color w:val="000000" w:themeColor="text1"/>
+          <w:sz w:val="24"/>
+          <w:szCs w:val="24"/>
+          <w:lang w:val="es-CR"/>
+        </w:rPr>
+        <w:t>or</w:t>
+      </w:r>
+      <w:proofErr w:type="spellEnd"/>
+      <w:r>
+        <w:rPr>
+          <w:rFonts w:ascii="Arial" w:eastAsia="Times New Roman" w:hAnsi="Arial" w:cs="Arial"/>
+          <w:color w:val="000000" w:themeColor="text1"/>
+          <w:sz w:val="24"/>
+          <w:szCs w:val="24"/>
+          <w:lang w:val="es-CR"/>
+        </w:rPr>
+        <w:t xml:space="preserve"> TRUNCATE</w:t>
       </w:r>
       <w:r>
         <w:rPr>
@@ -3953,8 +4970,144 @@
           <w:szCs w:val="24"/>
           <w:lang w:val="es-CR"/>
         </w:rPr>
-        <w:t>3.3. Stored Procedures</w:t>
-      </w:r>
+        <w:t xml:space="preserve">3.3. </w:t>
+      </w:r>
+      <w:proofErr w:type="spellStart"/>
+      <w:r>
+        <w:rPr>
+          <w:rFonts w:ascii="Arial" w:eastAsia="Times New Roman" w:hAnsi="Arial" w:cs="Arial"/>
+          <w:color w:val="000000" w:themeColor="text1"/>
+          <w:sz w:val="24"/>
+          <w:szCs w:val="24"/>
+          <w:lang w:val="es-CR"/>
+        </w:rPr>
+        <w:t>Stored</w:t>
+      </w:r>
+      <w:proofErr w:type="spellEnd"/>
+      <w:r>
+        <w:rPr>
+          <w:rFonts w:ascii="Arial" w:eastAsia="Times New Roman" w:hAnsi="Arial" w:cs="Arial"/>
+          <w:color w:val="000000" w:themeColor="text1"/>
+          <w:sz w:val="24"/>
+          <w:szCs w:val="24"/>
+          <w:lang w:val="es-CR"/>
+        </w:rPr>
+        <w:t xml:space="preserve"> </w:t>
+      </w:r>
+      <w:proofErr w:type="spellStart"/>
+      <w:r>
+        <w:rPr>
+          <w:rFonts w:ascii="Arial" w:eastAsia="Times New Roman" w:hAnsi="Arial" w:cs="Arial"/>
+          <w:color w:val="000000" w:themeColor="text1"/>
+          <w:sz w:val="24"/>
+          <w:szCs w:val="24"/>
+          <w:lang w:val="es-CR"/>
+        </w:rPr>
+        <w:t>Procedures</w:t>
+      </w:r>
+      <w:proofErr w:type="spellEnd"/>
+    </w:p>
+    <w:p>
+      <w:pPr>
+        <w:spacing w:after="0" w:line="240" w:lineRule="auto"/>
+        <w:rPr>
+          <w:rFonts w:ascii="Arial" w:eastAsia="Times New Roman" w:hAnsi="Arial" w:cs="Arial"/>
+          <w:color w:val="000000" w:themeColor="text1"/>
+          <w:sz w:val="24"/>
+          <w:szCs w:val="24"/>
+          <w:lang w:val="es-CR"/>
+        </w:rPr>
+      </w:pPr>
+    </w:p>
+    <w:p>
+      <w:pPr>
+        <w:spacing w:after="0" w:line="240" w:lineRule="auto"/>
+        <w:rPr>
+          <w:rFonts w:ascii="Arial" w:eastAsia="Times New Roman" w:hAnsi="Arial" w:cs="Arial"/>
+          <w:color w:val="000000" w:themeColor="text1"/>
+          <w:sz w:val="24"/>
+          <w:szCs w:val="24"/>
+          <w:lang w:val="es-CR"/>
+        </w:rPr>
+      </w:pPr>
+      <w:proofErr w:type="spellStart"/>
+      <w:r>
+        <w:rPr>
+          <w:rFonts w:ascii="Arial" w:eastAsia="Times New Roman" w:hAnsi="Arial" w:cs="Arial"/>
+          <w:color w:val="000000" w:themeColor="text1"/>
+          <w:sz w:val="24"/>
+          <w:szCs w:val="24"/>
+          <w:lang w:val="es-CR"/>
+        </w:rPr>
+        <w:t>Postgres</w:t>
+      </w:r>
+      <w:proofErr w:type="spellEnd"/>
+      <w:r>
+        <w:rPr>
+          <w:rFonts w:ascii="Arial" w:eastAsia="Times New Roman" w:hAnsi="Arial" w:cs="Arial"/>
+          <w:color w:val="000000" w:themeColor="text1"/>
+          <w:sz w:val="24"/>
+          <w:szCs w:val="24"/>
+          <w:lang w:val="es-CR"/>
+        </w:rPr>
+        <w:t xml:space="preserve"> no tiene el objeto SP definidos con ese nombre.</w:t>
+      </w:r>
+    </w:p>
+    <w:p>
+      <w:pPr>
+        <w:spacing w:after="0" w:line="240" w:lineRule="auto"/>
+        <w:rPr>
+          <w:rFonts w:ascii="Arial" w:eastAsia="Times New Roman" w:hAnsi="Arial" w:cs="Arial"/>
+          <w:color w:val="000000" w:themeColor="text1"/>
+          <w:sz w:val="24"/>
+          <w:szCs w:val="24"/>
+          <w:lang w:val="es-CR"/>
+        </w:rPr>
+      </w:pPr>
+    </w:p>
+    <w:p>
+      <w:pPr>
+        <w:spacing w:after="0" w:line="240" w:lineRule="auto"/>
+        <w:rPr>
+          <w:rFonts w:ascii="Arial" w:eastAsia="Times New Roman" w:hAnsi="Arial" w:cs="Arial"/>
+          <w:color w:val="000000" w:themeColor="text1"/>
+          <w:sz w:val="24"/>
+          <w:szCs w:val="24"/>
+          <w:lang w:val="es-CR"/>
+        </w:rPr>
+      </w:pPr>
+      <w:r>
+        <w:rPr>
+          <w:rFonts w:ascii="Arial" w:eastAsia="Times New Roman" w:hAnsi="Arial" w:cs="Arial"/>
+          <w:color w:val="000000" w:themeColor="text1"/>
+          <w:sz w:val="24"/>
+          <w:szCs w:val="24"/>
+          <w:lang w:val="es-CR"/>
+        </w:rPr>
+        <w:t>Lo que nos ofrece son las funciones</w:t>
+      </w:r>
+      <w:r>
+        <w:rPr>
+          <w:rFonts w:ascii="Arial" w:eastAsia="Times New Roman" w:hAnsi="Arial" w:cs="Arial"/>
+          <w:color w:val="000000" w:themeColor="text1"/>
+          <w:sz w:val="24"/>
+          <w:szCs w:val="24"/>
+          <w:lang w:val="es-CR"/>
+        </w:rPr>
+        <w:t>, se pueden invocar cuando sea requerido</w:t>
+      </w:r>
+    </w:p>
+    <w:p>
+      <w:pPr>
+        <w:spacing w:after="0" w:line="240" w:lineRule="auto"/>
+        <w:rPr>
+          <w:rFonts w:ascii="Arial" w:eastAsia="Times New Roman" w:hAnsi="Arial" w:cs="Arial"/>
+          <w:color w:val="000000" w:themeColor="text1"/>
+          <w:sz w:val="24"/>
+          <w:szCs w:val="24"/>
+          <w:lang w:val="es-CR"/>
+        </w:rPr>
+      </w:pPr>
     </w:p>
     <w:p>
       <w:pPr>
@@ -4031,6 +5184,990 @@
     <w:p>
       <w:pPr>
         <w:spacing w:after="0" w:line="240" w:lineRule="auto"/>
+        <w:rPr>
+          <w:rFonts w:ascii="Arial" w:eastAsia="Times New Roman" w:hAnsi="Arial" w:cs="Arial"/>
+          <w:color w:val="000000" w:themeColor="text1"/>
+          <w:sz w:val="24"/>
+          <w:szCs w:val="24"/>
+          <w:lang w:val="es-CR"/>
+        </w:rPr>
+      </w:pPr>
+    </w:p>
+    <w:p>
+      <w:pPr>
+        <w:spacing w:after="0" w:line="240" w:lineRule="auto"/>
+        <w:rPr>
+          <w:rFonts w:ascii="Arial" w:eastAsia="Times New Roman" w:hAnsi="Arial" w:cs="Arial"/>
+          <w:b/>
+          <w:bCs/>
+          <w:color w:val="000000" w:themeColor="text1"/>
+          <w:sz w:val="24"/>
+          <w:szCs w:val="24"/>
+          <w:lang w:val="es-CR"/>
+        </w:rPr>
+      </w:pPr>
+      <w:r>
+        <w:rPr>
+          <w:rFonts w:ascii="Arial" w:eastAsia="Times New Roman" w:hAnsi="Arial" w:cs="Arial"/>
+          <w:b/>
+          <w:bCs/>
+          <w:color w:val="000000" w:themeColor="text1"/>
+          <w:sz w:val="24"/>
+          <w:szCs w:val="24"/>
+          <w:lang w:val="es-CR"/>
+        </w:rPr>
+        <w:t>Cápsula de conocimiento</w:t>
+      </w:r>
+    </w:p>
+    <w:p>
+      <w:pPr>
+        <w:spacing w:after="0" w:line="240" w:lineRule="auto"/>
+        <w:rPr>
+          <w:rFonts w:ascii="Arial" w:eastAsia="Times New Roman" w:hAnsi="Arial" w:cs="Arial"/>
+          <w:color w:val="000000" w:themeColor="text1"/>
+          <w:sz w:val="24"/>
+          <w:szCs w:val="24"/>
+          <w:lang w:val="es-CR"/>
+        </w:rPr>
+      </w:pPr>
+    </w:p>
+    <w:p>
+      <w:pPr>
+        <w:spacing w:after="0" w:line="240" w:lineRule="auto"/>
+        <w:rPr>
+          <w:rFonts w:ascii="Arial" w:eastAsia="Times New Roman" w:hAnsi="Arial" w:cs="Arial"/>
+          <w:b/>
+          <w:bCs/>
+          <w:color w:val="000000" w:themeColor="text1"/>
+          <w:sz w:val="24"/>
+          <w:szCs w:val="24"/>
+          <w:lang w:val="es-CR"/>
+        </w:rPr>
+      </w:pPr>
+      <w:proofErr w:type="spellStart"/>
+      <w:r>
+        <w:rPr>
+          <w:rFonts w:ascii="Arial" w:eastAsia="Times New Roman" w:hAnsi="Arial" w:cs="Arial"/>
+          <w:b/>
+          <w:bCs/>
+          <w:color w:val="000000" w:themeColor="text1"/>
+          <w:sz w:val="24"/>
+          <w:szCs w:val="24"/>
+          <w:lang w:val="es-CR"/>
+        </w:rPr>
+        <w:t>Triggers</w:t>
+      </w:r>
+      <w:proofErr w:type="spellEnd"/>
+      <w:r>
+        <w:rPr>
+          <w:rFonts w:ascii="Arial" w:eastAsia="Times New Roman" w:hAnsi="Arial" w:cs="Arial"/>
+          <w:b/>
+          <w:bCs/>
+          <w:color w:val="000000" w:themeColor="text1"/>
+          <w:sz w:val="24"/>
+          <w:szCs w:val="24"/>
+          <w:lang w:val="es-CR"/>
+        </w:rPr>
+        <w:t xml:space="preserve"> y Funciones de PostgreSQL</w:t>
+      </w:r>
+    </w:p>
+    <w:p>
+      <w:pPr>
+        <w:rPr>
+          <w:rFonts w:ascii="Arial" w:hAnsi="Arial" w:cs="Arial"/>
+          <w:sz w:val="24"/>
+          <w:szCs w:val="24"/>
+        </w:rPr>
+      </w:pPr>
+    </w:p>
+    <w:p>
+      <w:pPr>
+        <w:pStyle w:val="NormalWeb"/>
+        <w:rPr>
+          <w:rFonts w:ascii="Arial" w:hAnsi="Arial" w:cs="Arial"/>
+          <w:lang w:val="es-CR"/>
+        </w:rPr>
+      </w:pPr>
+      <w:r>
+        <w:rPr>
+          <w:rFonts w:ascii="Arial" w:hAnsi="Arial" w:cs="Arial"/>
+          <w:lang w:val="es-CR"/>
+        </w:rPr>
+        <w:t xml:space="preserve">Aquí un resumen de algunos aspectos interesantes sobre </w:t>
+      </w:r>
+      <w:proofErr w:type="spellStart"/>
+      <w:r>
+        <w:rPr>
+          <w:rFonts w:ascii="Arial" w:hAnsi="Arial" w:cs="Arial"/>
+          <w:lang w:val="es-CR"/>
+        </w:rPr>
+        <w:t>triggers</w:t>
+      </w:r>
+      <w:proofErr w:type="spellEnd"/>
+      <w:r>
+        <w:rPr>
+          <w:rFonts w:ascii="Arial" w:hAnsi="Arial" w:cs="Arial"/>
+          <w:lang w:val="es-CR"/>
+        </w:rPr>
+        <w:t xml:space="preserve"> y funciones. </w:t>
+      </w:r>
+    </w:p>
+    <w:p>
+      <w:pPr>
+        <w:spacing w:after="0" w:line="240" w:lineRule="auto"/>
+        <w:rPr>
+          <w:rFonts w:ascii="Arial" w:eastAsia="Times New Roman" w:hAnsi="Arial" w:cs="Arial"/>
+          <w:b/>
+          <w:bCs/>
+          <w:color w:val="000000" w:themeColor="text1"/>
+          <w:sz w:val="24"/>
+          <w:szCs w:val="24"/>
+          <w:lang w:val="es-CR"/>
+        </w:rPr>
+      </w:pPr>
+      <w:proofErr w:type="spellStart"/>
+      <w:r>
+        <w:rPr>
+          <w:rFonts w:ascii="Arial" w:eastAsia="Times New Roman" w:hAnsi="Arial" w:cs="Arial"/>
+          <w:b/>
+          <w:bCs/>
+          <w:color w:val="000000" w:themeColor="text1"/>
+          <w:sz w:val="24"/>
+          <w:szCs w:val="24"/>
+          <w:lang w:val="es-CR"/>
+        </w:rPr>
+        <w:t>Triggers</w:t>
+      </w:r>
+      <w:proofErr w:type="spellEnd"/>
+    </w:p>
+    <w:p>
+      <w:pPr>
+        <w:numPr>
+          <w:ilvl w:val="0"/>
+          <w:numId w:val="5"/>
+        </w:numPr>
+        <w:spacing w:before="100" w:beforeAutospacing="1" w:after="100" w:afterAutospacing="1" w:line="240" w:lineRule="auto"/>
+        <w:rPr>
+          <w:rFonts w:ascii="Arial" w:hAnsi="Arial" w:cs="Arial"/>
+          <w:sz w:val="24"/>
+          <w:szCs w:val="24"/>
+          <w:lang w:val="es-CR"/>
+        </w:rPr>
+      </w:pPr>
+      <w:r>
+        <w:rPr>
+          <w:rFonts w:ascii="Arial" w:hAnsi="Arial" w:cs="Arial"/>
+          <w:sz w:val="24"/>
+          <w:szCs w:val="24"/>
+          <w:lang w:val="es-CR"/>
+        </w:rPr>
+        <w:t xml:space="preserve">Los </w:t>
+      </w:r>
+      <w:proofErr w:type="spellStart"/>
+      <w:r>
+        <w:rPr>
+          <w:rFonts w:ascii="Arial" w:hAnsi="Arial" w:cs="Arial"/>
+          <w:sz w:val="24"/>
+          <w:szCs w:val="24"/>
+          <w:lang w:val="es-CR"/>
+        </w:rPr>
+        <w:t>triggers</w:t>
+      </w:r>
+      <w:proofErr w:type="spellEnd"/>
+      <w:r>
+        <w:rPr>
+          <w:rFonts w:ascii="Arial" w:hAnsi="Arial" w:cs="Arial"/>
+          <w:sz w:val="24"/>
+          <w:szCs w:val="24"/>
+          <w:lang w:val="es-CR"/>
+        </w:rPr>
+        <w:t xml:space="preserve"> se implementan en dos partes: </w:t>
+      </w:r>
+    </w:p>
+    <w:p>
+      <w:pPr>
+        <w:numPr>
+          <w:ilvl w:val="1"/>
+          <w:numId w:val="5"/>
+        </w:numPr>
+        <w:spacing w:before="100" w:beforeAutospacing="1" w:after="100" w:afterAutospacing="1" w:line="240" w:lineRule="auto"/>
+        <w:rPr>
+          <w:rFonts w:ascii="Arial" w:hAnsi="Arial" w:cs="Arial"/>
+          <w:sz w:val="24"/>
+          <w:szCs w:val="24"/>
+          <w:lang w:val="es-CR"/>
+        </w:rPr>
+      </w:pPr>
+      <w:r>
+        <w:rPr>
+          <w:rFonts w:ascii="Arial" w:hAnsi="Arial" w:cs="Arial"/>
+          <w:sz w:val="24"/>
+          <w:szCs w:val="24"/>
+          <w:lang w:val="es-CR"/>
+        </w:rPr>
+        <w:t xml:space="preserve">La función que hace el cambio. </w:t>
+      </w:r>
+    </w:p>
+    <w:p>
+      <w:pPr>
+        <w:numPr>
+          <w:ilvl w:val="1"/>
+          <w:numId w:val="5"/>
+        </w:numPr>
+        <w:spacing w:before="100" w:beforeAutospacing="1" w:after="100" w:afterAutospacing="1" w:line="240" w:lineRule="auto"/>
+        <w:rPr>
+          <w:rFonts w:ascii="Arial" w:hAnsi="Arial" w:cs="Arial"/>
+          <w:sz w:val="24"/>
+          <w:szCs w:val="24"/>
+          <w:lang w:val="es-CR"/>
+        </w:rPr>
+      </w:pPr>
+      <w:r>
+        <w:rPr>
+          <w:rFonts w:ascii="Arial" w:hAnsi="Arial" w:cs="Arial"/>
+          <w:sz w:val="24"/>
+          <w:szCs w:val="24"/>
+          <w:lang w:val="es-CR"/>
+        </w:rPr>
+        <w:t xml:space="preserve">La asociación del </w:t>
+      </w:r>
+      <w:proofErr w:type="spellStart"/>
+      <w:r>
+        <w:rPr>
+          <w:rFonts w:ascii="Arial" w:hAnsi="Arial" w:cs="Arial"/>
+          <w:sz w:val="24"/>
+          <w:szCs w:val="24"/>
+          <w:lang w:val="es-CR"/>
+        </w:rPr>
+        <w:t>trigger</w:t>
+      </w:r>
+      <w:proofErr w:type="spellEnd"/>
+      <w:r>
+        <w:rPr>
+          <w:rFonts w:ascii="Arial" w:hAnsi="Arial" w:cs="Arial"/>
+          <w:sz w:val="24"/>
+          <w:szCs w:val="24"/>
+          <w:lang w:val="es-CR"/>
+        </w:rPr>
+        <w:t xml:space="preserve"> a la tabla. </w:t>
+      </w:r>
+    </w:p>
+    <w:p>
+      <w:pPr>
+        <w:numPr>
+          <w:ilvl w:val="0"/>
+          <w:numId w:val="5"/>
+        </w:numPr>
+        <w:spacing w:before="100" w:beforeAutospacing="1" w:after="100" w:afterAutospacing="1" w:line="240" w:lineRule="auto"/>
+        <w:rPr>
+          <w:rFonts w:ascii="Arial" w:hAnsi="Arial" w:cs="Arial"/>
+          <w:sz w:val="24"/>
+          <w:szCs w:val="24"/>
+          <w:lang w:val="es-CR"/>
+        </w:rPr>
+      </w:pPr>
+      <w:r>
+        <w:rPr>
+          <w:rFonts w:ascii="Arial" w:hAnsi="Arial" w:cs="Arial"/>
+          <w:sz w:val="24"/>
+          <w:szCs w:val="24"/>
+          <w:lang w:val="es-CR"/>
+        </w:rPr>
+        <w:t xml:space="preserve">El código asociado a la función debe estar entre </w:t>
+      </w:r>
+      <w:r>
+        <w:rPr>
+          <w:rFonts w:ascii="Arial" w:hAnsi="Arial" w:cs="Arial"/>
+          <w:b/>
+          <w:bCs/>
+          <w:sz w:val="24"/>
+          <w:szCs w:val="24"/>
+          <w:lang w:val="es-CR"/>
+        </w:rPr>
+        <w:t>BEGIN</w:t>
+      </w:r>
+      <w:r>
+        <w:rPr>
+          <w:rFonts w:ascii="Arial" w:hAnsi="Arial" w:cs="Arial"/>
+          <w:sz w:val="24"/>
+          <w:szCs w:val="24"/>
+          <w:lang w:val="es-CR"/>
+        </w:rPr>
+        <w:t xml:space="preserve"> y </w:t>
+      </w:r>
+      <w:r>
+        <w:rPr>
+          <w:rFonts w:ascii="Arial" w:hAnsi="Arial" w:cs="Arial"/>
+          <w:b/>
+          <w:bCs/>
+          <w:sz w:val="24"/>
+          <w:szCs w:val="24"/>
+          <w:lang w:val="es-CR"/>
+        </w:rPr>
+        <w:t>END</w:t>
+      </w:r>
+      <w:r>
+        <w:rPr>
+          <w:rFonts w:ascii="Arial" w:hAnsi="Arial" w:cs="Arial"/>
+          <w:sz w:val="24"/>
+          <w:szCs w:val="24"/>
+          <w:lang w:val="es-CR"/>
+        </w:rPr>
+        <w:t xml:space="preserve">. </w:t>
+      </w:r>
+    </w:p>
+    <w:p>
+      <w:pPr>
+        <w:numPr>
+          <w:ilvl w:val="0"/>
+          <w:numId w:val="5"/>
+        </w:numPr>
+        <w:spacing w:before="100" w:beforeAutospacing="1" w:after="100" w:afterAutospacing="1" w:line="240" w:lineRule="auto"/>
+        <w:rPr>
+          <w:rFonts w:ascii="Arial" w:hAnsi="Arial" w:cs="Arial"/>
+          <w:sz w:val="24"/>
+          <w:szCs w:val="24"/>
+          <w:lang w:val="es-CR"/>
+        </w:rPr>
+      </w:pPr>
+      <w:r>
+        <w:rPr>
+          <w:rFonts w:ascii="Arial" w:hAnsi="Arial" w:cs="Arial"/>
+          <w:sz w:val="24"/>
+          <w:szCs w:val="24"/>
+          <w:lang w:val="es-CR"/>
+        </w:rPr>
+        <w:t xml:space="preserve">El objeto </w:t>
+      </w:r>
+      <w:r>
+        <w:rPr>
+          <w:rFonts w:ascii="Arial" w:hAnsi="Arial" w:cs="Arial"/>
+          <w:b/>
+          <w:bCs/>
+          <w:sz w:val="24"/>
+          <w:szCs w:val="24"/>
+          <w:lang w:val="es-CR"/>
+        </w:rPr>
+        <w:t>NEW</w:t>
+      </w:r>
+      <w:r>
+        <w:rPr>
+          <w:rFonts w:ascii="Arial" w:hAnsi="Arial" w:cs="Arial"/>
+          <w:sz w:val="24"/>
+          <w:szCs w:val="24"/>
+          <w:lang w:val="es-CR"/>
+        </w:rPr>
+        <w:t xml:space="preserve"> representa al nuevo registro y </w:t>
+      </w:r>
+      <w:r>
+        <w:rPr>
+          <w:rFonts w:ascii="Arial" w:hAnsi="Arial" w:cs="Arial"/>
+          <w:b/>
+          <w:bCs/>
+          <w:sz w:val="24"/>
+          <w:szCs w:val="24"/>
+          <w:lang w:val="es-CR"/>
+        </w:rPr>
+        <w:t>OLD</w:t>
+      </w:r>
+      <w:r>
+        <w:rPr>
+          <w:rFonts w:ascii="Arial" w:hAnsi="Arial" w:cs="Arial"/>
+          <w:sz w:val="24"/>
+          <w:szCs w:val="24"/>
+          <w:lang w:val="es-CR"/>
+        </w:rPr>
+        <w:t xml:space="preserve"> al registro antes de los cambios. </w:t>
+      </w:r>
+    </w:p>
+    <w:p>
+      <w:pPr>
+        <w:numPr>
+          <w:ilvl w:val="0"/>
+          <w:numId w:val="5"/>
+        </w:numPr>
+        <w:spacing w:before="100" w:beforeAutospacing="1" w:after="100" w:afterAutospacing="1" w:line="240" w:lineRule="auto"/>
+        <w:rPr>
+          <w:rFonts w:ascii="Arial" w:hAnsi="Arial" w:cs="Arial"/>
+          <w:sz w:val="24"/>
+          <w:szCs w:val="24"/>
+          <w:lang w:val="es-CR"/>
+        </w:rPr>
+      </w:pPr>
+      <w:r>
+        <w:rPr>
+          <w:rFonts w:ascii="Arial" w:hAnsi="Arial" w:cs="Arial"/>
+          <w:sz w:val="24"/>
+          <w:szCs w:val="24"/>
+          <w:lang w:val="es-CR"/>
+        </w:rPr>
+        <w:t xml:space="preserve">La función del </w:t>
+      </w:r>
+      <w:proofErr w:type="spellStart"/>
+      <w:r>
+        <w:rPr>
+          <w:rFonts w:ascii="Arial" w:hAnsi="Arial" w:cs="Arial"/>
+          <w:sz w:val="24"/>
+          <w:szCs w:val="24"/>
+          <w:lang w:val="es-CR"/>
+        </w:rPr>
+        <w:t>trigger</w:t>
+      </w:r>
+      <w:proofErr w:type="spellEnd"/>
+      <w:r>
+        <w:rPr>
+          <w:rFonts w:ascii="Arial" w:hAnsi="Arial" w:cs="Arial"/>
+          <w:sz w:val="24"/>
+          <w:szCs w:val="24"/>
+          <w:lang w:val="es-CR"/>
+        </w:rPr>
+        <w:t xml:space="preserve"> suele devolver el objeto </w:t>
+      </w:r>
+      <w:r>
+        <w:rPr>
+          <w:rFonts w:ascii="Arial" w:hAnsi="Arial" w:cs="Arial"/>
+          <w:b/>
+          <w:bCs/>
+          <w:sz w:val="24"/>
+          <w:szCs w:val="24"/>
+          <w:lang w:val="es-CR"/>
+        </w:rPr>
+        <w:t>NEW</w:t>
+      </w:r>
+      <w:r>
+        <w:rPr>
+          <w:rFonts w:ascii="Arial" w:hAnsi="Arial" w:cs="Arial"/>
+          <w:sz w:val="24"/>
+          <w:szCs w:val="24"/>
+          <w:lang w:val="es-CR"/>
+        </w:rPr>
+        <w:t xml:space="preserve"> si lo modifica, y en caso contrario devuelve </w:t>
+      </w:r>
+      <w:r>
+        <w:rPr>
+          <w:rFonts w:ascii="Arial" w:hAnsi="Arial" w:cs="Arial"/>
+          <w:b/>
+          <w:bCs/>
+          <w:sz w:val="24"/>
+          <w:szCs w:val="24"/>
+          <w:lang w:val="es-CR"/>
+        </w:rPr>
+        <w:t>NULL.</w:t>
+      </w:r>
+    </w:p>
+    <w:p>
+      <w:pPr>
+        <w:numPr>
+          <w:ilvl w:val="0"/>
+          <w:numId w:val="5"/>
+        </w:numPr>
+        <w:spacing w:before="100" w:beforeAutospacing="1" w:after="100" w:afterAutospacing="1" w:line="240" w:lineRule="auto"/>
+        <w:rPr>
+          <w:rFonts w:ascii="Arial" w:hAnsi="Arial" w:cs="Arial"/>
+          <w:sz w:val="24"/>
+          <w:szCs w:val="24"/>
+          <w:lang w:val="es-CR"/>
+        </w:rPr>
+      </w:pPr>
+      <w:r>
+        <w:rPr>
+          <w:rFonts w:ascii="Arial" w:hAnsi="Arial" w:cs="Arial"/>
+          <w:sz w:val="24"/>
+          <w:szCs w:val="24"/>
+          <w:lang w:val="es-CR"/>
+        </w:rPr>
+        <w:t xml:space="preserve">Los </w:t>
+      </w:r>
+      <w:proofErr w:type="spellStart"/>
+      <w:r>
+        <w:rPr>
+          <w:rFonts w:ascii="Arial" w:hAnsi="Arial" w:cs="Arial"/>
+          <w:sz w:val="24"/>
+          <w:szCs w:val="24"/>
+          <w:lang w:val="es-CR"/>
+        </w:rPr>
+        <w:t>triggers</w:t>
+      </w:r>
+      <w:proofErr w:type="spellEnd"/>
+      <w:r>
+        <w:rPr>
+          <w:rFonts w:ascii="Arial" w:hAnsi="Arial" w:cs="Arial"/>
+          <w:sz w:val="24"/>
+          <w:szCs w:val="24"/>
+          <w:lang w:val="es-CR"/>
+        </w:rPr>
+        <w:t xml:space="preserve"> que se ejecutan antes (</w:t>
+      </w:r>
+      <w:r>
+        <w:rPr>
+          <w:rFonts w:ascii="Arial" w:hAnsi="Arial" w:cs="Arial"/>
+          <w:b/>
+          <w:bCs/>
+          <w:sz w:val="24"/>
+          <w:szCs w:val="24"/>
+          <w:lang w:val="es-CR"/>
+        </w:rPr>
+        <w:t>BEFORE</w:t>
+      </w:r>
+      <w:r>
+        <w:rPr>
+          <w:rFonts w:ascii="Arial" w:hAnsi="Arial" w:cs="Arial"/>
+          <w:sz w:val="24"/>
+          <w:szCs w:val="24"/>
+          <w:lang w:val="es-CR"/>
+        </w:rPr>
+        <w:t xml:space="preserve">) de una condición, pueden modificar los campos asignando </w:t>
+      </w:r>
+      <w:proofErr w:type="gramStart"/>
+      <w:r>
+        <w:rPr>
+          <w:rFonts w:ascii="Arial" w:hAnsi="Arial" w:cs="Arial"/>
+          <w:b/>
+          <w:bCs/>
+          <w:sz w:val="24"/>
+          <w:szCs w:val="24"/>
+          <w:lang w:val="es-CR"/>
+        </w:rPr>
+        <w:t>NEW.[</w:t>
+      </w:r>
+      <w:proofErr w:type="gramEnd"/>
+      <w:r>
+        <w:rPr>
+          <w:rFonts w:ascii="Arial" w:hAnsi="Arial" w:cs="Arial"/>
+          <w:b/>
+          <w:bCs/>
+          <w:sz w:val="24"/>
+          <w:szCs w:val="24"/>
+          <w:lang w:val="es-CR"/>
+        </w:rPr>
+        <w:t>campo] = [valor]</w:t>
+      </w:r>
+      <w:r>
+        <w:rPr>
+          <w:rFonts w:ascii="Arial" w:hAnsi="Arial" w:cs="Arial"/>
+          <w:sz w:val="24"/>
+          <w:szCs w:val="24"/>
+          <w:lang w:val="es-CR"/>
+        </w:rPr>
+        <w:t>.</w:t>
+      </w:r>
+    </w:p>
+    <w:p>
+      <w:pPr>
+        <w:numPr>
+          <w:ilvl w:val="0"/>
+          <w:numId w:val="5"/>
+        </w:numPr>
+        <w:spacing w:before="100" w:beforeAutospacing="1" w:after="100" w:afterAutospacing="1" w:line="240" w:lineRule="auto"/>
+        <w:rPr>
+          <w:rFonts w:ascii="Arial" w:hAnsi="Arial" w:cs="Arial"/>
+          <w:sz w:val="24"/>
+          <w:szCs w:val="24"/>
+          <w:lang w:val="es-CR"/>
+        </w:rPr>
+      </w:pPr>
+      <w:r>
+        <w:rPr>
+          <w:rFonts w:ascii="Arial" w:hAnsi="Arial" w:cs="Arial"/>
+          <w:sz w:val="24"/>
+          <w:szCs w:val="24"/>
+          <w:lang w:val="es-CR"/>
+        </w:rPr>
+        <w:t xml:space="preserve">Los </w:t>
+      </w:r>
+      <w:proofErr w:type="spellStart"/>
+      <w:r>
+        <w:rPr>
+          <w:rFonts w:ascii="Arial" w:hAnsi="Arial" w:cs="Arial"/>
+          <w:sz w:val="24"/>
+          <w:szCs w:val="24"/>
+          <w:lang w:val="es-CR"/>
+        </w:rPr>
+        <w:t>triggers</w:t>
+      </w:r>
+      <w:proofErr w:type="spellEnd"/>
+      <w:r>
+        <w:rPr>
+          <w:rFonts w:ascii="Arial" w:hAnsi="Arial" w:cs="Arial"/>
+          <w:sz w:val="24"/>
+          <w:szCs w:val="24"/>
+          <w:lang w:val="es-CR"/>
+        </w:rPr>
+        <w:t xml:space="preserve"> que se ejecutan después (</w:t>
+      </w:r>
+      <w:r>
+        <w:rPr>
+          <w:rFonts w:ascii="Arial" w:hAnsi="Arial" w:cs="Arial"/>
+          <w:b/>
+          <w:bCs/>
+          <w:sz w:val="24"/>
+          <w:szCs w:val="24"/>
+          <w:lang w:val="es-CR"/>
+        </w:rPr>
+        <w:t>AFTER</w:t>
+      </w:r>
+      <w:r>
+        <w:rPr>
+          <w:rFonts w:ascii="Arial" w:hAnsi="Arial" w:cs="Arial"/>
+          <w:sz w:val="24"/>
+          <w:szCs w:val="24"/>
+          <w:lang w:val="es-CR"/>
+        </w:rPr>
+        <w:t xml:space="preserve">) de una condición, modifican los campos ejecutando un SQL como </w:t>
+      </w:r>
+      <w:r>
+        <w:rPr>
+          <w:rFonts w:ascii="Arial" w:hAnsi="Arial" w:cs="Arial"/>
+          <w:b/>
+          <w:bCs/>
+          <w:sz w:val="24"/>
+          <w:szCs w:val="24"/>
+          <w:lang w:val="es-CR"/>
+        </w:rPr>
+        <w:t>UPDATE</w:t>
+      </w:r>
+      <w:r>
+        <w:rPr>
+          <w:rFonts w:ascii="Arial" w:hAnsi="Arial" w:cs="Arial"/>
+          <w:sz w:val="24"/>
+          <w:szCs w:val="24"/>
+          <w:lang w:val="es-CR"/>
+        </w:rPr>
+        <w:t xml:space="preserve">, </w:t>
+      </w:r>
+      <w:r>
+        <w:rPr>
+          <w:rFonts w:ascii="Arial" w:hAnsi="Arial" w:cs="Arial"/>
+          <w:b/>
+          <w:bCs/>
+          <w:sz w:val="24"/>
+          <w:szCs w:val="24"/>
+          <w:lang w:val="es-CR"/>
+        </w:rPr>
+        <w:t>INSERT</w:t>
+      </w:r>
+      <w:r>
+        <w:rPr>
+          <w:rFonts w:ascii="Arial" w:hAnsi="Arial" w:cs="Arial"/>
+          <w:sz w:val="24"/>
+          <w:szCs w:val="24"/>
+          <w:lang w:val="es-CR"/>
+        </w:rPr>
+        <w:t xml:space="preserve">, etc. </w:t>
+      </w:r>
+    </w:p>
+    <w:p>
+      <w:pPr>
+        <w:spacing w:after="0" w:line="240" w:lineRule="auto"/>
+        <w:rPr>
+          <w:rFonts w:ascii="Arial" w:eastAsia="Times New Roman" w:hAnsi="Arial" w:cs="Arial"/>
+          <w:b/>
+          <w:bCs/>
+          <w:color w:val="000000" w:themeColor="text1"/>
+          <w:sz w:val="24"/>
+          <w:szCs w:val="24"/>
+          <w:lang w:val="es-CR"/>
+        </w:rPr>
+      </w:pPr>
+      <w:proofErr w:type="spellStart"/>
+      <w:r>
+        <w:rPr>
+          <w:rFonts w:ascii="Arial" w:eastAsia="Times New Roman" w:hAnsi="Arial" w:cs="Arial"/>
+          <w:b/>
+          <w:bCs/>
+          <w:color w:val="000000" w:themeColor="text1"/>
+          <w:sz w:val="24"/>
+          <w:szCs w:val="24"/>
+          <w:lang w:val="es-CR"/>
+        </w:rPr>
+        <w:t>Funciones</w:t>
+      </w:r>
+      <w:proofErr w:type="spellEnd"/>
+      <w:r>
+        <w:rPr>
+          <w:rFonts w:ascii="Arial" w:eastAsia="Times New Roman" w:hAnsi="Arial" w:cs="Arial"/>
+          <w:b/>
+          <w:bCs/>
+          <w:color w:val="000000" w:themeColor="text1"/>
+          <w:sz w:val="24"/>
+          <w:szCs w:val="24"/>
+          <w:lang w:val="es-CR"/>
+        </w:rPr>
+        <w:t xml:space="preserve"> </w:t>
+      </w:r>
+    </w:p>
+    <w:p>
+      <w:pPr>
+        <w:numPr>
+          <w:ilvl w:val="0"/>
+          <w:numId w:val="6"/>
+        </w:numPr>
+        <w:spacing w:before="100" w:beforeAutospacing="1" w:after="100" w:afterAutospacing="1" w:line="240" w:lineRule="auto"/>
+        <w:rPr>
+          <w:rFonts w:ascii="Arial" w:hAnsi="Arial" w:cs="Arial"/>
+          <w:sz w:val="24"/>
+          <w:szCs w:val="24"/>
+          <w:lang w:val="es-CR"/>
+        </w:rPr>
+      </w:pPr>
+      <w:r>
+        <w:rPr>
+          <w:rFonts w:ascii="Arial" w:hAnsi="Arial" w:cs="Arial"/>
+          <w:sz w:val="24"/>
+          <w:szCs w:val="24"/>
+          <w:lang w:val="es-CR"/>
+        </w:rPr>
+        <w:t xml:space="preserve">En PostgreSQL no existen </w:t>
+      </w:r>
+      <w:proofErr w:type="spellStart"/>
+      <w:r>
+        <w:rPr>
+          <w:rFonts w:ascii="Arial" w:hAnsi="Arial" w:cs="Arial"/>
+          <w:sz w:val="24"/>
+          <w:szCs w:val="24"/>
+          <w:lang w:val="es-CR"/>
+        </w:rPr>
+        <w:t>Stored</w:t>
+      </w:r>
+      <w:proofErr w:type="spellEnd"/>
+      <w:r>
+        <w:rPr>
+          <w:rFonts w:ascii="Arial" w:hAnsi="Arial" w:cs="Arial"/>
+          <w:sz w:val="24"/>
+          <w:szCs w:val="24"/>
+          <w:lang w:val="es-CR"/>
+        </w:rPr>
+        <w:t xml:space="preserve"> </w:t>
+      </w:r>
+      <w:proofErr w:type="spellStart"/>
+      <w:r>
+        <w:rPr>
+          <w:rFonts w:ascii="Arial" w:hAnsi="Arial" w:cs="Arial"/>
+          <w:sz w:val="24"/>
+          <w:szCs w:val="24"/>
+          <w:lang w:val="es-CR"/>
+        </w:rPr>
+        <w:t>Procedures</w:t>
+      </w:r>
+      <w:proofErr w:type="spellEnd"/>
+      <w:r>
+        <w:rPr>
+          <w:rFonts w:ascii="Arial" w:hAnsi="Arial" w:cs="Arial"/>
+          <w:sz w:val="24"/>
+          <w:szCs w:val="24"/>
+          <w:lang w:val="es-CR"/>
+        </w:rPr>
+        <w:t xml:space="preserve">, en lugar de eso se usan las funciones de una forma general. </w:t>
+      </w:r>
+    </w:p>
+    <w:p>
+      <w:pPr>
+        <w:numPr>
+          <w:ilvl w:val="0"/>
+          <w:numId w:val="6"/>
+        </w:numPr>
+        <w:spacing w:before="100" w:beforeAutospacing="1" w:after="100" w:afterAutospacing="1" w:line="240" w:lineRule="auto"/>
+        <w:rPr>
+          <w:rFonts w:ascii="Arial" w:hAnsi="Arial" w:cs="Arial"/>
+          <w:sz w:val="24"/>
+          <w:szCs w:val="24"/>
+          <w:lang w:val="es-CR"/>
+        </w:rPr>
+      </w:pPr>
+      <w:r>
+        <w:rPr>
+          <w:rFonts w:ascii="Arial" w:hAnsi="Arial" w:cs="Arial"/>
+          <w:sz w:val="24"/>
+          <w:szCs w:val="24"/>
+          <w:lang w:val="es-CR"/>
+        </w:rPr>
+        <w:t xml:space="preserve">El código asociado a la función debe estar entre </w:t>
+      </w:r>
+      <w:r>
+        <w:rPr>
+          <w:rFonts w:ascii="Arial" w:hAnsi="Arial" w:cs="Arial"/>
+          <w:b/>
+          <w:bCs/>
+          <w:sz w:val="24"/>
+          <w:szCs w:val="24"/>
+          <w:lang w:val="es-CR"/>
+        </w:rPr>
+        <w:t>BEGIN</w:t>
+      </w:r>
+      <w:r>
+        <w:rPr>
+          <w:rFonts w:ascii="Arial" w:hAnsi="Arial" w:cs="Arial"/>
+          <w:sz w:val="24"/>
+          <w:szCs w:val="24"/>
+          <w:lang w:val="es-CR"/>
+        </w:rPr>
+        <w:t xml:space="preserve"> y </w:t>
+      </w:r>
+      <w:r>
+        <w:rPr>
+          <w:rFonts w:ascii="Arial" w:hAnsi="Arial" w:cs="Arial"/>
+          <w:b/>
+          <w:bCs/>
+          <w:sz w:val="24"/>
+          <w:szCs w:val="24"/>
+          <w:lang w:val="es-CR"/>
+        </w:rPr>
+        <w:t>END</w:t>
+      </w:r>
+      <w:r>
+        <w:rPr>
+          <w:rFonts w:ascii="Arial" w:hAnsi="Arial" w:cs="Arial"/>
+          <w:sz w:val="24"/>
+          <w:szCs w:val="24"/>
+          <w:lang w:val="es-CR"/>
+        </w:rPr>
+        <w:t xml:space="preserve">. </w:t>
+      </w:r>
+    </w:p>
+    <w:p>
+      <w:pPr>
+        <w:numPr>
+          <w:ilvl w:val="0"/>
+          <w:numId w:val="6"/>
+        </w:numPr>
+        <w:spacing w:before="100" w:beforeAutospacing="1" w:after="100" w:afterAutospacing="1" w:line="240" w:lineRule="auto"/>
+        <w:rPr>
+          <w:rFonts w:ascii="Arial" w:hAnsi="Arial" w:cs="Arial"/>
+          <w:sz w:val="24"/>
+          <w:szCs w:val="24"/>
+          <w:lang w:val="es-CR"/>
+        </w:rPr>
+      </w:pPr>
+      <w:r>
+        <w:rPr>
+          <w:rFonts w:ascii="Arial" w:hAnsi="Arial" w:cs="Arial"/>
+          <w:sz w:val="24"/>
+          <w:szCs w:val="24"/>
+          <w:lang w:val="es-CR"/>
+        </w:rPr>
+        <w:t xml:space="preserve">Una función se puede definir con valor de retorno </w:t>
+      </w:r>
+      <w:proofErr w:type="spellStart"/>
+      <w:r>
+        <w:rPr>
+          <w:rFonts w:ascii="Arial" w:hAnsi="Arial" w:cs="Arial"/>
+          <w:sz w:val="24"/>
+          <w:szCs w:val="24"/>
+          <w:lang w:val="es-CR"/>
+        </w:rPr>
+        <w:t>void</w:t>
+      </w:r>
+      <w:proofErr w:type="spellEnd"/>
+      <w:r>
+        <w:rPr>
+          <w:rFonts w:ascii="Arial" w:hAnsi="Arial" w:cs="Arial"/>
+          <w:sz w:val="24"/>
+          <w:szCs w:val="24"/>
+          <w:lang w:val="es-CR"/>
+        </w:rPr>
+        <w:t xml:space="preserve">, para lo cual no debe hacer </w:t>
+      </w:r>
+      <w:r>
+        <w:rPr>
+          <w:rFonts w:ascii="Arial" w:hAnsi="Arial" w:cs="Arial"/>
+          <w:b/>
+          <w:bCs/>
+          <w:sz w:val="24"/>
+          <w:szCs w:val="24"/>
+          <w:lang w:val="es-CR"/>
+        </w:rPr>
+        <w:t>RETURN</w:t>
+      </w:r>
+      <w:r>
+        <w:rPr>
+          <w:rFonts w:ascii="Arial" w:hAnsi="Arial" w:cs="Arial"/>
+          <w:sz w:val="24"/>
+          <w:szCs w:val="24"/>
+          <w:lang w:val="es-CR"/>
+        </w:rPr>
+        <w:t xml:space="preserve"> al final. </w:t>
+      </w:r>
+    </w:p>
+    <w:p>
+      <w:pPr>
+        <w:numPr>
+          <w:ilvl w:val="0"/>
+          <w:numId w:val="6"/>
+        </w:numPr>
+        <w:spacing w:before="100" w:beforeAutospacing="1" w:after="100" w:afterAutospacing="1" w:line="240" w:lineRule="auto"/>
+        <w:rPr>
+          <w:rFonts w:ascii="Arial" w:hAnsi="Arial" w:cs="Arial"/>
+          <w:sz w:val="24"/>
+          <w:szCs w:val="24"/>
+          <w:lang w:val="es-CR"/>
+        </w:rPr>
+      </w:pPr>
+      <w:r>
+        <w:rPr>
+          <w:rFonts w:ascii="Arial" w:hAnsi="Arial" w:cs="Arial"/>
+          <w:sz w:val="24"/>
+          <w:szCs w:val="24"/>
+          <w:lang w:val="es-CR"/>
+        </w:rPr>
+        <w:t>Aunque la gente suele usar el lenguaje de PostgreSQL (</w:t>
+      </w:r>
+      <w:proofErr w:type="spellStart"/>
+      <w:r>
+        <w:rPr>
+          <w:rFonts w:ascii="Arial" w:hAnsi="Arial" w:cs="Arial"/>
+          <w:sz w:val="24"/>
+          <w:szCs w:val="24"/>
+          <w:lang w:val="es-CR"/>
+        </w:rPr>
+        <w:t>plpgsql</w:t>
+      </w:r>
+      <w:proofErr w:type="spellEnd"/>
+      <w:r>
+        <w:rPr>
+          <w:rFonts w:ascii="Arial" w:hAnsi="Arial" w:cs="Arial"/>
+          <w:sz w:val="24"/>
+          <w:szCs w:val="24"/>
+          <w:lang w:val="es-CR"/>
+        </w:rPr>
+        <w:t xml:space="preserve">) para definir las funciones, estas pueden estar escritas en otros lenguajes como C, Python, Perl, Ruby, habilitando esos otros lenguajes. </w:t>
+      </w:r>
+    </w:p>
+    <w:p>
+      <w:pPr>
+        <w:pStyle w:val="NormalWeb"/>
+        <w:rPr>
+          <w:rFonts w:ascii="Arial" w:hAnsi="Arial" w:cs="Arial"/>
+          <w:lang w:val="es-CR"/>
+        </w:rPr>
+      </w:pPr>
+      <w:r>
+        <w:rPr>
+          <w:rFonts w:ascii="Arial" w:hAnsi="Arial" w:cs="Arial"/>
+          <w:lang w:val="es-CR"/>
+        </w:rPr>
+        <w:lastRenderedPageBreak/>
+        <w:t xml:space="preserve">Esperamos que esta información sea útil cuando utilices las funciones y </w:t>
+      </w:r>
+      <w:proofErr w:type="spellStart"/>
+      <w:r>
+        <w:rPr>
+          <w:rFonts w:ascii="Arial" w:hAnsi="Arial" w:cs="Arial"/>
+          <w:lang w:val="es-CR"/>
+        </w:rPr>
+        <w:t>triggers</w:t>
+      </w:r>
+      <w:proofErr w:type="spellEnd"/>
+      <w:r>
+        <w:rPr>
+          <w:rFonts w:ascii="Arial" w:hAnsi="Arial" w:cs="Arial"/>
+          <w:lang w:val="es-CR"/>
+        </w:rPr>
+        <w:t xml:space="preserve"> en PostgreSQL. </w:t>
+      </w:r>
+    </w:p>
+    <w:p>
+      <w:pPr>
+        <w:spacing w:after="0" w:line="240" w:lineRule="auto"/>
         <w:ind w:firstLine="360"/>
         <w:rPr>
           <w:rFonts w:ascii="Arial" w:eastAsia="Times New Roman" w:hAnsi="Arial" w:cs="Arial"/>
@@ -4040,19 +6177,6 @@
           <w:lang w:val="es-CR"/>
         </w:rPr>
       </w:pPr>
-    </w:p>
-    <w:p>
-      <w:pPr>
-        <w:spacing w:after="0" w:line="240" w:lineRule="auto"/>
-        <w:ind w:firstLine="360"/>
-        <w:rPr>
-          <w:rFonts w:ascii="Arial" w:eastAsia="Times New Roman" w:hAnsi="Arial" w:cs="Arial"/>
-          <w:color w:val="000000" w:themeColor="text1"/>
-          <w:sz w:val="24"/>
-          <w:szCs w:val="24"/>
-          <w:lang w:val="es-CR"/>
-        </w:rPr>
-      </w:pPr>
       <w:r>
         <w:rPr>
           <w:rFonts w:ascii="Arial" w:eastAsia="Times New Roman" w:hAnsi="Arial" w:cs="Arial"/>
@@ -4063,6 +6187,265 @@
         </w:rPr>
         <w:t>4. Lección 3: Funciones Predefinidas</w:t>
       </w:r>
+    </w:p>
+    <w:p>
+      <w:pPr>
+        <w:spacing w:after="0" w:line="240" w:lineRule="auto"/>
+        <w:rPr>
+          <w:rFonts w:ascii="Arial" w:eastAsia="Times New Roman" w:hAnsi="Arial" w:cs="Arial"/>
+          <w:color w:val="000000" w:themeColor="text1"/>
+          <w:sz w:val="24"/>
+          <w:szCs w:val="24"/>
+          <w:lang w:val="es-CR"/>
+        </w:rPr>
+      </w:pPr>
+    </w:p>
+    <w:p>
+      <w:pPr>
+        <w:spacing w:after="0" w:line="240" w:lineRule="auto"/>
+        <w:ind w:left="720"/>
+        <w:rPr>
+          <w:rFonts w:ascii="Arial" w:eastAsia="Times New Roman" w:hAnsi="Arial" w:cs="Arial"/>
+          <w:color w:val="000000" w:themeColor="text1"/>
+          <w:sz w:val="24"/>
+          <w:szCs w:val="24"/>
+          <w:lang w:val="es-CR"/>
+        </w:rPr>
+      </w:pPr>
+      <w:hyperlink r:id="rId16" w:history="1">
+        <w:r>
+          <w:rPr>
+            <w:rFonts w:ascii="Arial" w:eastAsia="Times New Roman" w:hAnsi="Arial" w:cs="Arial"/>
+            <w:color w:val="000000" w:themeColor="text1"/>
+            <w:sz w:val="24"/>
+            <w:szCs w:val="24"/>
+            <w:lang w:val="es-CR"/>
+          </w:rPr>
+          <w:t>4.1. Funciones Matemáticas</w:t>
+        </w:r>
+      </w:hyperlink>
+    </w:p>
+    <w:p>
+      <w:pPr>
+        <w:spacing w:after="0" w:line="240" w:lineRule="auto"/>
+        <w:ind w:left="720"/>
+        <w:rPr>
+          <w:rFonts w:ascii="Arial" w:eastAsia="Times New Roman" w:hAnsi="Arial" w:cs="Arial"/>
+          <w:color w:val="000000" w:themeColor="text1"/>
+          <w:sz w:val="24"/>
+          <w:szCs w:val="24"/>
+          <w:lang w:val="es-CR"/>
+        </w:rPr>
+      </w:pPr>
+    </w:p>
+    <w:p>
+      <w:pPr>
+        <w:spacing w:after="0" w:line="240" w:lineRule="auto"/>
+        <w:ind w:left="720"/>
+        <w:rPr>
+          <w:rFonts w:ascii="Arial" w:eastAsia="Times New Roman" w:hAnsi="Arial" w:cs="Arial"/>
+          <w:color w:val="000000" w:themeColor="text1"/>
+          <w:sz w:val="24"/>
+          <w:szCs w:val="24"/>
+          <w:lang w:val="es-CR"/>
+        </w:rPr>
+      </w:pPr>
+    </w:p>
+    <w:p>
+      <w:pPr>
+        <w:spacing w:after="0" w:line="240" w:lineRule="auto"/>
+        <w:ind w:left="720"/>
+        <w:rPr>
+          <w:rFonts w:ascii="Arial" w:eastAsia="Times New Roman" w:hAnsi="Arial" w:cs="Arial"/>
+          <w:color w:val="000000" w:themeColor="text1"/>
+          <w:sz w:val="24"/>
+          <w:szCs w:val="24"/>
+          <w:lang w:val="es-CR"/>
+        </w:rPr>
+      </w:pPr>
+      <w:r>
+        <w:rPr>
+          <w:rFonts w:ascii="Arial" w:eastAsia="Times New Roman" w:hAnsi="Arial" w:cs="Arial"/>
+          <w:color w:val="000000" w:themeColor="text1"/>
+          <w:sz w:val="24"/>
+          <w:szCs w:val="24"/>
+          <w:lang w:val="es-CR"/>
+        </w:rPr>
+        <w:t>4.2. Taller 1</w:t>
+      </w:r>
+    </w:p>
+    <w:p>
+      <w:pPr>
+        <w:spacing w:after="0" w:line="240" w:lineRule="auto"/>
+        <w:ind w:left="720"/>
+        <w:rPr>
+          <w:rFonts w:ascii="Arial" w:eastAsia="Times New Roman" w:hAnsi="Arial" w:cs="Arial"/>
+          <w:color w:val="000000" w:themeColor="text1"/>
+          <w:sz w:val="24"/>
+          <w:szCs w:val="24"/>
+          <w:lang w:val="es-CR"/>
+        </w:rPr>
+      </w:pPr>
+      <w:r>
+        <w:rPr>
+          <w:rFonts w:ascii="Arial" w:eastAsia="Times New Roman" w:hAnsi="Arial" w:cs="Arial"/>
+          <w:color w:val="000000" w:themeColor="text1"/>
+          <w:sz w:val="24"/>
+          <w:szCs w:val="24"/>
+          <w:lang w:val="es-CR"/>
+        </w:rPr>
+        <w:t xml:space="preserve">4.3. Funciones de </w:t>
+      </w:r>
+      <w:proofErr w:type="spellStart"/>
+      <w:r>
+        <w:rPr>
+          <w:rFonts w:ascii="Arial" w:eastAsia="Times New Roman" w:hAnsi="Arial" w:cs="Arial"/>
+          <w:color w:val="000000" w:themeColor="text1"/>
+          <w:sz w:val="24"/>
+          <w:szCs w:val="24"/>
+          <w:lang w:val="es-CR"/>
+        </w:rPr>
+        <w:t>String</w:t>
+      </w:r>
+      <w:proofErr w:type="spellEnd"/>
+      <w:r>
+        <w:rPr>
+          <w:rFonts w:ascii="Arial" w:eastAsia="Times New Roman" w:hAnsi="Arial" w:cs="Arial"/>
+          <w:color w:val="000000" w:themeColor="text1"/>
+          <w:sz w:val="24"/>
+          <w:szCs w:val="24"/>
+          <w:lang w:val="es-CR"/>
+        </w:rPr>
+        <w:t xml:space="preserve"> y Fecha</w:t>
+      </w:r>
+    </w:p>
+    <w:p>
+      <w:pPr>
+        <w:spacing w:after="0" w:line="240" w:lineRule="auto"/>
+        <w:ind w:left="720"/>
+        <w:rPr>
+          <w:rFonts w:ascii="Arial" w:eastAsia="Times New Roman" w:hAnsi="Arial" w:cs="Arial"/>
+          <w:color w:val="000000" w:themeColor="text1"/>
+          <w:sz w:val="24"/>
+          <w:szCs w:val="24"/>
+          <w:lang w:val="es-CR"/>
+        </w:rPr>
+      </w:pPr>
+      <w:r>
+        <w:rPr>
+          <w:rFonts w:ascii="Arial" w:eastAsia="Times New Roman" w:hAnsi="Arial" w:cs="Arial"/>
+          <w:color w:val="000000" w:themeColor="text1"/>
+          <w:sz w:val="24"/>
+          <w:szCs w:val="24"/>
+          <w:lang w:val="es-CR"/>
+        </w:rPr>
+        <w:t>4.4. Taller 2</w:t>
+      </w:r>
+    </w:p>
+    <w:p>
+      <w:pPr>
+        <w:spacing w:after="0" w:line="240" w:lineRule="auto"/>
+        <w:ind w:left="720"/>
+        <w:rPr>
+          <w:rFonts w:ascii="Arial" w:eastAsia="Times New Roman" w:hAnsi="Arial" w:cs="Arial"/>
+          <w:color w:val="000000" w:themeColor="text1"/>
+          <w:sz w:val="24"/>
+          <w:szCs w:val="24"/>
+          <w:lang w:val="es-CR"/>
+        </w:rPr>
+      </w:pPr>
+      <w:r>
+        <w:rPr>
+          <w:rFonts w:ascii="Arial" w:eastAsia="Times New Roman" w:hAnsi="Arial" w:cs="Arial"/>
+          <w:color w:val="000000" w:themeColor="text1"/>
+          <w:sz w:val="24"/>
+          <w:szCs w:val="24"/>
+          <w:lang w:val="es-CR"/>
+        </w:rPr>
+        <w:t>4.5. ¿</w:t>
+      </w:r>
+      <w:proofErr w:type="spellStart"/>
+      <w:r>
+        <w:rPr>
+          <w:rFonts w:ascii="Arial" w:eastAsia="Times New Roman" w:hAnsi="Arial" w:cs="Arial"/>
+          <w:color w:val="000000" w:themeColor="text1"/>
+          <w:sz w:val="24"/>
+          <w:szCs w:val="24"/>
+          <w:lang w:val="es-CR"/>
+        </w:rPr>
+        <w:t>Sabías</w:t>
+      </w:r>
+      <w:proofErr w:type="spellEnd"/>
+      <w:r>
+        <w:rPr>
+          <w:rFonts w:ascii="Arial" w:eastAsia="Times New Roman" w:hAnsi="Arial" w:cs="Arial"/>
+          <w:color w:val="000000" w:themeColor="text1"/>
+          <w:sz w:val="24"/>
+          <w:szCs w:val="24"/>
+          <w:lang w:val="es-CR"/>
+        </w:rPr>
+        <w:t xml:space="preserve"> </w:t>
+      </w:r>
+      <w:proofErr w:type="spellStart"/>
+      <w:r>
+        <w:rPr>
+          <w:rFonts w:ascii="Arial" w:eastAsia="Times New Roman" w:hAnsi="Arial" w:cs="Arial"/>
+          <w:color w:val="000000" w:themeColor="text1"/>
+          <w:sz w:val="24"/>
+          <w:szCs w:val="24"/>
+          <w:lang w:val="es-CR"/>
+        </w:rPr>
+        <w:t>qué</w:t>
+      </w:r>
+      <w:proofErr w:type="spellEnd"/>
+      <w:r>
+        <w:rPr>
+          <w:rFonts w:ascii="Arial" w:eastAsia="Times New Roman" w:hAnsi="Arial" w:cs="Arial"/>
+          <w:color w:val="000000" w:themeColor="text1"/>
+          <w:sz w:val="24"/>
+          <w:szCs w:val="24"/>
+          <w:lang w:val="es-CR"/>
+        </w:rPr>
+        <w:t>?</w:t>
+      </w:r>
+    </w:p>
+    <w:p>
+      <w:pPr>
+        <w:spacing w:after="0" w:line="240" w:lineRule="auto"/>
+        <w:rPr>
+          <w:rFonts w:ascii="Arial" w:eastAsia="Times New Roman" w:hAnsi="Arial" w:cs="Arial"/>
+          <w:color w:val="000000" w:themeColor="text1"/>
+          <w:sz w:val="24"/>
+          <w:szCs w:val="24"/>
+          <w:lang w:val="es-CR"/>
+        </w:rPr>
+      </w:pPr>
+      <w:proofErr w:type="gramStart"/>
+      <w:r>
+        <w:rPr>
+          <w:rFonts w:hAnsi="Symbol"/>
+        </w:rPr>
+        <w:t></w:t>
+      </w:r>
+      <w:r>
+        <w:t xml:space="preserve">  4.6.</w:t>
+      </w:r>
+      <w:proofErr w:type="gramEnd"/>
+      <w:r>
+        <w:t xml:space="preserve"> Taller 3</w:t>
+      </w:r>
+    </w:p>
+    <w:p>
+      <w:pPr>
+        <w:spacing w:after="0" w:line="240" w:lineRule="auto"/>
+        <w:rPr>
+          <w:rFonts w:ascii="Arial" w:eastAsia="Times New Roman" w:hAnsi="Arial" w:cs="Arial"/>
+          <w:color w:val="000000" w:themeColor="text1"/>
+          <w:sz w:val="24"/>
+          <w:szCs w:val="24"/>
+          <w:lang w:val="es-CR"/>
+        </w:rPr>
+      </w:pPr>
     </w:p>
     <w:p>
       <w:pPr>
@@ -4080,7 +6463,23 @@
           <w:rFonts w:ascii="Arial" w:hAnsi="Arial" w:cs="Arial"/>
           <w:lang w:val="es-CR"/>
         </w:rPr>
-        <w:t>5. Lección 4: Subqueries y O</w:t>
+        <w:t xml:space="preserve">5. Lección 4: </w:t>
+      </w:r>
+      <w:proofErr w:type="spellStart"/>
+      <w:r>
+        <w:rPr>
+          <w:rFonts w:ascii="Arial" w:hAnsi="Arial" w:cs="Arial"/>
+          <w:lang w:val="es-CR"/>
+        </w:rPr>
+        <w:t>Subqueries</w:t>
+      </w:r>
+      <w:proofErr w:type="spellEnd"/>
+      <w:r>
+        <w:rPr>
+          <w:rFonts w:ascii="Arial" w:hAnsi="Arial" w:cs="Arial"/>
+          <w:lang w:val="es-CR"/>
+        </w:rPr>
+        <w:t xml:space="preserve"> y O</w:t>
       </w:r>
       <w:r>
         <w:rPr>
@@ -4103,6 +6502,119 @@
 <file path=word/numbering.xml><?xml version="1.0" encoding="utf-8"?>
 <w:numbering xmlns:wpc="http://schemas.microsoft.com/office/word/2010/wordprocessingCanvas" xmlns:cx="http://schemas.microsoft.com/office/drawing/2014/chartex" xmlns:cx1="http://schemas.microsoft.com/office/drawing/2015/9/8/chartex" xmlns:cx2="http://schemas.microsoft.com/office/drawing/2015/10/21/chartex" xmlns:cx3="http://schemas.microsoft.com/office/drawing/2016/5/9/chartex" xmlns:cx4="http://schemas.microsoft.com/office/drawing/2016/5/10/chartex" xmlns:cx5="http://schemas.microsoft.com/office/drawing/2016/5/11/chartex" xmlns:cx6="http://schemas.microsoft.com/office/drawing/2016/5/12/chartex" xmlns:cx7="http://schemas.microsoft.com/office/drawing/2016/5/13/chartex" xmlns:cx8="http://schemas.microsoft.com/office/drawing/2016/5/14/chartex" xmlns:mc="http://schemas.openxmlformats.org/markup-compatibility/2006" xmlns:aink="http://schemas.microsoft.com/office/drawing/2016/ink" xmlns:am3d="http://schemas.microsoft.com/office/drawing/2017/model3d" xmlns:o="urn:schemas-microsoft-com:office:office" xmlns:r="http://schemas.openxmlformats.org/officeDocument/2006/relationships" xmlns:m="http://schemas.openxmlformats.org/officeDocument/2006/math" xmlns:v="urn:schemas-microsoft-com:vml" xmlns:wp14="http://schemas.microsoft.com/office/word/2010/wordprocessingDrawing" xmlns:wp="http://schemas.openxmlformats.org/drawingml/2006/wordprocessingDrawing" xmlns:w10="urn:schemas-microsoft-com:office:word" xmlns:w="http://schemas.openxmlformats.org/wordprocessingml/2006/main" xmlns:w14="http://schemas.microsoft.com/office/word/2010/wordml" xmlns:w15="http://schemas.microsoft.com/office/word/2012/wordml" xmlns:w16cex="http://schemas.microsoft.com/office/word/2018/wordml/cex" xmlns:w16cid="http://schemas.microsoft.com/office/word/2016/wordml/cid" xmlns:w16="http://schemas.microsoft.com/office/word/2018/wordml" xmlns:w16se="http://schemas.microsoft.com/office/word/2015/wordml/symex" xmlns:wpg="http://schemas.microsoft.com/office/word/2010/wordprocessingGroup" xmlns:wpi="http://schemas.microsoft.com/office/word/2010/wordprocessingInk" xmlns:wne="http://schemas.microsoft.com/office/word/2006/wordml" xmlns:wps="http://schemas.microsoft.com/office/word/2010/wordprocessingShape" mc:Ignorable="w14 w15 w16se w16cid w16 w16cex wp14">
   <w:abstractNum w:abstractNumId="0" w15:restartNumberingAfterBreak="0">
+    <w:nsid w:val="115B0C03"/>
+    <w:multiLevelType w:val="multilevel"/>
+    <w:tmpl w:val="ED3EF8F4"/>
+    <w:lvl w:ilvl="0">
+      <w:start w:val="1"/>
+      <w:numFmt w:val="decimal"/>
+      <w:lvlText w:val="%1."/>
+      <w:lvlJc w:val="left"/>
+      <w:pPr>
+        <w:tabs>
+          <w:tab w:val="num" w:pos="1440"/>
+        </w:tabs>
+        <w:ind w:left="1440" w:hanging="360"/>
+      </w:pPr>
+    </w:lvl>
+    <w:lvl w:ilvl="1" w:tentative="1">
+      <w:start w:val="1"/>
+      <w:numFmt w:val="decimal"/>
+      <w:lvlText w:val="%2."/>
+      <w:lvlJc w:val="left"/>
+      <w:pPr>
+        <w:tabs>
+          <w:tab w:val="num" w:pos="2160"/>
+        </w:tabs>
+        <w:ind w:left="2160" w:hanging="360"/>
+      </w:pPr>
+    </w:lvl>
+    <w:lvl w:ilvl="2" w:tentative="1">
+      <w:start w:val="1"/>
+      <w:numFmt w:val="decimal"/>
+      <w:lvlText w:val="%3."/>
+      <w:lvlJc w:val="left"/>
+      <w:pPr>
+        <w:tabs>
+          <w:tab w:val="num" w:pos="2880"/>
+        </w:tabs>
+        <w:ind w:left="2880" w:hanging="360"/>
+      </w:pPr>
+    </w:lvl>
+    <w:lvl w:ilvl="3" w:tentative="1">
+      <w:start w:val="1"/>
+      <w:numFmt w:val="decimal"/>
+      <w:lvlText w:val="%4."/>
+      <w:lvlJc w:val="left"/>
+      <w:pPr>
+        <w:tabs>
+          <w:tab w:val="num" w:pos="3600"/>
+        </w:tabs>
+        <w:ind w:left="3600" w:hanging="360"/>
+      </w:pPr>
+    </w:lvl>
+    <w:lvl w:ilvl="4" w:tentative="1">
+      <w:start w:val="1"/>
+      <w:numFmt w:val="decimal"/>
+      <w:lvlText w:val="%5."/>
+      <w:lvlJc w:val="left"/>
+      <w:pPr>
+        <w:tabs>
+          <w:tab w:val="num" w:pos="4320"/>
+        </w:tabs>
+        <w:ind w:left="4320" w:hanging="360"/>
+      </w:pPr>
+    </w:lvl>
+    <w:lvl w:ilvl="5" w:tentative="1">
+      <w:start w:val="1"/>
+      <w:numFmt w:val="decimal"/>
+      <w:lvlText w:val="%6."/>
+      <w:lvlJc w:val="left"/>
+      <w:pPr>
+        <w:tabs>
+          <w:tab w:val="num" w:pos="5040"/>
+        </w:tabs>
+        <w:ind w:left="5040" w:hanging="360"/>
+      </w:pPr>
+    </w:lvl>
+    <w:lvl w:ilvl="6" w:tentative="1">
+      <w:start w:val="1"/>
+      <w:numFmt w:val="decimal"/>
+      <w:lvlText w:val="%7."/>
+      <w:lvlJc w:val="left"/>
+      <w:pPr>
+        <w:tabs>
+          <w:tab w:val="num" w:pos="5760"/>
+        </w:tabs>
+        <w:ind w:left="5760" w:hanging="360"/>
+      </w:pPr>
+    </w:lvl>
+    <w:lvl w:ilvl="7" w:tentative="1">
+      <w:start w:val="1"/>
+      <w:numFmt w:val="decimal"/>
+      <w:lvlText w:val="%8."/>
+      <w:lvlJc w:val="left"/>
+      <w:pPr>
+        <w:tabs>
+          <w:tab w:val="num" w:pos="6480"/>
+        </w:tabs>
+        <w:ind w:left="6480" w:hanging="360"/>
+      </w:pPr>
+    </w:lvl>
+    <w:lvl w:ilvl="8" w:tentative="1">
+      <w:start w:val="1"/>
+      <w:numFmt w:val="decimal"/>
+      <w:lvlText w:val="%9."/>
+      <w:lvlJc w:val="left"/>
+      <w:pPr>
+        <w:tabs>
+          <w:tab w:val="num" w:pos="7200"/>
+        </w:tabs>
+        <w:ind w:left="7200" w:hanging="360"/>
+      </w:pPr>
+    </w:lvl>
+  </w:abstractNum>
+  <w:abstractNum w:abstractNumId="1" w15:restartNumberingAfterBreak="0">
     <w:nsid w:val="177B7EE5"/>
     <w:multiLevelType w:val="multilevel"/>
     <w:tmpl w:val="1BA296D6"/>
@@ -4223,7 +6735,7 @@
       </w:rPr>
     </w:lvl>
   </w:abstractNum>
-  <w:abstractNum w:abstractNumId="1" w15:restartNumberingAfterBreak="0">
+  <w:abstractNum w:abstractNumId="2" w15:restartNumberingAfterBreak="0">
     <w:nsid w:val="207F6118"/>
     <w:multiLevelType w:val="hybridMultilevel"/>
     <w:tmpl w:val="26168226"/>
@@ -4312,7 +6824,7 @@
       </w:pPr>
     </w:lvl>
   </w:abstractNum>
-  <w:abstractNum w:abstractNumId="2" w15:restartNumberingAfterBreak="0">
+  <w:abstractNum w:abstractNumId="3" w15:restartNumberingAfterBreak="0">
     <w:nsid w:val="2F4E0019"/>
     <w:multiLevelType w:val="multilevel"/>
     <w:tmpl w:val="BF0CE478"/>
@@ -4461,7 +6973,124 @@
       </w:rPr>
     </w:lvl>
   </w:abstractNum>
-  <w:abstractNum w:abstractNumId="3" w15:restartNumberingAfterBreak="0">
+  <w:abstractNum w:abstractNumId="4" w15:restartNumberingAfterBreak="0">
+    <w:nsid w:val="69250032"/>
+    <w:multiLevelType w:val="multilevel"/>
+    <w:tmpl w:val="42CAB7EA"/>
+    <w:lvl w:ilvl="0">
+      <w:start w:val="1"/>
+      <w:numFmt w:val="decimal"/>
+      <w:lvlText w:val="%1."/>
+      <w:lvlJc w:val="left"/>
+      <w:pPr>
+        <w:tabs>
+          <w:tab w:val="num" w:pos="1800"/>
+        </w:tabs>
+        <w:ind w:left="1800" w:hanging="360"/>
+      </w:pPr>
+    </w:lvl>
+    <w:lvl w:ilvl="1">
+      <w:start w:val="1"/>
+      <w:numFmt w:val="bullet"/>
+      <w:lvlText w:val="o"/>
+      <w:lvlJc w:val="left"/>
+      <w:pPr>
+        <w:tabs>
+          <w:tab w:val="num" w:pos="2520"/>
+        </w:tabs>
+        <w:ind w:left="2520" w:hanging="360"/>
+      </w:pPr>
+      <w:rPr>
+        <w:rFonts w:ascii="Courier New" w:hAnsi="Courier New" w:hint="default"/>
+        <w:sz w:val="20"/>
+      </w:rPr>
+    </w:lvl>
+    <w:lvl w:ilvl="2" w:tentative="1">
+      <w:start w:val="1"/>
+      <w:numFmt w:val="decimal"/>
+      <w:lvlText w:val="%3."/>
+      <w:lvlJc w:val="left"/>
+      <w:pPr>
+        <w:tabs>
+          <w:tab w:val="num" w:pos="3240"/>
+        </w:tabs>
+        <w:ind w:left="3240" w:hanging="360"/>
+      </w:pPr>
+    </w:lvl>
+    <w:lvl w:ilvl="3" w:tentative="1">
+      <w:start w:val="1"/>
+      <w:numFmt w:val="decimal"/>
+      <w:lvlText w:val="%4."/>
+      <w:lvlJc w:val="left"/>
+      <w:pPr>
+        <w:tabs>
+          <w:tab w:val="num" w:pos="3960"/>
+        </w:tabs>
+        <w:ind w:left="3960" w:hanging="360"/>
+      </w:pPr>
+    </w:lvl>
+    <w:lvl w:ilvl="4" w:tentative="1">
+      <w:start w:val="1"/>
+      <w:numFmt w:val="decimal"/>
+      <w:lvlText w:val="%5."/>
+      <w:lvlJc w:val="left"/>
+      <w:pPr>
+        <w:tabs>
+          <w:tab w:val="num" w:pos="4680"/>
+        </w:tabs>
+        <w:ind w:left="4680" w:hanging="360"/>
+      </w:pPr>
+    </w:lvl>
+    <w:lvl w:ilvl="5" w:tentative="1">
+      <w:start w:val="1"/>
+      <w:numFmt w:val="decimal"/>
+      <w:lvlText w:val="%6."/>
+      <w:lvlJc w:val="left"/>
+      <w:pPr>
+        <w:tabs>
+          <w:tab w:val="num" w:pos="5400"/>
+        </w:tabs>
+        <w:ind w:left="5400" w:hanging="360"/>
+      </w:pPr>
+    </w:lvl>
+    <w:lvl w:ilvl="6" w:tentative="1">
+      <w:start w:val="1"/>
+      <w:numFmt w:val="decimal"/>
+      <w:lvlText w:val="%7."/>
+      <w:lvlJc w:val="left"/>
+      <w:pPr>
+        <w:tabs>
+          <w:tab w:val="num" w:pos="6120"/>
+        </w:tabs>
+        <w:ind w:left="6120" w:hanging="360"/>
+      </w:pPr>
+    </w:lvl>
+    <w:lvl w:ilvl="7" w:tentative="1">
+      <w:start w:val="1"/>
+      <w:numFmt w:val="decimal"/>
+      <w:lvlText w:val="%8."/>
+      <w:lvlJc w:val="left"/>
+      <w:pPr>
+        <w:tabs>
+          <w:tab w:val="num" w:pos="6840"/>
+        </w:tabs>
+        <w:ind w:left="6840" w:hanging="360"/>
+      </w:pPr>
+    </w:lvl>
+    <w:lvl w:ilvl="8" w:tentative="1">
+      <w:start w:val="1"/>
+      <w:numFmt w:val="decimal"/>
+      <w:lvlText w:val="%9."/>
+      <w:lvlJc w:val="left"/>
+      <w:pPr>
+        <w:tabs>
+          <w:tab w:val="num" w:pos="7560"/>
+        </w:tabs>
+        <w:ind w:left="7560" w:hanging="360"/>
+      </w:pPr>
+    </w:lvl>
+  </w:abstractNum>
+  <w:abstractNum w:abstractNumId="5" w15:restartNumberingAfterBreak="0">
     <w:nsid w:val="75B60850"/>
     <w:multiLevelType w:val="multilevel"/>
     <w:tmpl w:val="2542C940"/>
@@ -4575,16 +7204,22 @@
     </w:lvl>
   </w:abstractNum>
   <w:num w:numId="1">
-    <w:abstractNumId w:val="0"/>
+    <w:abstractNumId w:val="1"/>
   </w:num>
   <w:num w:numId="2">
+    <w:abstractNumId w:val="5"/>
+  </w:num>
+  <w:num w:numId="3">
     <w:abstractNumId w:val="3"/>
   </w:num>
-  <w:num w:numId="3">
+  <w:num w:numId="4">
     <w:abstractNumId w:val="2"/>
   </w:num>
-  <w:num w:numId="4">
-    <w:abstractNumId w:val="1"/>
+  <w:num w:numId="5">
+    <w:abstractNumId w:val="4"/>
+  </w:num>
+  <w:num w:numId="6">
+    <w:abstractNumId w:val="0"/>
   </w:num>
 </w:numbering>
 </file>
@@ -5159,6 +7794,11 @@
       <w:szCs w:val="24"/>
     </w:rPr>
   </w:style>
+  <w:style w:type="character" w:customStyle="1" w:styleId="h1-title">
+    <w:name w:val="h1-title"/>
+    <w:basedOn w:val="DefaultParagraphFont"/>
+    <w:rsid w:val="00E109C0"/>
+  </w:style>
 </w:styles>
 </file>
 

</xml_diff>

<commit_message>
Relational DB - Module 2 - Unit 3 - PostgreSQL - Lesson 3 - Math Functions
</commit_message>
<xml_diff>
--- a/BaseDeDatos/2.BasesDeDatosRelacionales/Unidad3/UNIDAD3.docx
+++ b/BaseDeDatos/2.BasesDeDatosRelacionales/Unidad3/UNIDAD3.docx
@@ -54,18 +54,8 @@
             <w:sz w:val="24"/>
             <w:szCs w:val="24"/>
           </w:rPr>
-          <w:t xml:space="preserve">UNIDAD 2: </w:t>
+          <w:t>UNIDAD 2: Introducción</w:t>
         </w:r>
-        <w:proofErr w:type="spellStart"/>
-        <w:r>
-          <w:rPr>
-            <w:rFonts w:ascii="Arial" w:eastAsia="Times New Roman" w:hAnsi="Arial" w:cs="Arial"/>
-            <w:sz w:val="24"/>
-            <w:szCs w:val="24"/>
-          </w:rPr>
-          <w:t>Introducción</w:t>
-        </w:r>
-        <w:proofErr w:type="spellEnd"/>
       </w:hyperlink>
     </w:p>
     <w:p>
@@ -103,23 +93,7 @@
           <w:rFonts w:ascii="Arial" w:hAnsi="Arial" w:cs="Arial"/>
           <w:lang w:val="es-CR"/>
         </w:rPr>
-        <w:t xml:space="preserve">Con la idea de ampliar las opciones de herramientas que puedes utilizar para implementar tu solución de base de datos relacional, en esta unidad trabajaremos con el sistema manejador de base de datos PostgreSQL. En esta unidad buscamos que puedas aplicar los conceptos de bases de datos, que ya has aprendido en el curso usando este manejador, con la ayuda de la línea de comando y la herramienta gráfica </w:t>
-      </w:r>
-      <w:proofErr w:type="spellStart"/>
-      <w:r>
-        <w:rPr>
-          <w:rFonts w:ascii="Arial" w:hAnsi="Arial" w:cs="Arial"/>
-          <w:lang w:val="es-CR"/>
-        </w:rPr>
-        <w:t>PgAdmin</w:t>
-      </w:r>
-      <w:proofErr w:type="spellEnd"/>
-      <w:r>
-        <w:rPr>
-          <w:rFonts w:ascii="Arial" w:hAnsi="Arial" w:cs="Arial"/>
-          <w:lang w:val="es-CR"/>
-        </w:rPr>
-        <w:t>. La idea es que te vayas familiarizando con la utilización de los conceptos de bases de datos relacionales y su representación en PostgreSQL. Seguimos usando nuestro enfoque teórico-práctico, para que con la ayuda de talleres y ejercicios puedas explorar y practicar los comandos y sentencias explicadas en video y lecturas.</w:t>
+        <w:t>Con la idea de ampliar las opciones de herramientas que puedes utilizar para implementar tu solución de base de datos relacional, en esta unidad trabajaremos con el sistema manejador de base de datos PostgreSQL. En esta unidad buscamos que puedas aplicar los conceptos de bases de datos, que ya has aprendido en el curso usando este manejador, con la ayuda de la línea de comando y la herramienta gráfica PgAdmin. La idea es que te vayas familiarizando con la utilización de los conceptos de bases de datos relacionales y su representación en PostgreSQL. Seguimos usando nuestro enfoque teórico-práctico, para que con la ayuda de talleres y ejercicios puedas explorar y practicar los comandos y sentencias explicadas en video y lecturas.</w:t>
       </w:r>
     </w:p>
     <w:p>
@@ -383,20 +357,8 @@
           <w:szCs w:val="24"/>
           <w:lang w:val="es-CR"/>
         </w:rPr>
-        <w:t xml:space="preserve">Cliente: </w:t>
-      </w:r>
-      <w:proofErr w:type="spellStart"/>
-      <w:r>
-        <w:rPr>
-          <w:rFonts w:ascii="Arial" w:eastAsia="Times New Roman" w:hAnsi="Arial" w:cs="Arial"/>
-          <w:color w:val="000000" w:themeColor="text1"/>
-          <w:sz w:val="24"/>
-          <w:szCs w:val="24"/>
-          <w:lang w:val="es-CR"/>
-        </w:rPr>
-        <w:t>psql</w:t>
-      </w:r>
-      <w:proofErr w:type="spellEnd"/>
+        <w:t>Cliente: psql</w:t>
+      </w:r>
     </w:p>
     <w:p>
       <w:pPr>
@@ -451,42 +413,8 @@
           <w:szCs w:val="24"/>
           <w:lang w:val="es-CR"/>
         </w:rPr>
-        <w:t>&gt;</w:t>
-      </w:r>
-      <w:proofErr w:type="spellStart"/>
-      <w:r>
-        <w:rPr>
-          <w:rFonts w:ascii="Arial" w:eastAsia="Times New Roman" w:hAnsi="Arial" w:cs="Arial"/>
-          <w:color w:val="000000" w:themeColor="text1"/>
-          <w:sz w:val="24"/>
-          <w:szCs w:val="24"/>
-          <w:lang w:val="es-CR"/>
-        </w:rPr>
-        <w:t>psql</w:t>
-      </w:r>
-      <w:proofErr w:type="spellEnd"/>
-      <w:r>
-        <w:rPr>
-          <w:rFonts w:ascii="Arial" w:eastAsia="Times New Roman" w:hAnsi="Arial" w:cs="Arial"/>
-          <w:color w:val="000000" w:themeColor="text1"/>
-          <w:sz w:val="24"/>
-          <w:szCs w:val="24"/>
-          <w:lang w:val="es-CR"/>
-        </w:rPr>
-        <w:t xml:space="preserve"> -U </w:t>
-      </w:r>
-      <w:proofErr w:type="spellStart"/>
-      <w:r>
-        <w:rPr>
-          <w:rFonts w:ascii="Arial" w:eastAsia="Times New Roman" w:hAnsi="Arial" w:cs="Arial"/>
-          <w:color w:val="000000" w:themeColor="text1"/>
-          <w:sz w:val="24"/>
-          <w:szCs w:val="24"/>
-          <w:lang w:val="es-CR"/>
-        </w:rPr>
-        <w:t>postgres</w:t>
-      </w:r>
-      <w:proofErr w:type="spellEnd"/>
+        <w:t>&gt;psql -U postgres</w:t>
+      </w:r>
       <w:r>
         <w:rPr>
           <w:rFonts w:ascii="Arial" w:eastAsia="Times New Roman" w:hAnsi="Arial" w:cs="Arial"/>
@@ -711,146 +639,88 @@
           <w:szCs w:val="24"/>
           <w:lang w:val="es-CR"/>
         </w:rPr>
-        <w:t xml:space="preserve">Comandos </w:t>
-      </w:r>
-      <w:proofErr w:type="spellStart"/>
-      <w:r>
-        <w:rPr>
-          <w:rFonts w:ascii="Arial" w:eastAsia="Times New Roman" w:hAnsi="Arial" w:cs="Arial"/>
-          <w:color w:val="000000" w:themeColor="text1"/>
-          <w:sz w:val="24"/>
-          <w:szCs w:val="24"/>
-          <w:lang w:val="es-CR"/>
-        </w:rPr>
-        <w:t>postgres</w:t>
-      </w:r>
-      <w:proofErr w:type="spellEnd"/>
-      <w:r>
-        <w:rPr>
-          <w:rFonts w:ascii="Arial" w:eastAsia="Times New Roman" w:hAnsi="Arial" w:cs="Arial"/>
-          <w:color w:val="000000" w:themeColor="text1"/>
-          <w:sz w:val="24"/>
-          <w:szCs w:val="24"/>
-          <w:lang w:val="es-CR"/>
-        </w:rPr>
-        <w:t>:</w:t>
-      </w:r>
-    </w:p>
-    <w:p>
-      <w:pPr>
-        <w:spacing w:after="0" w:line="240" w:lineRule="auto"/>
-        <w:rPr>
-          <w:rFonts w:ascii="Arial" w:eastAsia="Times New Roman" w:hAnsi="Arial" w:cs="Arial"/>
-          <w:color w:val="000000" w:themeColor="text1"/>
-          <w:sz w:val="24"/>
-          <w:szCs w:val="24"/>
-          <w:lang w:val="es-CR"/>
-        </w:rPr>
-      </w:pPr>
-      <w:proofErr w:type="spellStart"/>
-      <w:r>
-        <w:rPr>
-          <w:rFonts w:ascii="Arial" w:eastAsia="Times New Roman" w:hAnsi="Arial" w:cs="Arial"/>
-          <w:color w:val="000000" w:themeColor="text1"/>
-          <w:sz w:val="24"/>
-          <w:szCs w:val="24"/>
-          <w:lang w:val="es-CR"/>
-        </w:rPr>
-        <w:t>Postgres</w:t>
-      </w:r>
-      <w:proofErr w:type="spellEnd"/>
-      <w:r>
-        <w:rPr>
-          <w:rFonts w:ascii="Arial" w:eastAsia="Times New Roman" w:hAnsi="Arial" w:cs="Arial"/>
-          <w:color w:val="000000" w:themeColor="text1"/>
-          <w:sz w:val="24"/>
-          <w:szCs w:val="24"/>
-          <w:lang w:val="es-CR"/>
-        </w:rPr>
-        <w:t xml:space="preserve">=# \l </w:t>
-      </w:r>
-      <w:r>
-        <w:rPr>
-          <w:rFonts w:ascii="Arial" w:eastAsia="Times New Roman" w:hAnsi="Arial" w:cs="Arial"/>
-          <w:color w:val="000000" w:themeColor="text1"/>
-          <w:sz w:val="24"/>
-          <w:szCs w:val="24"/>
+        <w:t>Comandos postgres:</w:t>
+      </w:r>
+    </w:p>
+    <w:p>
+      <w:pPr>
+        <w:spacing w:after="0" w:line="240" w:lineRule="auto"/>
+        <w:rPr>
+          <w:rFonts w:ascii="Courier New" w:eastAsia="Times New Roman" w:hAnsi="Courier New" w:cs="Courier New"/>
+          <w:color w:val="000000" w:themeColor="text1"/>
+          <w:sz w:val="20"/>
+          <w:szCs w:val="20"/>
+          <w:lang w:val="es-CR"/>
+        </w:rPr>
+      </w:pPr>
+      <w:r>
+        <w:rPr>
+          <w:rFonts w:ascii="Courier New" w:eastAsia="Times New Roman" w:hAnsi="Courier New" w:cs="Courier New"/>
+          <w:color w:val="000000" w:themeColor="text1"/>
+          <w:sz w:val="20"/>
+          <w:szCs w:val="20"/>
+          <w:lang w:val="es-CR"/>
+        </w:rPr>
+        <w:t xml:space="preserve">Postgres=# \l </w:t>
+      </w:r>
+      <w:r>
+        <w:rPr>
+          <w:rFonts w:ascii="Courier New" w:eastAsia="Times New Roman" w:hAnsi="Courier New" w:cs="Courier New"/>
+          <w:color w:val="000000" w:themeColor="text1"/>
+          <w:sz w:val="20"/>
+          <w:szCs w:val="20"/>
           <w:lang w:val="es-CR"/>
         </w:rPr>
         <w:sym w:font="Wingdings" w:char="F0E0"/>
       </w:r>
       <w:r>
         <w:rPr>
-          <w:rFonts w:ascii="Arial" w:eastAsia="Times New Roman" w:hAnsi="Arial" w:cs="Arial"/>
-          <w:color w:val="000000" w:themeColor="text1"/>
-          <w:sz w:val="24"/>
-          <w:szCs w:val="24"/>
-          <w:lang w:val="es-CR"/>
-        </w:rPr>
-        <w:t xml:space="preserve"> Para listar las </w:t>
-      </w:r>
-      <w:proofErr w:type="spellStart"/>
-      <w:r>
-        <w:rPr>
-          <w:rFonts w:ascii="Arial" w:eastAsia="Times New Roman" w:hAnsi="Arial" w:cs="Arial"/>
-          <w:color w:val="000000" w:themeColor="text1"/>
-          <w:sz w:val="24"/>
-          <w:szCs w:val="24"/>
-          <w:lang w:val="es-CR"/>
-        </w:rPr>
-        <w:t>DBs</w:t>
-      </w:r>
-      <w:proofErr w:type="spellEnd"/>
-    </w:p>
-    <w:p>
-      <w:pPr>
-        <w:spacing w:after="0" w:line="240" w:lineRule="auto"/>
-        <w:rPr>
-          <w:rFonts w:ascii="Arial" w:eastAsia="Times New Roman" w:hAnsi="Arial" w:cs="Arial"/>
-          <w:color w:val="000000" w:themeColor="text1"/>
-          <w:sz w:val="24"/>
-          <w:szCs w:val="24"/>
-          <w:lang w:val="es-CR"/>
-        </w:rPr>
-      </w:pPr>
-      <w:proofErr w:type="spellStart"/>
-      <w:r>
-        <w:rPr>
-          <w:rFonts w:ascii="Arial" w:eastAsia="Times New Roman" w:hAnsi="Arial" w:cs="Arial"/>
-          <w:color w:val="000000" w:themeColor="text1"/>
-          <w:sz w:val="24"/>
-          <w:szCs w:val="24"/>
-          <w:lang w:val="es-CR"/>
-        </w:rPr>
-        <w:t>Postgres</w:t>
-      </w:r>
-      <w:proofErr w:type="spellEnd"/>
-      <w:r>
-        <w:rPr>
-          <w:rFonts w:ascii="Arial" w:eastAsia="Times New Roman" w:hAnsi="Arial" w:cs="Arial"/>
-          <w:color w:val="000000" w:themeColor="text1"/>
-          <w:sz w:val="24"/>
-          <w:szCs w:val="24"/>
-          <w:lang w:val="es-CR"/>
-        </w:rPr>
-        <w:t xml:space="preserve">=# CREATE DATABASE practicando; </w:t>
-      </w:r>
-      <w:r>
-        <w:rPr>
-          <w:rFonts w:ascii="Arial" w:eastAsia="Times New Roman" w:hAnsi="Arial" w:cs="Arial"/>
-          <w:color w:val="000000" w:themeColor="text1"/>
-          <w:sz w:val="24"/>
-          <w:szCs w:val="24"/>
+          <w:rFonts w:ascii="Courier New" w:eastAsia="Times New Roman" w:hAnsi="Courier New" w:cs="Courier New"/>
+          <w:color w:val="000000" w:themeColor="text1"/>
+          <w:sz w:val="20"/>
+          <w:szCs w:val="20"/>
+          <w:lang w:val="es-CR"/>
+        </w:rPr>
+        <w:t xml:space="preserve"> Para listar las DBs</w:t>
+      </w:r>
+    </w:p>
+    <w:p>
+      <w:pPr>
+        <w:spacing w:after="0" w:line="240" w:lineRule="auto"/>
+        <w:rPr>
+          <w:rFonts w:ascii="Courier New" w:eastAsia="Times New Roman" w:hAnsi="Courier New" w:cs="Courier New"/>
+          <w:color w:val="000000" w:themeColor="text1"/>
+          <w:sz w:val="20"/>
+          <w:szCs w:val="20"/>
+          <w:lang w:val="es-CR"/>
+        </w:rPr>
+      </w:pPr>
+      <w:r>
+        <w:rPr>
+          <w:rFonts w:ascii="Courier New" w:eastAsia="Times New Roman" w:hAnsi="Courier New" w:cs="Courier New"/>
+          <w:color w:val="000000" w:themeColor="text1"/>
+          <w:sz w:val="20"/>
+          <w:szCs w:val="20"/>
+          <w:lang w:val="es-CR"/>
+        </w:rPr>
+        <w:t xml:space="preserve">Postgres=# CREATE DATABASE practicando; </w:t>
+      </w:r>
+      <w:r>
+        <w:rPr>
+          <w:rFonts w:ascii="Courier New" w:eastAsia="Times New Roman" w:hAnsi="Courier New" w:cs="Courier New"/>
+          <w:color w:val="000000" w:themeColor="text1"/>
+          <w:sz w:val="20"/>
+          <w:szCs w:val="20"/>
           <w:lang w:val="es-CR"/>
         </w:rPr>
         <w:sym w:font="Wingdings" w:char="F0E0"/>
       </w:r>
       <w:r>
         <w:rPr>
-          <w:rFonts w:ascii="Arial" w:eastAsia="Times New Roman" w:hAnsi="Arial" w:cs="Arial"/>
-          <w:color w:val="000000" w:themeColor="text1"/>
-          <w:sz w:val="24"/>
-          <w:szCs w:val="24"/>
+          <w:rFonts w:ascii="Courier New" w:eastAsia="Times New Roman" w:hAnsi="Courier New" w:cs="Courier New"/>
+          <w:color w:val="000000" w:themeColor="text1"/>
+          <w:sz w:val="20"/>
+          <w:szCs w:val="20"/>
           <w:lang w:val="es-CR"/>
         </w:rPr>
         <w:t xml:space="preserve"> Para crear una DB con el nombre practicando</w:t>
@@ -860,169 +730,113 @@
       <w:pPr>
         <w:spacing w:after="0" w:line="240" w:lineRule="auto"/>
         <w:rPr>
-          <w:rFonts w:ascii="Arial" w:eastAsia="Times New Roman" w:hAnsi="Arial" w:cs="Arial"/>
-          <w:color w:val="000000" w:themeColor="text1"/>
-          <w:sz w:val="24"/>
-          <w:szCs w:val="24"/>
-          <w:lang w:val="es-CR"/>
-        </w:rPr>
-      </w:pPr>
-      <w:proofErr w:type="spellStart"/>
-      <w:r>
-        <w:rPr>
-          <w:rFonts w:ascii="Arial" w:eastAsia="Times New Roman" w:hAnsi="Arial" w:cs="Arial"/>
-          <w:color w:val="000000" w:themeColor="text1"/>
-          <w:sz w:val="24"/>
-          <w:szCs w:val="24"/>
-          <w:lang w:val="es-CR"/>
-        </w:rPr>
-        <w:t>Postgres</w:t>
-      </w:r>
-      <w:proofErr w:type="spellEnd"/>
-      <w:r>
-        <w:rPr>
-          <w:rFonts w:ascii="Arial" w:eastAsia="Times New Roman" w:hAnsi="Arial" w:cs="Arial"/>
-          <w:color w:val="000000" w:themeColor="text1"/>
-          <w:sz w:val="24"/>
-          <w:szCs w:val="24"/>
-          <w:lang w:val="es-CR"/>
-        </w:rPr>
-        <w:t xml:space="preserve">=# </w:t>
-      </w:r>
-      <w:r>
-        <w:rPr>
-          <w:rFonts w:ascii="Arial" w:eastAsia="Times New Roman" w:hAnsi="Arial" w:cs="Arial"/>
-          <w:color w:val="000000" w:themeColor="text1"/>
-          <w:sz w:val="24"/>
-          <w:szCs w:val="24"/>
+          <w:rFonts w:ascii="Courier New" w:eastAsia="Times New Roman" w:hAnsi="Courier New" w:cs="Courier New"/>
+          <w:color w:val="000000" w:themeColor="text1"/>
+          <w:sz w:val="20"/>
+          <w:szCs w:val="20"/>
+          <w:lang w:val="es-CR"/>
+        </w:rPr>
+      </w:pPr>
+      <w:r>
+        <w:rPr>
+          <w:rFonts w:ascii="Courier New" w:eastAsia="Times New Roman" w:hAnsi="Courier New" w:cs="Courier New"/>
+          <w:color w:val="000000" w:themeColor="text1"/>
+          <w:sz w:val="20"/>
+          <w:szCs w:val="20"/>
+          <w:lang w:val="es-CR"/>
+        </w:rPr>
+        <w:t xml:space="preserve">Postgres=# </w:t>
+      </w:r>
+      <w:r>
+        <w:rPr>
+          <w:rFonts w:ascii="Courier New" w:eastAsia="Times New Roman" w:hAnsi="Courier New" w:cs="Courier New"/>
+          <w:color w:val="000000" w:themeColor="text1"/>
+          <w:sz w:val="20"/>
+          <w:szCs w:val="20"/>
           <w:lang w:val="es-CR"/>
         </w:rPr>
         <w:t xml:space="preserve">\c practicando; </w:t>
       </w:r>
       <w:r>
         <w:rPr>
-          <w:rFonts w:ascii="Arial" w:eastAsia="Times New Roman" w:hAnsi="Arial" w:cs="Arial"/>
-          <w:color w:val="000000" w:themeColor="text1"/>
-          <w:sz w:val="24"/>
-          <w:szCs w:val="24"/>
+          <w:rFonts w:ascii="Courier New" w:eastAsia="Times New Roman" w:hAnsi="Courier New" w:cs="Courier New"/>
+          <w:color w:val="000000" w:themeColor="text1"/>
+          <w:sz w:val="20"/>
+          <w:szCs w:val="20"/>
           <w:lang w:val="es-CR"/>
         </w:rPr>
         <w:sym w:font="Wingdings" w:char="F0E0"/>
       </w:r>
       <w:r>
         <w:rPr>
-          <w:rFonts w:ascii="Arial" w:eastAsia="Times New Roman" w:hAnsi="Arial" w:cs="Arial"/>
-          <w:color w:val="000000" w:themeColor="text1"/>
-          <w:sz w:val="24"/>
-          <w:szCs w:val="24"/>
+          <w:rFonts w:ascii="Courier New" w:eastAsia="Times New Roman" w:hAnsi="Courier New" w:cs="Courier New"/>
+          <w:color w:val="000000" w:themeColor="text1"/>
+          <w:sz w:val="20"/>
+          <w:szCs w:val="20"/>
           <w:lang w:val="es-CR"/>
         </w:rPr>
         <w:t xml:space="preserve"> Para cambiar a la base de datos practicando</w:t>
       </w:r>
       <w:r>
         <w:rPr>
-          <w:rFonts w:ascii="Arial" w:eastAsia="Times New Roman" w:hAnsi="Arial" w:cs="Arial"/>
-          <w:color w:val="000000" w:themeColor="text1"/>
-          <w:sz w:val="24"/>
-          <w:szCs w:val="24"/>
-          <w:lang w:val="es-CR"/>
-        </w:rPr>
-        <w:t xml:space="preserve"> (todo en </w:t>
-      </w:r>
-      <w:proofErr w:type="spellStart"/>
-      <w:r>
-        <w:rPr>
-          <w:rFonts w:ascii="Arial" w:eastAsia="Times New Roman" w:hAnsi="Arial" w:cs="Arial"/>
-          <w:color w:val="000000" w:themeColor="text1"/>
-          <w:sz w:val="24"/>
-          <w:szCs w:val="24"/>
-          <w:lang w:val="es-CR"/>
-        </w:rPr>
-        <w:t>posgres</w:t>
-      </w:r>
-      <w:proofErr w:type="spellEnd"/>
-      <w:r>
-        <w:rPr>
-          <w:rFonts w:ascii="Arial" w:eastAsia="Times New Roman" w:hAnsi="Arial" w:cs="Arial"/>
-          <w:color w:val="000000" w:themeColor="text1"/>
-          <w:sz w:val="24"/>
-          <w:szCs w:val="24"/>
-          <w:lang w:val="es-CR"/>
-        </w:rPr>
-        <w:t xml:space="preserve"> tiene un usuario y una contraseña)</w:t>
-      </w:r>
-    </w:p>
-    <w:p>
-      <w:pPr>
-        <w:spacing w:after="0" w:line="240" w:lineRule="auto"/>
-        <w:rPr>
-          <w:rFonts w:ascii="Arial" w:eastAsia="Times New Roman" w:hAnsi="Arial" w:cs="Arial"/>
-          <w:color w:val="000000" w:themeColor="text1"/>
-          <w:sz w:val="24"/>
-          <w:szCs w:val="24"/>
-          <w:lang w:val="es-CR"/>
-        </w:rPr>
-      </w:pPr>
-    </w:p>
-    <w:p>
-      <w:pPr>
-        <w:spacing w:after="0" w:line="240" w:lineRule="auto"/>
-        <w:rPr>
-          <w:rFonts w:ascii="Arial" w:eastAsia="Times New Roman" w:hAnsi="Arial" w:cs="Arial"/>
-          <w:color w:val="000000" w:themeColor="text1"/>
-          <w:sz w:val="24"/>
-          <w:szCs w:val="24"/>
-          <w:lang w:val="es-CR"/>
-        </w:rPr>
-      </w:pPr>
-      <w:r>
-        <w:rPr>
-          <w:rFonts w:ascii="Arial" w:eastAsia="Times New Roman" w:hAnsi="Arial" w:cs="Arial"/>
-          <w:color w:val="000000" w:themeColor="text1"/>
-          <w:sz w:val="24"/>
-          <w:szCs w:val="24"/>
-          <w:lang w:val="es-CR"/>
-        </w:rPr>
-        <w:t>practicando=# \</w:t>
-      </w:r>
-      <w:proofErr w:type="spellStart"/>
-      <w:r>
-        <w:rPr>
-          <w:rFonts w:ascii="Arial" w:eastAsia="Times New Roman" w:hAnsi="Arial" w:cs="Arial"/>
-          <w:color w:val="000000" w:themeColor="text1"/>
-          <w:sz w:val="24"/>
-          <w:szCs w:val="24"/>
-          <w:lang w:val="es-CR"/>
-        </w:rPr>
-        <w:t>dt</w:t>
-      </w:r>
-      <w:proofErr w:type="spellEnd"/>
-      <w:r>
-        <w:rPr>
-          <w:rFonts w:ascii="Arial" w:eastAsia="Times New Roman" w:hAnsi="Arial" w:cs="Arial"/>
-          <w:color w:val="000000" w:themeColor="text1"/>
-          <w:sz w:val="24"/>
-          <w:szCs w:val="24"/>
-          <w:lang w:val="es-CR"/>
-        </w:rPr>
-        <w:t xml:space="preserve"> </w:t>
-      </w:r>
-      <w:r>
-        <w:rPr>
-          <w:rFonts w:ascii="Arial" w:eastAsia="Times New Roman" w:hAnsi="Arial" w:cs="Arial"/>
-          <w:color w:val="000000" w:themeColor="text1"/>
-          <w:sz w:val="24"/>
-          <w:szCs w:val="24"/>
+          <w:rFonts w:ascii="Courier New" w:eastAsia="Times New Roman" w:hAnsi="Courier New" w:cs="Courier New"/>
+          <w:color w:val="000000" w:themeColor="text1"/>
+          <w:sz w:val="20"/>
+          <w:szCs w:val="20"/>
+          <w:lang w:val="es-CR"/>
+        </w:rPr>
+        <w:t xml:space="preserve"> (todo en posgres tiene un usuario y una contraseña)</w:t>
+      </w:r>
+    </w:p>
+    <w:p>
+      <w:pPr>
+        <w:spacing w:after="0" w:line="240" w:lineRule="auto"/>
+        <w:rPr>
+          <w:rFonts w:ascii="Courier New" w:eastAsia="Times New Roman" w:hAnsi="Courier New" w:cs="Courier New"/>
+          <w:color w:val="000000" w:themeColor="text1"/>
+          <w:sz w:val="20"/>
+          <w:szCs w:val="20"/>
+          <w:lang w:val="es-CR"/>
+        </w:rPr>
+      </w:pPr>
+    </w:p>
+    <w:p>
+      <w:pPr>
+        <w:spacing w:after="0" w:line="240" w:lineRule="auto"/>
+        <w:rPr>
+          <w:rFonts w:ascii="Courier New" w:eastAsia="Times New Roman" w:hAnsi="Courier New" w:cs="Courier New"/>
+          <w:color w:val="000000" w:themeColor="text1"/>
+          <w:sz w:val="20"/>
+          <w:szCs w:val="20"/>
+          <w:lang w:val="es-CR"/>
+        </w:rPr>
+      </w:pPr>
+      <w:r>
+        <w:rPr>
+          <w:rFonts w:ascii="Courier New" w:eastAsia="Times New Roman" w:hAnsi="Courier New" w:cs="Courier New"/>
+          <w:color w:val="000000" w:themeColor="text1"/>
+          <w:sz w:val="20"/>
+          <w:szCs w:val="20"/>
+          <w:lang w:val="es-CR"/>
+        </w:rPr>
+        <w:t xml:space="preserve">practicando=# \dt </w:t>
+      </w:r>
+      <w:r>
+        <w:rPr>
+          <w:rFonts w:ascii="Courier New" w:eastAsia="Times New Roman" w:hAnsi="Courier New" w:cs="Courier New"/>
+          <w:color w:val="000000" w:themeColor="text1"/>
+          <w:sz w:val="20"/>
+          <w:szCs w:val="20"/>
           <w:lang w:val="es-CR"/>
         </w:rPr>
         <w:sym w:font="Wingdings" w:char="F0E0"/>
       </w:r>
       <w:r>
         <w:rPr>
-          <w:rFonts w:ascii="Arial" w:eastAsia="Times New Roman" w:hAnsi="Arial" w:cs="Arial"/>
-          <w:color w:val="000000" w:themeColor="text1"/>
-          <w:sz w:val="24"/>
-          <w:szCs w:val="24"/>
+          <w:rFonts w:ascii="Courier New" w:eastAsia="Times New Roman" w:hAnsi="Courier New" w:cs="Courier New"/>
+          <w:color w:val="000000" w:themeColor="text1"/>
+          <w:sz w:val="20"/>
+          <w:szCs w:val="20"/>
           <w:lang w:val="es-CR"/>
         </w:rPr>
         <w:t xml:space="preserve"> Para listar tablas</w:t>
@@ -1032,107 +846,83 @@
       <w:pPr>
         <w:spacing w:after="0" w:line="240" w:lineRule="auto"/>
         <w:rPr>
-          <w:rFonts w:ascii="Arial" w:eastAsia="Times New Roman" w:hAnsi="Arial" w:cs="Arial"/>
-          <w:color w:val="000000" w:themeColor="text1"/>
-          <w:sz w:val="24"/>
-          <w:szCs w:val="24"/>
-          <w:lang w:val="es-CR"/>
-        </w:rPr>
-      </w:pPr>
-    </w:p>
-    <w:p>
-      <w:pPr>
-        <w:spacing w:after="0" w:line="240" w:lineRule="auto"/>
-        <w:rPr>
-          <w:rFonts w:ascii="Arial" w:eastAsia="Times New Roman" w:hAnsi="Arial" w:cs="Arial"/>
-          <w:color w:val="000000" w:themeColor="text1"/>
-          <w:sz w:val="24"/>
-          <w:szCs w:val="24"/>
-          <w:lang w:val="es-CR"/>
-        </w:rPr>
-      </w:pPr>
-      <w:r>
-        <w:rPr>
-          <w:rFonts w:ascii="Arial" w:eastAsia="Times New Roman" w:hAnsi="Arial" w:cs="Arial"/>
-          <w:color w:val="000000" w:themeColor="text1"/>
-          <w:sz w:val="24"/>
-          <w:szCs w:val="24"/>
-          <w:lang w:val="es-CR"/>
-        </w:rPr>
-        <w:t xml:space="preserve">practicando=# CREATE TABLE </w:t>
-      </w:r>
-      <w:proofErr w:type="gramStart"/>
-      <w:r>
-        <w:rPr>
-          <w:rFonts w:ascii="Arial" w:eastAsia="Times New Roman" w:hAnsi="Arial" w:cs="Arial"/>
-          <w:color w:val="000000" w:themeColor="text1"/>
-          <w:sz w:val="24"/>
-          <w:szCs w:val="24"/>
-          <w:lang w:val="es-CR"/>
-        </w:rPr>
-        <w:t>usuarios(</w:t>
-      </w:r>
-      <w:proofErr w:type="gramEnd"/>
-    </w:p>
-    <w:p>
-      <w:pPr>
-        <w:spacing w:after="0" w:line="240" w:lineRule="auto"/>
-        <w:rPr>
-          <w:rFonts w:ascii="Arial" w:eastAsia="Times New Roman" w:hAnsi="Arial" w:cs="Arial"/>
-          <w:color w:val="000000" w:themeColor="text1"/>
-          <w:sz w:val="24"/>
-          <w:szCs w:val="24"/>
-          <w:lang w:val="es-CR"/>
-        </w:rPr>
-      </w:pPr>
-      <w:proofErr w:type="gramStart"/>
-      <w:r>
-        <w:rPr>
-          <w:rFonts w:ascii="Arial" w:eastAsia="Times New Roman" w:hAnsi="Arial" w:cs="Arial"/>
-          <w:color w:val="000000" w:themeColor="text1"/>
-          <w:sz w:val="24"/>
-          <w:szCs w:val="24"/>
-          <w:lang w:val="es-CR"/>
-        </w:rPr>
-        <w:t>practicando(</w:t>
-      </w:r>
-      <w:proofErr w:type="gramEnd"/>
-      <w:r>
-        <w:rPr>
-          <w:rFonts w:ascii="Arial" w:eastAsia="Times New Roman" w:hAnsi="Arial" w:cs="Arial"/>
-          <w:color w:val="000000" w:themeColor="text1"/>
-          <w:sz w:val="24"/>
-          <w:szCs w:val="24"/>
-          <w:lang w:val="es-CR"/>
-        </w:rPr>
-        <w:t># id SERIAL</w:t>
-      </w:r>
-      <w:r>
-        <w:rPr>
-          <w:rFonts w:ascii="Arial" w:eastAsia="Times New Roman" w:hAnsi="Arial" w:cs="Arial"/>
-          <w:color w:val="000000" w:themeColor="text1"/>
-          <w:sz w:val="24"/>
-          <w:szCs w:val="24"/>
+          <w:rFonts w:ascii="Courier New" w:eastAsia="Times New Roman" w:hAnsi="Courier New" w:cs="Courier New"/>
+          <w:color w:val="000000" w:themeColor="text1"/>
+          <w:sz w:val="20"/>
+          <w:szCs w:val="20"/>
+          <w:lang w:val="es-CR"/>
+        </w:rPr>
+      </w:pPr>
+    </w:p>
+    <w:p>
+      <w:pPr>
+        <w:spacing w:after="0" w:line="240" w:lineRule="auto"/>
+        <w:rPr>
+          <w:rFonts w:ascii="Courier New" w:eastAsia="Times New Roman" w:hAnsi="Courier New" w:cs="Courier New"/>
+          <w:color w:val="000000" w:themeColor="text1"/>
+          <w:sz w:val="20"/>
+          <w:szCs w:val="20"/>
+          <w:lang w:val="es-CR"/>
+        </w:rPr>
+      </w:pPr>
+      <w:r>
+        <w:rPr>
+          <w:rFonts w:ascii="Courier New" w:eastAsia="Times New Roman" w:hAnsi="Courier New" w:cs="Courier New"/>
+          <w:color w:val="000000" w:themeColor="text1"/>
+          <w:sz w:val="20"/>
+          <w:szCs w:val="20"/>
+          <w:lang w:val="es-CR"/>
+        </w:rPr>
+        <w:t>practicando=# CREATE TABLE usuarios(</w:t>
+      </w:r>
+    </w:p>
+    <w:p>
+      <w:pPr>
+        <w:spacing w:after="0" w:line="240" w:lineRule="auto"/>
+        <w:rPr>
+          <w:rFonts w:ascii="Courier New" w:eastAsia="Times New Roman" w:hAnsi="Courier New" w:cs="Courier New"/>
+          <w:color w:val="000000" w:themeColor="text1"/>
+          <w:sz w:val="20"/>
+          <w:szCs w:val="20"/>
+          <w:lang w:val="es-CR"/>
+        </w:rPr>
+      </w:pPr>
+      <w:r>
+        <w:rPr>
+          <w:rFonts w:ascii="Courier New" w:eastAsia="Times New Roman" w:hAnsi="Courier New" w:cs="Courier New"/>
+          <w:color w:val="000000" w:themeColor="text1"/>
+          <w:sz w:val="20"/>
+          <w:szCs w:val="20"/>
+          <w:lang w:val="es-CR"/>
+        </w:rPr>
+        <w:t>practicando(# id SERIAL</w:t>
+      </w:r>
+      <w:r>
+        <w:rPr>
+          <w:rFonts w:ascii="Courier New" w:eastAsia="Times New Roman" w:hAnsi="Courier New" w:cs="Courier New"/>
+          <w:color w:val="000000" w:themeColor="text1"/>
+          <w:sz w:val="20"/>
+          <w:szCs w:val="20"/>
           <w:lang w:val="es-CR"/>
         </w:rPr>
         <w:t xml:space="preserve">, </w:t>
       </w:r>
       <w:r>
         <w:rPr>
-          <w:rFonts w:ascii="Arial" w:eastAsia="Times New Roman" w:hAnsi="Arial" w:cs="Arial"/>
-          <w:color w:val="000000" w:themeColor="text1"/>
-          <w:sz w:val="24"/>
-          <w:szCs w:val="24"/>
+          <w:rFonts w:ascii="Courier New" w:eastAsia="Times New Roman" w:hAnsi="Courier New" w:cs="Courier New"/>
+          <w:color w:val="000000" w:themeColor="text1"/>
+          <w:sz w:val="20"/>
+          <w:szCs w:val="20"/>
           <w:lang w:val="es-CR"/>
         </w:rPr>
         <w:sym w:font="Wingdings" w:char="F0E0"/>
       </w:r>
       <w:r>
         <w:rPr>
-          <w:rFonts w:ascii="Arial" w:eastAsia="Times New Roman" w:hAnsi="Arial" w:cs="Arial"/>
-          <w:color w:val="000000" w:themeColor="text1"/>
-          <w:sz w:val="24"/>
-          <w:szCs w:val="24"/>
+          <w:rFonts w:ascii="Courier New" w:eastAsia="Times New Roman" w:hAnsi="Courier New" w:cs="Courier New"/>
+          <w:color w:val="000000" w:themeColor="text1"/>
+          <w:sz w:val="20"/>
+          <w:szCs w:val="20"/>
           <w:lang w:val="es-CR"/>
         </w:rPr>
         <w:t xml:space="preserve"> Incrementar la clave y no nulo</w:t>
@@ -1142,51 +932,39 @@
       <w:pPr>
         <w:spacing w:after="0" w:line="240" w:lineRule="auto"/>
         <w:rPr>
-          <w:rFonts w:ascii="Arial" w:eastAsia="Times New Roman" w:hAnsi="Arial" w:cs="Arial"/>
-          <w:color w:val="000000" w:themeColor="text1"/>
-          <w:sz w:val="24"/>
-          <w:szCs w:val="24"/>
-          <w:lang w:val="es-CR"/>
-        </w:rPr>
-      </w:pPr>
-      <w:proofErr w:type="gramStart"/>
-      <w:r>
-        <w:rPr>
-          <w:rFonts w:ascii="Arial" w:eastAsia="Times New Roman" w:hAnsi="Arial" w:cs="Arial"/>
-          <w:color w:val="000000" w:themeColor="text1"/>
-          <w:sz w:val="24"/>
-          <w:szCs w:val="24"/>
-          <w:lang w:val="es-CR"/>
-        </w:rPr>
-        <w:t>practicando(</w:t>
-      </w:r>
-      <w:proofErr w:type="gramEnd"/>
-      <w:r>
-        <w:rPr>
-          <w:rFonts w:ascii="Arial" w:eastAsia="Times New Roman" w:hAnsi="Arial" w:cs="Arial"/>
-          <w:color w:val="000000" w:themeColor="text1"/>
-          <w:sz w:val="24"/>
-          <w:szCs w:val="24"/>
-          <w:lang w:val="es-CR"/>
-        </w:rPr>
-        <w:t xml:space="preserve"># nombre VARCHAR NOT NULL); </w:t>
-      </w:r>
-      <w:r>
-        <w:rPr>
-          <w:rFonts w:ascii="Arial" w:eastAsia="Times New Roman" w:hAnsi="Arial" w:cs="Arial"/>
-          <w:color w:val="000000" w:themeColor="text1"/>
-          <w:sz w:val="24"/>
-          <w:szCs w:val="24"/>
+          <w:rFonts w:ascii="Courier New" w:eastAsia="Times New Roman" w:hAnsi="Courier New" w:cs="Courier New"/>
+          <w:color w:val="000000" w:themeColor="text1"/>
+          <w:sz w:val="20"/>
+          <w:szCs w:val="20"/>
+          <w:lang w:val="es-CR"/>
+        </w:rPr>
+      </w:pPr>
+      <w:r>
+        <w:rPr>
+          <w:rFonts w:ascii="Courier New" w:eastAsia="Times New Roman" w:hAnsi="Courier New" w:cs="Courier New"/>
+          <w:color w:val="000000" w:themeColor="text1"/>
+          <w:sz w:val="20"/>
+          <w:szCs w:val="20"/>
+          <w:lang w:val="es-CR"/>
+        </w:rPr>
+        <w:t xml:space="preserve">practicando(# nombre VARCHAR NOT NULL); </w:t>
+      </w:r>
+      <w:r>
+        <w:rPr>
+          <w:rFonts w:ascii="Courier New" w:eastAsia="Times New Roman" w:hAnsi="Courier New" w:cs="Courier New"/>
+          <w:color w:val="000000" w:themeColor="text1"/>
+          <w:sz w:val="20"/>
+          <w:szCs w:val="20"/>
           <w:lang w:val="es-CR"/>
         </w:rPr>
         <w:sym w:font="Wingdings" w:char="F0E0"/>
       </w:r>
       <w:r>
         <w:rPr>
-          <w:rFonts w:ascii="Arial" w:eastAsia="Times New Roman" w:hAnsi="Arial" w:cs="Arial"/>
-          <w:color w:val="000000" w:themeColor="text1"/>
-          <w:sz w:val="24"/>
-          <w:szCs w:val="24"/>
+          <w:rFonts w:ascii="Courier New" w:eastAsia="Times New Roman" w:hAnsi="Courier New" w:cs="Courier New"/>
+          <w:color w:val="000000" w:themeColor="text1"/>
+          <w:sz w:val="20"/>
+          <w:szCs w:val="20"/>
           <w:lang w:val="es-CR"/>
         </w:rPr>
         <w:t xml:space="preserve"> Para crear tablas</w:t>
@@ -1196,51 +974,51 @@
       <w:pPr>
         <w:spacing w:after="0" w:line="240" w:lineRule="auto"/>
         <w:rPr>
-          <w:rFonts w:ascii="Arial" w:eastAsia="Times New Roman" w:hAnsi="Arial" w:cs="Arial"/>
-          <w:color w:val="000000" w:themeColor="text1"/>
-          <w:sz w:val="24"/>
-          <w:szCs w:val="24"/>
-          <w:lang w:val="es-CR"/>
-        </w:rPr>
-      </w:pPr>
-    </w:p>
-    <w:p>
-      <w:pPr>
-        <w:spacing w:after="0" w:line="240" w:lineRule="auto"/>
-        <w:rPr>
-          <w:rFonts w:ascii="Arial" w:eastAsia="Times New Roman" w:hAnsi="Arial" w:cs="Arial"/>
-          <w:color w:val="000000" w:themeColor="text1"/>
-          <w:sz w:val="24"/>
-          <w:szCs w:val="24"/>
-          <w:lang w:val="es-CR"/>
-        </w:rPr>
-      </w:pPr>
-      <w:r>
-        <w:rPr>
-          <w:rFonts w:ascii="Arial" w:eastAsia="Times New Roman" w:hAnsi="Arial" w:cs="Arial"/>
-          <w:color w:val="000000" w:themeColor="text1"/>
-          <w:sz w:val="24"/>
-          <w:szCs w:val="24"/>
+          <w:rFonts w:ascii="Courier New" w:eastAsia="Times New Roman" w:hAnsi="Courier New" w:cs="Courier New"/>
+          <w:color w:val="000000" w:themeColor="text1"/>
+          <w:sz w:val="20"/>
+          <w:szCs w:val="20"/>
+          <w:lang w:val="es-CR"/>
+        </w:rPr>
+      </w:pPr>
+    </w:p>
+    <w:p>
+      <w:pPr>
+        <w:spacing w:after="0" w:line="240" w:lineRule="auto"/>
+        <w:rPr>
+          <w:rFonts w:ascii="Courier New" w:eastAsia="Times New Roman" w:hAnsi="Courier New" w:cs="Courier New"/>
+          <w:color w:val="000000" w:themeColor="text1"/>
+          <w:sz w:val="20"/>
+          <w:szCs w:val="20"/>
+          <w:lang w:val="es-CR"/>
+        </w:rPr>
+      </w:pPr>
+      <w:r>
+        <w:rPr>
+          <w:rFonts w:ascii="Courier New" w:eastAsia="Times New Roman" w:hAnsi="Courier New" w:cs="Courier New"/>
+          <w:color w:val="000000" w:themeColor="text1"/>
+          <w:sz w:val="20"/>
+          <w:szCs w:val="20"/>
           <w:lang w:val="es-CR"/>
         </w:rPr>
         <w:t xml:space="preserve">practicando=# \d+ usuarios </w:t>
       </w:r>
       <w:r>
         <w:rPr>
-          <w:rFonts w:ascii="Arial" w:eastAsia="Times New Roman" w:hAnsi="Arial" w:cs="Arial"/>
-          <w:color w:val="000000" w:themeColor="text1"/>
-          <w:sz w:val="24"/>
-          <w:szCs w:val="24"/>
+          <w:rFonts w:ascii="Courier New" w:eastAsia="Times New Roman" w:hAnsi="Courier New" w:cs="Courier New"/>
+          <w:color w:val="000000" w:themeColor="text1"/>
+          <w:sz w:val="20"/>
+          <w:szCs w:val="20"/>
           <w:lang w:val="es-CR"/>
         </w:rPr>
         <w:sym w:font="Wingdings" w:char="F0E0"/>
       </w:r>
       <w:r>
         <w:rPr>
-          <w:rFonts w:ascii="Arial" w:eastAsia="Times New Roman" w:hAnsi="Arial" w:cs="Arial"/>
-          <w:color w:val="000000" w:themeColor="text1"/>
-          <w:sz w:val="24"/>
-          <w:szCs w:val="24"/>
+          <w:rFonts w:ascii="Courier New" w:eastAsia="Times New Roman" w:hAnsi="Courier New" w:cs="Courier New"/>
+          <w:color w:val="000000" w:themeColor="text1"/>
+          <w:sz w:val="20"/>
+          <w:szCs w:val="20"/>
           <w:lang w:val="es-CR"/>
         </w:rPr>
         <w:t xml:space="preserve"> Describe la tabla y para salir se presiona q</w:t>
@@ -1250,51 +1028,51 @@
       <w:pPr>
         <w:spacing w:after="0" w:line="240" w:lineRule="auto"/>
         <w:rPr>
-          <w:rFonts w:ascii="Arial" w:eastAsia="Times New Roman" w:hAnsi="Arial" w:cs="Arial"/>
-          <w:color w:val="000000" w:themeColor="text1"/>
-          <w:sz w:val="24"/>
-          <w:szCs w:val="24"/>
-          <w:lang w:val="es-CR"/>
-        </w:rPr>
-      </w:pPr>
-    </w:p>
-    <w:p>
-      <w:pPr>
-        <w:spacing w:after="0" w:line="240" w:lineRule="auto"/>
-        <w:rPr>
-          <w:rFonts w:ascii="Arial" w:eastAsia="Times New Roman" w:hAnsi="Arial" w:cs="Arial"/>
-          <w:color w:val="000000" w:themeColor="text1"/>
-          <w:sz w:val="24"/>
-          <w:szCs w:val="24"/>
-          <w:lang w:val="es-CR"/>
-        </w:rPr>
-      </w:pPr>
-      <w:r>
-        <w:rPr>
-          <w:rFonts w:ascii="Arial" w:eastAsia="Times New Roman" w:hAnsi="Arial" w:cs="Arial"/>
-          <w:color w:val="000000" w:themeColor="text1"/>
-          <w:sz w:val="24"/>
-          <w:szCs w:val="24"/>
+          <w:rFonts w:ascii="Courier New" w:eastAsia="Times New Roman" w:hAnsi="Courier New" w:cs="Courier New"/>
+          <w:color w:val="000000" w:themeColor="text1"/>
+          <w:sz w:val="20"/>
+          <w:szCs w:val="20"/>
+          <w:lang w:val="es-CR"/>
+        </w:rPr>
+      </w:pPr>
+    </w:p>
+    <w:p>
+      <w:pPr>
+        <w:spacing w:after="0" w:line="240" w:lineRule="auto"/>
+        <w:rPr>
+          <w:rFonts w:ascii="Courier New" w:eastAsia="Times New Roman" w:hAnsi="Courier New" w:cs="Courier New"/>
+          <w:color w:val="000000" w:themeColor="text1"/>
+          <w:sz w:val="20"/>
+          <w:szCs w:val="20"/>
+          <w:lang w:val="es-CR"/>
+        </w:rPr>
+      </w:pPr>
+      <w:r>
+        <w:rPr>
+          <w:rFonts w:ascii="Courier New" w:eastAsia="Times New Roman" w:hAnsi="Courier New" w:cs="Courier New"/>
+          <w:color w:val="000000" w:themeColor="text1"/>
+          <w:sz w:val="20"/>
+          <w:szCs w:val="20"/>
           <w:lang w:val="es-CR"/>
         </w:rPr>
         <w:t xml:space="preserve">practicando=# INSERT INTO usuarios (nombre) VALUES (‘Luis’); </w:t>
       </w:r>
       <w:r>
         <w:rPr>
-          <w:rFonts w:ascii="Arial" w:eastAsia="Times New Roman" w:hAnsi="Arial" w:cs="Arial"/>
-          <w:color w:val="000000" w:themeColor="text1"/>
-          <w:sz w:val="24"/>
-          <w:szCs w:val="24"/>
+          <w:rFonts w:ascii="Courier New" w:eastAsia="Times New Roman" w:hAnsi="Courier New" w:cs="Courier New"/>
+          <w:color w:val="000000" w:themeColor="text1"/>
+          <w:sz w:val="20"/>
+          <w:szCs w:val="20"/>
           <w:lang w:val="es-CR"/>
         </w:rPr>
         <w:sym w:font="Wingdings" w:char="F0E0"/>
       </w:r>
       <w:r>
         <w:rPr>
-          <w:rFonts w:ascii="Arial" w:eastAsia="Times New Roman" w:hAnsi="Arial" w:cs="Arial"/>
-          <w:color w:val="000000" w:themeColor="text1"/>
-          <w:sz w:val="24"/>
-          <w:szCs w:val="24"/>
+          <w:rFonts w:ascii="Courier New" w:eastAsia="Times New Roman" w:hAnsi="Courier New" w:cs="Courier New"/>
+          <w:color w:val="000000" w:themeColor="text1"/>
+          <w:sz w:val="20"/>
+          <w:szCs w:val="20"/>
           <w:lang w:val="es-CR"/>
         </w:rPr>
         <w:t xml:space="preserve"> Para Insertar datos</w:t>
@@ -1304,76 +1082,54 @@
       <w:pPr>
         <w:spacing w:after="0" w:line="240" w:lineRule="auto"/>
         <w:rPr>
-          <w:rFonts w:ascii="Arial" w:eastAsia="Times New Roman" w:hAnsi="Arial" w:cs="Arial"/>
-          <w:color w:val="000000" w:themeColor="text1"/>
-          <w:sz w:val="24"/>
-          <w:szCs w:val="24"/>
-          <w:lang w:val="es-CR"/>
-        </w:rPr>
-      </w:pPr>
-    </w:p>
-    <w:p>
-      <w:pPr>
-        <w:spacing w:after="0" w:line="240" w:lineRule="auto"/>
-        <w:rPr>
-          <w:rFonts w:ascii="Arial" w:eastAsia="Times New Roman" w:hAnsi="Arial" w:cs="Arial"/>
-          <w:color w:val="000000" w:themeColor="text1"/>
-          <w:sz w:val="24"/>
-          <w:szCs w:val="24"/>
-          <w:lang w:val="es-CR"/>
-        </w:rPr>
-      </w:pPr>
-      <w:r>
-        <w:rPr>
-          <w:rFonts w:ascii="Arial" w:eastAsia="Times New Roman" w:hAnsi="Arial" w:cs="Arial"/>
-          <w:color w:val="000000" w:themeColor="text1"/>
-          <w:sz w:val="24"/>
-          <w:szCs w:val="24"/>
+          <w:rFonts w:ascii="Courier New" w:eastAsia="Times New Roman" w:hAnsi="Courier New" w:cs="Courier New"/>
+          <w:color w:val="000000" w:themeColor="text1"/>
+          <w:sz w:val="20"/>
+          <w:szCs w:val="20"/>
+          <w:lang w:val="es-CR"/>
+        </w:rPr>
+      </w:pPr>
+    </w:p>
+    <w:p>
+      <w:pPr>
+        <w:spacing w:after="0" w:line="240" w:lineRule="auto"/>
+        <w:rPr>
+          <w:rFonts w:ascii="Courier New" w:eastAsia="Times New Roman" w:hAnsi="Courier New" w:cs="Courier New"/>
+          <w:color w:val="000000" w:themeColor="text1"/>
+          <w:sz w:val="20"/>
+          <w:szCs w:val="20"/>
+          <w:lang w:val="es-CR"/>
+        </w:rPr>
+      </w:pPr>
+      <w:r>
+        <w:rPr>
+          <w:rFonts w:ascii="Courier New" w:eastAsia="Times New Roman" w:hAnsi="Courier New" w:cs="Courier New"/>
+          <w:color w:val="000000" w:themeColor="text1"/>
+          <w:sz w:val="20"/>
+          <w:szCs w:val="20"/>
           <w:lang w:val="es-CR"/>
         </w:rPr>
         <w:t xml:space="preserve">practicando=# \q </w:t>
       </w:r>
       <w:r>
         <w:rPr>
-          <w:rFonts w:ascii="Arial" w:eastAsia="Times New Roman" w:hAnsi="Arial" w:cs="Arial"/>
-          <w:color w:val="000000" w:themeColor="text1"/>
-          <w:sz w:val="24"/>
-          <w:szCs w:val="24"/>
+          <w:rFonts w:ascii="Courier New" w:eastAsia="Times New Roman" w:hAnsi="Courier New" w:cs="Courier New"/>
+          <w:color w:val="000000" w:themeColor="text1"/>
+          <w:sz w:val="20"/>
+          <w:szCs w:val="20"/>
           <w:lang w:val="es-CR"/>
         </w:rPr>
         <w:sym w:font="Wingdings" w:char="F0E0"/>
       </w:r>
       <w:r>
         <w:rPr>
-          <w:rFonts w:ascii="Arial" w:eastAsia="Times New Roman" w:hAnsi="Arial" w:cs="Arial"/>
-          <w:color w:val="000000" w:themeColor="text1"/>
-          <w:sz w:val="24"/>
-          <w:szCs w:val="24"/>
-          <w:lang w:val="es-CR"/>
-        </w:rPr>
-        <w:t xml:space="preserve"> Para salir del </w:t>
-      </w:r>
-      <w:proofErr w:type="spellStart"/>
-      <w:r>
-        <w:rPr>
-          <w:rFonts w:ascii="Arial" w:eastAsia="Times New Roman" w:hAnsi="Arial" w:cs="Arial"/>
-          <w:color w:val="000000" w:themeColor="text1"/>
-          <w:sz w:val="24"/>
-          <w:szCs w:val="24"/>
-          <w:lang w:val="es-CR"/>
-        </w:rPr>
-        <w:t>prompt</w:t>
-      </w:r>
-      <w:proofErr w:type="spellEnd"/>
-      <w:r>
-        <w:rPr>
-          <w:rFonts w:ascii="Arial" w:eastAsia="Times New Roman" w:hAnsi="Arial" w:cs="Arial"/>
-          <w:color w:val="000000" w:themeColor="text1"/>
-          <w:sz w:val="24"/>
-          <w:szCs w:val="24"/>
-          <w:lang w:val="es-CR"/>
-        </w:rPr>
-        <w:t xml:space="preserve"> de PostgreSQL</w:t>
+          <w:rFonts w:ascii="Courier New" w:eastAsia="Times New Roman" w:hAnsi="Courier New" w:cs="Courier New"/>
+          <w:color w:val="000000" w:themeColor="text1"/>
+          <w:sz w:val="20"/>
+          <w:szCs w:val="20"/>
+          <w:lang w:val="es-CR"/>
+        </w:rPr>
+        <w:t xml:space="preserve"> Para salir del prompt de PostgreSQL</w:t>
       </w:r>
     </w:p>
     <w:p>
@@ -1595,20 +1351,8 @@
           <w:szCs w:val="24"/>
           <w:lang w:val="es-CR"/>
         </w:rPr>
-        <w:t xml:space="preserve">2.4. </w:t>
-      </w:r>
-      <w:proofErr w:type="spellStart"/>
-      <w:r>
-        <w:rPr>
-          <w:rFonts w:ascii="Arial" w:eastAsia="Times New Roman" w:hAnsi="Arial" w:cs="Arial"/>
-          <w:color w:val="000000" w:themeColor="text1"/>
-          <w:sz w:val="24"/>
-          <w:szCs w:val="24"/>
-          <w:lang w:val="es-CR"/>
-        </w:rPr>
-        <w:t>PGAdmin</w:t>
-      </w:r>
-      <w:proofErr w:type="spellEnd"/>
+        <w:t>2.4. PGAdmin</w:t>
+      </w:r>
     </w:p>
     <w:p>
       <w:pPr>
@@ -1730,7 +1474,6 @@
           <w:szCs w:val="24"/>
           <w:lang w:val="es-CR"/>
         </w:rPr>
-        <w:lastRenderedPageBreak/>
         <w:t>2.6. ¿Sabías qué?</w:t>
       </w:r>
     </w:p>
@@ -1768,6 +1511,7 @@
           <w:szCs w:val="24"/>
           <w:lang w:val="es-CR"/>
         </w:rPr>
+        <w:lastRenderedPageBreak/>
         <w:t>Tipos de Datos en PostgreSQL</w:t>
       </w:r>
     </w:p>
@@ -1904,16 +1648,6 @@
         <w:t>Strings</w:t>
       </w:r>
     </w:p>
-    <w:p>
-      <w:pPr>
-        <w:spacing w:after="0" w:line="240" w:lineRule="auto"/>
-        <w:rPr>
-          <w:rFonts w:ascii="Arial" w:eastAsia="Times New Roman" w:hAnsi="Arial" w:cs="Arial"/>
-          <w:sz w:val="24"/>
-          <w:szCs w:val="24"/>
-        </w:rPr>
-      </w:pPr>
-    </w:p>
     <w:tbl>
       <w:tblPr>
         <w:tblW w:w="0" w:type="auto"/>
@@ -1991,7 +1725,6 @@
                 <w:szCs w:val="24"/>
               </w:rPr>
             </w:pPr>
-            <w:proofErr w:type="spellStart"/>
             <w:r>
               <w:rPr>
                 <w:rFonts w:ascii="Arial" w:eastAsia="Times New Roman" w:hAnsi="Arial" w:cs="Arial"/>
@@ -2001,101 +1734,6 @@
                 <w:szCs w:val="24"/>
               </w:rPr>
               <w:t>Descripción</w:t>
-            </w:r>
-            <w:proofErr w:type="spellEnd"/>
-          </w:p>
-        </w:tc>
-      </w:tr>
-      <w:tr>
-        <w:trPr>
-          <w:tblCellSpacing w:w="15" w:type="dxa"/>
-        </w:trPr>
-        <w:tc>
-          <w:tcPr>
-            <w:tcW w:w="0" w:type="auto"/>
-            <w:vAlign w:val="center"/>
-            <w:hideMark/>
-          </w:tcPr>
-          <w:p>
-            <w:pPr>
-              <w:spacing w:after="0" w:line="240" w:lineRule="auto"/>
-              <w:jc w:val="center"/>
-              <w:rPr>
-                <w:rFonts w:ascii="Arial" w:eastAsia="Times New Roman" w:hAnsi="Arial" w:cs="Arial"/>
-                <w:b/>
-                <w:bCs/>
-                <w:sz w:val="24"/>
-                <w:szCs w:val="24"/>
-              </w:rPr>
-            </w:pPr>
-            <w:proofErr w:type="gramStart"/>
-            <w:r>
-              <w:rPr>
-                <w:rFonts w:ascii="Arial" w:eastAsia="Times New Roman" w:hAnsi="Arial" w:cs="Arial"/>
-                <w:b/>
-                <w:bCs/>
-                <w:sz w:val="24"/>
-                <w:szCs w:val="24"/>
-              </w:rPr>
-              <w:t>CHAR(</w:t>
-            </w:r>
-            <w:proofErr w:type="gramEnd"/>
-            <w:r>
-              <w:rPr>
-                <w:rFonts w:ascii="Arial" w:eastAsia="Times New Roman" w:hAnsi="Arial" w:cs="Arial"/>
-                <w:b/>
-                <w:bCs/>
-                <w:sz w:val="24"/>
-                <w:szCs w:val="24"/>
-              </w:rPr>
-              <w:t>largo)</w:t>
-            </w:r>
-          </w:p>
-        </w:tc>
-        <w:tc>
-          <w:tcPr>
-            <w:tcW w:w="0" w:type="auto"/>
-            <w:vAlign w:val="center"/>
-            <w:hideMark/>
-          </w:tcPr>
-          <w:p>
-            <w:pPr>
-              <w:spacing w:after="0" w:line="240" w:lineRule="auto"/>
-              <w:rPr>
-                <w:rFonts w:ascii="Arial" w:eastAsia="Times New Roman" w:hAnsi="Arial" w:cs="Arial"/>
-                <w:sz w:val="24"/>
-                <w:szCs w:val="24"/>
-                <w:lang w:val="es-CR"/>
-              </w:rPr>
-            </w:pPr>
-            <w:r>
-              <w:rPr>
-                <w:rFonts w:ascii="Arial" w:eastAsia="Times New Roman" w:hAnsi="Arial" w:cs="Arial"/>
-                <w:sz w:val="24"/>
-                <w:szCs w:val="24"/>
-                <w:lang w:val="es-CR"/>
-              </w:rPr>
-              <w:t>Secuencia de caracteres (</w:t>
-            </w:r>
-            <w:proofErr w:type="spellStart"/>
-            <w:r>
-              <w:rPr>
-                <w:rFonts w:ascii="Arial" w:eastAsia="Times New Roman" w:hAnsi="Arial" w:cs="Arial"/>
-                <w:sz w:val="24"/>
-                <w:szCs w:val="24"/>
-                <w:lang w:val="es-CR"/>
-              </w:rPr>
-              <w:t>string</w:t>
-            </w:r>
-            <w:proofErr w:type="spellEnd"/>
-            <w:r>
-              <w:rPr>
-                <w:rFonts w:ascii="Arial" w:eastAsia="Times New Roman" w:hAnsi="Arial" w:cs="Arial"/>
-                <w:sz w:val="24"/>
-                <w:szCs w:val="24"/>
-                <w:lang w:val="es-CR"/>
-              </w:rPr>
-              <w:t>) de tamaño fijo</w:t>
             </w:r>
           </w:p>
         </w:tc>
@@ -2122,7 +1760,6 @@
                 <w:szCs w:val="24"/>
               </w:rPr>
             </w:pPr>
-            <w:proofErr w:type="gramStart"/>
             <w:r>
               <w:rPr>
                 <w:rFonts w:ascii="Arial" w:eastAsia="Times New Roman" w:hAnsi="Arial" w:cs="Arial"/>
@@ -2131,18 +1768,7 @@
                 <w:sz w:val="24"/>
                 <w:szCs w:val="24"/>
               </w:rPr>
-              <w:t>VARCHAR(</w:t>
-            </w:r>
-            <w:proofErr w:type="gramEnd"/>
-            <w:r>
-              <w:rPr>
-                <w:rFonts w:ascii="Arial" w:eastAsia="Times New Roman" w:hAnsi="Arial" w:cs="Arial"/>
-                <w:b/>
-                <w:bCs/>
-                <w:sz w:val="24"/>
-                <w:szCs w:val="24"/>
-              </w:rPr>
-              <w:t>largo)</w:t>
+              <w:t>CHAR(largo)</w:t>
             </w:r>
           </w:p>
         </w:tc>
@@ -2169,19 +1795,61 @@
                 <w:szCs w:val="24"/>
                 <w:lang w:val="es-CR"/>
               </w:rPr>
-              <w:t>Secuencia de caracteres (</w:t>
+              <w:t>Secuencia de caracteres (string) de tamaño fijo</w:t>
             </w:r>
-            <w:proofErr w:type="spellStart"/>
+          </w:p>
+        </w:tc>
+      </w:tr>
+      <w:tr>
+        <w:trPr>
+          <w:tblCellSpacing w:w="15" w:type="dxa"/>
+        </w:trPr>
+        <w:tc>
+          <w:tcPr>
+            <w:tcW w:w="0" w:type="auto"/>
+            <w:vAlign w:val="center"/>
+            <w:hideMark/>
+          </w:tcPr>
+          <w:p>
+            <w:pPr>
+              <w:spacing w:after="0" w:line="240" w:lineRule="auto"/>
+              <w:jc w:val="center"/>
+              <w:rPr>
+                <w:rFonts w:ascii="Arial" w:eastAsia="Times New Roman" w:hAnsi="Arial" w:cs="Arial"/>
+                <w:b/>
+                <w:bCs/>
+                <w:sz w:val="24"/>
+                <w:szCs w:val="24"/>
+              </w:rPr>
+            </w:pPr>
             <w:r>
               <w:rPr>
                 <w:rFonts w:ascii="Arial" w:eastAsia="Times New Roman" w:hAnsi="Arial" w:cs="Arial"/>
+                <w:b/>
+                <w:bCs/>
+                <w:sz w:val="24"/>
+                <w:szCs w:val="24"/>
+              </w:rPr>
+              <w:t>VARCHAR(largo)</w:t>
+            </w:r>
+          </w:p>
+        </w:tc>
+        <w:tc>
+          <w:tcPr>
+            <w:tcW w:w="0" w:type="auto"/>
+            <w:vAlign w:val="center"/>
+            <w:hideMark/>
+          </w:tcPr>
+          <w:p>
+            <w:pPr>
+              <w:spacing w:after="0" w:line="240" w:lineRule="auto"/>
+              <w:rPr>
+                <w:rFonts w:ascii="Arial" w:eastAsia="Times New Roman" w:hAnsi="Arial" w:cs="Arial"/>
                 <w:sz w:val="24"/>
                 <w:szCs w:val="24"/>
                 <w:lang w:val="es-CR"/>
               </w:rPr>
-              <w:t>string</w:t>
-            </w:r>
-            <w:proofErr w:type="spellEnd"/>
+            </w:pPr>
             <w:r>
               <w:rPr>
                 <w:rFonts w:ascii="Arial" w:eastAsia="Times New Roman" w:hAnsi="Arial" w:cs="Arial"/>
@@ -2189,7 +1857,7 @@
                 <w:szCs w:val="24"/>
                 <w:lang w:val="es-CR"/>
               </w:rPr>
-              <w:t>) de tamaño variable</w:t>
+              <w:t>Secuencia de caracteres (string) de tamaño variable</w:t>
             </w:r>
           </w:p>
         </w:tc>
@@ -2383,7 +2051,6 @@
           <w:lang w:val="es-CR"/>
         </w:rPr>
       </w:pPr>
-      <w:proofErr w:type="spellStart"/>
       <w:r>
         <w:rPr>
           <w:rFonts w:ascii="Arial" w:eastAsia="Times New Roman" w:hAnsi="Arial" w:cs="Arial"/>
@@ -2395,17 +2062,6 @@
         </w:rPr>
         <w:t>Numéricos</w:t>
       </w:r>
-      <w:proofErr w:type="spellEnd"/>
-    </w:p>
-    <w:p>
-      <w:pPr>
-        <w:spacing w:after="240" w:line="240" w:lineRule="auto"/>
-        <w:rPr>
-          <w:rFonts w:ascii="Arial" w:eastAsia="Times New Roman" w:hAnsi="Arial" w:cs="Arial"/>
-          <w:sz w:val="24"/>
-          <w:szCs w:val="24"/>
-        </w:rPr>
-      </w:pPr>
     </w:p>
     <w:tbl>
       <w:tblPr>
@@ -2484,7 +2140,6 @@
                 <w:szCs w:val="24"/>
               </w:rPr>
             </w:pPr>
-            <w:proofErr w:type="spellStart"/>
             <w:r>
               <w:rPr>
                 <w:rFonts w:ascii="Arial" w:eastAsia="Times New Roman" w:hAnsi="Arial" w:cs="Arial"/>
@@ -2495,7 +2150,6 @@
               </w:rPr>
               <w:t>Descripción</w:t>
             </w:r>
-            <w:proofErr w:type="spellEnd"/>
           </w:p>
         </w:tc>
       </w:tr>
@@ -2610,41 +2264,13 @@
                 <w:szCs w:val="24"/>
               </w:rPr>
             </w:pPr>
-            <w:proofErr w:type="spellStart"/>
             <w:r>
               <w:rPr>
                 <w:rFonts w:ascii="Arial" w:eastAsia="Times New Roman" w:hAnsi="Arial" w:cs="Arial"/>
                 <w:sz w:val="24"/>
                 <w:szCs w:val="24"/>
               </w:rPr>
-              <w:t>Entero</w:t>
-            </w:r>
-            <w:proofErr w:type="spellEnd"/>
-            <w:r>
-              <w:rPr>
-                <w:rFonts w:ascii="Arial" w:eastAsia="Times New Roman" w:hAnsi="Arial" w:cs="Arial"/>
-                <w:sz w:val="24"/>
-                <w:szCs w:val="24"/>
-              </w:rPr>
-              <w:t xml:space="preserve"> </w:t>
-            </w:r>
-            <w:proofErr w:type="spellStart"/>
-            <w:r>
-              <w:rPr>
-                <w:rFonts w:ascii="Arial" w:eastAsia="Times New Roman" w:hAnsi="Arial" w:cs="Arial"/>
-                <w:sz w:val="24"/>
-                <w:szCs w:val="24"/>
-              </w:rPr>
-              <w:t>desde</w:t>
-            </w:r>
-            <w:proofErr w:type="spellEnd"/>
-            <w:r>
-              <w:rPr>
-                <w:rFonts w:ascii="Arial" w:eastAsia="Times New Roman" w:hAnsi="Arial" w:cs="Arial"/>
-                <w:sz w:val="24"/>
-                <w:szCs w:val="24"/>
-              </w:rPr>
-              <w:t xml:space="preserve"> -2147483648 a 2147483647</w:t>
+              <w:t>Entero desde -2147483648 a 2147483647</w:t>
             </w:r>
           </w:p>
         </w:tc>
@@ -2698,41 +2324,13 @@
                 <w:szCs w:val="24"/>
               </w:rPr>
             </w:pPr>
-            <w:proofErr w:type="spellStart"/>
             <w:r>
               <w:rPr>
                 <w:rFonts w:ascii="Arial" w:eastAsia="Times New Roman" w:hAnsi="Arial" w:cs="Arial"/>
                 <w:sz w:val="24"/>
                 <w:szCs w:val="24"/>
               </w:rPr>
-              <w:t>Entero</w:t>
-            </w:r>
-            <w:proofErr w:type="spellEnd"/>
-            <w:r>
-              <w:rPr>
-                <w:rFonts w:ascii="Arial" w:eastAsia="Times New Roman" w:hAnsi="Arial" w:cs="Arial"/>
-                <w:sz w:val="24"/>
-                <w:szCs w:val="24"/>
-              </w:rPr>
-              <w:t xml:space="preserve"> </w:t>
-            </w:r>
-            <w:proofErr w:type="spellStart"/>
-            <w:r>
-              <w:rPr>
-                <w:rFonts w:ascii="Arial" w:eastAsia="Times New Roman" w:hAnsi="Arial" w:cs="Arial"/>
-                <w:sz w:val="24"/>
-                <w:szCs w:val="24"/>
-              </w:rPr>
-              <w:t>desde</w:t>
-            </w:r>
-            <w:proofErr w:type="spellEnd"/>
-            <w:r>
-              <w:rPr>
-                <w:rFonts w:ascii="Arial" w:eastAsia="Times New Roman" w:hAnsi="Arial" w:cs="Arial"/>
-                <w:sz w:val="24"/>
-                <w:szCs w:val="24"/>
-              </w:rPr>
-              <w:t xml:space="preserve"> -9223372036854775808 a 9223372036854775807</w:t>
+              <w:t>Entero desde -9223372036854775808 a 9223372036854775807</w:t>
             </w:r>
           </w:p>
         </w:tc>
@@ -2792,25 +2390,7 @@
                 <w:sz w:val="24"/>
                 <w:szCs w:val="24"/>
               </w:rPr>
-              <w:t xml:space="preserve">Decimal </w:t>
-            </w:r>
-            <w:proofErr w:type="spellStart"/>
-            <w:r>
-              <w:rPr>
-                <w:rFonts w:ascii="Arial" w:eastAsia="Times New Roman" w:hAnsi="Arial" w:cs="Arial"/>
-                <w:sz w:val="24"/>
-                <w:szCs w:val="24"/>
-              </w:rPr>
-              <w:t>Pequeño</w:t>
-            </w:r>
-            <w:proofErr w:type="spellEnd"/>
-            <w:r>
-              <w:rPr>
-                <w:rFonts w:ascii="Arial" w:eastAsia="Times New Roman" w:hAnsi="Arial" w:cs="Arial"/>
-                <w:sz w:val="24"/>
-                <w:szCs w:val="24"/>
-              </w:rPr>
-              <w:t xml:space="preserve"> (8 bytes)</w:t>
+              <w:t>Decimal Pequeño (8 bytes)</w:t>
             </w:r>
           </w:p>
         </w:tc>
@@ -2905,31 +2485,7 @@
                 <w:sz w:val="24"/>
                 <w:szCs w:val="24"/>
               </w:rPr>
-              <w:t>NUMERIC(</w:t>
-            </w:r>
-            <w:proofErr w:type="spellStart"/>
-            <w:proofErr w:type="gramStart"/>
-            <w:r>
-              <w:rPr>
-                <w:rFonts w:ascii="Arial" w:eastAsia="Times New Roman" w:hAnsi="Arial" w:cs="Arial"/>
-                <w:b/>
-                <w:bCs/>
-                <w:sz w:val="24"/>
-                <w:szCs w:val="24"/>
-              </w:rPr>
-              <w:t>n,s</w:t>
-            </w:r>
-            <w:proofErr w:type="spellEnd"/>
-            <w:proofErr w:type="gramEnd"/>
-            <w:r>
-              <w:rPr>
-                <w:rFonts w:ascii="Arial" w:eastAsia="Times New Roman" w:hAnsi="Arial" w:cs="Arial"/>
-                <w:b/>
-                <w:bCs/>
-                <w:sz w:val="24"/>
-                <w:szCs w:val="24"/>
-              </w:rPr>
-              <w:t>)</w:t>
+              <w:t>NUMERIC(n,s)</w:t>
             </w:r>
           </w:p>
         </w:tc>
@@ -3052,7 +2608,6 @@
           <w:lang w:val="es-CR"/>
         </w:rPr>
       </w:pPr>
-      <w:proofErr w:type="spellStart"/>
       <w:r>
         <w:rPr>
           <w:rFonts w:ascii="Arial" w:eastAsia="Times New Roman" w:hAnsi="Arial" w:cs="Arial"/>
@@ -3064,17 +2619,6 @@
         </w:rPr>
         <w:t>Otros</w:t>
       </w:r>
-      <w:proofErr w:type="spellEnd"/>
-    </w:p>
-    <w:p>
-      <w:pPr>
-        <w:spacing w:after="0" w:line="240" w:lineRule="auto"/>
-        <w:rPr>
-          <w:rFonts w:ascii="Arial" w:eastAsia="Times New Roman" w:hAnsi="Arial" w:cs="Arial"/>
-          <w:sz w:val="24"/>
-          <w:szCs w:val="24"/>
-        </w:rPr>
-      </w:pPr>
     </w:p>
     <w:tbl>
       <w:tblPr>
@@ -3132,7 +2676,6 @@
                 <w:sz w:val="24"/>
                 <w:szCs w:val="24"/>
               </w:rPr>
-              <w:lastRenderedPageBreak/>
               <w:t>Tipo</w:t>
             </w:r>
           </w:p>
@@ -3155,7 +2698,6 @@
                 <w:szCs w:val="24"/>
               </w:rPr>
             </w:pPr>
-            <w:proofErr w:type="spellStart"/>
             <w:r>
               <w:rPr>
                 <w:rFonts w:ascii="Arial" w:eastAsia="Times New Roman" w:hAnsi="Arial" w:cs="Arial"/>
@@ -3166,7 +2708,6 @@
               </w:rPr>
               <w:t>Descripción</w:t>
             </w:r>
-            <w:proofErr w:type="spellEnd"/>
           </w:p>
         </w:tc>
       </w:tr>
@@ -3220,7 +2761,6 @@
                 <w:szCs w:val="24"/>
               </w:rPr>
             </w:pPr>
-            <w:proofErr w:type="spellStart"/>
             <w:r>
               <w:rPr>
                 <w:rFonts w:ascii="Arial" w:eastAsia="Times New Roman" w:hAnsi="Arial" w:cs="Arial"/>
@@ -3229,7 +2769,6 @@
               </w:rPr>
               <w:t>Fecha</w:t>
             </w:r>
-            <w:proofErr w:type="spellEnd"/>
           </w:p>
         </w:tc>
       </w:tr>
@@ -3291,19 +2830,8 @@
                 <w:szCs w:val="24"/>
                 <w:lang w:val="es-CR"/>
               </w:rPr>
-              <w:t>Fecha y hora HH:</w:t>
+              <w:t>Fecha y hora HH:MM:SS</w:t>
             </w:r>
-            <w:proofErr w:type="gramStart"/>
-            <w:r>
-              <w:rPr>
-                <w:rFonts w:ascii="Arial" w:eastAsia="Times New Roman" w:hAnsi="Arial" w:cs="Arial"/>
-                <w:sz w:val="24"/>
-                <w:szCs w:val="24"/>
-                <w:lang w:val="es-CR"/>
-              </w:rPr>
-              <w:t>MM:SS</w:t>
-            </w:r>
-            <w:proofErr w:type="gramEnd"/>
           </w:p>
         </w:tc>
       </w:tr>
@@ -3418,34 +2946,14 @@
                 <w:szCs w:val="24"/>
               </w:rPr>
             </w:pPr>
-            <w:proofErr w:type="spellStart"/>
             <w:r>
               <w:rPr>
                 <w:rFonts w:ascii="Arial" w:eastAsia="Times New Roman" w:hAnsi="Arial" w:cs="Arial"/>
                 <w:sz w:val="24"/>
                 <w:szCs w:val="24"/>
               </w:rPr>
-              <w:t>Entero</w:t>
+              <w:t>Entero autoincremental</w:t>
             </w:r>
-            <w:proofErr w:type="spellEnd"/>
-            <w:r>
-              <w:rPr>
-                <w:rFonts w:ascii="Arial" w:eastAsia="Times New Roman" w:hAnsi="Arial" w:cs="Arial"/>
-                <w:sz w:val="24"/>
-                <w:szCs w:val="24"/>
-              </w:rPr>
-              <w:t xml:space="preserve"> </w:t>
-            </w:r>
-            <w:proofErr w:type="spellStart"/>
-            <w:r>
-              <w:rPr>
-                <w:rFonts w:ascii="Arial" w:eastAsia="Times New Roman" w:hAnsi="Arial" w:cs="Arial"/>
-                <w:sz w:val="24"/>
-                <w:szCs w:val="24"/>
-              </w:rPr>
-              <w:t>autoincremental</w:t>
-            </w:r>
-            <w:proofErr w:type="spellEnd"/>
           </w:p>
         </w:tc>
       </w:tr>
@@ -3543,6 +3051,7 @@
                 <w:sz w:val="24"/>
                 <w:szCs w:val="24"/>
               </w:rPr>
+              <w:lastRenderedPageBreak/>
               <w:t>CIRCLE</w:t>
             </w:r>
           </w:p>
@@ -3562,7 +3071,6 @@
                 <w:szCs w:val="24"/>
               </w:rPr>
             </w:pPr>
-            <w:proofErr w:type="spellStart"/>
             <w:r>
               <w:rPr>
                 <w:rFonts w:ascii="Arial" w:eastAsia="Times New Roman" w:hAnsi="Arial" w:cs="Arial"/>
@@ -3571,7 +3079,6 @@
               </w:rPr>
               <w:t>Círculos</w:t>
             </w:r>
-            <w:proofErr w:type="spellEnd"/>
           </w:p>
         </w:tc>
       </w:tr>
@@ -3631,36 +3138,8 @@
                 <w:sz w:val="24"/>
                 <w:szCs w:val="24"/>
               </w:rPr>
-              <w:t xml:space="preserve">Punto </w:t>
+              <w:t>Punto en el plano</w:t>
             </w:r>
-            <w:proofErr w:type="spellStart"/>
-            <w:r>
-              <w:rPr>
-                <w:rFonts w:ascii="Arial" w:eastAsia="Times New Roman" w:hAnsi="Arial" w:cs="Arial"/>
-                <w:sz w:val="24"/>
-                <w:szCs w:val="24"/>
-              </w:rPr>
-              <w:t>en</w:t>
-            </w:r>
-            <w:proofErr w:type="spellEnd"/>
-            <w:r>
-              <w:rPr>
-                <w:rFonts w:ascii="Arial" w:eastAsia="Times New Roman" w:hAnsi="Arial" w:cs="Arial"/>
-                <w:sz w:val="24"/>
-                <w:szCs w:val="24"/>
-              </w:rPr>
-              <w:t xml:space="preserve"> el </w:t>
-            </w:r>
-            <w:proofErr w:type="spellStart"/>
-            <w:r>
-              <w:rPr>
-                <w:rFonts w:ascii="Arial" w:eastAsia="Times New Roman" w:hAnsi="Arial" w:cs="Arial"/>
-                <w:sz w:val="24"/>
-                <w:szCs w:val="24"/>
-              </w:rPr>
-              <w:t>plano</w:t>
-            </w:r>
-            <w:proofErr w:type="spellEnd"/>
           </w:p>
         </w:tc>
       </w:tr>
@@ -3775,23 +3254,13 @@
                 <w:szCs w:val="24"/>
               </w:rPr>
             </w:pPr>
-            <w:proofErr w:type="spellStart"/>
             <w:r>
               <w:rPr>
                 <w:rFonts w:ascii="Arial" w:eastAsia="Times New Roman" w:hAnsi="Arial" w:cs="Arial"/>
                 <w:sz w:val="24"/>
                 <w:szCs w:val="24"/>
               </w:rPr>
-              <w:t>Dirección</w:t>
-            </w:r>
-            <w:proofErr w:type="spellEnd"/>
-            <w:r>
-              <w:rPr>
-                <w:rFonts w:ascii="Arial" w:eastAsia="Times New Roman" w:hAnsi="Arial" w:cs="Arial"/>
-                <w:sz w:val="24"/>
-                <w:szCs w:val="24"/>
-              </w:rPr>
-              <w:t xml:space="preserve"> IP</w:t>
+              <w:t>Dirección IP</w:t>
             </w:r>
           </w:p>
         </w:tc>
@@ -3839,75 +3308,17 @@
           <w:color w:val="000000" w:themeColor="text1"/>
           <w:sz w:val="24"/>
           <w:szCs w:val="24"/>
-          <w:lang w:val="es-CR"/>
-        </w:rPr>
-      </w:pPr>
-      <w:r>
-        <w:rPr>
-          <w:rFonts w:ascii="Arial" w:eastAsia="Times New Roman" w:hAnsi="Arial" w:cs="Arial"/>
-          <w:color w:val="000000" w:themeColor="text1"/>
-          <w:sz w:val="24"/>
-          <w:szCs w:val="24"/>
-          <w:lang w:val="es-CR"/>
-        </w:rPr>
-        <w:t xml:space="preserve">3. Lección 2: </w:t>
-      </w:r>
-      <w:proofErr w:type="spellStart"/>
-      <w:r>
-        <w:rPr>
-          <w:rFonts w:ascii="Arial" w:eastAsia="Times New Roman" w:hAnsi="Arial" w:cs="Arial"/>
-          <w:color w:val="000000" w:themeColor="text1"/>
-          <w:sz w:val="24"/>
-          <w:szCs w:val="24"/>
-          <w:lang w:val="es-CR"/>
-        </w:rPr>
-        <w:t>Triggers</w:t>
-      </w:r>
-      <w:proofErr w:type="spellEnd"/>
-      <w:r>
-        <w:rPr>
-          <w:rFonts w:ascii="Arial" w:eastAsia="Times New Roman" w:hAnsi="Arial" w:cs="Arial"/>
-          <w:color w:val="000000" w:themeColor="text1"/>
-          <w:sz w:val="24"/>
-          <w:szCs w:val="24"/>
-          <w:lang w:val="es-CR"/>
-        </w:rPr>
-        <w:t xml:space="preserve"> y </w:t>
-      </w:r>
-      <w:proofErr w:type="spellStart"/>
-      <w:r>
-        <w:rPr>
-          <w:rFonts w:ascii="Arial" w:eastAsia="Times New Roman" w:hAnsi="Arial" w:cs="Arial"/>
-          <w:color w:val="000000" w:themeColor="text1"/>
-          <w:sz w:val="24"/>
-          <w:szCs w:val="24"/>
-          <w:lang w:val="es-CR"/>
-        </w:rPr>
-        <w:t>Stored</w:t>
-      </w:r>
-      <w:proofErr w:type="spellEnd"/>
-      <w:r>
-        <w:rPr>
-          <w:rFonts w:ascii="Arial" w:eastAsia="Times New Roman" w:hAnsi="Arial" w:cs="Arial"/>
-          <w:color w:val="000000" w:themeColor="text1"/>
-          <w:sz w:val="24"/>
-          <w:szCs w:val="24"/>
-          <w:lang w:val="es-CR"/>
-        </w:rPr>
-        <w:t xml:space="preserve"> </w:t>
-      </w:r>
-      <w:proofErr w:type="spellStart"/>
-      <w:r>
-        <w:rPr>
-          <w:rFonts w:ascii="Arial" w:eastAsia="Times New Roman" w:hAnsi="Arial" w:cs="Arial"/>
-          <w:color w:val="000000" w:themeColor="text1"/>
-          <w:sz w:val="24"/>
-          <w:szCs w:val="24"/>
-          <w:lang w:val="es-CR"/>
-        </w:rPr>
-        <w:t>Procedures</w:t>
-      </w:r>
-      <w:proofErr w:type="spellEnd"/>
+        </w:rPr>
+      </w:pPr>
+      <w:r>
+        <w:rPr>
+          <w:rFonts w:ascii="Arial" w:eastAsia="Times New Roman" w:hAnsi="Arial" w:cs="Arial"/>
+          <w:color w:val="000000" w:themeColor="text1"/>
+          <w:sz w:val="24"/>
+          <w:szCs w:val="24"/>
+        </w:rPr>
+        <w:t>3. Lección 2: Triggers y Stored Procedures</w:t>
+      </w:r>
     </w:p>
     <w:p>
       <w:pPr>
@@ -3918,7 +3329,6 @@
           <w:color w:val="000000" w:themeColor="text1"/>
           <w:sz w:val="24"/>
           <w:szCs w:val="24"/>
-          <w:lang w:val="es-CR"/>
         </w:rPr>
       </w:pPr>
     </w:p>
@@ -3931,7 +3341,6 @@
           <w:color w:val="000000" w:themeColor="text1"/>
           <w:sz w:val="24"/>
           <w:szCs w:val="24"/>
-          <w:lang w:val="es-CR"/>
         </w:rPr>
       </w:pPr>
       <w:hyperlink r:id="rId14" w:history="1">
@@ -3941,22 +3350,9 @@
             <w:color w:val="000000" w:themeColor="text1"/>
             <w:sz w:val="24"/>
             <w:szCs w:val="24"/>
-            <w:lang w:val="es-CR"/>
           </w:rPr>
-          <w:t xml:space="preserve">3.1. </w:t>
+          <w:t>3.1. Triggers</w:t>
         </w:r>
-        <w:proofErr w:type="spellStart"/>
-        <w:r>
-          <w:rPr>
-            <w:rFonts w:ascii="Arial" w:eastAsia="Times New Roman" w:hAnsi="Arial" w:cs="Arial"/>
-            <w:color w:val="000000" w:themeColor="text1"/>
-            <w:sz w:val="24"/>
-            <w:szCs w:val="24"/>
-            <w:lang w:val="es-CR"/>
-          </w:rPr>
-          <w:t>Triggers</w:t>
-        </w:r>
-        <w:proofErr w:type="spellEnd"/>
       </w:hyperlink>
     </w:p>
     <w:p>
@@ -3967,88 +3363,29 @@
           <w:color w:val="000000" w:themeColor="text1"/>
           <w:sz w:val="24"/>
           <w:szCs w:val="24"/>
-          <w:lang w:val="es-CR"/>
-        </w:rPr>
-      </w:pPr>
-    </w:p>
-    <w:p>
-      <w:pPr>
-        <w:spacing w:after="0" w:line="240" w:lineRule="auto"/>
-        <w:rPr>
-          <w:rFonts w:ascii="Arial" w:eastAsia="Times New Roman" w:hAnsi="Arial" w:cs="Arial"/>
-          <w:color w:val="000000" w:themeColor="text1"/>
-          <w:sz w:val="24"/>
-          <w:szCs w:val="24"/>
-          <w:lang w:val="es-CR"/>
-        </w:rPr>
-      </w:pPr>
-      <w:proofErr w:type="spellStart"/>
-      <w:proofErr w:type="gramStart"/>
-      <w:r>
-        <w:rPr>
-          <w:rFonts w:ascii="Arial" w:eastAsia="Times New Roman" w:hAnsi="Arial" w:cs="Arial"/>
-          <w:color w:val="000000" w:themeColor="text1"/>
-          <w:sz w:val="24"/>
-          <w:szCs w:val="24"/>
-          <w:lang w:val="es-CR"/>
-        </w:rPr>
-        <w:t>Click</w:t>
-      </w:r>
-      <w:proofErr w:type="spellEnd"/>
-      <w:proofErr w:type="gramEnd"/>
-      <w:r>
-        <w:rPr>
-          <w:rFonts w:ascii="Arial" w:eastAsia="Times New Roman" w:hAnsi="Arial" w:cs="Arial"/>
-          <w:color w:val="000000" w:themeColor="text1"/>
-          <w:sz w:val="24"/>
-          <w:szCs w:val="24"/>
-          <w:lang w:val="es-CR"/>
-        </w:rPr>
-        <w:t xml:space="preserve"> derecho en “</w:t>
-      </w:r>
-      <w:proofErr w:type="spellStart"/>
-      <w:r>
-        <w:rPr>
-          <w:rFonts w:ascii="Arial" w:eastAsia="Times New Roman" w:hAnsi="Arial" w:cs="Arial"/>
-          <w:color w:val="000000" w:themeColor="text1"/>
-          <w:sz w:val="24"/>
-          <w:szCs w:val="24"/>
-          <w:lang w:val="es-CR"/>
-        </w:rPr>
-        <w:t>Trigger</w:t>
-      </w:r>
-      <w:proofErr w:type="spellEnd"/>
-      <w:r>
-        <w:rPr>
-          <w:rFonts w:ascii="Arial" w:eastAsia="Times New Roman" w:hAnsi="Arial" w:cs="Arial"/>
-          <w:color w:val="000000" w:themeColor="text1"/>
-          <w:sz w:val="24"/>
-          <w:szCs w:val="24"/>
-          <w:lang w:val="es-CR"/>
-        </w:rPr>
-        <w:t xml:space="preserve"> </w:t>
-      </w:r>
-      <w:proofErr w:type="spellStart"/>
-      <w:r>
-        <w:rPr>
-          <w:rFonts w:ascii="Arial" w:eastAsia="Times New Roman" w:hAnsi="Arial" w:cs="Arial"/>
-          <w:color w:val="000000" w:themeColor="text1"/>
-          <w:sz w:val="24"/>
-          <w:szCs w:val="24"/>
-          <w:lang w:val="es-CR"/>
-        </w:rPr>
-        <w:t>Functions</w:t>
-      </w:r>
-      <w:proofErr w:type="spellEnd"/>
-      <w:r>
-        <w:rPr>
-          <w:rFonts w:ascii="Arial" w:eastAsia="Times New Roman" w:hAnsi="Arial" w:cs="Arial"/>
-          <w:color w:val="000000" w:themeColor="text1"/>
-          <w:sz w:val="24"/>
-          <w:szCs w:val="24"/>
-          <w:lang w:val="es-CR"/>
-        </w:rPr>
-        <w:t>”.</w:t>
+        </w:rPr>
+      </w:pPr>
+    </w:p>
+    <w:p>
+      <w:pPr>
+        <w:spacing w:after="0" w:line="240" w:lineRule="auto"/>
+        <w:rPr>
+          <w:rFonts w:ascii="Arial" w:eastAsia="Times New Roman" w:hAnsi="Arial" w:cs="Arial"/>
+          <w:color w:val="000000" w:themeColor="text1"/>
+          <w:sz w:val="24"/>
+          <w:szCs w:val="24"/>
+          <w:lang w:val="es-CR"/>
+        </w:rPr>
+      </w:pPr>
+      <w:r>
+        <w:rPr>
+          <w:rFonts w:ascii="Arial" w:eastAsia="Times New Roman" w:hAnsi="Arial" w:cs="Arial"/>
+          <w:color w:val="000000" w:themeColor="text1"/>
+          <w:sz w:val="24"/>
+          <w:szCs w:val="24"/>
+          <w:lang w:val="es-CR"/>
+        </w:rPr>
+        <w:t>Click derecho en “Trigger Functions”.</w:t>
       </w:r>
     </w:p>
     <w:p>
@@ -4075,20 +3412,8 @@
           <w:szCs w:val="24"/>
           <w:lang w:val="es-CR"/>
         </w:rPr>
-        <w:t xml:space="preserve">Primero se define el nombre del </w:t>
-      </w:r>
-      <w:proofErr w:type="spellStart"/>
-      <w:r>
-        <w:rPr>
-          <w:rFonts w:ascii="Arial" w:eastAsia="Times New Roman" w:hAnsi="Arial" w:cs="Arial"/>
-          <w:color w:val="000000" w:themeColor="text1"/>
-          <w:sz w:val="24"/>
-          <w:szCs w:val="24"/>
-          <w:lang w:val="es-CR"/>
-        </w:rPr>
-        <w:t>trigger</w:t>
-      </w:r>
-      <w:proofErr w:type="spellEnd"/>
+        <w:t>Primero se define el nombre del trigger</w:t>
+      </w:r>
     </w:p>
     <w:p>
       <w:pPr>
@@ -4114,73 +3439,7 @@
           <w:szCs w:val="24"/>
           <w:lang w:val="es-CR"/>
         </w:rPr>
-        <w:t xml:space="preserve">Luego se define el lenguaje para crear el </w:t>
-      </w:r>
-      <w:proofErr w:type="spellStart"/>
-      <w:r>
-        <w:rPr>
-          <w:rFonts w:ascii="Arial" w:eastAsia="Times New Roman" w:hAnsi="Arial" w:cs="Arial"/>
-          <w:color w:val="000000" w:themeColor="text1"/>
-          <w:sz w:val="24"/>
-          <w:szCs w:val="24"/>
-          <w:lang w:val="es-CR"/>
-        </w:rPr>
-        <w:t>trigger</w:t>
-      </w:r>
-      <w:proofErr w:type="spellEnd"/>
-      <w:r>
-        <w:rPr>
-          <w:rFonts w:ascii="Arial" w:eastAsia="Times New Roman" w:hAnsi="Arial" w:cs="Arial"/>
-          <w:color w:val="000000" w:themeColor="text1"/>
-          <w:sz w:val="24"/>
-          <w:szCs w:val="24"/>
-          <w:lang w:val="es-CR"/>
-        </w:rPr>
-        <w:t xml:space="preserve"> (opciones: </w:t>
-      </w:r>
-      <w:proofErr w:type="spellStart"/>
-      <w:r>
-        <w:rPr>
-          <w:rFonts w:ascii="Arial" w:eastAsia="Times New Roman" w:hAnsi="Arial" w:cs="Arial"/>
-          <w:color w:val="000000" w:themeColor="text1"/>
-          <w:sz w:val="24"/>
-          <w:szCs w:val="24"/>
-          <w:lang w:val="es-CR"/>
-        </w:rPr>
-        <w:t>internal</w:t>
-      </w:r>
-      <w:proofErr w:type="spellEnd"/>
-      <w:r>
-        <w:rPr>
-          <w:rFonts w:ascii="Arial" w:eastAsia="Times New Roman" w:hAnsi="Arial" w:cs="Arial"/>
-          <w:color w:val="000000" w:themeColor="text1"/>
-          <w:sz w:val="24"/>
-          <w:szCs w:val="24"/>
-          <w:lang w:val="es-CR"/>
-        </w:rPr>
-        <w:t xml:space="preserve">, c o </w:t>
-      </w:r>
-      <w:proofErr w:type="spellStart"/>
-      <w:r>
-        <w:rPr>
-          <w:rFonts w:ascii="Arial" w:eastAsia="Times New Roman" w:hAnsi="Arial" w:cs="Arial"/>
-          <w:color w:val="000000" w:themeColor="text1"/>
-          <w:sz w:val="24"/>
-          <w:szCs w:val="24"/>
-          <w:lang w:val="es-CR"/>
-        </w:rPr>
-        <w:t>plpgsql</w:t>
-      </w:r>
-      <w:proofErr w:type="spellEnd"/>
-      <w:r>
-        <w:rPr>
-          <w:rFonts w:ascii="Arial" w:eastAsia="Times New Roman" w:hAnsi="Arial" w:cs="Arial"/>
-          <w:color w:val="000000" w:themeColor="text1"/>
-          <w:sz w:val="24"/>
-          <w:szCs w:val="24"/>
-          <w:lang w:val="es-CR"/>
-        </w:rPr>
-        <w:t>)</w:t>
+        <w:t>Luego se define el lenguaje para crear el trigger (opciones: internal, c o plpgsql)</w:t>
       </w:r>
     </w:p>
     <w:p>
@@ -4207,61 +3466,17 @@
           <w:szCs w:val="24"/>
           <w:lang w:val="es-CR"/>
         </w:rPr>
-        <w:t xml:space="preserve">Sí se selecciona </w:t>
-      </w:r>
-      <w:proofErr w:type="spellStart"/>
-      <w:r>
-        <w:rPr>
-          <w:rFonts w:ascii="Arial" w:eastAsia="Times New Roman" w:hAnsi="Arial" w:cs="Arial"/>
-          <w:color w:val="000000" w:themeColor="text1"/>
-          <w:sz w:val="24"/>
-          <w:szCs w:val="24"/>
-          <w:lang w:val="es-CR"/>
-        </w:rPr>
-        <w:t>plpgsql</w:t>
-      </w:r>
-      <w:proofErr w:type="spellEnd"/>
-      <w:r>
-        <w:rPr>
-          <w:rFonts w:ascii="Arial" w:eastAsia="Times New Roman" w:hAnsi="Arial" w:cs="Arial"/>
-          <w:color w:val="000000" w:themeColor="text1"/>
-          <w:sz w:val="24"/>
-          <w:szCs w:val="24"/>
-          <w:lang w:val="es-CR"/>
-        </w:rPr>
-        <w:t>, se procede a ingresar el código</w:t>
-      </w:r>
-      <w:r>
-        <w:rPr>
-          <w:rFonts w:ascii="Arial" w:eastAsia="Times New Roman" w:hAnsi="Arial" w:cs="Arial"/>
-          <w:color w:val="000000" w:themeColor="text1"/>
-          <w:sz w:val="24"/>
-          <w:szCs w:val="24"/>
-          <w:lang w:val="es-CR"/>
-        </w:rPr>
-        <w:t>(</w:t>
-      </w:r>
-      <w:proofErr w:type="spellStart"/>
-      <w:r>
-        <w:rPr>
-          <w:rFonts w:ascii="Arial" w:eastAsia="Times New Roman" w:hAnsi="Arial" w:cs="Arial"/>
-          <w:color w:val="000000" w:themeColor="text1"/>
-          <w:sz w:val="24"/>
-          <w:szCs w:val="24"/>
-          <w:lang w:val="es-CR"/>
-        </w:rPr>
-        <w:t>code</w:t>
-      </w:r>
-      <w:proofErr w:type="spellEnd"/>
-      <w:r>
-        <w:rPr>
-          <w:rFonts w:ascii="Arial" w:eastAsia="Times New Roman" w:hAnsi="Arial" w:cs="Arial"/>
-          <w:color w:val="000000" w:themeColor="text1"/>
-          <w:sz w:val="24"/>
-          <w:szCs w:val="24"/>
-          <w:lang w:val="es-CR"/>
-        </w:rPr>
-        <w:t>)</w:t>
+        <w:t>Sí se selecciona plpgsql, se procede a ingresar el código</w:t>
+      </w:r>
+      <w:r>
+        <w:rPr>
+          <w:rFonts w:ascii="Arial" w:eastAsia="Times New Roman" w:hAnsi="Arial" w:cs="Arial"/>
+          <w:color w:val="000000" w:themeColor="text1"/>
+          <w:sz w:val="24"/>
+          <w:szCs w:val="24"/>
+          <w:lang w:val="es-CR"/>
+        </w:rPr>
+        <w:t>(code)</w:t>
       </w:r>
       <w:r>
         <w:rPr>
@@ -4350,29 +3565,7 @@
           <w:szCs w:val="24"/>
           <w:lang w:val="es-CR"/>
         </w:rPr>
-        <w:t xml:space="preserve">INSERT INTO </w:t>
-      </w:r>
-      <w:proofErr w:type="spellStart"/>
-      <w:r>
-        <w:rPr>
-          <w:rFonts w:ascii="Arial" w:eastAsia="Times New Roman" w:hAnsi="Arial" w:cs="Arial"/>
-          <w:color w:val="000000" w:themeColor="text1"/>
-          <w:sz w:val="24"/>
-          <w:szCs w:val="24"/>
-          <w:lang w:val="es-CR"/>
-        </w:rPr>
-        <w:t>cambios_de_nombre</w:t>
-      </w:r>
-      <w:proofErr w:type="spellEnd"/>
-      <w:r>
-        <w:rPr>
-          <w:rFonts w:ascii="Arial" w:eastAsia="Times New Roman" w:hAnsi="Arial" w:cs="Arial"/>
-          <w:color w:val="000000" w:themeColor="text1"/>
-          <w:sz w:val="24"/>
-          <w:szCs w:val="24"/>
-          <w:lang w:val="es-CR"/>
-        </w:rPr>
-        <w:t xml:space="preserve"> (descripción, fecha) VALUES </w:t>
+        <w:t xml:space="preserve">INSERT INTO cambios_de_nombre (descripción, fecha) VALUES </w:t>
       </w:r>
     </w:p>
     <w:p>
@@ -4395,73 +3588,7 @@
           <w:szCs w:val="24"/>
           <w:lang w:val="es-CR"/>
         </w:rPr>
-        <w:t>(</w:t>
-      </w:r>
-      <w:proofErr w:type="gramStart"/>
-      <w:r>
-        <w:rPr>
-          <w:rFonts w:ascii="Arial" w:eastAsia="Times New Roman" w:hAnsi="Arial" w:cs="Arial"/>
-          <w:color w:val="000000" w:themeColor="text1"/>
-          <w:sz w:val="24"/>
-          <w:szCs w:val="24"/>
-          <w:lang w:val="es-CR"/>
-        </w:rPr>
-        <w:t>CONCAT(</w:t>
-      </w:r>
-      <w:proofErr w:type="gramEnd"/>
-      <w:r>
-        <w:rPr>
-          <w:rFonts w:ascii="Arial" w:eastAsia="Times New Roman" w:hAnsi="Arial" w:cs="Arial"/>
-          <w:color w:val="000000" w:themeColor="text1"/>
-          <w:sz w:val="24"/>
-          <w:szCs w:val="24"/>
-          <w:lang w:val="es-CR"/>
-        </w:rPr>
-        <w:t xml:space="preserve">‘Cambio de nombre de: &lt;’, </w:t>
-      </w:r>
-      <w:proofErr w:type="spellStart"/>
-      <w:r>
-        <w:rPr>
-          <w:rFonts w:ascii="Arial" w:eastAsia="Times New Roman" w:hAnsi="Arial" w:cs="Arial"/>
-          <w:color w:val="000000" w:themeColor="text1"/>
-          <w:sz w:val="24"/>
-          <w:szCs w:val="24"/>
-          <w:lang w:val="es-CR"/>
-        </w:rPr>
-        <w:t>OLD.nombre</w:t>
-      </w:r>
-      <w:proofErr w:type="spellEnd"/>
-      <w:r>
-        <w:rPr>
-          <w:rFonts w:ascii="Arial" w:eastAsia="Times New Roman" w:hAnsi="Arial" w:cs="Arial"/>
-          <w:color w:val="000000" w:themeColor="text1"/>
-          <w:sz w:val="24"/>
-          <w:szCs w:val="24"/>
-          <w:lang w:val="es-CR"/>
-        </w:rPr>
-        <w:t xml:space="preserve">, ‘&gt; a &lt;’, </w:t>
-      </w:r>
-      <w:proofErr w:type="spellStart"/>
-      <w:r>
-        <w:rPr>
-          <w:rFonts w:ascii="Arial" w:eastAsia="Times New Roman" w:hAnsi="Arial" w:cs="Arial"/>
-          <w:color w:val="000000" w:themeColor="text1"/>
-          <w:sz w:val="24"/>
-          <w:szCs w:val="24"/>
-          <w:lang w:val="es-CR"/>
-        </w:rPr>
-        <w:t>NEW.nombre</w:t>
-      </w:r>
-      <w:proofErr w:type="spellEnd"/>
-      <w:r>
-        <w:rPr>
-          <w:rFonts w:ascii="Arial" w:eastAsia="Times New Roman" w:hAnsi="Arial" w:cs="Arial"/>
-          <w:color w:val="000000" w:themeColor="text1"/>
-          <w:sz w:val="24"/>
-          <w:szCs w:val="24"/>
-          <w:lang w:val="es-CR"/>
-        </w:rPr>
-        <w:t>,’&gt;’)</w:t>
+        <w:t>(CONCAT(‘Cambio de nombre de: &lt;’, OLD.nombre, ‘&gt; a &lt;’, NEW.nombre,’&gt;’)</w:t>
       </w:r>
       <w:r>
         <w:rPr>
@@ -4590,29 +3717,7 @@
           <w:szCs w:val="24"/>
           <w:lang w:val="es-CR"/>
         </w:rPr>
-        <w:t xml:space="preserve">Luego se debe ir a la tabla donde se desea que se dispare el </w:t>
-      </w:r>
-      <w:proofErr w:type="spellStart"/>
-      <w:r>
-        <w:rPr>
-          <w:rFonts w:ascii="Arial" w:eastAsia="Times New Roman" w:hAnsi="Arial" w:cs="Arial"/>
-          <w:color w:val="000000" w:themeColor="text1"/>
-          <w:sz w:val="24"/>
-          <w:szCs w:val="24"/>
-          <w:lang w:val="es-CR"/>
-        </w:rPr>
-        <w:t>trigger</w:t>
-      </w:r>
-      <w:proofErr w:type="spellEnd"/>
-      <w:r>
-        <w:rPr>
-          <w:rFonts w:ascii="Arial" w:eastAsia="Times New Roman" w:hAnsi="Arial" w:cs="Arial"/>
-          <w:color w:val="000000" w:themeColor="text1"/>
-          <w:sz w:val="24"/>
-          <w:szCs w:val="24"/>
-          <w:lang w:val="es-CR"/>
-        </w:rPr>
-        <w:t xml:space="preserve">, se expande la tabla y se busca </w:t>
+        <w:t xml:space="preserve">Luego se debe ir a la tabla donde se desea que se dispare el trigger, se expande la tabla y se busca </w:t>
       </w:r>
       <w:r>
         <w:rPr>
@@ -4632,117 +3737,7 @@
           <w:szCs w:val="24"/>
           <w:lang w:val="es-CR"/>
         </w:rPr>
-        <w:t xml:space="preserve"> </w:t>
-      </w:r>
-      <w:proofErr w:type="spellStart"/>
-      <w:r>
-        <w:rPr>
-          <w:rFonts w:ascii="Arial" w:eastAsia="Times New Roman" w:hAnsi="Arial" w:cs="Arial"/>
-          <w:color w:val="000000" w:themeColor="text1"/>
-          <w:sz w:val="24"/>
-          <w:szCs w:val="24"/>
-          <w:lang w:val="es-CR"/>
-        </w:rPr>
-        <w:t>Triggers</w:t>
-      </w:r>
-      <w:proofErr w:type="spellEnd"/>
-      <w:r>
-        <w:rPr>
-          <w:rFonts w:ascii="Arial" w:eastAsia="Times New Roman" w:hAnsi="Arial" w:cs="Arial"/>
-          <w:color w:val="000000" w:themeColor="text1"/>
-          <w:sz w:val="24"/>
-          <w:szCs w:val="24"/>
-          <w:lang w:val="es-CR"/>
-        </w:rPr>
-        <w:t xml:space="preserve">, botón derecho y </w:t>
-      </w:r>
-      <w:proofErr w:type="spellStart"/>
-      <w:r>
-        <w:rPr>
-          <w:rFonts w:ascii="Arial" w:eastAsia="Times New Roman" w:hAnsi="Arial" w:cs="Arial"/>
-          <w:color w:val="000000" w:themeColor="text1"/>
-          <w:sz w:val="24"/>
-          <w:szCs w:val="24"/>
-          <w:lang w:val="es-CR"/>
-        </w:rPr>
-        <w:t>Trigger</w:t>
-      </w:r>
-      <w:proofErr w:type="spellEnd"/>
-      <w:r>
-        <w:rPr>
-          <w:rFonts w:ascii="Arial" w:eastAsia="Times New Roman" w:hAnsi="Arial" w:cs="Arial"/>
-          <w:color w:val="000000" w:themeColor="text1"/>
-          <w:sz w:val="24"/>
-          <w:szCs w:val="24"/>
-          <w:lang w:val="es-CR"/>
-        </w:rPr>
-        <w:t xml:space="preserve">, se ingresa el nombre del </w:t>
-      </w:r>
-      <w:proofErr w:type="spellStart"/>
-      <w:r>
-        <w:rPr>
-          <w:rFonts w:ascii="Arial" w:eastAsia="Times New Roman" w:hAnsi="Arial" w:cs="Arial"/>
-          <w:color w:val="000000" w:themeColor="text1"/>
-          <w:sz w:val="24"/>
-          <w:szCs w:val="24"/>
-          <w:lang w:val="es-CR"/>
-        </w:rPr>
-        <w:t>trigger</w:t>
-      </w:r>
-      <w:proofErr w:type="spellEnd"/>
-      <w:r>
-        <w:rPr>
-          <w:rFonts w:ascii="Arial" w:eastAsia="Times New Roman" w:hAnsi="Arial" w:cs="Arial"/>
-          <w:color w:val="000000" w:themeColor="text1"/>
-          <w:sz w:val="24"/>
-          <w:szCs w:val="24"/>
-          <w:lang w:val="es-CR"/>
-        </w:rPr>
-        <w:t xml:space="preserve"> y luego en </w:t>
-      </w:r>
-      <w:proofErr w:type="spellStart"/>
-      <w:r>
-        <w:rPr>
-          <w:rFonts w:ascii="Arial" w:eastAsia="Times New Roman" w:hAnsi="Arial" w:cs="Arial"/>
-          <w:color w:val="000000" w:themeColor="text1"/>
-          <w:sz w:val="24"/>
-          <w:szCs w:val="24"/>
-          <w:lang w:val="es-CR"/>
-        </w:rPr>
-        <w:t>Definition</w:t>
-      </w:r>
-      <w:proofErr w:type="spellEnd"/>
-      <w:r>
-        <w:rPr>
-          <w:rFonts w:ascii="Arial" w:eastAsia="Times New Roman" w:hAnsi="Arial" w:cs="Arial"/>
-          <w:color w:val="000000" w:themeColor="text1"/>
-          <w:sz w:val="24"/>
-          <w:szCs w:val="24"/>
-          <w:lang w:val="es-CR"/>
-        </w:rPr>
-        <w:t xml:space="preserve"> se define cual es el </w:t>
-      </w:r>
-      <w:proofErr w:type="spellStart"/>
-      <w:r>
-        <w:rPr>
-          <w:rFonts w:ascii="Arial" w:eastAsia="Times New Roman" w:hAnsi="Arial" w:cs="Arial"/>
-          <w:color w:val="000000" w:themeColor="text1"/>
-          <w:sz w:val="24"/>
-          <w:szCs w:val="24"/>
-          <w:lang w:val="es-CR"/>
-        </w:rPr>
-        <w:t>Trigger</w:t>
-      </w:r>
-      <w:proofErr w:type="spellEnd"/>
-      <w:r>
-        <w:rPr>
-          <w:rFonts w:ascii="Arial" w:eastAsia="Times New Roman" w:hAnsi="Arial" w:cs="Arial"/>
-          <w:color w:val="000000" w:themeColor="text1"/>
-          <w:sz w:val="24"/>
-          <w:szCs w:val="24"/>
-          <w:lang w:val="es-CR"/>
-        </w:rPr>
-        <w:t xml:space="preserve"> que se desea disparar, por ejemplo:</w:t>
+        <w:t xml:space="preserve"> Triggers, botón derecho y Trigger, se ingresa el nombre del trigger y luego en Definition se define cual es el Trigger que se desea disparar, por ejemplo:</w:t>
       </w:r>
     </w:p>
     <w:p>
@@ -4770,7 +3765,6 @@
           <w:lang w:val="es-CR"/>
         </w:rPr>
       </w:pPr>
-      <w:proofErr w:type="spellStart"/>
       <w:r>
         <w:rPr>
           <w:rFonts w:ascii="Arial" w:eastAsia="Times New Roman" w:hAnsi="Arial" w:cs="Arial"/>
@@ -4781,7 +3775,6 @@
         </w:rPr>
         <w:t>Public.registrar_cambio_de_nombre</w:t>
       </w:r>
-      <w:proofErr w:type="spellEnd"/>
     </w:p>
     <w:p>
       <w:pPr>
@@ -4820,73 +3813,7 @@
           <w:szCs w:val="24"/>
           <w:lang w:val="es-CR"/>
         </w:rPr>
-        <w:t xml:space="preserve">Por </w:t>
-      </w:r>
-      <w:proofErr w:type="gramStart"/>
-      <w:r>
-        <w:rPr>
-          <w:rFonts w:ascii="Arial" w:eastAsia="Times New Roman" w:hAnsi="Arial" w:cs="Arial"/>
-          <w:color w:val="000000" w:themeColor="text1"/>
-          <w:sz w:val="24"/>
-          <w:szCs w:val="24"/>
-          <w:lang w:val="es-CR"/>
-        </w:rPr>
-        <w:t>último</w:t>
-      </w:r>
-      <w:proofErr w:type="gramEnd"/>
-      <w:r>
-        <w:rPr>
-          <w:rFonts w:ascii="Arial" w:eastAsia="Times New Roman" w:hAnsi="Arial" w:cs="Arial"/>
-          <w:color w:val="000000" w:themeColor="text1"/>
-          <w:sz w:val="24"/>
-          <w:szCs w:val="24"/>
-          <w:lang w:val="es-CR"/>
-        </w:rPr>
-        <w:t xml:space="preserve"> en la sección de Eventos se define cuando se quiere disparar el </w:t>
-      </w:r>
-      <w:proofErr w:type="spellStart"/>
-      <w:r>
-        <w:rPr>
-          <w:rFonts w:ascii="Arial" w:eastAsia="Times New Roman" w:hAnsi="Arial" w:cs="Arial"/>
-          <w:color w:val="000000" w:themeColor="text1"/>
-          <w:sz w:val="24"/>
-          <w:szCs w:val="24"/>
-          <w:lang w:val="es-CR"/>
-        </w:rPr>
-        <w:t>Trigger</w:t>
-      </w:r>
-      <w:proofErr w:type="spellEnd"/>
-      <w:r>
-        <w:rPr>
-          <w:rFonts w:ascii="Arial" w:eastAsia="Times New Roman" w:hAnsi="Arial" w:cs="Arial"/>
-          <w:color w:val="000000" w:themeColor="text1"/>
-          <w:sz w:val="24"/>
-          <w:szCs w:val="24"/>
-          <w:lang w:val="es-CR"/>
-        </w:rPr>
-        <w:t xml:space="preserve">: BEFORE, AFTER o INSERT; UPDATE; DELETE </w:t>
-      </w:r>
-      <w:proofErr w:type="spellStart"/>
-      <w:r>
-        <w:rPr>
-          <w:rFonts w:ascii="Arial" w:eastAsia="Times New Roman" w:hAnsi="Arial" w:cs="Arial"/>
-          <w:color w:val="000000" w:themeColor="text1"/>
-          <w:sz w:val="24"/>
-          <w:szCs w:val="24"/>
-          <w:lang w:val="es-CR"/>
-        </w:rPr>
-        <w:t>or</w:t>
-      </w:r>
-      <w:proofErr w:type="spellEnd"/>
-      <w:r>
-        <w:rPr>
-          <w:rFonts w:ascii="Arial" w:eastAsia="Times New Roman" w:hAnsi="Arial" w:cs="Arial"/>
-          <w:color w:val="000000" w:themeColor="text1"/>
-          <w:sz w:val="24"/>
-          <w:szCs w:val="24"/>
-          <w:lang w:val="es-CR"/>
-        </w:rPr>
-        <w:t xml:space="preserve"> TRUNCATE</w:t>
+        <w:t>Por último en la sección de Eventos se define cuando se quiere disparar el Trigger: BEFORE, AFTER o INSERT; UPDATE; DELETE or TRUNCATE</w:t>
       </w:r>
       <w:r>
         <w:rPr>
@@ -4970,87 +3897,41 @@
           <w:szCs w:val="24"/>
           <w:lang w:val="es-CR"/>
         </w:rPr>
-        <w:t xml:space="preserve">3.3. </w:t>
-      </w:r>
-      <w:proofErr w:type="spellStart"/>
-      <w:r>
-        <w:rPr>
-          <w:rFonts w:ascii="Arial" w:eastAsia="Times New Roman" w:hAnsi="Arial" w:cs="Arial"/>
-          <w:color w:val="000000" w:themeColor="text1"/>
-          <w:sz w:val="24"/>
-          <w:szCs w:val="24"/>
-          <w:lang w:val="es-CR"/>
-        </w:rPr>
-        <w:t>Stored</w:t>
-      </w:r>
-      <w:proofErr w:type="spellEnd"/>
-      <w:r>
-        <w:rPr>
-          <w:rFonts w:ascii="Arial" w:eastAsia="Times New Roman" w:hAnsi="Arial" w:cs="Arial"/>
-          <w:color w:val="000000" w:themeColor="text1"/>
-          <w:sz w:val="24"/>
-          <w:szCs w:val="24"/>
-          <w:lang w:val="es-CR"/>
-        </w:rPr>
-        <w:t xml:space="preserve"> </w:t>
-      </w:r>
-      <w:proofErr w:type="spellStart"/>
-      <w:r>
-        <w:rPr>
-          <w:rFonts w:ascii="Arial" w:eastAsia="Times New Roman" w:hAnsi="Arial" w:cs="Arial"/>
-          <w:color w:val="000000" w:themeColor="text1"/>
-          <w:sz w:val="24"/>
-          <w:szCs w:val="24"/>
-          <w:lang w:val="es-CR"/>
-        </w:rPr>
-        <w:t>Procedures</w:t>
-      </w:r>
-      <w:proofErr w:type="spellEnd"/>
-    </w:p>
-    <w:p>
-      <w:pPr>
-        <w:spacing w:after="0" w:line="240" w:lineRule="auto"/>
-        <w:rPr>
-          <w:rFonts w:ascii="Arial" w:eastAsia="Times New Roman" w:hAnsi="Arial" w:cs="Arial"/>
-          <w:color w:val="000000" w:themeColor="text1"/>
-          <w:sz w:val="24"/>
-          <w:szCs w:val="24"/>
-          <w:lang w:val="es-CR"/>
-        </w:rPr>
-      </w:pPr>
-    </w:p>
-    <w:p>
-      <w:pPr>
-        <w:spacing w:after="0" w:line="240" w:lineRule="auto"/>
-        <w:rPr>
-          <w:rFonts w:ascii="Arial" w:eastAsia="Times New Roman" w:hAnsi="Arial" w:cs="Arial"/>
-          <w:color w:val="000000" w:themeColor="text1"/>
-          <w:sz w:val="24"/>
-          <w:szCs w:val="24"/>
-          <w:lang w:val="es-CR"/>
-        </w:rPr>
-      </w:pPr>
-      <w:proofErr w:type="spellStart"/>
-      <w:r>
-        <w:rPr>
-          <w:rFonts w:ascii="Arial" w:eastAsia="Times New Roman" w:hAnsi="Arial" w:cs="Arial"/>
-          <w:color w:val="000000" w:themeColor="text1"/>
-          <w:sz w:val="24"/>
-          <w:szCs w:val="24"/>
-          <w:lang w:val="es-CR"/>
-        </w:rPr>
-        <w:t>Postgres</w:t>
-      </w:r>
-      <w:proofErr w:type="spellEnd"/>
-      <w:r>
-        <w:rPr>
-          <w:rFonts w:ascii="Arial" w:eastAsia="Times New Roman" w:hAnsi="Arial" w:cs="Arial"/>
-          <w:color w:val="000000" w:themeColor="text1"/>
-          <w:sz w:val="24"/>
-          <w:szCs w:val="24"/>
-          <w:lang w:val="es-CR"/>
-        </w:rPr>
-        <w:t xml:space="preserve"> no tiene el objeto SP definidos con ese nombre.</w:t>
+        <w:t>3.3. Stored Procedures</w:t>
+      </w:r>
+    </w:p>
+    <w:p>
+      <w:pPr>
+        <w:spacing w:after="0" w:line="240" w:lineRule="auto"/>
+        <w:rPr>
+          <w:rFonts w:ascii="Arial" w:eastAsia="Times New Roman" w:hAnsi="Arial" w:cs="Arial"/>
+          <w:color w:val="000000" w:themeColor="text1"/>
+          <w:sz w:val="24"/>
+          <w:szCs w:val="24"/>
+          <w:lang w:val="es-CR"/>
+        </w:rPr>
+      </w:pPr>
+    </w:p>
+    <w:p>
+      <w:pPr>
+        <w:spacing w:after="0" w:line="240" w:lineRule="auto"/>
+        <w:rPr>
+          <w:rFonts w:ascii="Arial" w:eastAsia="Times New Roman" w:hAnsi="Arial" w:cs="Arial"/>
+          <w:color w:val="000000" w:themeColor="text1"/>
+          <w:sz w:val="24"/>
+          <w:szCs w:val="24"/>
+          <w:lang w:val="es-CR"/>
+        </w:rPr>
+      </w:pPr>
+      <w:r>
+        <w:rPr>
+          <w:rFonts w:ascii="Arial" w:eastAsia="Times New Roman" w:hAnsi="Arial" w:cs="Arial"/>
+          <w:color w:val="000000" w:themeColor="text1"/>
+          <w:sz w:val="24"/>
+          <w:szCs w:val="24"/>
+          <w:lang w:val="es-CR"/>
+        </w:rPr>
+        <w:t>Postgres no tiene el objeto SP definidos con ese nombre.</w:t>
       </w:r>
     </w:p>
     <w:p>
@@ -5244,7 +4125,6 @@
           <w:lang w:val="es-CR"/>
         </w:rPr>
       </w:pPr>
-      <w:proofErr w:type="spellStart"/>
       <w:r>
         <w:rPr>
           <w:rFonts w:ascii="Arial" w:eastAsia="Times New Roman" w:hAnsi="Arial" w:cs="Arial"/>
@@ -5255,10 +4135,38 @@
           <w:szCs w:val="24"/>
           <w:lang w:val="es-CR"/>
         </w:rPr>
-        <w:t>Triggers</w:t>
-      </w:r>
-      <w:proofErr w:type="spellEnd"/>
-      <w:r>
+        <w:t>Triggers y Funciones de PostgreSQL</w:t>
+      </w:r>
+    </w:p>
+    <w:p>
+      <w:pPr>
+        <w:rPr>
+          <w:rFonts w:ascii="Arial" w:hAnsi="Arial" w:cs="Arial"/>
+          <w:sz w:val="24"/>
+          <w:szCs w:val="24"/>
+          <w:lang w:val="es-CR"/>
+        </w:rPr>
+      </w:pPr>
+    </w:p>
+    <w:p>
+      <w:pPr>
+        <w:pStyle w:val="NormalWeb"/>
+        <w:rPr>
+          <w:rFonts w:ascii="Arial" w:hAnsi="Arial" w:cs="Arial"/>
+          <w:lang w:val="es-CR"/>
+        </w:rPr>
+      </w:pPr>
+      <w:r>
+        <w:rPr>
+          <w:rFonts w:ascii="Arial" w:hAnsi="Arial" w:cs="Arial"/>
+          <w:lang w:val="es-CR"/>
+        </w:rPr>
+        <w:t xml:space="preserve">Aquí un resumen de algunos aspectos interesantes sobre triggers y funciones. </w:t>
+      </w:r>
+    </w:p>
+    <w:p>
+      <w:pPr>
+        <w:spacing w:after="0" w:line="240" w:lineRule="auto"/>
         <w:rPr>
           <w:rFonts w:ascii="Arial" w:eastAsia="Times New Roman" w:hAnsi="Arial" w:cs="Arial"/>
           <w:b/>
@@ -5268,53 +4176,8 @@
           <w:szCs w:val="24"/>
           <w:lang w:val="es-CR"/>
         </w:rPr>
-        <w:t xml:space="preserve"> y Funciones de PostgreSQL</w:t>
-      </w:r>
-    </w:p>
-    <w:p>
-      <w:pPr>
-        <w:rPr>
-          <w:rFonts w:ascii="Arial" w:hAnsi="Arial" w:cs="Arial"/>
-          <w:sz w:val="24"/>
-          <w:szCs w:val="24"/>
-        </w:rPr>
-      </w:pPr>
-    </w:p>
-    <w:p>
-      <w:pPr>
-        <w:pStyle w:val="NormalWeb"/>
-        <w:rPr>
-          <w:rFonts w:ascii="Arial" w:hAnsi="Arial" w:cs="Arial"/>
-          <w:lang w:val="es-CR"/>
-        </w:rPr>
-      </w:pPr>
-      <w:r>
-        <w:rPr>
-          <w:rFonts w:ascii="Arial" w:hAnsi="Arial" w:cs="Arial"/>
-          <w:lang w:val="es-CR"/>
-        </w:rPr>
-        <w:t xml:space="preserve">Aquí un resumen de algunos aspectos interesantes sobre </w:t>
-      </w:r>
-      <w:proofErr w:type="spellStart"/>
-      <w:r>
-        <w:rPr>
-          <w:rFonts w:ascii="Arial" w:hAnsi="Arial" w:cs="Arial"/>
-          <w:lang w:val="es-CR"/>
-        </w:rPr>
-        <w:t>triggers</w:t>
-      </w:r>
-      <w:proofErr w:type="spellEnd"/>
-      <w:r>
-        <w:rPr>
-          <w:rFonts w:ascii="Arial" w:hAnsi="Arial" w:cs="Arial"/>
-          <w:lang w:val="es-CR"/>
-        </w:rPr>
-        <w:t xml:space="preserve"> y funciones. </w:t>
-      </w:r>
-    </w:p>
-    <w:p>
-      <w:pPr>
-        <w:spacing w:after="0" w:line="240" w:lineRule="auto"/>
+      </w:pPr>
+      <w:r>
         <w:rPr>
           <w:rFonts w:ascii="Arial" w:eastAsia="Times New Roman" w:hAnsi="Arial" w:cs="Arial"/>
           <w:b/>
@@ -5324,21 +4187,8 @@
           <w:szCs w:val="24"/>
           <w:lang w:val="es-CR"/>
         </w:rPr>
-      </w:pPr>
-      <w:proofErr w:type="spellStart"/>
-      <w:r>
-        <w:rPr>
-          <w:rFonts w:ascii="Arial" w:eastAsia="Times New Roman" w:hAnsi="Arial" w:cs="Arial"/>
-          <w:b/>
-          <w:bCs/>
-          <w:color w:val="000000" w:themeColor="text1"/>
-          <w:sz w:val="24"/>
-          <w:szCs w:val="24"/>
-          <w:lang w:val="es-CR"/>
-        </w:rPr>
         <w:t>Triggers</w:t>
       </w:r>
-      <w:proofErr w:type="spellEnd"/>
     </w:p>
     <w:p>
       <w:pPr>
@@ -5361,27 +4211,7 @@
           <w:szCs w:val="24"/>
           <w:lang w:val="es-CR"/>
         </w:rPr>
-        <w:t xml:space="preserve">Los </w:t>
-      </w:r>
-      <w:proofErr w:type="spellStart"/>
-      <w:r>
-        <w:rPr>
-          <w:rFonts w:ascii="Arial" w:hAnsi="Arial" w:cs="Arial"/>
-          <w:sz w:val="24"/>
-          <w:szCs w:val="24"/>
-          <w:lang w:val="es-CR"/>
-        </w:rPr>
-        <w:t>triggers</w:t>
-      </w:r>
-      <w:proofErr w:type="spellEnd"/>
-      <w:r>
-        <w:rPr>
-          <w:rFonts w:ascii="Arial" w:hAnsi="Arial" w:cs="Arial"/>
-          <w:sz w:val="24"/>
-          <w:szCs w:val="24"/>
-          <w:lang w:val="es-CR"/>
-        </w:rPr>
-        <w:t xml:space="preserve"> se implementan en dos partes: </w:t>
+        <w:t xml:space="preserve">Los triggers se implementan en dos partes: </w:t>
       </w:r>
     </w:p>
     <w:p>
@@ -5429,27 +4259,7 @@
           <w:szCs w:val="24"/>
           <w:lang w:val="es-CR"/>
         </w:rPr>
-        <w:t xml:space="preserve">La asociación del </w:t>
-      </w:r>
-      <w:proofErr w:type="spellStart"/>
-      <w:r>
-        <w:rPr>
-          <w:rFonts w:ascii="Arial" w:hAnsi="Arial" w:cs="Arial"/>
-          <w:sz w:val="24"/>
-          <w:szCs w:val="24"/>
-          <w:lang w:val="es-CR"/>
-        </w:rPr>
-        <w:t>trigger</w:t>
-      </w:r>
-      <w:proofErr w:type="spellEnd"/>
-      <w:r>
-        <w:rPr>
-          <w:rFonts w:ascii="Arial" w:hAnsi="Arial" w:cs="Arial"/>
-          <w:sz w:val="24"/>
-          <w:szCs w:val="24"/>
-          <w:lang w:val="es-CR"/>
-        </w:rPr>
-        <w:t xml:space="preserve"> a la tabla. </w:t>
+        <w:t xml:space="preserve">La asociación del trigger a la tabla. </w:t>
       </w:r>
     </w:p>
     <w:p>
@@ -5601,27 +4411,7 @@
           <w:szCs w:val="24"/>
           <w:lang w:val="es-CR"/>
         </w:rPr>
-        <w:t xml:space="preserve">La función del </w:t>
-      </w:r>
-      <w:proofErr w:type="spellStart"/>
-      <w:r>
-        <w:rPr>
-          <w:rFonts w:ascii="Arial" w:hAnsi="Arial" w:cs="Arial"/>
-          <w:sz w:val="24"/>
-          <w:szCs w:val="24"/>
-          <w:lang w:val="es-CR"/>
-        </w:rPr>
-        <w:t>trigger</w:t>
-      </w:r>
-      <w:proofErr w:type="spellEnd"/>
-      <w:r>
-        <w:rPr>
-          <w:rFonts w:ascii="Arial" w:hAnsi="Arial" w:cs="Arial"/>
-          <w:sz w:val="24"/>
-          <w:szCs w:val="24"/>
-          <w:lang w:val="es-CR"/>
-        </w:rPr>
-        <w:t xml:space="preserve"> suele devolver el objeto </w:t>
+        <w:t xml:space="preserve">La función del trigger suele devolver el objeto </w:t>
       </w:r>
       <w:r>
         <w:rPr>
@@ -5676,27 +4466,7 @@
           <w:szCs w:val="24"/>
           <w:lang w:val="es-CR"/>
         </w:rPr>
-        <w:t xml:space="preserve">Los </w:t>
-      </w:r>
-      <w:proofErr w:type="spellStart"/>
-      <w:r>
-        <w:rPr>
-          <w:rFonts w:ascii="Arial" w:hAnsi="Arial" w:cs="Arial"/>
-          <w:sz w:val="24"/>
-          <w:szCs w:val="24"/>
-          <w:lang w:val="es-CR"/>
-        </w:rPr>
-        <w:t>triggers</w:t>
-      </w:r>
-      <w:proofErr w:type="spellEnd"/>
-      <w:r>
-        <w:rPr>
-          <w:rFonts w:ascii="Arial" w:hAnsi="Arial" w:cs="Arial"/>
-          <w:sz w:val="24"/>
-          <w:szCs w:val="24"/>
-          <w:lang w:val="es-CR"/>
-        </w:rPr>
-        <w:t xml:space="preserve"> que se ejecutan antes (</w:t>
+        <w:t>Los triggers que se ejecutan antes (</w:t>
       </w:r>
       <w:r>
         <w:rPr>
@@ -5718,7 +4488,6 @@
         </w:rPr>
         <w:t xml:space="preserve">) de una condición, pueden modificar los campos asignando </w:t>
       </w:r>
-      <w:proofErr w:type="gramStart"/>
       <w:r>
         <w:rPr>
           <w:rFonts w:ascii="Arial" w:hAnsi="Arial" w:cs="Arial"/>
@@ -5728,19 +4497,7 @@
           <w:szCs w:val="24"/>
           <w:lang w:val="es-CR"/>
         </w:rPr>
-        <w:t>NEW.[</w:t>
-      </w:r>
-      <w:proofErr w:type="gramEnd"/>
-      <w:r>
-        <w:rPr>
-          <w:rFonts w:ascii="Arial" w:hAnsi="Arial" w:cs="Arial"/>
-          <w:b/>
-          <w:bCs/>
-          <w:sz w:val="24"/>
-          <w:szCs w:val="24"/>
-          <w:lang w:val="es-CR"/>
-        </w:rPr>
-        <w:t>campo] = [valor]</w:t>
+        <w:t>NEW.[campo] = [valor]</w:t>
       </w:r>
       <w:r>
         <w:rPr>
@@ -5773,27 +4530,7 @@
           <w:szCs w:val="24"/>
           <w:lang w:val="es-CR"/>
         </w:rPr>
-        <w:t xml:space="preserve">Los </w:t>
-      </w:r>
-      <w:proofErr w:type="spellStart"/>
-      <w:r>
-        <w:rPr>
-          <w:rFonts w:ascii="Arial" w:hAnsi="Arial" w:cs="Arial"/>
-          <w:sz w:val="24"/>
-          <w:szCs w:val="24"/>
-          <w:lang w:val="es-CR"/>
-        </w:rPr>
-        <w:t>triggers</w:t>
-      </w:r>
-      <w:proofErr w:type="spellEnd"/>
-      <w:r>
-        <w:rPr>
-          <w:rFonts w:ascii="Arial" w:hAnsi="Arial" w:cs="Arial"/>
-          <w:sz w:val="24"/>
-          <w:szCs w:val="24"/>
-          <w:lang w:val="es-CR"/>
-        </w:rPr>
-        <w:t xml:space="preserve"> que se ejecutan después (</w:t>
+        <w:t>Los triggers que se ejecutan después (</w:t>
       </w:r>
       <w:r>
         <w:rPr>
@@ -5869,7 +4606,6 @@
           <w:lang w:val="es-CR"/>
         </w:rPr>
       </w:pPr>
-      <w:proofErr w:type="spellStart"/>
       <w:r>
         <w:rPr>
           <w:rFonts w:ascii="Arial" w:eastAsia="Times New Roman" w:hAnsi="Arial" w:cs="Arial"/>
@@ -5880,20 +4616,7 @@
           <w:szCs w:val="24"/>
           <w:lang w:val="es-CR"/>
         </w:rPr>
-        <w:t>Funciones</w:t>
-      </w:r>
-      <w:proofErr w:type="spellEnd"/>
-      <w:r>
-        <w:rPr>
-          <w:rFonts w:ascii="Arial" w:eastAsia="Times New Roman" w:hAnsi="Arial" w:cs="Arial"/>
-          <w:b/>
-          <w:bCs/>
-          <w:color w:val="000000" w:themeColor="text1"/>
-          <w:sz w:val="24"/>
-          <w:szCs w:val="24"/>
-          <w:lang w:val="es-CR"/>
-        </w:rPr>
-        <w:t xml:space="preserve"> </w:t>
+        <w:t xml:space="preserve">Funciones </w:t>
       </w:r>
     </w:p>
     <w:p>
@@ -5917,47 +4640,7 @@
           <w:szCs w:val="24"/>
           <w:lang w:val="es-CR"/>
         </w:rPr>
-        <w:t xml:space="preserve">En PostgreSQL no existen </w:t>
-      </w:r>
-      <w:proofErr w:type="spellStart"/>
-      <w:r>
-        <w:rPr>
-          <w:rFonts w:ascii="Arial" w:hAnsi="Arial" w:cs="Arial"/>
-          <w:sz w:val="24"/>
-          <w:szCs w:val="24"/>
-          <w:lang w:val="es-CR"/>
-        </w:rPr>
-        <w:t>Stored</w:t>
-      </w:r>
-      <w:proofErr w:type="spellEnd"/>
-      <w:r>
-        <w:rPr>
-          <w:rFonts w:ascii="Arial" w:hAnsi="Arial" w:cs="Arial"/>
-          <w:sz w:val="24"/>
-          <w:szCs w:val="24"/>
-          <w:lang w:val="es-CR"/>
-        </w:rPr>
-        <w:t xml:space="preserve"> </w:t>
-      </w:r>
-      <w:proofErr w:type="spellStart"/>
-      <w:r>
-        <w:rPr>
-          <w:rFonts w:ascii="Arial" w:hAnsi="Arial" w:cs="Arial"/>
-          <w:sz w:val="24"/>
-          <w:szCs w:val="24"/>
-          <w:lang w:val="es-CR"/>
-        </w:rPr>
-        <w:t>Procedures</w:t>
-      </w:r>
-      <w:proofErr w:type="spellEnd"/>
-      <w:r>
-        <w:rPr>
-          <w:rFonts w:ascii="Arial" w:hAnsi="Arial" w:cs="Arial"/>
-          <w:sz w:val="24"/>
-          <w:szCs w:val="24"/>
-          <w:lang w:val="es-CR"/>
-        </w:rPr>
-        <w:t xml:space="preserve">, en lugar de eso se usan las funciones de una forma general. </w:t>
+        <w:t xml:space="preserve">En PostgreSQL no existen Stored Procedures, en lugar de eso se usan las funciones de una forma general. </w:t>
       </w:r>
     </w:p>
     <w:p>
@@ -6045,27 +4728,7 @@
           <w:szCs w:val="24"/>
           <w:lang w:val="es-CR"/>
         </w:rPr>
-        <w:t xml:space="preserve">Una función se puede definir con valor de retorno </w:t>
-      </w:r>
-      <w:proofErr w:type="spellStart"/>
-      <w:r>
-        <w:rPr>
-          <w:rFonts w:ascii="Arial" w:hAnsi="Arial" w:cs="Arial"/>
-          <w:sz w:val="24"/>
-          <w:szCs w:val="24"/>
-          <w:lang w:val="es-CR"/>
-        </w:rPr>
-        <w:t>void</w:t>
-      </w:r>
-      <w:proofErr w:type="spellEnd"/>
-      <w:r>
-        <w:rPr>
-          <w:rFonts w:ascii="Arial" w:hAnsi="Arial" w:cs="Arial"/>
-          <w:sz w:val="24"/>
-          <w:szCs w:val="24"/>
-          <w:lang w:val="es-CR"/>
-        </w:rPr>
-        <w:t xml:space="preserve">, para lo cual no debe hacer </w:t>
+        <w:t xml:space="preserve">Una función se puede definir con valor de retorno void, para lo cual no debe hacer </w:t>
       </w:r>
       <w:r>
         <w:rPr>
@@ -6109,27 +4772,7 @@
           <w:szCs w:val="24"/>
           <w:lang w:val="es-CR"/>
         </w:rPr>
-        <w:t>Aunque la gente suele usar el lenguaje de PostgreSQL (</w:t>
-      </w:r>
-      <w:proofErr w:type="spellStart"/>
-      <w:r>
-        <w:rPr>
-          <w:rFonts w:ascii="Arial" w:hAnsi="Arial" w:cs="Arial"/>
-          <w:sz w:val="24"/>
-          <w:szCs w:val="24"/>
-          <w:lang w:val="es-CR"/>
-        </w:rPr>
-        <w:t>plpgsql</w:t>
-      </w:r>
-      <w:proofErr w:type="spellEnd"/>
-      <w:r>
-        <w:rPr>
-          <w:rFonts w:ascii="Arial" w:hAnsi="Arial" w:cs="Arial"/>
-          <w:sz w:val="24"/>
-          <w:szCs w:val="24"/>
-          <w:lang w:val="es-CR"/>
-        </w:rPr>
-        <w:t xml:space="preserve">) para definir las funciones, estas pueden estar escritas en otros lenguajes como C, Python, Perl, Ruby, habilitando esos otros lenguajes. </w:t>
+        <w:t xml:space="preserve">Aunque la gente suele usar el lenguaje de PostgreSQL (plpgsql) para definir las funciones, estas pueden estar escritas en otros lenguajes como C, Python, Perl, Ruby, habilitando esos otros lenguajes. </w:t>
       </w:r>
     </w:p>
     <w:p>
@@ -6145,46 +4788,48 @@
           <w:rFonts w:ascii="Arial" w:hAnsi="Arial" w:cs="Arial"/>
           <w:lang w:val="es-CR"/>
         </w:rPr>
+        <w:t xml:space="preserve">Esperamos que esta información sea útil cuando utilices las funciones y triggers en PostgreSQL. </w:t>
+      </w:r>
+    </w:p>
+    <w:p>
+      <w:pPr>
+        <w:pStyle w:val="NormalWeb"/>
+        <w:rPr>
+          <w:rFonts w:ascii="Arial" w:hAnsi="Arial" w:cs="Arial"/>
+          <w:lang w:val="es-CR"/>
+        </w:rPr>
+      </w:pPr>
+    </w:p>
+    <w:p>
+      <w:pPr>
+        <w:pStyle w:val="NormalWeb"/>
+        <w:rPr>
+          <w:rFonts w:ascii="Arial" w:hAnsi="Arial" w:cs="Arial"/>
+          <w:lang w:val="es-CR"/>
+        </w:rPr>
+      </w:pPr>
+    </w:p>
+    <w:p>
+      <w:pPr>
+        <w:spacing w:after="0" w:line="240" w:lineRule="auto"/>
+        <w:ind w:firstLine="360"/>
+        <w:rPr>
+          <w:rFonts w:ascii="Arial" w:eastAsia="Times New Roman" w:hAnsi="Arial" w:cs="Arial"/>
+          <w:color w:val="000000" w:themeColor="text1"/>
+          <w:sz w:val="24"/>
+          <w:szCs w:val="24"/>
+          <w:lang w:val="es-CR"/>
+        </w:rPr>
+      </w:pPr>
+      <w:r>
+        <w:rPr>
+          <w:rFonts w:ascii="Arial" w:eastAsia="Times New Roman" w:hAnsi="Arial" w:cs="Arial"/>
+          <w:color w:val="000000" w:themeColor="text1"/>
+          <w:sz w:val="24"/>
+          <w:szCs w:val="24"/>
+          <w:lang w:val="es-CR"/>
+        </w:rPr>
         <w:lastRenderedPageBreak/>
-        <w:t xml:space="preserve">Esperamos que esta información sea útil cuando utilices las funciones y </w:t>
-      </w:r>
-      <w:proofErr w:type="spellStart"/>
-      <w:r>
-        <w:rPr>
-          <w:rFonts w:ascii="Arial" w:hAnsi="Arial" w:cs="Arial"/>
-          <w:lang w:val="es-CR"/>
-        </w:rPr>
-        <w:t>triggers</w:t>
-      </w:r>
-      <w:proofErr w:type="spellEnd"/>
-      <w:r>
-        <w:rPr>
-          <w:rFonts w:ascii="Arial" w:hAnsi="Arial" w:cs="Arial"/>
-          <w:lang w:val="es-CR"/>
-        </w:rPr>
-        <w:t xml:space="preserve"> en PostgreSQL. </w:t>
-      </w:r>
-    </w:p>
-    <w:p>
-      <w:pPr>
-        <w:spacing w:after="0" w:line="240" w:lineRule="auto"/>
-        <w:ind w:firstLine="360"/>
-        <w:rPr>
-          <w:rFonts w:ascii="Arial" w:eastAsia="Times New Roman" w:hAnsi="Arial" w:cs="Arial"/>
-          <w:color w:val="000000" w:themeColor="text1"/>
-          <w:sz w:val="24"/>
-          <w:szCs w:val="24"/>
-          <w:lang w:val="es-CR"/>
-        </w:rPr>
-      </w:pPr>
-      <w:r>
-        <w:rPr>
-          <w:rFonts w:ascii="Arial" w:eastAsia="Times New Roman" w:hAnsi="Arial" w:cs="Arial"/>
-          <w:color w:val="000000" w:themeColor="text1"/>
-          <w:sz w:val="24"/>
-          <w:szCs w:val="24"/>
-          <w:lang w:val="es-CR"/>
-        </w:rPr>
         <w:t>4. Lección 3: Funciones Predefinidas</w:t>
       </w:r>
     </w:p>
@@ -6250,6 +4895,16 @@
           <w:lang w:val="es-CR"/>
         </w:rPr>
       </w:pPr>
+      <w:r>
+        <w:rPr>
+          <w:rFonts w:ascii="Arial" w:eastAsia="Times New Roman" w:hAnsi="Arial" w:cs="Arial"/>
+          <w:color w:val="000000" w:themeColor="text1"/>
+          <w:sz w:val="24"/>
+          <w:szCs w:val="24"/>
+          <w:lang w:val="es-CR"/>
+        </w:rPr>
+        <w:t>PGAdmin</w:t>
+      </w:r>
     </w:p>
     <w:p>
       <w:pPr>
@@ -6263,6 +4918,174 @@
           <w:lang w:val="es-CR"/>
         </w:rPr>
       </w:pPr>
+    </w:p>
+    <w:p>
+      <w:pPr>
+        <w:spacing w:after="0" w:line="240" w:lineRule="auto"/>
+        <w:ind w:left="720"/>
+        <w:rPr>
+          <w:rFonts w:ascii="Arial" w:eastAsia="Times New Roman" w:hAnsi="Arial" w:cs="Arial"/>
+          <w:color w:val="000000" w:themeColor="text1"/>
+          <w:sz w:val="24"/>
+          <w:szCs w:val="24"/>
+          <w:lang w:val="es-CR"/>
+        </w:rPr>
+      </w:pPr>
+      <w:r>
+        <w:rPr>
+          <w:rFonts w:ascii="Arial" w:eastAsia="Times New Roman" w:hAnsi="Arial" w:cs="Arial"/>
+          <w:color w:val="000000" w:themeColor="text1"/>
+          <w:sz w:val="24"/>
+          <w:szCs w:val="24"/>
+          <w:lang w:val="es-CR"/>
+        </w:rPr>
+        <w:t>Constantes:</w:t>
+      </w:r>
+    </w:p>
+    <w:p>
+      <w:pPr>
+        <w:spacing w:after="0" w:line="240" w:lineRule="auto"/>
+        <w:ind w:left="720"/>
+        <w:rPr>
+          <w:rFonts w:ascii="Arial" w:eastAsia="Times New Roman" w:hAnsi="Arial" w:cs="Arial"/>
+          <w:color w:val="000000" w:themeColor="text1"/>
+          <w:sz w:val="24"/>
+          <w:szCs w:val="24"/>
+          <w:lang w:val="es-CR"/>
+        </w:rPr>
+      </w:pPr>
+      <w:r>
+        <w:rPr>
+          <w:rFonts w:ascii="Arial" w:eastAsia="Times New Roman" w:hAnsi="Arial" w:cs="Arial"/>
+          <w:color w:val="000000" w:themeColor="text1"/>
+          <w:sz w:val="24"/>
+          <w:szCs w:val="24"/>
+          <w:lang w:val="es-CR"/>
+        </w:rPr>
+        <w:t>Pi()</w:t>
+      </w:r>
+    </w:p>
+    <w:p>
+      <w:pPr>
+        <w:spacing w:after="0" w:line="240" w:lineRule="auto"/>
+        <w:ind w:left="720"/>
+        <w:rPr>
+          <w:rFonts w:ascii="Arial" w:eastAsia="Times New Roman" w:hAnsi="Arial" w:cs="Arial"/>
+          <w:color w:val="000000" w:themeColor="text1"/>
+          <w:sz w:val="24"/>
+          <w:szCs w:val="24"/>
+          <w:lang w:val="es-CR"/>
+        </w:rPr>
+      </w:pPr>
+      <w:r>
+        <w:rPr>
+          <w:rFonts w:ascii="Arial" w:eastAsia="Times New Roman" w:hAnsi="Arial" w:cs="Arial"/>
+          <w:color w:val="000000" w:themeColor="text1"/>
+          <w:sz w:val="24"/>
+          <w:szCs w:val="24"/>
+          <w:lang w:val="es-CR"/>
+        </w:rPr>
+        <w:t xml:space="preserve">Sqrt() </w:t>
+      </w:r>
+      <w:r>
+        <w:rPr>
+          <w:rFonts w:ascii="Arial" w:eastAsia="Times New Roman" w:hAnsi="Arial" w:cs="Arial"/>
+          <w:color w:val="000000" w:themeColor="text1"/>
+          <w:sz w:val="24"/>
+          <w:szCs w:val="24"/>
+          <w:lang w:val="es-CR"/>
+        </w:rPr>
+        <w:sym w:font="Wingdings" w:char="F0E0"/>
+      </w:r>
+      <w:r>
+        <w:rPr>
+          <w:rFonts w:ascii="Arial" w:eastAsia="Times New Roman" w:hAnsi="Arial" w:cs="Arial"/>
+          <w:color w:val="000000" w:themeColor="text1"/>
+          <w:sz w:val="24"/>
+          <w:szCs w:val="24"/>
+          <w:lang w:val="es-CR"/>
+        </w:rPr>
+        <w:t xml:space="preserve"> Raíz cuadrada</w:t>
+      </w:r>
+    </w:p>
+    <w:p>
+      <w:pPr>
+        <w:spacing w:after="0" w:line="240" w:lineRule="auto"/>
+        <w:ind w:left="720"/>
+        <w:rPr>
+          <w:rFonts w:ascii="Arial" w:eastAsia="Times New Roman" w:hAnsi="Arial" w:cs="Arial"/>
+          <w:color w:val="000000" w:themeColor="text1"/>
+          <w:sz w:val="24"/>
+          <w:szCs w:val="24"/>
+          <w:lang w:val="es-CR"/>
+        </w:rPr>
+      </w:pPr>
+      <w:r>
+        <w:rPr>
+          <w:rFonts w:ascii="Arial" w:eastAsia="Times New Roman" w:hAnsi="Arial" w:cs="Arial"/>
+          <w:color w:val="000000" w:themeColor="text1"/>
+          <w:sz w:val="24"/>
+          <w:szCs w:val="24"/>
+          <w:lang w:val="es-CR"/>
+        </w:rPr>
+        <w:t>Round()</w:t>
+      </w:r>
+      <w:r>
+        <w:rPr>
+          <w:rFonts w:ascii="Arial" w:eastAsia="Times New Roman" w:hAnsi="Arial" w:cs="Arial"/>
+          <w:color w:val="000000" w:themeColor="text1"/>
+          <w:sz w:val="24"/>
+          <w:szCs w:val="24"/>
+          <w:lang w:val="es-CR"/>
+        </w:rPr>
+        <w:t xml:space="preserve"> </w:t>
+      </w:r>
+      <w:r>
+        <w:rPr>
+          <w:rFonts w:ascii="Arial" w:eastAsia="Times New Roman" w:hAnsi="Arial" w:cs="Arial"/>
+          <w:color w:val="000000" w:themeColor="text1"/>
+          <w:sz w:val="24"/>
+          <w:szCs w:val="24"/>
+          <w:lang w:val="es-CR"/>
+        </w:rPr>
+        <w:sym w:font="Wingdings" w:char="F0E0"/>
+      </w:r>
+      <w:r>
+        <w:rPr>
+          <w:rFonts w:ascii="Arial" w:eastAsia="Times New Roman" w:hAnsi="Arial" w:cs="Arial"/>
+          <w:color w:val="000000" w:themeColor="text1"/>
+          <w:sz w:val="24"/>
+          <w:szCs w:val="24"/>
+          <w:lang w:val="es-CR"/>
+        </w:rPr>
+        <w:t xml:space="preserve"> Para redondear</w:t>
+      </w:r>
+    </w:p>
+    <w:p>
+      <w:pPr>
+        <w:spacing w:after="0" w:line="240" w:lineRule="auto"/>
+        <w:ind w:left="720"/>
+        <w:rPr>
+          <w:rFonts w:ascii="Arial" w:eastAsia="Times New Roman" w:hAnsi="Arial" w:cs="Arial"/>
+          <w:color w:val="000000" w:themeColor="text1"/>
+          <w:sz w:val="24"/>
+          <w:szCs w:val="24"/>
+          <w:lang w:val="es-CR"/>
+        </w:rPr>
+      </w:pPr>
+    </w:p>
+    <w:p>
+      <w:pPr>
+        <w:spacing w:after="0" w:line="240" w:lineRule="auto"/>
+        <w:ind w:left="720"/>
+        <w:rPr>
+          <w:rFonts w:ascii="Arial" w:eastAsia="Times New Roman" w:hAnsi="Arial" w:cs="Arial"/>
+          <w:color w:val="000000" w:themeColor="text1"/>
+          <w:sz w:val="24"/>
+          <w:szCs w:val="24"/>
+          <w:lang w:val="es-CR"/>
+        </w:rPr>
+      </w:pPr>
       <w:r>
         <w:rPr>
           <w:rFonts w:ascii="Arial" w:eastAsia="Times New Roman" w:hAnsi="Arial" w:cs="Arial"/>
@@ -6294,29 +5117,7 @@
           <w:szCs w:val="24"/>
           <w:lang w:val="es-CR"/>
         </w:rPr>
-        <w:t xml:space="preserve">4.3. Funciones de </w:t>
-      </w:r>
-      <w:proofErr w:type="spellStart"/>
-      <w:r>
-        <w:rPr>
-          <w:rFonts w:ascii="Arial" w:eastAsia="Times New Roman" w:hAnsi="Arial" w:cs="Arial"/>
-          <w:color w:val="000000" w:themeColor="text1"/>
-          <w:sz w:val="24"/>
-          <w:szCs w:val="24"/>
-          <w:lang w:val="es-CR"/>
-        </w:rPr>
-        <w:t>String</w:t>
-      </w:r>
-      <w:proofErr w:type="spellEnd"/>
-      <w:r>
-        <w:rPr>
-          <w:rFonts w:ascii="Arial" w:eastAsia="Times New Roman" w:hAnsi="Arial" w:cs="Arial"/>
-          <w:color w:val="000000" w:themeColor="text1"/>
-          <w:sz w:val="24"/>
-          <w:szCs w:val="24"/>
-          <w:lang w:val="es-CR"/>
-        </w:rPr>
-        <w:t xml:space="preserve"> y Fecha</w:t>
+        <w:t>4.3. Funciones de String y Fecha</w:t>
       </w:r>
     </w:p>
     <w:p>
@@ -6362,65 +5163,20 @@
           <w:szCs w:val="24"/>
           <w:lang w:val="es-CR"/>
         </w:rPr>
-        <w:t>4.5. ¿</w:t>
-      </w:r>
-      <w:proofErr w:type="spellStart"/>
-      <w:r>
-        <w:rPr>
-          <w:rFonts w:ascii="Arial" w:eastAsia="Times New Roman" w:hAnsi="Arial" w:cs="Arial"/>
-          <w:color w:val="000000" w:themeColor="text1"/>
-          <w:sz w:val="24"/>
-          <w:szCs w:val="24"/>
-          <w:lang w:val="es-CR"/>
-        </w:rPr>
-        <w:t>Sabías</w:t>
-      </w:r>
-      <w:proofErr w:type="spellEnd"/>
-      <w:r>
-        <w:rPr>
-          <w:rFonts w:ascii="Arial" w:eastAsia="Times New Roman" w:hAnsi="Arial" w:cs="Arial"/>
-          <w:color w:val="000000" w:themeColor="text1"/>
-          <w:sz w:val="24"/>
-          <w:szCs w:val="24"/>
-          <w:lang w:val="es-CR"/>
-        </w:rPr>
-        <w:t xml:space="preserve"> </w:t>
-      </w:r>
-      <w:proofErr w:type="spellStart"/>
-      <w:r>
-        <w:rPr>
-          <w:rFonts w:ascii="Arial" w:eastAsia="Times New Roman" w:hAnsi="Arial" w:cs="Arial"/>
-          <w:color w:val="000000" w:themeColor="text1"/>
-          <w:sz w:val="24"/>
-          <w:szCs w:val="24"/>
-          <w:lang w:val="es-CR"/>
-        </w:rPr>
-        <w:t>qué</w:t>
-      </w:r>
-      <w:proofErr w:type="spellEnd"/>
-      <w:r>
-        <w:rPr>
-          <w:rFonts w:ascii="Arial" w:eastAsia="Times New Roman" w:hAnsi="Arial" w:cs="Arial"/>
-          <w:color w:val="000000" w:themeColor="text1"/>
-          <w:sz w:val="24"/>
-          <w:szCs w:val="24"/>
-          <w:lang w:val="es-CR"/>
-        </w:rPr>
-        <w:t>?</w:t>
-      </w:r>
-    </w:p>
-    <w:p>
-      <w:pPr>
-        <w:spacing w:after="0" w:line="240" w:lineRule="auto"/>
-        <w:rPr>
-          <w:rFonts w:ascii="Arial" w:eastAsia="Times New Roman" w:hAnsi="Arial" w:cs="Arial"/>
-          <w:color w:val="000000" w:themeColor="text1"/>
-          <w:sz w:val="24"/>
-          <w:szCs w:val="24"/>
-          <w:lang w:val="es-CR"/>
-        </w:rPr>
-      </w:pPr>
-      <w:proofErr w:type="gramStart"/>
+        <w:t>4.5. ¿Sabías qué?</w:t>
+      </w:r>
+    </w:p>
+    <w:p>
+      <w:pPr>
+        <w:spacing w:after="0" w:line="240" w:lineRule="auto"/>
+        <w:rPr>
+          <w:rFonts w:ascii="Arial" w:eastAsia="Times New Roman" w:hAnsi="Arial" w:cs="Arial"/>
+          <w:color w:val="000000" w:themeColor="text1"/>
+          <w:sz w:val="24"/>
+          <w:szCs w:val="24"/>
+          <w:lang w:val="es-CR"/>
+        </w:rPr>
+      </w:pPr>
       <w:r>
         <w:rPr>
           <w:rFonts w:hAnsi="Symbol"/>
@@ -6428,11 +5184,10 @@
         <w:t></w:t>
       </w:r>
       <w:r>
-        <w:t xml:space="preserve">  4.6.</w:t>
-      </w:r>
-      <w:proofErr w:type="gramEnd"/>
-      <w:r>
-        <w:t xml:space="preserve"> Taller 3</w:t>
+        <w:rPr>
+          <w:lang w:val="es-CR"/>
+        </w:rPr>
+        <w:t xml:space="preserve">  4.6. Taller 3</w:t>
       </w:r>
     </w:p>
     <w:p>
@@ -6463,23 +5218,7 @@
           <w:rFonts w:ascii="Arial" w:hAnsi="Arial" w:cs="Arial"/>
           <w:lang w:val="es-CR"/>
         </w:rPr>
-        <w:t xml:space="preserve">5. Lección 4: </w:t>
-      </w:r>
-      <w:proofErr w:type="spellStart"/>
-      <w:r>
-        <w:rPr>
-          <w:rFonts w:ascii="Arial" w:hAnsi="Arial" w:cs="Arial"/>
-          <w:lang w:val="es-CR"/>
-        </w:rPr>
-        <w:t>Subqueries</w:t>
-      </w:r>
-      <w:proofErr w:type="spellEnd"/>
-      <w:r>
-        <w:rPr>
-          <w:rFonts w:ascii="Arial" w:hAnsi="Arial" w:cs="Arial"/>
-          <w:lang w:val="es-CR"/>
-        </w:rPr>
-        <w:t xml:space="preserve"> y O</w:t>
+        <w:t>5. Lección 4: Subqueries y O</w:t>
       </w:r>
       <w:r>
         <w:rPr>

</xml_diff>

<commit_message>
Relational DB - Module 2 - Unit 3 - PostgreSQL - Lesson 3 - String and Date functions
</commit_message>
<xml_diff>
--- a/BaseDeDatos/2.BasesDeDatosRelacionales/Unidad3/UNIDAD3.docx
+++ b/BaseDeDatos/2.BasesDeDatosRelacionales/Unidad3/UNIDAD3.docx
@@ -5109,6 +5109,32 @@
           <w:lang w:val="es-CR"/>
         </w:rPr>
       </w:pPr>
+    </w:p>
+    <w:p>
+      <w:pPr>
+        <w:spacing w:after="0" w:line="240" w:lineRule="auto"/>
+        <w:ind w:left="720"/>
+        <w:rPr>
+          <w:rFonts w:ascii="Arial" w:eastAsia="Times New Roman" w:hAnsi="Arial" w:cs="Arial"/>
+          <w:color w:val="000000" w:themeColor="text1"/>
+          <w:sz w:val="24"/>
+          <w:szCs w:val="24"/>
+          <w:lang w:val="es-CR"/>
+        </w:rPr>
+      </w:pPr>
+    </w:p>
+    <w:p>
+      <w:pPr>
+        <w:spacing w:after="0" w:line="240" w:lineRule="auto"/>
+        <w:ind w:left="720"/>
+        <w:rPr>
+          <w:rFonts w:ascii="Arial" w:eastAsia="Times New Roman" w:hAnsi="Arial" w:cs="Arial"/>
+          <w:color w:val="000000" w:themeColor="text1"/>
+          <w:sz w:val="24"/>
+          <w:szCs w:val="24"/>
+          <w:lang w:val="es-CR"/>
+        </w:rPr>
+      </w:pPr>
       <w:r>
         <w:rPr>
           <w:rFonts w:ascii="Arial" w:eastAsia="Times New Roman" w:hAnsi="Arial" w:cs="Arial"/>
@@ -5132,6 +5158,443 @@
           <w:lang w:val="es-CR"/>
         </w:rPr>
       </w:pPr>
+    </w:p>
+    <w:p>
+      <w:pPr>
+        <w:spacing w:after="0" w:line="240" w:lineRule="auto"/>
+        <w:ind w:left="720"/>
+        <w:rPr>
+          <w:rFonts w:ascii="Arial" w:eastAsia="Times New Roman" w:hAnsi="Arial" w:cs="Arial"/>
+          <w:color w:val="000000" w:themeColor="text1"/>
+          <w:sz w:val="24"/>
+          <w:szCs w:val="24"/>
+          <w:lang w:val="es-CR"/>
+        </w:rPr>
+      </w:pPr>
+      <w:r>
+        <w:rPr>
+          <w:rFonts w:ascii="Arial" w:eastAsia="Times New Roman" w:hAnsi="Arial" w:cs="Arial"/>
+          <w:color w:val="000000" w:themeColor="text1"/>
+          <w:sz w:val="24"/>
+          <w:szCs w:val="24"/>
+          <w:lang w:val="es-CR"/>
+        </w:rPr>
+        <w:t>CONCAT()</w:t>
+      </w:r>
+    </w:p>
+    <w:p>
+      <w:pPr>
+        <w:spacing w:after="0" w:line="240" w:lineRule="auto"/>
+        <w:ind w:left="720"/>
+        <w:rPr>
+          <w:rFonts w:ascii="Arial" w:eastAsia="Times New Roman" w:hAnsi="Arial" w:cs="Arial"/>
+          <w:color w:val="000000" w:themeColor="text1"/>
+          <w:sz w:val="24"/>
+          <w:szCs w:val="24"/>
+          <w:lang w:val="es-CR"/>
+        </w:rPr>
+      </w:pPr>
+      <w:r>
+        <w:rPr>
+          <w:rFonts w:ascii="Arial" w:eastAsia="Times New Roman" w:hAnsi="Arial" w:cs="Arial"/>
+          <w:color w:val="000000" w:themeColor="text1"/>
+          <w:sz w:val="24"/>
+          <w:szCs w:val="24"/>
+          <w:lang w:val="es-CR"/>
+        </w:rPr>
+        <w:t>TRIM()</w:t>
+      </w:r>
+    </w:p>
+    <w:p>
+      <w:pPr>
+        <w:spacing w:after="0" w:line="240" w:lineRule="auto"/>
+        <w:ind w:left="720"/>
+        <w:rPr>
+          <w:rFonts w:ascii="Arial" w:eastAsia="Times New Roman" w:hAnsi="Arial" w:cs="Arial"/>
+          <w:color w:val="000000" w:themeColor="text1"/>
+          <w:sz w:val="24"/>
+          <w:szCs w:val="24"/>
+          <w:lang w:val="es-CR"/>
+        </w:rPr>
+      </w:pPr>
+      <w:r>
+        <w:rPr>
+          <w:rFonts w:ascii="Arial" w:eastAsia="Times New Roman" w:hAnsi="Arial" w:cs="Arial"/>
+          <w:color w:val="000000" w:themeColor="text1"/>
+          <w:sz w:val="24"/>
+          <w:szCs w:val="24"/>
+          <w:lang w:val="es-CR"/>
+        </w:rPr>
+        <w:t>LOWER()</w:t>
+      </w:r>
+    </w:p>
+    <w:p>
+      <w:pPr>
+        <w:spacing w:after="0" w:line="240" w:lineRule="auto"/>
+        <w:ind w:left="720"/>
+        <w:rPr>
+          <w:rFonts w:ascii="Arial" w:eastAsia="Times New Roman" w:hAnsi="Arial" w:cs="Arial"/>
+          <w:color w:val="000000" w:themeColor="text1"/>
+          <w:sz w:val="24"/>
+          <w:szCs w:val="24"/>
+          <w:lang w:val="es-CR"/>
+        </w:rPr>
+      </w:pPr>
+      <w:r>
+        <w:rPr>
+          <w:rFonts w:ascii="Arial" w:eastAsia="Times New Roman" w:hAnsi="Arial" w:cs="Arial"/>
+          <w:color w:val="000000" w:themeColor="text1"/>
+          <w:sz w:val="24"/>
+          <w:szCs w:val="24"/>
+          <w:lang w:val="es-CR"/>
+        </w:rPr>
+        <w:t>UPPER()</w:t>
+      </w:r>
+    </w:p>
+    <w:p>
+      <w:pPr>
+        <w:spacing w:after="0" w:line="240" w:lineRule="auto"/>
+        <w:ind w:left="720"/>
+        <w:rPr>
+          <w:rFonts w:ascii="Arial" w:eastAsia="Times New Roman" w:hAnsi="Arial" w:cs="Arial"/>
+          <w:color w:val="000000" w:themeColor="text1"/>
+          <w:sz w:val="24"/>
+          <w:szCs w:val="24"/>
+          <w:lang w:val="es-CR"/>
+        </w:rPr>
+      </w:pPr>
+    </w:p>
+    <w:p>
+      <w:pPr>
+        <w:spacing w:after="0" w:line="240" w:lineRule="auto"/>
+        <w:ind w:left="720"/>
+        <w:rPr>
+          <w:rFonts w:ascii="Arial" w:eastAsia="Times New Roman" w:hAnsi="Arial" w:cs="Arial"/>
+          <w:color w:val="000000" w:themeColor="text1"/>
+          <w:sz w:val="24"/>
+          <w:szCs w:val="24"/>
+          <w:lang w:val="es-CR"/>
+        </w:rPr>
+      </w:pPr>
+      <w:r>
+        <w:rPr>
+          <w:rFonts w:ascii="Arial" w:eastAsia="Times New Roman" w:hAnsi="Arial" w:cs="Arial"/>
+          <w:color w:val="000000" w:themeColor="text1"/>
+          <w:sz w:val="24"/>
+          <w:szCs w:val="24"/>
+          <w:lang w:val="es-CR"/>
+        </w:rPr>
+        <w:t>PostgreSQL a diferencia de MySQL si hace diferencia entre mayúsculas y minúsculas cuando se ejecuta un LIKE.</w:t>
+      </w:r>
+      <w:r>
+        <w:rPr>
+          <w:rFonts w:ascii="Arial" w:eastAsia="Times New Roman" w:hAnsi="Arial" w:cs="Arial"/>
+          <w:color w:val="000000" w:themeColor="text1"/>
+          <w:sz w:val="24"/>
+          <w:szCs w:val="24"/>
+          <w:lang w:val="es-CR"/>
+        </w:rPr>
+        <w:t xml:space="preserve"> Para no diferencias entre mayúsculas y minúsculas se usa la función ILIKE</w:t>
+      </w:r>
+    </w:p>
+    <w:p>
+      <w:pPr>
+        <w:spacing w:after="0" w:line="240" w:lineRule="auto"/>
+        <w:ind w:left="720"/>
+        <w:rPr>
+          <w:rFonts w:ascii="Arial" w:eastAsia="Times New Roman" w:hAnsi="Arial" w:cs="Arial"/>
+          <w:color w:val="000000" w:themeColor="text1"/>
+          <w:sz w:val="24"/>
+          <w:szCs w:val="24"/>
+          <w:lang w:val="es-CR"/>
+        </w:rPr>
+      </w:pPr>
+    </w:p>
+    <w:p>
+      <w:pPr>
+        <w:spacing w:after="0" w:line="240" w:lineRule="auto"/>
+        <w:ind w:left="720"/>
+        <w:rPr>
+          <w:rFonts w:ascii="Arial" w:eastAsia="Times New Roman" w:hAnsi="Arial" w:cs="Arial"/>
+          <w:color w:val="000000" w:themeColor="text1"/>
+          <w:sz w:val="24"/>
+          <w:szCs w:val="24"/>
+          <w:lang w:val="es-CR"/>
+        </w:rPr>
+      </w:pPr>
+      <w:r>
+        <w:rPr>
+          <w:rFonts w:ascii="Arial" w:eastAsia="Times New Roman" w:hAnsi="Arial" w:cs="Arial"/>
+          <w:color w:val="000000" w:themeColor="text1"/>
+          <w:sz w:val="24"/>
+          <w:szCs w:val="24"/>
+          <w:lang w:val="es-CR"/>
+        </w:rPr>
+        <w:t xml:space="preserve">Otra solución es utilizar el operador ~ </w:t>
+      </w:r>
+      <w:r>
+        <w:rPr>
+          <w:rFonts w:ascii="Arial" w:eastAsia="Times New Roman" w:hAnsi="Arial" w:cs="Arial"/>
+          <w:color w:val="000000" w:themeColor="text1"/>
+          <w:sz w:val="24"/>
+          <w:szCs w:val="24"/>
+          <w:lang w:val="es-CR"/>
+        </w:rPr>
+        <w:t xml:space="preserve">para expresiones </w:t>
+      </w:r>
+      <w:r>
+        <w:rPr>
+          <w:rFonts w:ascii="Arial" w:eastAsia="Times New Roman" w:hAnsi="Arial" w:cs="Arial"/>
+          <w:color w:val="000000" w:themeColor="text1"/>
+          <w:sz w:val="24"/>
+          <w:szCs w:val="24"/>
+          <w:lang w:val="es-CR"/>
+        </w:rPr>
+        <w:t>regulares, pero es sensible a mayúsculas y minúsculas, para no hacer sensible a mayúsculas y minúsculas se utiliza ~*</w:t>
+      </w:r>
+    </w:p>
+    <w:p>
+      <w:pPr>
+        <w:spacing w:after="0" w:line="240" w:lineRule="auto"/>
+        <w:ind w:left="720"/>
+        <w:rPr>
+          <w:rFonts w:ascii="Arial" w:eastAsia="Times New Roman" w:hAnsi="Arial" w:cs="Arial"/>
+          <w:color w:val="000000" w:themeColor="text1"/>
+          <w:sz w:val="24"/>
+          <w:szCs w:val="24"/>
+          <w:lang w:val="es-CR"/>
+        </w:rPr>
+      </w:pPr>
+    </w:p>
+    <w:p>
+      <w:pPr>
+        <w:spacing w:after="0" w:line="240" w:lineRule="auto"/>
+        <w:ind w:left="720"/>
+        <w:rPr>
+          <w:rFonts w:ascii="Arial" w:eastAsia="Times New Roman" w:hAnsi="Arial" w:cs="Arial"/>
+          <w:color w:val="000000" w:themeColor="text1"/>
+          <w:sz w:val="24"/>
+          <w:szCs w:val="24"/>
+          <w:lang w:val="es-CR"/>
+        </w:rPr>
+      </w:pPr>
+      <w:r>
+        <w:rPr>
+          <w:rFonts w:ascii="Arial" w:eastAsia="Times New Roman" w:hAnsi="Arial" w:cs="Arial"/>
+          <w:color w:val="000000" w:themeColor="text1"/>
+          <w:sz w:val="24"/>
+          <w:szCs w:val="24"/>
+          <w:lang w:val="es-CR"/>
+        </w:rPr>
+        <w:t>Para hacer operaciones con fechas</w:t>
+      </w:r>
+    </w:p>
+    <w:p>
+      <w:pPr>
+        <w:spacing w:after="0" w:line="240" w:lineRule="auto"/>
+        <w:ind w:left="720"/>
+        <w:rPr>
+          <w:rFonts w:ascii="Arial" w:eastAsia="Times New Roman" w:hAnsi="Arial" w:cs="Arial"/>
+          <w:color w:val="000000" w:themeColor="text1"/>
+          <w:sz w:val="24"/>
+          <w:szCs w:val="24"/>
+          <w:lang w:val="es-CR"/>
+        </w:rPr>
+      </w:pPr>
+    </w:p>
+    <w:p>
+      <w:pPr>
+        <w:spacing w:after="0" w:line="240" w:lineRule="auto"/>
+        <w:ind w:left="720"/>
+        <w:rPr>
+          <w:rFonts w:ascii="Arial" w:eastAsia="Times New Roman" w:hAnsi="Arial" w:cs="Arial"/>
+          <w:color w:val="000000" w:themeColor="text1"/>
+          <w:sz w:val="24"/>
+          <w:szCs w:val="24"/>
+          <w:lang w:val="es-CR"/>
+        </w:rPr>
+      </w:pPr>
+      <w:r>
+        <w:rPr>
+          <w:rFonts w:ascii="Arial" w:eastAsia="Times New Roman" w:hAnsi="Arial" w:cs="Arial"/>
+          <w:color w:val="000000" w:themeColor="text1"/>
+          <w:sz w:val="24"/>
+          <w:szCs w:val="24"/>
+          <w:lang w:val="es-CR"/>
+        </w:rPr>
+        <w:t xml:space="preserve">Fecha + 20 </w:t>
+      </w:r>
+      <w:r>
+        <w:rPr>
+          <w:rFonts w:ascii="Arial" w:eastAsia="Times New Roman" w:hAnsi="Arial" w:cs="Arial"/>
+          <w:color w:val="000000" w:themeColor="text1"/>
+          <w:sz w:val="24"/>
+          <w:szCs w:val="24"/>
+          <w:lang w:val="es-CR"/>
+        </w:rPr>
+        <w:sym w:font="Wingdings" w:char="F0E0"/>
+      </w:r>
+      <w:r>
+        <w:rPr>
+          <w:rFonts w:ascii="Arial" w:eastAsia="Times New Roman" w:hAnsi="Arial" w:cs="Arial"/>
+          <w:color w:val="000000" w:themeColor="text1"/>
+          <w:sz w:val="24"/>
+          <w:szCs w:val="24"/>
+          <w:lang w:val="es-CR"/>
+        </w:rPr>
+        <w:t xml:space="preserve"> En este caso se obtendrá la fecha 20 días después</w:t>
+      </w:r>
+    </w:p>
+    <w:p>
+      <w:pPr>
+        <w:spacing w:after="0" w:line="240" w:lineRule="auto"/>
+        <w:ind w:left="720"/>
+        <w:rPr>
+          <w:rFonts w:ascii="Arial" w:eastAsia="Times New Roman" w:hAnsi="Arial" w:cs="Arial"/>
+          <w:color w:val="000000" w:themeColor="text1"/>
+          <w:sz w:val="24"/>
+          <w:szCs w:val="24"/>
+          <w:lang w:val="es-CR"/>
+        </w:rPr>
+      </w:pPr>
+    </w:p>
+    <w:p>
+      <w:pPr>
+        <w:spacing w:after="0" w:line="240" w:lineRule="auto"/>
+        <w:ind w:left="720"/>
+        <w:rPr>
+          <w:rFonts w:ascii="Arial" w:eastAsia="Times New Roman" w:hAnsi="Arial" w:cs="Arial"/>
+          <w:color w:val="000000" w:themeColor="text1"/>
+          <w:sz w:val="24"/>
+          <w:szCs w:val="24"/>
+        </w:rPr>
+      </w:pPr>
+      <w:r>
+        <w:rPr>
+          <w:rFonts w:ascii="Arial" w:eastAsia="Times New Roman" w:hAnsi="Arial" w:cs="Arial"/>
+          <w:color w:val="000000" w:themeColor="text1"/>
+          <w:sz w:val="24"/>
+          <w:szCs w:val="24"/>
+        </w:rPr>
+        <w:t>EXTRACT(month FROM fecha) AS mes</w:t>
+      </w:r>
+    </w:p>
+    <w:p>
+      <w:pPr>
+        <w:spacing w:after="0" w:line="240" w:lineRule="auto"/>
+        <w:ind w:left="720"/>
+        <w:rPr>
+          <w:rFonts w:ascii="Arial" w:eastAsia="Times New Roman" w:hAnsi="Arial" w:cs="Arial"/>
+          <w:color w:val="000000" w:themeColor="text1"/>
+          <w:sz w:val="24"/>
+          <w:szCs w:val="24"/>
+        </w:rPr>
+      </w:pPr>
+    </w:p>
+    <w:p>
+      <w:pPr>
+        <w:spacing w:after="0" w:line="240" w:lineRule="auto"/>
+        <w:ind w:left="720"/>
+        <w:rPr>
+          <w:rFonts w:ascii="Arial" w:eastAsia="Times New Roman" w:hAnsi="Arial" w:cs="Arial"/>
+          <w:color w:val="000000" w:themeColor="text1"/>
+          <w:sz w:val="24"/>
+          <w:szCs w:val="24"/>
+        </w:rPr>
+      </w:pPr>
+    </w:p>
+    <w:p>
+      <w:pPr>
+        <w:spacing w:after="0" w:line="240" w:lineRule="auto"/>
+        <w:rPr>
+          <w:rFonts w:ascii="Arial" w:eastAsia="Times New Roman" w:hAnsi="Arial" w:cs="Arial"/>
+          <w:color w:val="000000" w:themeColor="text1"/>
+          <w:sz w:val="24"/>
+          <w:szCs w:val="24"/>
+          <w:lang w:val="es-CR"/>
+        </w:rPr>
+      </w:pPr>
+      <w:r>
+        <w:rPr>
+          <w:rFonts w:ascii="Arial" w:eastAsia="Times New Roman" w:hAnsi="Arial" w:cs="Arial"/>
+          <w:color w:val="000000" w:themeColor="text1"/>
+          <w:sz w:val="24"/>
+          <w:szCs w:val="24"/>
+        </w:rPr>
+        <w:tab/>
+      </w:r>
+      <w:r>
+        <w:rPr>
+          <w:rFonts w:ascii="Arial" w:eastAsia="Times New Roman" w:hAnsi="Arial" w:cs="Arial"/>
+          <w:color w:val="000000" w:themeColor="text1"/>
+          <w:sz w:val="24"/>
+          <w:szCs w:val="24"/>
+          <w:lang w:val="es-CR"/>
+        </w:rPr>
+        <w:t>Función para calcular la e</w:t>
+      </w:r>
+      <w:r>
+        <w:rPr>
+          <w:rFonts w:ascii="Arial" w:eastAsia="Times New Roman" w:hAnsi="Arial" w:cs="Arial"/>
+          <w:color w:val="000000" w:themeColor="text1"/>
+          <w:sz w:val="24"/>
+          <w:szCs w:val="24"/>
+          <w:lang w:val="es-CR"/>
+        </w:rPr>
+        <w:t>dad: AGE, requiere de una fecha</w:t>
+      </w:r>
+    </w:p>
+    <w:p>
+      <w:pPr>
+        <w:spacing w:after="0" w:line="240" w:lineRule="auto"/>
+        <w:ind w:left="720"/>
+        <w:rPr>
+          <w:rFonts w:ascii="Arial" w:eastAsia="Times New Roman" w:hAnsi="Arial" w:cs="Arial"/>
+          <w:color w:val="000000" w:themeColor="text1"/>
+          <w:sz w:val="24"/>
+          <w:szCs w:val="24"/>
+          <w:lang w:val="es-CR"/>
+        </w:rPr>
+      </w:pPr>
+    </w:p>
+    <w:p>
+      <w:pPr>
+        <w:spacing w:after="0" w:line="240" w:lineRule="auto"/>
+        <w:ind w:left="720"/>
+        <w:rPr>
+          <w:rFonts w:ascii="Arial" w:eastAsia="Times New Roman" w:hAnsi="Arial" w:cs="Arial"/>
+          <w:color w:val="000000" w:themeColor="text1"/>
+          <w:sz w:val="24"/>
+          <w:szCs w:val="24"/>
+          <w:lang w:val="es-CR"/>
+        </w:rPr>
+      </w:pPr>
+    </w:p>
+    <w:p>
+      <w:pPr>
+        <w:spacing w:after="0" w:line="240" w:lineRule="auto"/>
+        <w:ind w:left="720"/>
+        <w:rPr>
+          <w:rFonts w:ascii="Arial" w:eastAsia="Times New Roman" w:hAnsi="Arial" w:cs="Arial"/>
+          <w:color w:val="000000" w:themeColor="text1"/>
+          <w:sz w:val="24"/>
+          <w:szCs w:val="24"/>
+          <w:lang w:val="es-CR"/>
+        </w:rPr>
+      </w:pPr>
+    </w:p>
+    <w:p>
+      <w:pPr>
+        <w:spacing w:after="0" w:line="240" w:lineRule="auto"/>
+        <w:ind w:left="720"/>
+        <w:rPr>
+          <w:rFonts w:ascii="Arial" w:eastAsia="Times New Roman" w:hAnsi="Arial" w:cs="Arial"/>
+          <w:color w:val="000000" w:themeColor="text1"/>
+          <w:sz w:val="24"/>
+          <w:szCs w:val="24"/>
+          <w:lang w:val="es-CR"/>
+        </w:rPr>
+      </w:pPr>
       <w:r>
         <w:rPr>
           <w:rFonts w:ascii="Arial" w:eastAsia="Times New Roman" w:hAnsi="Arial" w:cs="Arial"/>
@@ -5169,25 +5632,24 @@
     <w:p>
       <w:pPr>
         <w:spacing w:after="0" w:line="240" w:lineRule="auto"/>
-        <w:rPr>
-          <w:rFonts w:ascii="Arial" w:eastAsia="Times New Roman" w:hAnsi="Arial" w:cs="Arial"/>
-          <w:color w:val="000000" w:themeColor="text1"/>
-          <w:sz w:val="24"/>
-          <w:szCs w:val="24"/>
-          <w:lang w:val="es-CR"/>
-        </w:rPr>
-      </w:pPr>
-      <w:r>
-        <w:rPr>
-          <w:rFonts w:hAnsi="Symbol"/>
-        </w:rPr>
-        <w:t></w:t>
-      </w:r>
-      <w:r>
-        <w:rPr>
-          <w:lang w:val="es-CR"/>
-        </w:rPr>
-        <w:t xml:space="preserve">  4.6. Taller 3</w:t>
+        <w:ind w:left="720"/>
+        <w:rPr>
+          <w:rFonts w:ascii="Arial" w:eastAsia="Times New Roman" w:hAnsi="Arial" w:cs="Arial"/>
+          <w:color w:val="000000" w:themeColor="text1"/>
+          <w:sz w:val="24"/>
+          <w:szCs w:val="24"/>
+          <w:lang w:val="es-CR"/>
+        </w:rPr>
+      </w:pPr>
+      <w:r>
+        <w:rPr>
+          <w:rFonts w:ascii="Arial" w:eastAsia="Times New Roman" w:hAnsi="Arial" w:cs="Arial"/>
+          <w:color w:val="000000" w:themeColor="text1"/>
+          <w:sz w:val="24"/>
+          <w:szCs w:val="24"/>
+          <w:lang w:val="es-CR"/>
+        </w:rPr>
+        <w:t>4.6. Taller 3</w:t>
       </w:r>
     </w:p>
     <w:p>

</xml_diff>

<commit_message>
Relational DB - Module 2 - Unit 3 - PostgreSQL - Lesson 4 - Subqueries y otros objetos
</commit_message>
<xml_diff>
--- a/BaseDeDatos/2.BasesDeDatosRelacionales/Unidad3/UNIDAD3.docx
+++ b/BaseDeDatos/2.BasesDeDatosRelacionales/Unidad3/UNIDAD3.docx
@@ -54,8 +54,18 @@
             <w:sz w:val="24"/>
             <w:szCs w:val="24"/>
           </w:rPr>
-          <w:t>UNIDAD 2: Introducción</w:t>
+          <w:t xml:space="preserve">UNIDAD 2: </w:t>
         </w:r>
+        <w:proofErr w:type="spellStart"/>
+        <w:r>
+          <w:rPr>
+            <w:rFonts w:ascii="Arial" w:eastAsia="Times New Roman" w:hAnsi="Arial" w:cs="Arial"/>
+            <w:sz w:val="24"/>
+            <w:szCs w:val="24"/>
+          </w:rPr>
+          <w:t>Introducción</w:t>
+        </w:r>
+        <w:proofErr w:type="spellEnd"/>
       </w:hyperlink>
     </w:p>
     <w:p>
@@ -93,7 +103,23 @@
           <w:rFonts w:ascii="Arial" w:hAnsi="Arial" w:cs="Arial"/>
           <w:lang w:val="es-CR"/>
         </w:rPr>
-        <w:t>Con la idea de ampliar las opciones de herramientas que puedes utilizar para implementar tu solución de base de datos relacional, en esta unidad trabajaremos con el sistema manejador de base de datos PostgreSQL. En esta unidad buscamos que puedas aplicar los conceptos de bases de datos, que ya has aprendido en el curso usando este manejador, con la ayuda de la línea de comando y la herramienta gráfica PgAdmin. La idea es que te vayas familiarizando con la utilización de los conceptos de bases de datos relacionales y su representación en PostgreSQL. Seguimos usando nuestro enfoque teórico-práctico, para que con la ayuda de talleres y ejercicios puedas explorar y practicar los comandos y sentencias explicadas en video y lecturas.</w:t>
+        <w:t xml:space="preserve">Con la idea de ampliar las opciones de herramientas que puedes utilizar para implementar tu solución de base de datos relacional, en esta unidad trabajaremos con el sistema manejador de base de datos PostgreSQL. En esta unidad buscamos que puedas aplicar los conceptos de bases de datos, que ya has aprendido en el curso usando este manejador, con la ayuda de la línea de comando y la herramienta gráfica </w:t>
+      </w:r>
+      <w:proofErr w:type="spellStart"/>
+      <w:r>
+        <w:rPr>
+          <w:rFonts w:ascii="Arial" w:hAnsi="Arial" w:cs="Arial"/>
+          <w:lang w:val="es-CR"/>
+        </w:rPr>
+        <w:t>PgAdmin</w:t>
+      </w:r>
+      <w:proofErr w:type="spellEnd"/>
+      <w:r>
+        <w:rPr>
+          <w:rFonts w:ascii="Arial" w:hAnsi="Arial" w:cs="Arial"/>
+          <w:lang w:val="es-CR"/>
+        </w:rPr>
+        <w:t>. La idea es que te vayas familiarizando con la utilización de los conceptos de bases de datos relacionales y su representación en PostgreSQL. Seguimos usando nuestro enfoque teórico-práctico, para que con la ayuda de talleres y ejercicios puedas explorar y practicar los comandos y sentencias explicadas en video y lecturas.</w:t>
       </w:r>
     </w:p>
     <w:p>
@@ -357,8 +383,20 @@
           <w:szCs w:val="24"/>
           <w:lang w:val="es-CR"/>
         </w:rPr>
-        <w:t>Cliente: psql</w:t>
-      </w:r>
+        <w:t xml:space="preserve">Cliente: </w:t>
+      </w:r>
+      <w:proofErr w:type="spellStart"/>
+      <w:r>
+        <w:rPr>
+          <w:rFonts w:ascii="Arial" w:eastAsia="Times New Roman" w:hAnsi="Arial" w:cs="Arial"/>
+          <w:color w:val="000000" w:themeColor="text1"/>
+          <w:sz w:val="24"/>
+          <w:szCs w:val="24"/>
+          <w:lang w:val="es-CR"/>
+        </w:rPr>
+        <w:t>psql</w:t>
+      </w:r>
+      <w:proofErr w:type="spellEnd"/>
     </w:p>
     <w:p>
       <w:pPr>
@@ -413,8 +451,42 @@
           <w:szCs w:val="24"/>
           <w:lang w:val="es-CR"/>
         </w:rPr>
-        <w:t>&gt;psql -U postgres</w:t>
-      </w:r>
+        <w:t>&gt;</w:t>
+      </w:r>
+      <w:proofErr w:type="spellStart"/>
+      <w:r>
+        <w:rPr>
+          <w:rFonts w:ascii="Arial" w:eastAsia="Times New Roman" w:hAnsi="Arial" w:cs="Arial"/>
+          <w:color w:val="000000" w:themeColor="text1"/>
+          <w:sz w:val="24"/>
+          <w:szCs w:val="24"/>
+          <w:lang w:val="es-CR"/>
+        </w:rPr>
+        <w:t>psql</w:t>
+      </w:r>
+      <w:proofErr w:type="spellEnd"/>
+      <w:r>
+        <w:rPr>
+          <w:rFonts w:ascii="Arial" w:eastAsia="Times New Roman" w:hAnsi="Arial" w:cs="Arial"/>
+          <w:color w:val="000000" w:themeColor="text1"/>
+          <w:sz w:val="24"/>
+          <w:szCs w:val="24"/>
+          <w:lang w:val="es-CR"/>
+        </w:rPr>
+        <w:t xml:space="preserve"> -U </w:t>
+      </w:r>
+      <w:proofErr w:type="spellStart"/>
+      <w:r>
+        <w:rPr>
+          <w:rFonts w:ascii="Arial" w:eastAsia="Times New Roman" w:hAnsi="Arial" w:cs="Arial"/>
+          <w:color w:val="000000" w:themeColor="text1"/>
+          <w:sz w:val="24"/>
+          <w:szCs w:val="24"/>
+          <w:lang w:val="es-CR"/>
+        </w:rPr>
+        <w:t>postgres</w:t>
+      </w:r>
+      <w:proofErr w:type="spellEnd"/>
       <w:r>
         <w:rPr>
           <w:rFonts w:ascii="Arial" w:eastAsia="Times New Roman" w:hAnsi="Arial" w:cs="Arial"/>
@@ -639,7 +711,29 @@
           <w:szCs w:val="24"/>
           <w:lang w:val="es-CR"/>
         </w:rPr>
-        <w:t>Comandos postgres:</w:t>
+        <w:t xml:space="preserve">Comandos </w:t>
+      </w:r>
+      <w:proofErr w:type="spellStart"/>
+      <w:r>
+        <w:rPr>
+          <w:rFonts w:ascii="Arial" w:eastAsia="Times New Roman" w:hAnsi="Arial" w:cs="Arial"/>
+          <w:color w:val="000000" w:themeColor="text1"/>
+          <w:sz w:val="24"/>
+          <w:szCs w:val="24"/>
+          <w:lang w:val="es-CR"/>
+        </w:rPr>
+        <w:t>postgres</w:t>
+      </w:r>
+      <w:proofErr w:type="spellEnd"/>
+      <w:r>
+        <w:rPr>
+          <w:rFonts w:ascii="Arial" w:eastAsia="Times New Roman" w:hAnsi="Arial" w:cs="Arial"/>
+          <w:color w:val="000000" w:themeColor="text1"/>
+          <w:sz w:val="24"/>
+          <w:szCs w:val="24"/>
+          <w:lang w:val="es-CR"/>
+        </w:rPr>
+        <w:t>:</w:t>
       </w:r>
     </w:p>
     <w:p>
@@ -653,6 +747,7 @@
           <w:lang w:val="es-CR"/>
         </w:rPr>
       </w:pPr>
+      <w:proofErr w:type="spellStart"/>
       <w:r>
         <w:rPr>
           <w:rFonts w:ascii="Courier New" w:eastAsia="Times New Roman" w:hAnsi="Courier New" w:cs="Courier New"/>
@@ -661,8 +756,9 @@
           <w:szCs w:val="20"/>
           <w:lang w:val="es-CR"/>
         </w:rPr>
-        <w:t xml:space="preserve">Postgres=# \l </w:t>
-      </w:r>
+        <w:t>Postgres</w:t>
+      </w:r>
+      <w:proofErr w:type="spellEnd"/>
       <w:r>
         <w:rPr>
           <w:rFonts w:ascii="Courier New" w:eastAsia="Times New Roman" w:hAnsi="Courier New" w:cs="Courier New"/>
@@ -671,7 +767,7 @@
           <w:szCs w:val="20"/>
           <w:lang w:val="es-CR"/>
         </w:rPr>
-        <w:sym w:font="Wingdings" w:char="F0E0"/>
+        <w:t xml:space="preserve">=# \l </w:t>
       </w:r>
       <w:r>
         <w:rPr>
@@ -681,12 +777,9 @@
           <w:szCs w:val="20"/>
           <w:lang w:val="es-CR"/>
         </w:rPr>
-        <w:t xml:space="preserve"> Para listar las DBs</w:t>
-      </w:r>
-    </w:p>
-    <w:p>
-      <w:pPr>
-        <w:spacing w:after="0" w:line="240" w:lineRule="auto"/>
+        <w:sym w:font="Wingdings" w:char="F0E0"/>
+      </w:r>
+      <w:r>
         <w:rPr>
           <w:rFonts w:ascii="Courier New" w:eastAsia="Times New Roman" w:hAnsi="Courier New" w:cs="Courier New"/>
           <w:color w:val="000000" w:themeColor="text1"/>
@@ -694,7 +787,9 @@
           <w:szCs w:val="20"/>
           <w:lang w:val="es-CR"/>
         </w:rPr>
-      </w:pPr>
+        <w:t xml:space="preserve"> Para listar las </w:t>
+      </w:r>
+      <w:proofErr w:type="spellStart"/>
       <w:r>
         <w:rPr>
           <w:rFonts w:ascii="Courier New" w:eastAsia="Times New Roman" w:hAnsi="Courier New" w:cs="Courier New"/>
@@ -703,9 +798,13 @@
           <w:szCs w:val="20"/>
           <w:lang w:val="es-CR"/>
         </w:rPr>
-        <w:t xml:space="preserve">Postgres=# CREATE DATABASE practicando; </w:t>
-      </w:r>
-      <w:r>
+        <w:t>DBs</w:t>
+      </w:r>
+      <w:proofErr w:type="spellEnd"/>
+    </w:p>
+    <w:p>
+      <w:pPr>
+        <w:spacing w:after="0" w:line="240" w:lineRule="auto"/>
         <w:rPr>
           <w:rFonts w:ascii="Courier New" w:eastAsia="Times New Roman" w:hAnsi="Courier New" w:cs="Courier New"/>
           <w:color w:val="000000" w:themeColor="text1"/>
@@ -713,8 +812,8 @@
           <w:szCs w:val="20"/>
           <w:lang w:val="es-CR"/>
         </w:rPr>
-        <w:sym w:font="Wingdings" w:char="F0E0"/>
-      </w:r>
+      </w:pPr>
+      <w:proofErr w:type="spellStart"/>
       <w:r>
         <w:rPr>
           <w:rFonts w:ascii="Courier New" w:eastAsia="Times New Roman" w:hAnsi="Courier New" w:cs="Courier New"/>
@@ -723,12 +822,10 @@
           <w:szCs w:val="20"/>
           <w:lang w:val="es-CR"/>
         </w:rPr>
-        <w:t xml:space="preserve"> Para crear una DB con el nombre practicando</w:t>
-      </w:r>
-    </w:p>
-    <w:p>
-      <w:pPr>
-        <w:spacing w:after="0" w:line="240" w:lineRule="auto"/>
+        <w:t>Postgres</w:t>
+      </w:r>
+      <w:proofErr w:type="spellEnd"/>
+      <w:r>
         <w:rPr>
           <w:rFonts w:ascii="Courier New" w:eastAsia="Times New Roman" w:hAnsi="Courier New" w:cs="Courier New"/>
           <w:color w:val="000000" w:themeColor="text1"/>
@@ -736,7 +833,8 @@
           <w:szCs w:val="20"/>
           <w:lang w:val="es-CR"/>
         </w:rPr>
-      </w:pPr>
+        <w:t xml:space="preserve">=# CREATE DATABASE practicando; </w:t>
+      </w:r>
       <w:r>
         <w:rPr>
           <w:rFonts w:ascii="Courier New" w:eastAsia="Times New Roman" w:hAnsi="Courier New" w:cs="Courier New"/>
@@ -745,7 +843,7 @@
           <w:szCs w:val="20"/>
           <w:lang w:val="es-CR"/>
         </w:rPr>
-        <w:t xml:space="preserve">Postgres=# </w:t>
+        <w:sym w:font="Wingdings" w:char="F0E0"/>
       </w:r>
       <w:r>
         <w:rPr>
@@ -755,9 +853,12 @@
           <w:szCs w:val="20"/>
           <w:lang w:val="es-CR"/>
         </w:rPr>
-        <w:t xml:space="preserve">\c practicando; </w:t>
-      </w:r>
-      <w:r>
+        <w:t xml:space="preserve"> Para crear una DB con el nombre practicando</w:t>
+      </w:r>
+    </w:p>
+    <w:p>
+      <w:pPr>
+        <w:spacing w:after="0" w:line="240" w:lineRule="auto"/>
         <w:rPr>
           <w:rFonts w:ascii="Courier New" w:eastAsia="Times New Roman" w:hAnsi="Courier New" w:cs="Courier New"/>
           <w:color w:val="000000" w:themeColor="text1"/>
@@ -765,8 +866,8 @@
           <w:szCs w:val="20"/>
           <w:lang w:val="es-CR"/>
         </w:rPr>
-        <w:sym w:font="Wingdings" w:char="F0E0"/>
-      </w:r>
+      </w:pPr>
+      <w:proofErr w:type="spellStart"/>
       <w:r>
         <w:rPr>
           <w:rFonts w:ascii="Courier New" w:eastAsia="Times New Roman" w:hAnsi="Courier New" w:cs="Courier New"/>
@@ -775,8 +876,9 @@
           <w:szCs w:val="20"/>
           <w:lang w:val="es-CR"/>
         </w:rPr>
-        <w:t xml:space="preserve"> Para cambiar a la base de datos practicando</w:t>
-      </w:r>
+        <w:t>Postgres</w:t>
+      </w:r>
+      <w:proofErr w:type="spellEnd"/>
       <w:r>
         <w:rPr>
           <w:rFonts w:ascii="Courier New" w:eastAsia="Times New Roman" w:hAnsi="Courier New" w:cs="Courier New"/>
@@ -785,12 +887,9 @@
           <w:szCs w:val="20"/>
           <w:lang w:val="es-CR"/>
         </w:rPr>
-        <w:t xml:space="preserve"> (todo en posgres tiene un usuario y una contraseña)</w:t>
-      </w:r>
-    </w:p>
-    <w:p>
-      <w:pPr>
-        <w:spacing w:after="0" w:line="240" w:lineRule="auto"/>
+        <w:t xml:space="preserve">=# </w:t>
+      </w:r>
+      <w:r>
         <w:rPr>
           <w:rFonts w:ascii="Courier New" w:eastAsia="Times New Roman" w:hAnsi="Courier New" w:cs="Courier New"/>
           <w:color w:val="000000" w:themeColor="text1"/>
@@ -798,11 +897,9 @@
           <w:szCs w:val="20"/>
           <w:lang w:val="es-CR"/>
         </w:rPr>
-      </w:pPr>
-    </w:p>
-    <w:p>
-      <w:pPr>
-        <w:spacing w:after="0" w:line="240" w:lineRule="auto"/>
+        <w:t xml:space="preserve">\c practicando; </w:t>
+      </w:r>
+      <w:r>
         <w:rPr>
           <w:rFonts w:ascii="Courier New" w:eastAsia="Times New Roman" w:hAnsi="Courier New" w:cs="Courier New"/>
           <w:color w:val="000000" w:themeColor="text1"/>
@@ -810,7 +907,8 @@
           <w:szCs w:val="20"/>
           <w:lang w:val="es-CR"/>
         </w:rPr>
-      </w:pPr>
+        <w:sym w:font="Wingdings" w:char="F0E0"/>
+      </w:r>
       <w:r>
         <w:rPr>
           <w:rFonts w:ascii="Courier New" w:eastAsia="Times New Roman" w:hAnsi="Courier New" w:cs="Courier New"/>
@@ -819,7 +917,7 @@
           <w:szCs w:val="20"/>
           <w:lang w:val="es-CR"/>
         </w:rPr>
-        <w:t xml:space="preserve">practicando=# \dt </w:t>
+        <w:t xml:space="preserve"> Para cambiar a la base de datos practicando</w:t>
       </w:r>
       <w:r>
         <w:rPr>
@@ -829,8 +927,9 @@
           <w:szCs w:val="20"/>
           <w:lang w:val="es-CR"/>
         </w:rPr>
-        <w:sym w:font="Wingdings" w:char="F0E0"/>
-      </w:r>
+        <w:t xml:space="preserve"> (todo en </w:t>
+      </w:r>
+      <w:proofErr w:type="spellStart"/>
       <w:r>
         <w:rPr>
           <w:rFonts w:ascii="Courier New" w:eastAsia="Times New Roman" w:hAnsi="Courier New" w:cs="Courier New"/>
@@ -839,12 +938,10 @@
           <w:szCs w:val="20"/>
           <w:lang w:val="es-CR"/>
         </w:rPr>
-        <w:t xml:space="preserve"> Para listar tablas</w:t>
-      </w:r>
-    </w:p>
-    <w:p>
-      <w:pPr>
-        <w:spacing w:after="0" w:line="240" w:lineRule="auto"/>
+        <w:t>posgres</w:t>
+      </w:r>
+      <w:proofErr w:type="spellEnd"/>
+      <w:r>
         <w:rPr>
           <w:rFonts w:ascii="Courier New" w:eastAsia="Times New Roman" w:hAnsi="Courier New" w:cs="Courier New"/>
           <w:color w:val="000000" w:themeColor="text1"/>
@@ -852,7 +949,8 @@
           <w:szCs w:val="20"/>
           <w:lang w:val="es-CR"/>
         </w:rPr>
-      </w:pPr>
+        <w:t xml:space="preserve"> tiene un usuario y una contraseña)</w:t>
+      </w:r>
     </w:p>
     <w:p>
       <w:pPr>
@@ -865,7 +963,10 @@
           <w:lang w:val="es-CR"/>
         </w:rPr>
       </w:pPr>
-      <w:r>
+    </w:p>
+    <w:p>
+      <w:pPr>
+        <w:spacing w:after="0" w:line="240" w:lineRule="auto"/>
         <w:rPr>
           <w:rFonts w:ascii="Courier New" w:eastAsia="Times New Roman" w:hAnsi="Courier New" w:cs="Courier New"/>
           <w:color w:val="000000" w:themeColor="text1"/>
@@ -873,12 +974,8 @@
           <w:szCs w:val="20"/>
           <w:lang w:val="es-CR"/>
         </w:rPr>
-        <w:t>practicando=# CREATE TABLE usuarios(</w:t>
-      </w:r>
-    </w:p>
-    <w:p>
-      <w:pPr>
-        <w:spacing w:after="0" w:line="240" w:lineRule="auto"/>
+      </w:pPr>
+      <w:r>
         <w:rPr>
           <w:rFonts w:ascii="Courier New" w:eastAsia="Times New Roman" w:hAnsi="Courier New" w:cs="Courier New"/>
           <w:color w:val="000000" w:themeColor="text1"/>
@@ -886,7 +983,9 @@
           <w:szCs w:val="20"/>
           <w:lang w:val="es-CR"/>
         </w:rPr>
-      </w:pPr>
+        <w:t>practicando=# \</w:t>
+      </w:r>
+      <w:proofErr w:type="spellStart"/>
       <w:r>
         <w:rPr>
           <w:rFonts w:ascii="Courier New" w:eastAsia="Times New Roman" w:hAnsi="Courier New" w:cs="Courier New"/>
@@ -895,8 +994,9 @@
           <w:szCs w:val="20"/>
           <w:lang w:val="es-CR"/>
         </w:rPr>
-        <w:t>practicando(# id SERIAL</w:t>
-      </w:r>
+        <w:t>dt</w:t>
+      </w:r>
+      <w:proofErr w:type="spellEnd"/>
       <w:r>
         <w:rPr>
           <w:rFonts w:ascii="Courier New" w:eastAsia="Times New Roman" w:hAnsi="Courier New" w:cs="Courier New"/>
@@ -905,7 +1005,7 @@
           <w:szCs w:val="20"/>
           <w:lang w:val="es-CR"/>
         </w:rPr>
-        <w:t xml:space="preserve">, </w:t>
+        <w:t xml:space="preserve"> </w:t>
       </w:r>
       <w:r>
         <w:rPr>
@@ -925,7 +1025,7 @@
           <w:szCs w:val="20"/>
           <w:lang w:val="es-CR"/>
         </w:rPr>
-        <w:t xml:space="preserve"> Incrementar la clave y no nulo</w:t>
+        <w:t xml:space="preserve"> Para listar tablas</w:t>
       </w:r>
     </w:p>
     <w:p>
@@ -939,7 +1039,10 @@
           <w:lang w:val="es-CR"/>
         </w:rPr>
       </w:pPr>
-      <w:r>
+    </w:p>
+    <w:p>
+      <w:pPr>
+        <w:spacing w:after="0" w:line="240" w:lineRule="auto"/>
         <w:rPr>
           <w:rFonts w:ascii="Courier New" w:eastAsia="Times New Roman" w:hAnsi="Courier New" w:cs="Courier New"/>
           <w:color w:val="000000" w:themeColor="text1"/>
@@ -947,8 +1050,7 @@
           <w:szCs w:val="20"/>
           <w:lang w:val="es-CR"/>
         </w:rPr>
-        <w:t xml:space="preserve">practicando(# nombre VARCHAR NOT NULL); </w:t>
-      </w:r>
+      </w:pPr>
       <w:r>
         <w:rPr>
           <w:rFonts w:ascii="Courier New" w:eastAsia="Times New Roman" w:hAnsi="Courier New" w:cs="Courier New"/>
@@ -957,9 +1059,12 @@
           <w:szCs w:val="20"/>
           <w:lang w:val="es-CR"/>
         </w:rPr>
-        <w:sym w:font="Wingdings" w:char="F0E0"/>
-      </w:r>
-      <w:r>
+        <w:t>practicando=# CREATE TABLE usuarios(</w:t>
+      </w:r>
+    </w:p>
+    <w:p>
+      <w:pPr>
+        <w:spacing w:after="0" w:line="240" w:lineRule="auto"/>
         <w:rPr>
           <w:rFonts w:ascii="Courier New" w:eastAsia="Times New Roman" w:hAnsi="Courier New" w:cs="Courier New"/>
           <w:color w:val="000000" w:themeColor="text1"/>
@@ -967,12 +1072,8 @@
           <w:szCs w:val="20"/>
           <w:lang w:val="es-CR"/>
         </w:rPr>
-        <w:t xml:space="preserve"> Para crear tablas</w:t>
-      </w:r>
-    </w:p>
-    <w:p>
-      <w:pPr>
-        <w:spacing w:after="0" w:line="240" w:lineRule="auto"/>
+      </w:pPr>
+      <w:r>
         <w:rPr>
           <w:rFonts w:ascii="Courier New" w:eastAsia="Times New Roman" w:hAnsi="Courier New" w:cs="Courier New"/>
           <w:color w:val="000000" w:themeColor="text1"/>
@@ -980,11 +1081,9 @@
           <w:szCs w:val="20"/>
           <w:lang w:val="es-CR"/>
         </w:rPr>
-      </w:pPr>
-    </w:p>
-    <w:p>
-      <w:pPr>
-        <w:spacing w:after="0" w:line="240" w:lineRule="auto"/>
+        <w:t>practicando(# id SERIAL</w:t>
+      </w:r>
+      <w:r>
         <w:rPr>
           <w:rFonts w:ascii="Courier New" w:eastAsia="Times New Roman" w:hAnsi="Courier New" w:cs="Courier New"/>
           <w:color w:val="000000" w:themeColor="text1"/>
@@ -992,7 +1091,8 @@
           <w:szCs w:val="20"/>
           <w:lang w:val="es-CR"/>
         </w:rPr>
-      </w:pPr>
+        <w:t xml:space="preserve">, </w:t>
+      </w:r>
       <w:r>
         <w:rPr>
           <w:rFonts w:ascii="Courier New" w:eastAsia="Times New Roman" w:hAnsi="Courier New" w:cs="Courier New"/>
@@ -1001,7 +1101,7 @@
           <w:szCs w:val="20"/>
           <w:lang w:val="es-CR"/>
         </w:rPr>
-        <w:t xml:space="preserve">practicando=# \d+ usuarios </w:t>
+        <w:sym w:font="Wingdings" w:char="F0E0"/>
       </w:r>
       <w:r>
         <w:rPr>
@@ -1011,9 +1111,12 @@
           <w:szCs w:val="20"/>
           <w:lang w:val="es-CR"/>
         </w:rPr>
-        <w:sym w:font="Wingdings" w:char="F0E0"/>
-      </w:r>
-      <w:r>
+        <w:t xml:space="preserve"> Incrementar la clave y no nulo</w:t>
+      </w:r>
+    </w:p>
+    <w:p>
+      <w:pPr>
+        <w:spacing w:after="0" w:line="240" w:lineRule="auto"/>
         <w:rPr>
           <w:rFonts w:ascii="Courier New" w:eastAsia="Times New Roman" w:hAnsi="Courier New" w:cs="Courier New"/>
           <w:color w:val="000000" w:themeColor="text1"/>
@@ -1021,12 +1124,8 @@
           <w:szCs w:val="20"/>
           <w:lang w:val="es-CR"/>
         </w:rPr>
-        <w:t xml:space="preserve"> Describe la tabla y para salir se presiona q</w:t>
-      </w:r>
-    </w:p>
-    <w:p>
-      <w:pPr>
-        <w:spacing w:after="0" w:line="240" w:lineRule="auto"/>
+      </w:pPr>
+      <w:r>
         <w:rPr>
           <w:rFonts w:ascii="Courier New" w:eastAsia="Times New Roman" w:hAnsi="Courier New" w:cs="Courier New"/>
           <w:color w:val="000000" w:themeColor="text1"/>
@@ -1034,11 +1133,9 @@
           <w:szCs w:val="20"/>
           <w:lang w:val="es-CR"/>
         </w:rPr>
-      </w:pPr>
-    </w:p>
-    <w:p>
-      <w:pPr>
-        <w:spacing w:after="0" w:line="240" w:lineRule="auto"/>
+        <w:t xml:space="preserve">practicando(# nombre VARCHAR NOT NULL); </w:t>
+      </w:r>
+      <w:r>
         <w:rPr>
           <w:rFonts w:ascii="Courier New" w:eastAsia="Times New Roman" w:hAnsi="Courier New" w:cs="Courier New"/>
           <w:color w:val="000000" w:themeColor="text1"/>
@@ -1046,7 +1143,8 @@
           <w:szCs w:val="20"/>
           <w:lang w:val="es-CR"/>
         </w:rPr>
-      </w:pPr>
+        <w:sym w:font="Wingdings" w:char="F0E0"/>
+      </w:r>
       <w:r>
         <w:rPr>
           <w:rFonts w:ascii="Courier New" w:eastAsia="Times New Roman" w:hAnsi="Courier New" w:cs="Courier New"/>
@@ -1055,9 +1153,12 @@
           <w:szCs w:val="20"/>
           <w:lang w:val="es-CR"/>
         </w:rPr>
-        <w:t xml:space="preserve">practicando=# INSERT INTO usuarios (nombre) VALUES (‘Luis’); </w:t>
-      </w:r>
-      <w:r>
+        <w:t xml:space="preserve"> Para crear tablas</w:t>
+      </w:r>
+    </w:p>
+    <w:p>
+      <w:pPr>
+        <w:spacing w:after="0" w:line="240" w:lineRule="auto"/>
         <w:rPr>
           <w:rFonts w:ascii="Courier New" w:eastAsia="Times New Roman" w:hAnsi="Courier New" w:cs="Courier New"/>
           <w:color w:val="000000" w:themeColor="text1"/>
@@ -1065,9 +1166,11 @@
           <w:szCs w:val="20"/>
           <w:lang w:val="es-CR"/>
         </w:rPr>
-        <w:sym w:font="Wingdings" w:char="F0E0"/>
-      </w:r>
-      <w:r>
+      </w:pPr>
+    </w:p>
+    <w:p>
+      <w:pPr>
+        <w:spacing w:after="0" w:line="240" w:lineRule="auto"/>
         <w:rPr>
           <w:rFonts w:ascii="Courier New" w:eastAsia="Times New Roman" w:hAnsi="Courier New" w:cs="Courier New"/>
           <w:color w:val="000000" w:themeColor="text1"/>
@@ -1075,12 +1178,8 @@
           <w:szCs w:val="20"/>
           <w:lang w:val="es-CR"/>
         </w:rPr>
-        <w:t xml:space="preserve"> Para Insertar datos</w:t>
-      </w:r>
-    </w:p>
-    <w:p>
-      <w:pPr>
-        <w:spacing w:after="0" w:line="240" w:lineRule="auto"/>
+      </w:pPr>
+      <w:r>
         <w:rPr>
           <w:rFonts w:ascii="Courier New" w:eastAsia="Times New Roman" w:hAnsi="Courier New" w:cs="Courier New"/>
           <w:color w:val="000000" w:themeColor="text1"/>
@@ -1088,11 +1187,9 @@
           <w:szCs w:val="20"/>
           <w:lang w:val="es-CR"/>
         </w:rPr>
-      </w:pPr>
-    </w:p>
-    <w:p>
-      <w:pPr>
-        <w:spacing w:after="0" w:line="240" w:lineRule="auto"/>
+        <w:t xml:space="preserve">practicando=# \d+ usuarios </w:t>
+      </w:r>
+      <w:r>
         <w:rPr>
           <w:rFonts w:ascii="Courier New" w:eastAsia="Times New Roman" w:hAnsi="Courier New" w:cs="Courier New"/>
           <w:color w:val="000000" w:themeColor="text1"/>
@@ -1100,7 +1197,8 @@
           <w:szCs w:val="20"/>
           <w:lang w:val="es-CR"/>
         </w:rPr>
-      </w:pPr>
+        <w:sym w:font="Wingdings" w:char="F0E0"/>
+      </w:r>
       <w:r>
         <w:rPr>
           <w:rFonts w:ascii="Courier New" w:eastAsia="Times New Roman" w:hAnsi="Courier New" w:cs="Courier New"/>
@@ -1109,9 +1207,12 @@
           <w:szCs w:val="20"/>
           <w:lang w:val="es-CR"/>
         </w:rPr>
-        <w:t xml:space="preserve">practicando=# \q </w:t>
-      </w:r>
-      <w:r>
+        <w:t xml:space="preserve"> Describe la tabla y para salir se presiona q</w:t>
+      </w:r>
+    </w:p>
+    <w:p>
+      <w:pPr>
+        <w:spacing w:after="0" w:line="240" w:lineRule="auto"/>
         <w:rPr>
           <w:rFonts w:ascii="Courier New" w:eastAsia="Times New Roman" w:hAnsi="Courier New" w:cs="Courier New"/>
           <w:color w:val="000000" w:themeColor="text1"/>
@@ -1119,9 +1220,11 @@
           <w:szCs w:val="20"/>
           <w:lang w:val="es-CR"/>
         </w:rPr>
-        <w:sym w:font="Wingdings" w:char="F0E0"/>
-      </w:r>
-      <w:r>
+      </w:pPr>
+    </w:p>
+    <w:p>
+      <w:pPr>
+        <w:spacing w:after="0" w:line="240" w:lineRule="auto"/>
         <w:rPr>
           <w:rFonts w:ascii="Courier New" w:eastAsia="Times New Roman" w:hAnsi="Courier New" w:cs="Courier New"/>
           <w:color w:val="000000" w:themeColor="text1"/>
@@ -1129,7 +1232,112 @@
           <w:szCs w:val="20"/>
           <w:lang w:val="es-CR"/>
         </w:rPr>
-        <w:t xml:space="preserve"> Para salir del prompt de PostgreSQL</w:t>
+      </w:pPr>
+      <w:r>
+        <w:rPr>
+          <w:rFonts w:ascii="Courier New" w:eastAsia="Times New Roman" w:hAnsi="Courier New" w:cs="Courier New"/>
+          <w:color w:val="000000" w:themeColor="text1"/>
+          <w:sz w:val="20"/>
+          <w:szCs w:val="20"/>
+          <w:lang w:val="es-CR"/>
+        </w:rPr>
+        <w:t xml:space="preserve">practicando=# INSERT INTO usuarios (nombre) VALUES (‘Luis’); </w:t>
+      </w:r>
+      <w:r>
+        <w:rPr>
+          <w:rFonts w:ascii="Courier New" w:eastAsia="Times New Roman" w:hAnsi="Courier New" w:cs="Courier New"/>
+          <w:color w:val="000000" w:themeColor="text1"/>
+          <w:sz w:val="20"/>
+          <w:szCs w:val="20"/>
+          <w:lang w:val="es-CR"/>
+        </w:rPr>
+        <w:sym w:font="Wingdings" w:char="F0E0"/>
+      </w:r>
+      <w:r>
+        <w:rPr>
+          <w:rFonts w:ascii="Courier New" w:eastAsia="Times New Roman" w:hAnsi="Courier New" w:cs="Courier New"/>
+          <w:color w:val="000000" w:themeColor="text1"/>
+          <w:sz w:val="20"/>
+          <w:szCs w:val="20"/>
+          <w:lang w:val="es-CR"/>
+        </w:rPr>
+        <w:t xml:space="preserve"> Para Insertar datos</w:t>
+      </w:r>
+    </w:p>
+    <w:p>
+      <w:pPr>
+        <w:spacing w:after="0" w:line="240" w:lineRule="auto"/>
+        <w:rPr>
+          <w:rFonts w:ascii="Courier New" w:eastAsia="Times New Roman" w:hAnsi="Courier New" w:cs="Courier New"/>
+          <w:color w:val="000000" w:themeColor="text1"/>
+          <w:sz w:val="20"/>
+          <w:szCs w:val="20"/>
+          <w:lang w:val="es-CR"/>
+        </w:rPr>
+      </w:pPr>
+    </w:p>
+    <w:p>
+      <w:pPr>
+        <w:spacing w:after="0" w:line="240" w:lineRule="auto"/>
+        <w:rPr>
+          <w:rFonts w:ascii="Courier New" w:eastAsia="Times New Roman" w:hAnsi="Courier New" w:cs="Courier New"/>
+          <w:color w:val="000000" w:themeColor="text1"/>
+          <w:sz w:val="20"/>
+          <w:szCs w:val="20"/>
+          <w:lang w:val="es-CR"/>
+        </w:rPr>
+      </w:pPr>
+      <w:r>
+        <w:rPr>
+          <w:rFonts w:ascii="Courier New" w:eastAsia="Times New Roman" w:hAnsi="Courier New" w:cs="Courier New"/>
+          <w:color w:val="000000" w:themeColor="text1"/>
+          <w:sz w:val="20"/>
+          <w:szCs w:val="20"/>
+          <w:lang w:val="es-CR"/>
+        </w:rPr>
+        <w:t xml:space="preserve">practicando=# \q </w:t>
+      </w:r>
+      <w:r>
+        <w:rPr>
+          <w:rFonts w:ascii="Courier New" w:eastAsia="Times New Roman" w:hAnsi="Courier New" w:cs="Courier New"/>
+          <w:color w:val="000000" w:themeColor="text1"/>
+          <w:sz w:val="20"/>
+          <w:szCs w:val="20"/>
+          <w:lang w:val="es-CR"/>
+        </w:rPr>
+        <w:sym w:font="Wingdings" w:char="F0E0"/>
+      </w:r>
+      <w:r>
+        <w:rPr>
+          <w:rFonts w:ascii="Courier New" w:eastAsia="Times New Roman" w:hAnsi="Courier New" w:cs="Courier New"/>
+          <w:color w:val="000000" w:themeColor="text1"/>
+          <w:sz w:val="20"/>
+          <w:szCs w:val="20"/>
+          <w:lang w:val="es-CR"/>
+        </w:rPr>
+        <w:t xml:space="preserve"> Para salir del </w:t>
+      </w:r>
+      <w:proofErr w:type="spellStart"/>
+      <w:r>
+        <w:rPr>
+          <w:rFonts w:ascii="Courier New" w:eastAsia="Times New Roman" w:hAnsi="Courier New" w:cs="Courier New"/>
+          <w:color w:val="000000" w:themeColor="text1"/>
+          <w:sz w:val="20"/>
+          <w:szCs w:val="20"/>
+          <w:lang w:val="es-CR"/>
+        </w:rPr>
+        <w:t>prompt</w:t>
+      </w:r>
+      <w:proofErr w:type="spellEnd"/>
+      <w:r>
+        <w:rPr>
+          <w:rFonts w:ascii="Courier New" w:eastAsia="Times New Roman" w:hAnsi="Courier New" w:cs="Courier New"/>
+          <w:color w:val="000000" w:themeColor="text1"/>
+          <w:sz w:val="20"/>
+          <w:szCs w:val="20"/>
+          <w:lang w:val="es-CR"/>
+        </w:rPr>
+        <w:t xml:space="preserve"> de PostgreSQL</w:t>
       </w:r>
     </w:p>
     <w:p>
@@ -1351,8 +1559,20 @@
           <w:szCs w:val="24"/>
           <w:lang w:val="es-CR"/>
         </w:rPr>
-        <w:t>2.4. PGAdmin</w:t>
-      </w:r>
+        <w:t xml:space="preserve">2.4. </w:t>
+      </w:r>
+      <w:proofErr w:type="spellStart"/>
+      <w:r>
+        <w:rPr>
+          <w:rFonts w:ascii="Arial" w:eastAsia="Times New Roman" w:hAnsi="Arial" w:cs="Arial"/>
+          <w:color w:val="000000" w:themeColor="text1"/>
+          <w:sz w:val="24"/>
+          <w:szCs w:val="24"/>
+          <w:lang w:val="es-CR"/>
+        </w:rPr>
+        <w:t>PGAdmin</w:t>
+      </w:r>
+      <w:proofErr w:type="spellEnd"/>
     </w:p>
     <w:p>
       <w:pPr>
@@ -1725,6 +1945,7 @@
                 <w:szCs w:val="24"/>
               </w:rPr>
             </w:pPr>
+            <w:proofErr w:type="spellStart"/>
             <w:r>
               <w:rPr>
                 <w:rFonts w:ascii="Arial" w:eastAsia="Times New Roman" w:hAnsi="Arial" w:cs="Arial"/>
@@ -1735,6 +1956,7 @@
               </w:rPr>
               <w:t>Descripción</w:t>
             </w:r>
+            <w:proofErr w:type="spellEnd"/>
           </w:p>
         </w:tc>
       </w:tr>
@@ -1795,7 +2017,27 @@
                 <w:szCs w:val="24"/>
                 <w:lang w:val="es-CR"/>
               </w:rPr>
-              <w:t>Secuencia de caracteres (string) de tamaño fijo</w:t>
+              <w:t>Secuencia de caracteres (</w:t>
+            </w:r>
+            <w:proofErr w:type="spellStart"/>
+            <w:r>
+              <w:rPr>
+                <w:rFonts w:ascii="Arial" w:eastAsia="Times New Roman" w:hAnsi="Arial" w:cs="Arial"/>
+                <w:sz w:val="24"/>
+                <w:szCs w:val="24"/>
+                <w:lang w:val="es-CR"/>
+              </w:rPr>
+              <w:t>string</w:t>
+            </w:r>
+            <w:proofErr w:type="spellEnd"/>
+            <w:r>
+              <w:rPr>
+                <w:rFonts w:ascii="Arial" w:eastAsia="Times New Roman" w:hAnsi="Arial" w:cs="Arial"/>
+                <w:sz w:val="24"/>
+                <w:szCs w:val="24"/>
+                <w:lang w:val="es-CR"/>
+              </w:rPr>
+              <w:t>) de tamaño fijo</w:t>
             </w:r>
           </w:p>
         </w:tc>
@@ -1857,7 +2099,27 @@
                 <w:szCs w:val="24"/>
                 <w:lang w:val="es-CR"/>
               </w:rPr>
-              <w:t>Secuencia de caracteres (string) de tamaño variable</w:t>
+              <w:t>Secuencia de caracteres (</w:t>
+            </w:r>
+            <w:proofErr w:type="spellStart"/>
+            <w:r>
+              <w:rPr>
+                <w:rFonts w:ascii="Arial" w:eastAsia="Times New Roman" w:hAnsi="Arial" w:cs="Arial"/>
+                <w:sz w:val="24"/>
+                <w:szCs w:val="24"/>
+                <w:lang w:val="es-CR"/>
+              </w:rPr>
+              <w:t>string</w:t>
+            </w:r>
+            <w:proofErr w:type="spellEnd"/>
+            <w:r>
+              <w:rPr>
+                <w:rFonts w:ascii="Arial" w:eastAsia="Times New Roman" w:hAnsi="Arial" w:cs="Arial"/>
+                <w:sz w:val="24"/>
+                <w:szCs w:val="24"/>
+                <w:lang w:val="es-CR"/>
+              </w:rPr>
+              <w:t>) de tamaño variable</w:t>
             </w:r>
           </w:p>
         </w:tc>
@@ -2140,6 +2402,7 @@
                 <w:szCs w:val="24"/>
               </w:rPr>
             </w:pPr>
+            <w:proofErr w:type="spellStart"/>
             <w:r>
               <w:rPr>
                 <w:rFonts w:ascii="Arial" w:eastAsia="Times New Roman" w:hAnsi="Arial" w:cs="Arial"/>
@@ -2150,6 +2413,7 @@
               </w:rPr>
               <w:t>Descripción</w:t>
             </w:r>
+            <w:proofErr w:type="spellEnd"/>
           </w:p>
         </w:tc>
       </w:tr>
@@ -2264,13 +2528,41 @@
                 <w:szCs w:val="24"/>
               </w:rPr>
             </w:pPr>
+            <w:proofErr w:type="spellStart"/>
             <w:r>
               <w:rPr>
                 <w:rFonts w:ascii="Arial" w:eastAsia="Times New Roman" w:hAnsi="Arial" w:cs="Arial"/>
                 <w:sz w:val="24"/>
                 <w:szCs w:val="24"/>
               </w:rPr>
-              <w:t>Entero desde -2147483648 a 2147483647</w:t>
+              <w:t>Entero</w:t>
+            </w:r>
+            <w:proofErr w:type="spellEnd"/>
+            <w:r>
+              <w:rPr>
+                <w:rFonts w:ascii="Arial" w:eastAsia="Times New Roman" w:hAnsi="Arial" w:cs="Arial"/>
+                <w:sz w:val="24"/>
+                <w:szCs w:val="24"/>
+              </w:rPr>
+              <w:t xml:space="preserve"> </w:t>
+            </w:r>
+            <w:proofErr w:type="spellStart"/>
+            <w:r>
+              <w:rPr>
+                <w:rFonts w:ascii="Arial" w:eastAsia="Times New Roman" w:hAnsi="Arial" w:cs="Arial"/>
+                <w:sz w:val="24"/>
+                <w:szCs w:val="24"/>
+              </w:rPr>
+              <w:t>desde</w:t>
+            </w:r>
+            <w:proofErr w:type="spellEnd"/>
+            <w:r>
+              <w:rPr>
+                <w:rFonts w:ascii="Arial" w:eastAsia="Times New Roman" w:hAnsi="Arial" w:cs="Arial"/>
+                <w:sz w:val="24"/>
+                <w:szCs w:val="24"/>
+              </w:rPr>
+              <w:t xml:space="preserve"> -2147483648 a 2147483647</w:t>
             </w:r>
           </w:p>
         </w:tc>
@@ -2324,13 +2616,41 @@
                 <w:szCs w:val="24"/>
               </w:rPr>
             </w:pPr>
+            <w:proofErr w:type="spellStart"/>
             <w:r>
               <w:rPr>
                 <w:rFonts w:ascii="Arial" w:eastAsia="Times New Roman" w:hAnsi="Arial" w:cs="Arial"/>
                 <w:sz w:val="24"/>
                 <w:szCs w:val="24"/>
               </w:rPr>
-              <w:t>Entero desde -9223372036854775808 a 9223372036854775807</w:t>
+              <w:t>Entero</w:t>
+            </w:r>
+            <w:proofErr w:type="spellEnd"/>
+            <w:r>
+              <w:rPr>
+                <w:rFonts w:ascii="Arial" w:eastAsia="Times New Roman" w:hAnsi="Arial" w:cs="Arial"/>
+                <w:sz w:val="24"/>
+                <w:szCs w:val="24"/>
+              </w:rPr>
+              <w:t xml:space="preserve"> </w:t>
+            </w:r>
+            <w:proofErr w:type="spellStart"/>
+            <w:r>
+              <w:rPr>
+                <w:rFonts w:ascii="Arial" w:eastAsia="Times New Roman" w:hAnsi="Arial" w:cs="Arial"/>
+                <w:sz w:val="24"/>
+                <w:szCs w:val="24"/>
+              </w:rPr>
+              <w:t>desde</w:t>
+            </w:r>
+            <w:proofErr w:type="spellEnd"/>
+            <w:r>
+              <w:rPr>
+                <w:rFonts w:ascii="Arial" w:eastAsia="Times New Roman" w:hAnsi="Arial" w:cs="Arial"/>
+                <w:sz w:val="24"/>
+                <w:szCs w:val="24"/>
+              </w:rPr>
+              <w:t xml:space="preserve"> -9223372036854775808 a 9223372036854775807</w:t>
             </w:r>
           </w:p>
         </w:tc>
@@ -2390,7 +2710,25 @@
                 <w:sz w:val="24"/>
                 <w:szCs w:val="24"/>
               </w:rPr>
-              <w:t>Decimal Pequeño (8 bytes)</w:t>
+              <w:t xml:space="preserve">Decimal </w:t>
+            </w:r>
+            <w:proofErr w:type="spellStart"/>
+            <w:r>
+              <w:rPr>
+                <w:rFonts w:ascii="Arial" w:eastAsia="Times New Roman" w:hAnsi="Arial" w:cs="Arial"/>
+                <w:sz w:val="24"/>
+                <w:szCs w:val="24"/>
+              </w:rPr>
+              <w:t>Pequeño</w:t>
+            </w:r>
+            <w:proofErr w:type="spellEnd"/>
+            <w:r>
+              <w:rPr>
+                <w:rFonts w:ascii="Arial" w:eastAsia="Times New Roman" w:hAnsi="Arial" w:cs="Arial"/>
+                <w:sz w:val="24"/>
+                <w:szCs w:val="24"/>
+              </w:rPr>
+              <w:t xml:space="preserve"> (8 bytes)</w:t>
             </w:r>
           </w:p>
         </w:tc>
@@ -2485,7 +2823,29 @@
                 <w:sz w:val="24"/>
                 <w:szCs w:val="24"/>
               </w:rPr>
-              <w:t>NUMERIC(n,s)</w:t>
+              <w:t>NUMERIC(</w:t>
+            </w:r>
+            <w:proofErr w:type="spellStart"/>
+            <w:r>
+              <w:rPr>
+                <w:rFonts w:ascii="Arial" w:eastAsia="Times New Roman" w:hAnsi="Arial" w:cs="Arial"/>
+                <w:b/>
+                <w:bCs/>
+                <w:sz w:val="24"/>
+                <w:szCs w:val="24"/>
+              </w:rPr>
+              <w:t>n,s</w:t>
+            </w:r>
+            <w:proofErr w:type="spellEnd"/>
+            <w:r>
+              <w:rPr>
+                <w:rFonts w:ascii="Arial" w:eastAsia="Times New Roman" w:hAnsi="Arial" w:cs="Arial"/>
+                <w:b/>
+                <w:bCs/>
+                <w:sz w:val="24"/>
+                <w:szCs w:val="24"/>
+              </w:rPr>
+              <w:t>)</w:t>
             </w:r>
           </w:p>
         </w:tc>
@@ -2698,6 +3058,7 @@
                 <w:szCs w:val="24"/>
               </w:rPr>
             </w:pPr>
+            <w:proofErr w:type="spellStart"/>
             <w:r>
               <w:rPr>
                 <w:rFonts w:ascii="Arial" w:eastAsia="Times New Roman" w:hAnsi="Arial" w:cs="Arial"/>
@@ -2708,6 +3069,7 @@
               </w:rPr>
               <w:t>Descripción</w:t>
             </w:r>
+            <w:proofErr w:type="spellEnd"/>
           </w:p>
         </w:tc>
       </w:tr>
@@ -2761,6 +3123,7 @@
                 <w:szCs w:val="24"/>
               </w:rPr>
             </w:pPr>
+            <w:proofErr w:type="spellStart"/>
             <w:r>
               <w:rPr>
                 <w:rFonts w:ascii="Arial" w:eastAsia="Times New Roman" w:hAnsi="Arial" w:cs="Arial"/>
@@ -2769,6 +3132,7 @@
               </w:rPr>
               <w:t>Fecha</w:t>
             </w:r>
+            <w:proofErr w:type="spellEnd"/>
           </w:p>
         </w:tc>
       </w:tr>
@@ -2946,14 +3310,34 @@
                 <w:szCs w:val="24"/>
               </w:rPr>
             </w:pPr>
+            <w:proofErr w:type="spellStart"/>
             <w:r>
               <w:rPr>
                 <w:rFonts w:ascii="Arial" w:eastAsia="Times New Roman" w:hAnsi="Arial" w:cs="Arial"/>
                 <w:sz w:val="24"/>
                 <w:szCs w:val="24"/>
               </w:rPr>
-              <w:t>Entero autoincremental</w:t>
-            </w:r>
+              <w:t>Entero</w:t>
+            </w:r>
+            <w:proofErr w:type="spellEnd"/>
+            <w:r>
+              <w:rPr>
+                <w:rFonts w:ascii="Arial" w:eastAsia="Times New Roman" w:hAnsi="Arial" w:cs="Arial"/>
+                <w:sz w:val="24"/>
+                <w:szCs w:val="24"/>
+              </w:rPr>
+              <w:t xml:space="preserve"> </w:t>
+            </w:r>
+            <w:proofErr w:type="spellStart"/>
+            <w:r>
+              <w:rPr>
+                <w:rFonts w:ascii="Arial" w:eastAsia="Times New Roman" w:hAnsi="Arial" w:cs="Arial"/>
+                <w:sz w:val="24"/>
+                <w:szCs w:val="24"/>
+              </w:rPr>
+              <w:t>autoincremental</w:t>
+            </w:r>
+            <w:proofErr w:type="spellEnd"/>
           </w:p>
         </w:tc>
       </w:tr>
@@ -3071,6 +3455,7 @@
                 <w:szCs w:val="24"/>
               </w:rPr>
             </w:pPr>
+            <w:proofErr w:type="spellStart"/>
             <w:r>
               <w:rPr>
                 <w:rFonts w:ascii="Arial" w:eastAsia="Times New Roman" w:hAnsi="Arial" w:cs="Arial"/>
@@ -3079,6 +3464,7 @@
               </w:rPr>
               <w:t>Círculos</w:t>
             </w:r>
+            <w:proofErr w:type="spellEnd"/>
           </w:p>
         </w:tc>
       </w:tr>
@@ -3138,8 +3524,36 @@
                 <w:sz w:val="24"/>
                 <w:szCs w:val="24"/>
               </w:rPr>
-              <w:t>Punto en el plano</w:t>
-            </w:r>
+              <w:t xml:space="preserve">Punto </w:t>
+            </w:r>
+            <w:proofErr w:type="spellStart"/>
+            <w:r>
+              <w:rPr>
+                <w:rFonts w:ascii="Arial" w:eastAsia="Times New Roman" w:hAnsi="Arial" w:cs="Arial"/>
+                <w:sz w:val="24"/>
+                <w:szCs w:val="24"/>
+              </w:rPr>
+              <w:t>en</w:t>
+            </w:r>
+            <w:proofErr w:type="spellEnd"/>
+            <w:r>
+              <w:rPr>
+                <w:rFonts w:ascii="Arial" w:eastAsia="Times New Roman" w:hAnsi="Arial" w:cs="Arial"/>
+                <w:sz w:val="24"/>
+                <w:szCs w:val="24"/>
+              </w:rPr>
+              <w:t xml:space="preserve"> el </w:t>
+            </w:r>
+            <w:proofErr w:type="spellStart"/>
+            <w:r>
+              <w:rPr>
+                <w:rFonts w:ascii="Arial" w:eastAsia="Times New Roman" w:hAnsi="Arial" w:cs="Arial"/>
+                <w:sz w:val="24"/>
+                <w:szCs w:val="24"/>
+              </w:rPr>
+              <w:t>plano</w:t>
+            </w:r>
+            <w:proofErr w:type="spellEnd"/>
           </w:p>
         </w:tc>
       </w:tr>
@@ -3254,13 +3668,23 @@
                 <w:szCs w:val="24"/>
               </w:rPr>
             </w:pPr>
+            <w:proofErr w:type="spellStart"/>
             <w:r>
               <w:rPr>
                 <w:rFonts w:ascii="Arial" w:eastAsia="Times New Roman" w:hAnsi="Arial" w:cs="Arial"/>
                 <w:sz w:val="24"/>
                 <w:szCs w:val="24"/>
               </w:rPr>
-              <w:t>Dirección IP</w:t>
+              <w:t>Dirección</w:t>
+            </w:r>
+            <w:proofErr w:type="spellEnd"/>
+            <w:r>
+              <w:rPr>
+                <w:rFonts w:ascii="Arial" w:eastAsia="Times New Roman" w:hAnsi="Arial" w:cs="Arial"/>
+                <w:sz w:val="24"/>
+                <w:szCs w:val="24"/>
+              </w:rPr>
+              <w:t xml:space="preserve"> IP</w:t>
             </w:r>
           </w:p>
         </w:tc>
@@ -3317,7 +3741,27 @@
           <w:sz w:val="24"/>
           <w:szCs w:val="24"/>
         </w:rPr>
-        <w:t>3. Lección 2: Triggers y Stored Procedures</w:t>
+        <w:t xml:space="preserve">3. </w:t>
+      </w:r>
+      <w:proofErr w:type="spellStart"/>
+      <w:r>
+        <w:rPr>
+          <w:rFonts w:ascii="Arial" w:eastAsia="Times New Roman" w:hAnsi="Arial" w:cs="Arial"/>
+          <w:color w:val="000000" w:themeColor="text1"/>
+          <w:sz w:val="24"/>
+          <w:szCs w:val="24"/>
+        </w:rPr>
+        <w:t>Lección</w:t>
+      </w:r>
+      <w:proofErr w:type="spellEnd"/>
+      <w:r>
+        <w:rPr>
+          <w:rFonts w:ascii="Arial" w:eastAsia="Times New Roman" w:hAnsi="Arial" w:cs="Arial"/>
+          <w:color w:val="000000" w:themeColor="text1"/>
+          <w:sz w:val="24"/>
+          <w:szCs w:val="24"/>
+        </w:rPr>
+        <w:t xml:space="preserve"> 2: Triggers y Stored Procedures</w:t>
       </w:r>
     </w:p>
     <w:p>
@@ -3377,15 +3821,71 @@
           <w:lang w:val="es-CR"/>
         </w:rPr>
       </w:pPr>
-      <w:r>
-        <w:rPr>
-          <w:rFonts w:ascii="Arial" w:eastAsia="Times New Roman" w:hAnsi="Arial" w:cs="Arial"/>
-          <w:color w:val="000000" w:themeColor="text1"/>
-          <w:sz w:val="24"/>
-          <w:szCs w:val="24"/>
-          <w:lang w:val="es-CR"/>
-        </w:rPr>
-        <w:t>Click derecho en “Trigger Functions”.</w:t>
+      <w:proofErr w:type="spellStart"/>
+      <w:r>
+        <w:rPr>
+          <w:rFonts w:ascii="Arial" w:eastAsia="Times New Roman" w:hAnsi="Arial" w:cs="Arial"/>
+          <w:color w:val="000000" w:themeColor="text1"/>
+          <w:sz w:val="24"/>
+          <w:szCs w:val="24"/>
+          <w:lang w:val="es-CR"/>
+        </w:rPr>
+        <w:t>Click</w:t>
+      </w:r>
+      <w:proofErr w:type="spellEnd"/>
+      <w:r>
+        <w:rPr>
+          <w:rFonts w:ascii="Arial" w:eastAsia="Times New Roman" w:hAnsi="Arial" w:cs="Arial"/>
+          <w:color w:val="000000" w:themeColor="text1"/>
+          <w:sz w:val="24"/>
+          <w:szCs w:val="24"/>
+          <w:lang w:val="es-CR"/>
+        </w:rPr>
+        <w:t xml:space="preserve"> derecho en “</w:t>
+      </w:r>
+      <w:proofErr w:type="spellStart"/>
+      <w:r>
+        <w:rPr>
+          <w:rFonts w:ascii="Arial" w:eastAsia="Times New Roman" w:hAnsi="Arial" w:cs="Arial"/>
+          <w:color w:val="000000" w:themeColor="text1"/>
+          <w:sz w:val="24"/>
+          <w:szCs w:val="24"/>
+          <w:lang w:val="es-CR"/>
+        </w:rPr>
+        <w:t>Trigger</w:t>
+      </w:r>
+      <w:proofErr w:type="spellEnd"/>
+      <w:r>
+        <w:rPr>
+          <w:rFonts w:ascii="Arial" w:eastAsia="Times New Roman" w:hAnsi="Arial" w:cs="Arial"/>
+          <w:color w:val="000000" w:themeColor="text1"/>
+          <w:sz w:val="24"/>
+          <w:szCs w:val="24"/>
+          <w:lang w:val="es-CR"/>
+        </w:rPr>
+        <w:t xml:space="preserve"> </w:t>
+      </w:r>
+      <w:proofErr w:type="spellStart"/>
+      <w:r>
+        <w:rPr>
+          <w:rFonts w:ascii="Arial" w:eastAsia="Times New Roman" w:hAnsi="Arial" w:cs="Arial"/>
+          <w:color w:val="000000" w:themeColor="text1"/>
+          <w:sz w:val="24"/>
+          <w:szCs w:val="24"/>
+          <w:lang w:val="es-CR"/>
+        </w:rPr>
+        <w:t>Functions</w:t>
+      </w:r>
+      <w:proofErr w:type="spellEnd"/>
+      <w:r>
+        <w:rPr>
+          <w:rFonts w:ascii="Arial" w:eastAsia="Times New Roman" w:hAnsi="Arial" w:cs="Arial"/>
+          <w:color w:val="000000" w:themeColor="text1"/>
+          <w:sz w:val="24"/>
+          <w:szCs w:val="24"/>
+          <w:lang w:val="es-CR"/>
+        </w:rPr>
+        <w:t>”.</w:t>
       </w:r>
     </w:p>
     <w:p>
@@ -3412,8 +3912,20 @@
           <w:szCs w:val="24"/>
           <w:lang w:val="es-CR"/>
         </w:rPr>
-        <w:t>Primero se define el nombre del trigger</w:t>
-      </w:r>
+        <w:t xml:space="preserve">Primero se define el nombre del </w:t>
+      </w:r>
+      <w:proofErr w:type="spellStart"/>
+      <w:r>
+        <w:rPr>
+          <w:rFonts w:ascii="Arial" w:eastAsia="Times New Roman" w:hAnsi="Arial" w:cs="Arial"/>
+          <w:color w:val="000000" w:themeColor="text1"/>
+          <w:sz w:val="24"/>
+          <w:szCs w:val="24"/>
+          <w:lang w:val="es-CR"/>
+        </w:rPr>
+        <w:t>trigger</w:t>
+      </w:r>
+      <w:proofErr w:type="spellEnd"/>
     </w:p>
     <w:p>
       <w:pPr>
@@ -3439,7 +3951,73 @@
           <w:szCs w:val="24"/>
           <w:lang w:val="es-CR"/>
         </w:rPr>
-        <w:t>Luego se define el lenguaje para crear el trigger (opciones: internal, c o plpgsql)</w:t>
+        <w:t xml:space="preserve">Luego se define el lenguaje para crear el </w:t>
+      </w:r>
+      <w:proofErr w:type="spellStart"/>
+      <w:r>
+        <w:rPr>
+          <w:rFonts w:ascii="Arial" w:eastAsia="Times New Roman" w:hAnsi="Arial" w:cs="Arial"/>
+          <w:color w:val="000000" w:themeColor="text1"/>
+          <w:sz w:val="24"/>
+          <w:szCs w:val="24"/>
+          <w:lang w:val="es-CR"/>
+        </w:rPr>
+        <w:t>trigger</w:t>
+      </w:r>
+      <w:proofErr w:type="spellEnd"/>
+      <w:r>
+        <w:rPr>
+          <w:rFonts w:ascii="Arial" w:eastAsia="Times New Roman" w:hAnsi="Arial" w:cs="Arial"/>
+          <w:color w:val="000000" w:themeColor="text1"/>
+          <w:sz w:val="24"/>
+          <w:szCs w:val="24"/>
+          <w:lang w:val="es-CR"/>
+        </w:rPr>
+        <w:t xml:space="preserve"> (opciones: </w:t>
+      </w:r>
+      <w:proofErr w:type="spellStart"/>
+      <w:r>
+        <w:rPr>
+          <w:rFonts w:ascii="Arial" w:eastAsia="Times New Roman" w:hAnsi="Arial" w:cs="Arial"/>
+          <w:color w:val="000000" w:themeColor="text1"/>
+          <w:sz w:val="24"/>
+          <w:szCs w:val="24"/>
+          <w:lang w:val="es-CR"/>
+        </w:rPr>
+        <w:t>internal</w:t>
+      </w:r>
+      <w:proofErr w:type="spellEnd"/>
+      <w:r>
+        <w:rPr>
+          <w:rFonts w:ascii="Arial" w:eastAsia="Times New Roman" w:hAnsi="Arial" w:cs="Arial"/>
+          <w:color w:val="000000" w:themeColor="text1"/>
+          <w:sz w:val="24"/>
+          <w:szCs w:val="24"/>
+          <w:lang w:val="es-CR"/>
+        </w:rPr>
+        <w:t xml:space="preserve">, c o </w:t>
+      </w:r>
+      <w:proofErr w:type="spellStart"/>
+      <w:r>
+        <w:rPr>
+          <w:rFonts w:ascii="Arial" w:eastAsia="Times New Roman" w:hAnsi="Arial" w:cs="Arial"/>
+          <w:color w:val="000000" w:themeColor="text1"/>
+          <w:sz w:val="24"/>
+          <w:szCs w:val="24"/>
+          <w:lang w:val="es-CR"/>
+        </w:rPr>
+        <w:t>plpgsql</w:t>
+      </w:r>
+      <w:proofErr w:type="spellEnd"/>
+      <w:r>
+        <w:rPr>
+          <w:rFonts w:ascii="Arial" w:eastAsia="Times New Roman" w:hAnsi="Arial" w:cs="Arial"/>
+          <w:color w:val="000000" w:themeColor="text1"/>
+          <w:sz w:val="24"/>
+          <w:szCs w:val="24"/>
+          <w:lang w:val="es-CR"/>
+        </w:rPr>
+        <w:t>)</w:t>
       </w:r>
     </w:p>
     <w:p>
@@ -3466,17 +4044,61 @@
           <w:szCs w:val="24"/>
           <w:lang w:val="es-CR"/>
         </w:rPr>
-        <w:t>Sí se selecciona plpgsql, se procede a ingresar el código</w:t>
-      </w:r>
-      <w:r>
-        <w:rPr>
-          <w:rFonts w:ascii="Arial" w:eastAsia="Times New Roman" w:hAnsi="Arial" w:cs="Arial"/>
-          <w:color w:val="000000" w:themeColor="text1"/>
-          <w:sz w:val="24"/>
-          <w:szCs w:val="24"/>
-          <w:lang w:val="es-CR"/>
-        </w:rPr>
-        <w:t>(code)</w:t>
+        <w:t xml:space="preserve">Sí se selecciona </w:t>
+      </w:r>
+      <w:proofErr w:type="spellStart"/>
+      <w:r>
+        <w:rPr>
+          <w:rFonts w:ascii="Arial" w:eastAsia="Times New Roman" w:hAnsi="Arial" w:cs="Arial"/>
+          <w:color w:val="000000" w:themeColor="text1"/>
+          <w:sz w:val="24"/>
+          <w:szCs w:val="24"/>
+          <w:lang w:val="es-CR"/>
+        </w:rPr>
+        <w:t>plpgsql</w:t>
+      </w:r>
+      <w:proofErr w:type="spellEnd"/>
+      <w:r>
+        <w:rPr>
+          <w:rFonts w:ascii="Arial" w:eastAsia="Times New Roman" w:hAnsi="Arial" w:cs="Arial"/>
+          <w:color w:val="000000" w:themeColor="text1"/>
+          <w:sz w:val="24"/>
+          <w:szCs w:val="24"/>
+          <w:lang w:val="es-CR"/>
+        </w:rPr>
+        <w:t>, se procede a ingresar el código</w:t>
+      </w:r>
+      <w:r>
+        <w:rPr>
+          <w:rFonts w:ascii="Arial" w:eastAsia="Times New Roman" w:hAnsi="Arial" w:cs="Arial"/>
+          <w:color w:val="000000" w:themeColor="text1"/>
+          <w:sz w:val="24"/>
+          <w:szCs w:val="24"/>
+          <w:lang w:val="es-CR"/>
+        </w:rPr>
+        <w:t>(</w:t>
+      </w:r>
+      <w:proofErr w:type="spellStart"/>
+      <w:r>
+        <w:rPr>
+          <w:rFonts w:ascii="Arial" w:eastAsia="Times New Roman" w:hAnsi="Arial" w:cs="Arial"/>
+          <w:color w:val="000000" w:themeColor="text1"/>
+          <w:sz w:val="24"/>
+          <w:szCs w:val="24"/>
+          <w:lang w:val="es-CR"/>
+        </w:rPr>
+        <w:t>code</w:t>
+      </w:r>
+      <w:proofErr w:type="spellEnd"/>
+      <w:r>
+        <w:rPr>
+          <w:rFonts w:ascii="Arial" w:eastAsia="Times New Roman" w:hAnsi="Arial" w:cs="Arial"/>
+          <w:color w:val="000000" w:themeColor="text1"/>
+          <w:sz w:val="24"/>
+          <w:szCs w:val="24"/>
+          <w:lang w:val="es-CR"/>
+        </w:rPr>
+        <w:t>)</w:t>
       </w:r>
       <w:r>
         <w:rPr>
@@ -3565,7 +4187,29 @@
           <w:szCs w:val="24"/>
           <w:lang w:val="es-CR"/>
         </w:rPr>
-        <w:t xml:space="preserve">INSERT INTO cambios_de_nombre (descripción, fecha) VALUES </w:t>
+        <w:t xml:space="preserve">INSERT INTO </w:t>
+      </w:r>
+      <w:proofErr w:type="spellStart"/>
+      <w:r>
+        <w:rPr>
+          <w:rFonts w:ascii="Arial" w:eastAsia="Times New Roman" w:hAnsi="Arial" w:cs="Arial"/>
+          <w:color w:val="000000" w:themeColor="text1"/>
+          <w:sz w:val="24"/>
+          <w:szCs w:val="24"/>
+          <w:lang w:val="es-CR"/>
+        </w:rPr>
+        <w:t>cambios_de_nombre</w:t>
+      </w:r>
+      <w:proofErr w:type="spellEnd"/>
+      <w:r>
+        <w:rPr>
+          <w:rFonts w:ascii="Arial" w:eastAsia="Times New Roman" w:hAnsi="Arial" w:cs="Arial"/>
+          <w:color w:val="000000" w:themeColor="text1"/>
+          <w:sz w:val="24"/>
+          <w:szCs w:val="24"/>
+          <w:lang w:val="es-CR"/>
+        </w:rPr>
+        <w:t xml:space="preserve"> (descripción, fecha) VALUES </w:t>
       </w:r>
     </w:p>
     <w:p>
@@ -3588,7 +4232,51 @@
           <w:szCs w:val="24"/>
           <w:lang w:val="es-CR"/>
         </w:rPr>
-        <w:t>(CONCAT(‘Cambio de nombre de: &lt;’, OLD.nombre, ‘&gt; a &lt;’, NEW.nombre,’&gt;’)</w:t>
+        <w:t xml:space="preserve">(CONCAT(‘Cambio de nombre de: &lt;’, </w:t>
+      </w:r>
+      <w:proofErr w:type="spellStart"/>
+      <w:r>
+        <w:rPr>
+          <w:rFonts w:ascii="Arial" w:eastAsia="Times New Roman" w:hAnsi="Arial" w:cs="Arial"/>
+          <w:color w:val="000000" w:themeColor="text1"/>
+          <w:sz w:val="24"/>
+          <w:szCs w:val="24"/>
+          <w:lang w:val="es-CR"/>
+        </w:rPr>
+        <w:t>OLD.nombre</w:t>
+      </w:r>
+      <w:proofErr w:type="spellEnd"/>
+      <w:r>
+        <w:rPr>
+          <w:rFonts w:ascii="Arial" w:eastAsia="Times New Roman" w:hAnsi="Arial" w:cs="Arial"/>
+          <w:color w:val="000000" w:themeColor="text1"/>
+          <w:sz w:val="24"/>
+          <w:szCs w:val="24"/>
+          <w:lang w:val="es-CR"/>
+        </w:rPr>
+        <w:t xml:space="preserve">, ‘&gt; a &lt;’, </w:t>
+      </w:r>
+      <w:proofErr w:type="spellStart"/>
+      <w:r>
+        <w:rPr>
+          <w:rFonts w:ascii="Arial" w:eastAsia="Times New Roman" w:hAnsi="Arial" w:cs="Arial"/>
+          <w:color w:val="000000" w:themeColor="text1"/>
+          <w:sz w:val="24"/>
+          <w:szCs w:val="24"/>
+          <w:lang w:val="es-CR"/>
+        </w:rPr>
+        <w:t>NEW.nombre</w:t>
+      </w:r>
+      <w:proofErr w:type="spellEnd"/>
+      <w:r>
+        <w:rPr>
+          <w:rFonts w:ascii="Arial" w:eastAsia="Times New Roman" w:hAnsi="Arial" w:cs="Arial"/>
+          <w:color w:val="000000" w:themeColor="text1"/>
+          <w:sz w:val="24"/>
+          <w:szCs w:val="24"/>
+          <w:lang w:val="es-CR"/>
+        </w:rPr>
+        <w:t>,’&gt;’)</w:t>
       </w:r>
       <w:r>
         <w:rPr>
@@ -3717,7 +4405,29 @@
           <w:szCs w:val="24"/>
           <w:lang w:val="es-CR"/>
         </w:rPr>
-        <w:t xml:space="preserve">Luego se debe ir a la tabla donde se desea que se dispare el trigger, se expande la tabla y se busca </w:t>
+        <w:t xml:space="preserve">Luego se debe ir a la tabla donde se desea que se dispare el </w:t>
+      </w:r>
+      <w:proofErr w:type="spellStart"/>
+      <w:r>
+        <w:rPr>
+          <w:rFonts w:ascii="Arial" w:eastAsia="Times New Roman" w:hAnsi="Arial" w:cs="Arial"/>
+          <w:color w:val="000000" w:themeColor="text1"/>
+          <w:sz w:val="24"/>
+          <w:szCs w:val="24"/>
+          <w:lang w:val="es-CR"/>
+        </w:rPr>
+        <w:t>trigger</w:t>
+      </w:r>
+      <w:proofErr w:type="spellEnd"/>
+      <w:r>
+        <w:rPr>
+          <w:rFonts w:ascii="Arial" w:eastAsia="Times New Roman" w:hAnsi="Arial" w:cs="Arial"/>
+          <w:color w:val="000000" w:themeColor="text1"/>
+          <w:sz w:val="24"/>
+          <w:szCs w:val="24"/>
+          <w:lang w:val="es-CR"/>
+        </w:rPr>
+        <w:t xml:space="preserve">, se expande la tabla y se busca </w:t>
       </w:r>
       <w:r>
         <w:rPr>
@@ -3737,7 +4447,117 @@
           <w:szCs w:val="24"/>
           <w:lang w:val="es-CR"/>
         </w:rPr>
-        <w:t xml:space="preserve"> Triggers, botón derecho y Trigger, se ingresa el nombre del trigger y luego en Definition se define cual es el Trigger que se desea disparar, por ejemplo:</w:t>
+        <w:t xml:space="preserve"> </w:t>
+      </w:r>
+      <w:proofErr w:type="spellStart"/>
+      <w:r>
+        <w:rPr>
+          <w:rFonts w:ascii="Arial" w:eastAsia="Times New Roman" w:hAnsi="Arial" w:cs="Arial"/>
+          <w:color w:val="000000" w:themeColor="text1"/>
+          <w:sz w:val="24"/>
+          <w:szCs w:val="24"/>
+          <w:lang w:val="es-CR"/>
+        </w:rPr>
+        <w:t>Triggers</w:t>
+      </w:r>
+      <w:proofErr w:type="spellEnd"/>
+      <w:r>
+        <w:rPr>
+          <w:rFonts w:ascii="Arial" w:eastAsia="Times New Roman" w:hAnsi="Arial" w:cs="Arial"/>
+          <w:color w:val="000000" w:themeColor="text1"/>
+          <w:sz w:val="24"/>
+          <w:szCs w:val="24"/>
+          <w:lang w:val="es-CR"/>
+        </w:rPr>
+        <w:t xml:space="preserve">, botón derecho y </w:t>
+      </w:r>
+      <w:proofErr w:type="spellStart"/>
+      <w:r>
+        <w:rPr>
+          <w:rFonts w:ascii="Arial" w:eastAsia="Times New Roman" w:hAnsi="Arial" w:cs="Arial"/>
+          <w:color w:val="000000" w:themeColor="text1"/>
+          <w:sz w:val="24"/>
+          <w:szCs w:val="24"/>
+          <w:lang w:val="es-CR"/>
+        </w:rPr>
+        <w:t>Trigger</w:t>
+      </w:r>
+      <w:proofErr w:type="spellEnd"/>
+      <w:r>
+        <w:rPr>
+          <w:rFonts w:ascii="Arial" w:eastAsia="Times New Roman" w:hAnsi="Arial" w:cs="Arial"/>
+          <w:color w:val="000000" w:themeColor="text1"/>
+          <w:sz w:val="24"/>
+          <w:szCs w:val="24"/>
+          <w:lang w:val="es-CR"/>
+        </w:rPr>
+        <w:t xml:space="preserve">, se ingresa el nombre del </w:t>
+      </w:r>
+      <w:proofErr w:type="spellStart"/>
+      <w:r>
+        <w:rPr>
+          <w:rFonts w:ascii="Arial" w:eastAsia="Times New Roman" w:hAnsi="Arial" w:cs="Arial"/>
+          <w:color w:val="000000" w:themeColor="text1"/>
+          <w:sz w:val="24"/>
+          <w:szCs w:val="24"/>
+          <w:lang w:val="es-CR"/>
+        </w:rPr>
+        <w:t>trigger</w:t>
+      </w:r>
+      <w:proofErr w:type="spellEnd"/>
+      <w:r>
+        <w:rPr>
+          <w:rFonts w:ascii="Arial" w:eastAsia="Times New Roman" w:hAnsi="Arial" w:cs="Arial"/>
+          <w:color w:val="000000" w:themeColor="text1"/>
+          <w:sz w:val="24"/>
+          <w:szCs w:val="24"/>
+          <w:lang w:val="es-CR"/>
+        </w:rPr>
+        <w:t xml:space="preserve"> y luego en </w:t>
+      </w:r>
+      <w:proofErr w:type="spellStart"/>
+      <w:r>
+        <w:rPr>
+          <w:rFonts w:ascii="Arial" w:eastAsia="Times New Roman" w:hAnsi="Arial" w:cs="Arial"/>
+          <w:color w:val="000000" w:themeColor="text1"/>
+          <w:sz w:val="24"/>
+          <w:szCs w:val="24"/>
+          <w:lang w:val="es-CR"/>
+        </w:rPr>
+        <w:t>Definition</w:t>
+      </w:r>
+      <w:proofErr w:type="spellEnd"/>
+      <w:r>
+        <w:rPr>
+          <w:rFonts w:ascii="Arial" w:eastAsia="Times New Roman" w:hAnsi="Arial" w:cs="Arial"/>
+          <w:color w:val="000000" w:themeColor="text1"/>
+          <w:sz w:val="24"/>
+          <w:szCs w:val="24"/>
+          <w:lang w:val="es-CR"/>
+        </w:rPr>
+        <w:t xml:space="preserve"> se define cual es el </w:t>
+      </w:r>
+      <w:proofErr w:type="spellStart"/>
+      <w:r>
+        <w:rPr>
+          <w:rFonts w:ascii="Arial" w:eastAsia="Times New Roman" w:hAnsi="Arial" w:cs="Arial"/>
+          <w:color w:val="000000" w:themeColor="text1"/>
+          <w:sz w:val="24"/>
+          <w:szCs w:val="24"/>
+          <w:lang w:val="es-CR"/>
+        </w:rPr>
+        <w:t>Trigger</w:t>
+      </w:r>
+      <w:proofErr w:type="spellEnd"/>
+      <w:r>
+        <w:rPr>
+          <w:rFonts w:ascii="Arial" w:eastAsia="Times New Roman" w:hAnsi="Arial" w:cs="Arial"/>
+          <w:color w:val="000000" w:themeColor="text1"/>
+          <w:sz w:val="24"/>
+          <w:szCs w:val="24"/>
+          <w:lang w:val="es-CR"/>
+        </w:rPr>
+        <w:t xml:space="preserve"> que se desea disparar, por ejemplo:</w:t>
       </w:r>
     </w:p>
     <w:p>
@@ -3765,6 +4585,7 @@
           <w:lang w:val="es-CR"/>
         </w:rPr>
       </w:pPr>
+      <w:proofErr w:type="spellStart"/>
       <w:r>
         <w:rPr>
           <w:rFonts w:ascii="Arial" w:eastAsia="Times New Roman" w:hAnsi="Arial" w:cs="Arial"/>
@@ -3775,6 +4596,7 @@
         </w:rPr>
         <w:t>Public.registrar_cambio_de_nombre</w:t>
       </w:r>
+      <w:proofErr w:type="spellEnd"/>
     </w:p>
     <w:p>
       <w:pPr>
@@ -3813,7 +4635,51 @@
           <w:szCs w:val="24"/>
           <w:lang w:val="es-CR"/>
         </w:rPr>
-        <w:t>Por último en la sección de Eventos se define cuando se quiere disparar el Trigger: BEFORE, AFTER o INSERT; UPDATE; DELETE or TRUNCATE</w:t>
+        <w:t xml:space="preserve">Por último en la sección de Eventos se define cuando se quiere disparar el </w:t>
+      </w:r>
+      <w:proofErr w:type="spellStart"/>
+      <w:r>
+        <w:rPr>
+          <w:rFonts w:ascii="Arial" w:eastAsia="Times New Roman" w:hAnsi="Arial" w:cs="Arial"/>
+          <w:color w:val="000000" w:themeColor="text1"/>
+          <w:sz w:val="24"/>
+          <w:szCs w:val="24"/>
+          <w:lang w:val="es-CR"/>
+        </w:rPr>
+        <w:t>Trigger</w:t>
+      </w:r>
+      <w:proofErr w:type="spellEnd"/>
+      <w:r>
+        <w:rPr>
+          <w:rFonts w:ascii="Arial" w:eastAsia="Times New Roman" w:hAnsi="Arial" w:cs="Arial"/>
+          <w:color w:val="000000" w:themeColor="text1"/>
+          <w:sz w:val="24"/>
+          <w:szCs w:val="24"/>
+          <w:lang w:val="es-CR"/>
+        </w:rPr>
+        <w:t xml:space="preserve">: BEFORE, AFTER o INSERT; UPDATE; DELETE </w:t>
+      </w:r>
+      <w:proofErr w:type="spellStart"/>
+      <w:r>
+        <w:rPr>
+          <w:rFonts w:ascii="Arial" w:eastAsia="Times New Roman" w:hAnsi="Arial" w:cs="Arial"/>
+          <w:color w:val="000000" w:themeColor="text1"/>
+          <w:sz w:val="24"/>
+          <w:szCs w:val="24"/>
+          <w:lang w:val="es-CR"/>
+        </w:rPr>
+        <w:t>or</w:t>
+      </w:r>
+      <w:proofErr w:type="spellEnd"/>
+      <w:r>
+        <w:rPr>
+          <w:rFonts w:ascii="Arial" w:eastAsia="Times New Roman" w:hAnsi="Arial" w:cs="Arial"/>
+          <w:color w:val="000000" w:themeColor="text1"/>
+          <w:sz w:val="24"/>
+          <w:szCs w:val="24"/>
+          <w:lang w:val="es-CR"/>
+        </w:rPr>
+        <w:t xml:space="preserve"> TRUNCATE</w:t>
       </w:r>
       <w:r>
         <w:rPr>
@@ -3897,41 +4763,87 @@
           <w:szCs w:val="24"/>
           <w:lang w:val="es-CR"/>
         </w:rPr>
-        <w:t>3.3. Stored Procedures</w:t>
-      </w:r>
-    </w:p>
-    <w:p>
-      <w:pPr>
-        <w:spacing w:after="0" w:line="240" w:lineRule="auto"/>
-        <w:rPr>
-          <w:rFonts w:ascii="Arial" w:eastAsia="Times New Roman" w:hAnsi="Arial" w:cs="Arial"/>
-          <w:color w:val="000000" w:themeColor="text1"/>
-          <w:sz w:val="24"/>
-          <w:szCs w:val="24"/>
-          <w:lang w:val="es-CR"/>
-        </w:rPr>
-      </w:pPr>
-    </w:p>
-    <w:p>
-      <w:pPr>
-        <w:spacing w:after="0" w:line="240" w:lineRule="auto"/>
-        <w:rPr>
-          <w:rFonts w:ascii="Arial" w:eastAsia="Times New Roman" w:hAnsi="Arial" w:cs="Arial"/>
-          <w:color w:val="000000" w:themeColor="text1"/>
-          <w:sz w:val="24"/>
-          <w:szCs w:val="24"/>
-          <w:lang w:val="es-CR"/>
-        </w:rPr>
-      </w:pPr>
-      <w:r>
-        <w:rPr>
-          <w:rFonts w:ascii="Arial" w:eastAsia="Times New Roman" w:hAnsi="Arial" w:cs="Arial"/>
-          <w:color w:val="000000" w:themeColor="text1"/>
-          <w:sz w:val="24"/>
-          <w:szCs w:val="24"/>
-          <w:lang w:val="es-CR"/>
-        </w:rPr>
-        <w:t>Postgres no tiene el objeto SP definidos con ese nombre.</w:t>
+        <w:t xml:space="preserve">3.3. </w:t>
+      </w:r>
+      <w:proofErr w:type="spellStart"/>
+      <w:r>
+        <w:rPr>
+          <w:rFonts w:ascii="Arial" w:eastAsia="Times New Roman" w:hAnsi="Arial" w:cs="Arial"/>
+          <w:color w:val="000000" w:themeColor="text1"/>
+          <w:sz w:val="24"/>
+          <w:szCs w:val="24"/>
+          <w:lang w:val="es-CR"/>
+        </w:rPr>
+        <w:t>Stored</w:t>
+      </w:r>
+      <w:proofErr w:type="spellEnd"/>
+      <w:r>
+        <w:rPr>
+          <w:rFonts w:ascii="Arial" w:eastAsia="Times New Roman" w:hAnsi="Arial" w:cs="Arial"/>
+          <w:color w:val="000000" w:themeColor="text1"/>
+          <w:sz w:val="24"/>
+          <w:szCs w:val="24"/>
+          <w:lang w:val="es-CR"/>
+        </w:rPr>
+        <w:t xml:space="preserve"> </w:t>
+      </w:r>
+      <w:proofErr w:type="spellStart"/>
+      <w:r>
+        <w:rPr>
+          <w:rFonts w:ascii="Arial" w:eastAsia="Times New Roman" w:hAnsi="Arial" w:cs="Arial"/>
+          <w:color w:val="000000" w:themeColor="text1"/>
+          <w:sz w:val="24"/>
+          <w:szCs w:val="24"/>
+          <w:lang w:val="es-CR"/>
+        </w:rPr>
+        <w:t>Procedures</w:t>
+      </w:r>
+      <w:proofErr w:type="spellEnd"/>
+    </w:p>
+    <w:p>
+      <w:pPr>
+        <w:spacing w:after="0" w:line="240" w:lineRule="auto"/>
+        <w:rPr>
+          <w:rFonts w:ascii="Arial" w:eastAsia="Times New Roman" w:hAnsi="Arial" w:cs="Arial"/>
+          <w:color w:val="000000" w:themeColor="text1"/>
+          <w:sz w:val="24"/>
+          <w:szCs w:val="24"/>
+          <w:lang w:val="es-CR"/>
+        </w:rPr>
+      </w:pPr>
+    </w:p>
+    <w:p>
+      <w:pPr>
+        <w:spacing w:after="0" w:line="240" w:lineRule="auto"/>
+        <w:rPr>
+          <w:rFonts w:ascii="Arial" w:eastAsia="Times New Roman" w:hAnsi="Arial" w:cs="Arial"/>
+          <w:color w:val="000000" w:themeColor="text1"/>
+          <w:sz w:val="24"/>
+          <w:szCs w:val="24"/>
+          <w:lang w:val="es-CR"/>
+        </w:rPr>
+      </w:pPr>
+      <w:proofErr w:type="spellStart"/>
+      <w:r>
+        <w:rPr>
+          <w:rFonts w:ascii="Arial" w:eastAsia="Times New Roman" w:hAnsi="Arial" w:cs="Arial"/>
+          <w:color w:val="000000" w:themeColor="text1"/>
+          <w:sz w:val="24"/>
+          <w:szCs w:val="24"/>
+          <w:lang w:val="es-CR"/>
+        </w:rPr>
+        <w:t>Postgres</w:t>
+      </w:r>
+      <w:proofErr w:type="spellEnd"/>
+      <w:r>
+        <w:rPr>
+          <w:rFonts w:ascii="Arial" w:eastAsia="Times New Roman" w:hAnsi="Arial" w:cs="Arial"/>
+          <w:color w:val="000000" w:themeColor="text1"/>
+          <w:sz w:val="24"/>
+          <w:szCs w:val="24"/>
+          <w:lang w:val="es-CR"/>
+        </w:rPr>
+        <w:t xml:space="preserve"> no tiene el objeto SP definidos con ese nombre.</w:t>
       </w:r>
     </w:p>
     <w:p>
@@ -4125,6 +5037,7 @@
           <w:lang w:val="es-CR"/>
         </w:rPr>
       </w:pPr>
+      <w:proofErr w:type="spellStart"/>
       <w:r>
         <w:rPr>
           <w:rFonts w:ascii="Arial" w:eastAsia="Times New Roman" w:hAnsi="Arial" w:cs="Arial"/>
@@ -4135,38 +5048,10 @@
           <w:szCs w:val="24"/>
           <w:lang w:val="es-CR"/>
         </w:rPr>
-        <w:t>Triggers y Funciones de PostgreSQL</w:t>
-      </w:r>
-    </w:p>
-    <w:p>
-      <w:pPr>
-        <w:rPr>
-          <w:rFonts w:ascii="Arial" w:hAnsi="Arial" w:cs="Arial"/>
-          <w:sz w:val="24"/>
-          <w:szCs w:val="24"/>
-          <w:lang w:val="es-CR"/>
-        </w:rPr>
-      </w:pPr>
-    </w:p>
-    <w:p>
-      <w:pPr>
-        <w:pStyle w:val="NormalWeb"/>
-        <w:rPr>
-          <w:rFonts w:ascii="Arial" w:hAnsi="Arial" w:cs="Arial"/>
-          <w:lang w:val="es-CR"/>
-        </w:rPr>
-      </w:pPr>
-      <w:r>
-        <w:rPr>
-          <w:rFonts w:ascii="Arial" w:hAnsi="Arial" w:cs="Arial"/>
-          <w:lang w:val="es-CR"/>
-        </w:rPr>
-        <w:t xml:space="preserve">Aquí un resumen de algunos aspectos interesantes sobre triggers y funciones. </w:t>
-      </w:r>
-    </w:p>
-    <w:p>
-      <w:pPr>
-        <w:spacing w:after="0" w:line="240" w:lineRule="auto"/>
+        <w:t>Triggers</w:t>
+      </w:r>
+      <w:proofErr w:type="spellEnd"/>
+      <w:r>
         <w:rPr>
           <w:rFonts w:ascii="Arial" w:eastAsia="Times New Roman" w:hAnsi="Arial" w:cs="Arial"/>
           <w:b/>
@@ -4176,8 +5061,54 @@
           <w:szCs w:val="24"/>
           <w:lang w:val="es-CR"/>
         </w:rPr>
-      </w:pPr>
-      <w:r>
+        <w:t xml:space="preserve"> y Funciones de PostgreSQL</w:t>
+      </w:r>
+    </w:p>
+    <w:p>
+      <w:pPr>
+        <w:rPr>
+          <w:rFonts w:ascii="Arial" w:hAnsi="Arial" w:cs="Arial"/>
+          <w:sz w:val="24"/>
+          <w:szCs w:val="24"/>
+          <w:lang w:val="es-CR"/>
+        </w:rPr>
+      </w:pPr>
+    </w:p>
+    <w:p>
+      <w:pPr>
+        <w:pStyle w:val="NormalWeb"/>
+        <w:rPr>
+          <w:rFonts w:ascii="Arial" w:hAnsi="Arial" w:cs="Arial"/>
+          <w:lang w:val="es-CR"/>
+        </w:rPr>
+      </w:pPr>
+      <w:r>
+        <w:rPr>
+          <w:rFonts w:ascii="Arial" w:hAnsi="Arial" w:cs="Arial"/>
+          <w:lang w:val="es-CR"/>
+        </w:rPr>
+        <w:t xml:space="preserve">Aquí un resumen de algunos aspectos interesantes sobre </w:t>
+      </w:r>
+      <w:proofErr w:type="spellStart"/>
+      <w:r>
+        <w:rPr>
+          <w:rFonts w:ascii="Arial" w:hAnsi="Arial" w:cs="Arial"/>
+          <w:lang w:val="es-CR"/>
+        </w:rPr>
+        <w:t>triggers</w:t>
+      </w:r>
+      <w:proofErr w:type="spellEnd"/>
+      <w:r>
+        <w:rPr>
+          <w:rFonts w:ascii="Arial" w:hAnsi="Arial" w:cs="Arial"/>
+          <w:lang w:val="es-CR"/>
+        </w:rPr>
+        <w:t xml:space="preserve"> y funciones. </w:t>
+      </w:r>
+    </w:p>
+    <w:p>
+      <w:pPr>
+        <w:spacing w:after="0" w:line="240" w:lineRule="auto"/>
         <w:rPr>
           <w:rFonts w:ascii="Arial" w:eastAsia="Times New Roman" w:hAnsi="Arial" w:cs="Arial"/>
           <w:b/>
@@ -4187,8 +5118,21 @@
           <w:szCs w:val="24"/>
           <w:lang w:val="es-CR"/>
         </w:rPr>
+      </w:pPr>
+      <w:proofErr w:type="spellStart"/>
+      <w:r>
+        <w:rPr>
+          <w:rFonts w:ascii="Arial" w:eastAsia="Times New Roman" w:hAnsi="Arial" w:cs="Arial"/>
+          <w:b/>
+          <w:bCs/>
+          <w:color w:val="000000" w:themeColor="text1"/>
+          <w:sz w:val="24"/>
+          <w:szCs w:val="24"/>
+          <w:lang w:val="es-CR"/>
+        </w:rPr>
         <w:t>Triggers</w:t>
       </w:r>
+      <w:proofErr w:type="spellEnd"/>
     </w:p>
     <w:p>
       <w:pPr>
@@ -4211,7 +5155,27 @@
           <w:szCs w:val="24"/>
           <w:lang w:val="es-CR"/>
         </w:rPr>
-        <w:t xml:space="preserve">Los triggers se implementan en dos partes: </w:t>
+        <w:t xml:space="preserve">Los </w:t>
+      </w:r>
+      <w:proofErr w:type="spellStart"/>
+      <w:r>
+        <w:rPr>
+          <w:rFonts w:ascii="Arial" w:hAnsi="Arial" w:cs="Arial"/>
+          <w:sz w:val="24"/>
+          <w:szCs w:val="24"/>
+          <w:lang w:val="es-CR"/>
+        </w:rPr>
+        <w:t>triggers</w:t>
+      </w:r>
+      <w:proofErr w:type="spellEnd"/>
+      <w:r>
+        <w:rPr>
+          <w:rFonts w:ascii="Arial" w:hAnsi="Arial" w:cs="Arial"/>
+          <w:sz w:val="24"/>
+          <w:szCs w:val="24"/>
+          <w:lang w:val="es-CR"/>
+        </w:rPr>
+        <w:t xml:space="preserve"> se implementan en dos partes: </w:t>
       </w:r>
     </w:p>
     <w:p>
@@ -4259,7 +5223,27 @@
           <w:szCs w:val="24"/>
           <w:lang w:val="es-CR"/>
         </w:rPr>
-        <w:t xml:space="preserve">La asociación del trigger a la tabla. </w:t>
+        <w:t xml:space="preserve">La asociación del </w:t>
+      </w:r>
+      <w:proofErr w:type="spellStart"/>
+      <w:r>
+        <w:rPr>
+          <w:rFonts w:ascii="Arial" w:hAnsi="Arial" w:cs="Arial"/>
+          <w:sz w:val="24"/>
+          <w:szCs w:val="24"/>
+          <w:lang w:val="es-CR"/>
+        </w:rPr>
+        <w:t>trigger</w:t>
+      </w:r>
+      <w:proofErr w:type="spellEnd"/>
+      <w:r>
+        <w:rPr>
+          <w:rFonts w:ascii="Arial" w:hAnsi="Arial" w:cs="Arial"/>
+          <w:sz w:val="24"/>
+          <w:szCs w:val="24"/>
+          <w:lang w:val="es-CR"/>
+        </w:rPr>
+        <w:t xml:space="preserve"> a la tabla. </w:t>
       </w:r>
     </w:p>
     <w:p>
@@ -4411,7 +5395,27 @@
           <w:szCs w:val="24"/>
           <w:lang w:val="es-CR"/>
         </w:rPr>
-        <w:t xml:space="preserve">La función del trigger suele devolver el objeto </w:t>
+        <w:t xml:space="preserve">La función del </w:t>
+      </w:r>
+      <w:proofErr w:type="spellStart"/>
+      <w:r>
+        <w:rPr>
+          <w:rFonts w:ascii="Arial" w:hAnsi="Arial" w:cs="Arial"/>
+          <w:sz w:val="24"/>
+          <w:szCs w:val="24"/>
+          <w:lang w:val="es-CR"/>
+        </w:rPr>
+        <w:t>trigger</w:t>
+      </w:r>
+      <w:proofErr w:type="spellEnd"/>
+      <w:r>
+        <w:rPr>
+          <w:rFonts w:ascii="Arial" w:hAnsi="Arial" w:cs="Arial"/>
+          <w:sz w:val="24"/>
+          <w:szCs w:val="24"/>
+          <w:lang w:val="es-CR"/>
+        </w:rPr>
+        <w:t xml:space="preserve"> suele devolver el objeto </w:t>
       </w:r>
       <w:r>
         <w:rPr>
@@ -4466,7 +5470,27 @@
           <w:szCs w:val="24"/>
           <w:lang w:val="es-CR"/>
         </w:rPr>
-        <w:t>Los triggers que se ejecutan antes (</w:t>
+        <w:t xml:space="preserve">Los </w:t>
+      </w:r>
+      <w:proofErr w:type="spellStart"/>
+      <w:r>
+        <w:rPr>
+          <w:rFonts w:ascii="Arial" w:hAnsi="Arial" w:cs="Arial"/>
+          <w:sz w:val="24"/>
+          <w:szCs w:val="24"/>
+          <w:lang w:val="es-CR"/>
+        </w:rPr>
+        <w:t>triggers</w:t>
+      </w:r>
+      <w:proofErr w:type="spellEnd"/>
+      <w:r>
+        <w:rPr>
+          <w:rFonts w:ascii="Arial" w:hAnsi="Arial" w:cs="Arial"/>
+          <w:sz w:val="24"/>
+          <w:szCs w:val="24"/>
+          <w:lang w:val="es-CR"/>
+        </w:rPr>
+        <w:t xml:space="preserve"> que se ejecutan antes (</w:t>
       </w:r>
       <w:r>
         <w:rPr>
@@ -4530,7 +5554,27 @@
           <w:szCs w:val="24"/>
           <w:lang w:val="es-CR"/>
         </w:rPr>
-        <w:t>Los triggers que se ejecutan después (</w:t>
+        <w:t xml:space="preserve">Los </w:t>
+      </w:r>
+      <w:proofErr w:type="spellStart"/>
+      <w:r>
+        <w:rPr>
+          <w:rFonts w:ascii="Arial" w:hAnsi="Arial" w:cs="Arial"/>
+          <w:sz w:val="24"/>
+          <w:szCs w:val="24"/>
+          <w:lang w:val="es-CR"/>
+        </w:rPr>
+        <w:t>triggers</w:t>
+      </w:r>
+      <w:proofErr w:type="spellEnd"/>
+      <w:r>
+        <w:rPr>
+          <w:rFonts w:ascii="Arial" w:hAnsi="Arial" w:cs="Arial"/>
+          <w:sz w:val="24"/>
+          <w:szCs w:val="24"/>
+          <w:lang w:val="es-CR"/>
+        </w:rPr>
+        <w:t xml:space="preserve"> que se ejecutan después (</w:t>
       </w:r>
       <w:r>
         <w:rPr>
@@ -4640,7 +5684,47 @@
           <w:szCs w:val="24"/>
           <w:lang w:val="es-CR"/>
         </w:rPr>
-        <w:t xml:space="preserve">En PostgreSQL no existen Stored Procedures, en lugar de eso se usan las funciones de una forma general. </w:t>
+        <w:t xml:space="preserve">En PostgreSQL no existen </w:t>
+      </w:r>
+      <w:proofErr w:type="spellStart"/>
+      <w:r>
+        <w:rPr>
+          <w:rFonts w:ascii="Arial" w:hAnsi="Arial" w:cs="Arial"/>
+          <w:sz w:val="24"/>
+          <w:szCs w:val="24"/>
+          <w:lang w:val="es-CR"/>
+        </w:rPr>
+        <w:t>Stored</w:t>
+      </w:r>
+      <w:proofErr w:type="spellEnd"/>
+      <w:r>
+        <w:rPr>
+          <w:rFonts w:ascii="Arial" w:hAnsi="Arial" w:cs="Arial"/>
+          <w:sz w:val="24"/>
+          <w:szCs w:val="24"/>
+          <w:lang w:val="es-CR"/>
+        </w:rPr>
+        <w:t xml:space="preserve"> </w:t>
+      </w:r>
+      <w:proofErr w:type="spellStart"/>
+      <w:r>
+        <w:rPr>
+          <w:rFonts w:ascii="Arial" w:hAnsi="Arial" w:cs="Arial"/>
+          <w:sz w:val="24"/>
+          <w:szCs w:val="24"/>
+          <w:lang w:val="es-CR"/>
+        </w:rPr>
+        <w:t>Procedures</w:t>
+      </w:r>
+      <w:proofErr w:type="spellEnd"/>
+      <w:r>
+        <w:rPr>
+          <w:rFonts w:ascii="Arial" w:hAnsi="Arial" w:cs="Arial"/>
+          <w:sz w:val="24"/>
+          <w:szCs w:val="24"/>
+          <w:lang w:val="es-CR"/>
+        </w:rPr>
+        <w:t xml:space="preserve">, en lugar de eso se usan las funciones de una forma general. </w:t>
       </w:r>
     </w:p>
     <w:p>
@@ -4728,7 +5812,27 @@
           <w:szCs w:val="24"/>
           <w:lang w:val="es-CR"/>
         </w:rPr>
-        <w:t xml:space="preserve">Una función se puede definir con valor de retorno void, para lo cual no debe hacer </w:t>
+        <w:t xml:space="preserve">Una función se puede definir con valor de retorno </w:t>
+      </w:r>
+      <w:proofErr w:type="spellStart"/>
+      <w:r>
+        <w:rPr>
+          <w:rFonts w:ascii="Arial" w:hAnsi="Arial" w:cs="Arial"/>
+          <w:sz w:val="24"/>
+          <w:szCs w:val="24"/>
+          <w:lang w:val="es-CR"/>
+        </w:rPr>
+        <w:t>void</w:t>
+      </w:r>
+      <w:proofErr w:type="spellEnd"/>
+      <w:r>
+        <w:rPr>
+          <w:rFonts w:ascii="Arial" w:hAnsi="Arial" w:cs="Arial"/>
+          <w:sz w:val="24"/>
+          <w:szCs w:val="24"/>
+          <w:lang w:val="es-CR"/>
+        </w:rPr>
+        <w:t xml:space="preserve">, para lo cual no debe hacer </w:t>
       </w:r>
       <w:r>
         <w:rPr>
@@ -4772,7 +5876,27 @@
           <w:szCs w:val="24"/>
           <w:lang w:val="es-CR"/>
         </w:rPr>
-        <w:t xml:space="preserve">Aunque la gente suele usar el lenguaje de PostgreSQL (plpgsql) para definir las funciones, estas pueden estar escritas en otros lenguajes como C, Python, Perl, Ruby, habilitando esos otros lenguajes. </w:t>
+        <w:t>Aunque la gente suele usar el lenguaje de PostgreSQL (</w:t>
+      </w:r>
+      <w:proofErr w:type="spellStart"/>
+      <w:r>
+        <w:rPr>
+          <w:rFonts w:ascii="Arial" w:hAnsi="Arial" w:cs="Arial"/>
+          <w:sz w:val="24"/>
+          <w:szCs w:val="24"/>
+          <w:lang w:val="es-CR"/>
+        </w:rPr>
+        <w:t>plpgsql</w:t>
+      </w:r>
+      <w:proofErr w:type="spellEnd"/>
+      <w:r>
+        <w:rPr>
+          <w:rFonts w:ascii="Arial" w:hAnsi="Arial" w:cs="Arial"/>
+          <w:sz w:val="24"/>
+          <w:szCs w:val="24"/>
+          <w:lang w:val="es-CR"/>
+        </w:rPr>
+        <w:t xml:space="preserve">) para definir las funciones, estas pueden estar escritas en otros lenguajes como C, Python, Perl, Ruby, habilitando esos otros lenguajes. </w:t>
       </w:r>
     </w:p>
     <w:p>
@@ -4788,7 +5912,23 @@
           <w:rFonts w:ascii="Arial" w:hAnsi="Arial" w:cs="Arial"/>
           <w:lang w:val="es-CR"/>
         </w:rPr>
-        <w:t xml:space="preserve">Esperamos que esta información sea útil cuando utilices las funciones y triggers en PostgreSQL. </w:t>
+        <w:t xml:space="preserve">Esperamos que esta información sea útil cuando utilices las funciones y </w:t>
+      </w:r>
+      <w:proofErr w:type="spellStart"/>
+      <w:r>
+        <w:rPr>
+          <w:rFonts w:ascii="Arial" w:hAnsi="Arial" w:cs="Arial"/>
+          <w:lang w:val="es-CR"/>
+        </w:rPr>
+        <w:t>triggers</w:t>
+      </w:r>
+      <w:proofErr w:type="spellEnd"/>
+      <w:r>
+        <w:rPr>
+          <w:rFonts w:ascii="Arial" w:hAnsi="Arial" w:cs="Arial"/>
+          <w:lang w:val="es-CR"/>
+        </w:rPr>
+        <w:t xml:space="preserve"> en PostgreSQL. </w:t>
       </w:r>
     </w:p>
     <w:p>
@@ -4895,6 +6035,7 @@
           <w:lang w:val="es-CR"/>
         </w:rPr>
       </w:pPr>
+      <w:proofErr w:type="spellStart"/>
       <w:r>
         <w:rPr>
           <w:rFonts w:ascii="Arial" w:eastAsia="Times New Roman" w:hAnsi="Arial" w:cs="Arial"/>
@@ -4905,6 +6046,7 @@
         </w:rPr>
         <w:t>PGAdmin</w:t>
       </w:r>
+      <w:proofErr w:type="spellEnd"/>
     </w:p>
     <w:p>
       <w:pPr>
@@ -4977,15 +6119,27 @@
           <w:lang w:val="es-CR"/>
         </w:rPr>
       </w:pPr>
-      <w:r>
-        <w:rPr>
-          <w:rFonts w:ascii="Arial" w:eastAsia="Times New Roman" w:hAnsi="Arial" w:cs="Arial"/>
-          <w:color w:val="000000" w:themeColor="text1"/>
-          <w:sz w:val="24"/>
-          <w:szCs w:val="24"/>
-          <w:lang w:val="es-CR"/>
-        </w:rPr>
-        <w:t xml:space="preserve">Sqrt() </w:t>
+      <w:proofErr w:type="spellStart"/>
+      <w:r>
+        <w:rPr>
+          <w:rFonts w:ascii="Arial" w:eastAsia="Times New Roman" w:hAnsi="Arial" w:cs="Arial"/>
+          <w:color w:val="000000" w:themeColor="text1"/>
+          <w:sz w:val="24"/>
+          <w:szCs w:val="24"/>
+          <w:lang w:val="es-CR"/>
+        </w:rPr>
+        <w:t>Sqrt</w:t>
+      </w:r>
+      <w:proofErr w:type="spellEnd"/>
+      <w:r>
+        <w:rPr>
+          <w:rFonts w:ascii="Arial" w:eastAsia="Times New Roman" w:hAnsi="Arial" w:cs="Arial"/>
+          <w:color w:val="000000" w:themeColor="text1"/>
+          <w:sz w:val="24"/>
+          <w:szCs w:val="24"/>
+          <w:lang w:val="es-CR"/>
+        </w:rPr>
+        <w:t xml:space="preserve">() </w:t>
       </w:r>
       <w:r>
         <w:rPr>
@@ -5143,7 +6297,29 @@
           <w:szCs w:val="24"/>
           <w:lang w:val="es-CR"/>
         </w:rPr>
-        <w:t>4.3. Funciones de String y Fecha</w:t>
+        <w:t xml:space="preserve">4.3. Funciones de </w:t>
+      </w:r>
+      <w:proofErr w:type="spellStart"/>
+      <w:r>
+        <w:rPr>
+          <w:rFonts w:ascii="Arial" w:eastAsia="Times New Roman" w:hAnsi="Arial" w:cs="Arial"/>
+          <w:color w:val="000000" w:themeColor="text1"/>
+          <w:sz w:val="24"/>
+          <w:szCs w:val="24"/>
+          <w:lang w:val="es-CR"/>
+        </w:rPr>
+        <w:t>String</w:t>
+      </w:r>
+      <w:proofErr w:type="spellEnd"/>
+      <w:r>
+        <w:rPr>
+          <w:rFonts w:ascii="Arial" w:eastAsia="Times New Roman" w:hAnsi="Arial" w:cs="Arial"/>
+          <w:color w:val="000000" w:themeColor="text1"/>
+          <w:sz w:val="24"/>
+          <w:szCs w:val="24"/>
+          <w:lang w:val="es-CR"/>
+        </w:rPr>
+        <w:t xml:space="preserve"> y Fecha</w:t>
       </w:r>
     </w:p>
     <w:p>
@@ -5486,8 +6662,39 @@
           <w:sz w:val="24"/>
           <w:szCs w:val="24"/>
         </w:rPr>
-        <w:t>EXTRACT(month FROM fecha) AS mes</w:t>
-      </w:r>
+        <w:t xml:space="preserve">EXTRACT(month FROM </w:t>
+      </w:r>
+      <w:proofErr w:type="spellStart"/>
+      <w:r>
+        <w:rPr>
+          <w:rFonts w:ascii="Arial" w:eastAsia="Times New Roman" w:hAnsi="Arial" w:cs="Arial"/>
+          <w:color w:val="000000" w:themeColor="text1"/>
+          <w:sz w:val="24"/>
+          <w:szCs w:val="24"/>
+        </w:rPr>
+        <w:t>fecha</w:t>
+      </w:r>
+      <w:proofErr w:type="spellEnd"/>
+      <w:r>
+        <w:rPr>
+          <w:rFonts w:ascii="Arial" w:eastAsia="Times New Roman" w:hAnsi="Arial" w:cs="Arial"/>
+          <w:color w:val="000000" w:themeColor="text1"/>
+          <w:sz w:val="24"/>
+          <w:szCs w:val="24"/>
+        </w:rPr>
+        <w:t xml:space="preserve">) AS </w:t>
+      </w:r>
+      <w:proofErr w:type="spellStart"/>
+      <w:r>
+        <w:rPr>
+          <w:rFonts w:ascii="Arial" w:eastAsia="Times New Roman" w:hAnsi="Arial" w:cs="Arial"/>
+          <w:color w:val="000000" w:themeColor="text1"/>
+          <w:sz w:val="24"/>
+          <w:szCs w:val="24"/>
+        </w:rPr>
+        <w:t>mes</w:t>
+      </w:r>
+      <w:proofErr w:type="spellEnd"/>
     </w:p>
     <w:p>
       <w:pPr>
@@ -5845,6 +7052,7 @@
           <w:lang w:val="es-CR"/>
         </w:rPr>
       </w:pPr>
+      <w:proofErr w:type="spellStart"/>
       <w:r>
         <w:rPr>
           <w:rFonts w:ascii="Arial" w:hAnsi="Arial" w:cs="Arial"/>
@@ -5854,6 +7062,7 @@
         </w:rPr>
         <w:t>Operadores</w:t>
       </w:r>
+      <w:proofErr w:type="spellEnd"/>
     </w:p>
     <w:tbl>
       <w:tblPr>
@@ -5893,6 +7102,7 @@
                 <w:szCs w:val="24"/>
               </w:rPr>
             </w:pPr>
+            <w:proofErr w:type="spellStart"/>
             <w:r>
               <w:rPr>
                 <w:rFonts w:ascii="Arial" w:hAnsi="Arial" w:cs="Arial"/>
@@ -5903,6 +7113,7 @@
               </w:rPr>
               <w:t>Función</w:t>
             </w:r>
+            <w:proofErr w:type="spellEnd"/>
           </w:p>
         </w:tc>
         <w:tc>
@@ -5922,6 +7133,7 @@
                 <w:szCs w:val="24"/>
               </w:rPr>
             </w:pPr>
+            <w:proofErr w:type="spellStart"/>
             <w:r>
               <w:rPr>
                 <w:rFonts w:ascii="Arial" w:hAnsi="Arial" w:cs="Arial"/>
@@ -5932,6 +7144,7 @@
               </w:rPr>
               <w:t>Descripción</w:t>
             </w:r>
+            <w:proofErr w:type="spellEnd"/>
           </w:p>
         </w:tc>
       </w:tr>
@@ -6292,6 +7505,7 @@
                 <w:szCs w:val="24"/>
               </w:rPr>
             </w:pPr>
+            <w:proofErr w:type="spellStart"/>
             <w:r>
               <w:rPr>
                 <w:rFonts w:ascii="Arial" w:hAnsi="Arial" w:cs="Arial"/>
@@ -6302,6 +7516,7 @@
               </w:rPr>
               <w:t>Función</w:t>
             </w:r>
+            <w:proofErr w:type="spellEnd"/>
           </w:p>
         </w:tc>
         <w:tc>
@@ -6321,6 +7536,7 @@
                 <w:szCs w:val="24"/>
               </w:rPr>
             </w:pPr>
+            <w:proofErr w:type="spellStart"/>
             <w:r>
               <w:rPr>
                 <w:rFonts w:ascii="Arial" w:hAnsi="Arial" w:cs="Arial"/>
@@ -6331,6 +7547,7 @@
               </w:rPr>
               <w:t>Descripción</w:t>
             </w:r>
+            <w:proofErr w:type="spellEnd"/>
           </w:p>
         </w:tc>
       </w:tr>
@@ -6381,6 +7598,7 @@
                 <w:szCs w:val="24"/>
               </w:rPr>
             </w:pPr>
+            <w:proofErr w:type="spellStart"/>
             <w:r>
               <w:rPr>
                 <w:rFonts w:ascii="Arial" w:hAnsi="Arial" w:cs="Arial"/>
@@ -6389,6 +7607,7 @@
               </w:rPr>
               <w:t>Concatenar</w:t>
             </w:r>
+            <w:proofErr w:type="spellEnd"/>
           </w:p>
         </w:tc>
       </w:tr>
@@ -6439,6 +7658,7 @@
                 <w:szCs w:val="24"/>
               </w:rPr>
             </w:pPr>
+            <w:proofErr w:type="spellStart"/>
             <w:r>
               <w:rPr>
                 <w:rFonts w:ascii="Arial" w:hAnsi="Arial" w:cs="Arial"/>
@@ -6447,6 +7667,7 @@
               </w:rPr>
               <w:t>Reemplazar</w:t>
             </w:r>
+            <w:proofErr w:type="spellEnd"/>
           </w:p>
         </w:tc>
       </w:tr>
@@ -6497,14 +7718,34 @@
                 <w:szCs w:val="24"/>
               </w:rPr>
             </w:pPr>
+            <w:proofErr w:type="spellStart"/>
             <w:r>
               <w:rPr>
                 <w:rFonts w:ascii="Arial" w:hAnsi="Arial" w:cs="Arial"/>
                 <w:sz w:val="24"/>
                 <w:szCs w:val="24"/>
               </w:rPr>
-              <w:t>Cambiar a minúsculas</w:t>
-            </w:r>
+              <w:t>Cambiar</w:t>
+            </w:r>
+            <w:proofErr w:type="spellEnd"/>
+            <w:r>
+              <w:rPr>
+                <w:rFonts w:ascii="Arial" w:hAnsi="Arial" w:cs="Arial"/>
+                <w:sz w:val="24"/>
+                <w:szCs w:val="24"/>
+              </w:rPr>
+              <w:t xml:space="preserve"> a </w:t>
+            </w:r>
+            <w:proofErr w:type="spellStart"/>
+            <w:r>
+              <w:rPr>
+                <w:rFonts w:ascii="Arial" w:hAnsi="Arial" w:cs="Arial"/>
+                <w:sz w:val="24"/>
+                <w:szCs w:val="24"/>
+              </w:rPr>
+              <w:t>minúsculas</w:t>
+            </w:r>
+            <w:proofErr w:type="spellEnd"/>
           </w:p>
         </w:tc>
       </w:tr>
@@ -6555,14 +7796,34 @@
                 <w:szCs w:val="24"/>
               </w:rPr>
             </w:pPr>
+            <w:proofErr w:type="spellStart"/>
             <w:r>
               <w:rPr>
                 <w:rFonts w:ascii="Arial" w:hAnsi="Arial" w:cs="Arial"/>
                 <w:sz w:val="24"/>
                 <w:szCs w:val="24"/>
               </w:rPr>
-              <w:t>Cambiar a mayúsculas</w:t>
-            </w:r>
+              <w:t>Cambiar</w:t>
+            </w:r>
+            <w:proofErr w:type="spellEnd"/>
+            <w:r>
+              <w:rPr>
+                <w:rFonts w:ascii="Arial" w:hAnsi="Arial" w:cs="Arial"/>
+                <w:sz w:val="24"/>
+                <w:szCs w:val="24"/>
+              </w:rPr>
+              <w:t xml:space="preserve"> a </w:t>
+            </w:r>
+            <w:proofErr w:type="spellStart"/>
+            <w:r>
+              <w:rPr>
+                <w:rFonts w:ascii="Arial" w:hAnsi="Arial" w:cs="Arial"/>
+                <w:sz w:val="24"/>
+                <w:szCs w:val="24"/>
+              </w:rPr>
+              <w:t>mayúsculas</w:t>
+            </w:r>
+            <w:proofErr w:type="spellEnd"/>
           </w:p>
         </w:tc>
       </w:tr>
@@ -6769,6 +8030,7 @@
           <w:lang w:val="es-CR"/>
         </w:rPr>
       </w:pPr>
+      <w:proofErr w:type="spellStart"/>
       <w:r>
         <w:rPr>
           <w:rFonts w:ascii="Arial" w:hAnsi="Arial" w:cs="Arial"/>
@@ -6778,6 +8040,7 @@
         </w:rPr>
         <w:t>Matemáticas</w:t>
       </w:r>
+      <w:proofErr w:type="spellEnd"/>
     </w:p>
     <w:tbl>
       <w:tblPr>
@@ -6817,6 +8080,7 @@
                 <w:szCs w:val="24"/>
               </w:rPr>
             </w:pPr>
+            <w:proofErr w:type="spellStart"/>
             <w:r>
               <w:rPr>
                 <w:rFonts w:ascii="Arial" w:hAnsi="Arial" w:cs="Arial"/>
@@ -6828,6 +8092,7 @@
               <w:lastRenderedPageBreak/>
               <w:t>Función</w:t>
             </w:r>
+            <w:proofErr w:type="spellEnd"/>
           </w:p>
         </w:tc>
         <w:tc>
@@ -6847,6 +8112,7 @@
                 <w:szCs w:val="24"/>
               </w:rPr>
             </w:pPr>
+            <w:proofErr w:type="spellStart"/>
             <w:r>
               <w:rPr>
                 <w:rFonts w:ascii="Arial" w:hAnsi="Arial" w:cs="Arial"/>
@@ -6857,6 +8123,7 @@
               </w:rPr>
               <w:t>Descripción</w:t>
             </w:r>
+            <w:proofErr w:type="spellEnd"/>
           </w:p>
         </w:tc>
       </w:tr>
@@ -6907,14 +8174,34 @@
                 <w:szCs w:val="24"/>
               </w:rPr>
             </w:pPr>
+            <w:proofErr w:type="spellStart"/>
             <w:r>
               <w:rPr>
                 <w:rFonts w:ascii="Arial" w:hAnsi="Arial" w:cs="Arial"/>
                 <w:sz w:val="24"/>
                 <w:szCs w:val="24"/>
               </w:rPr>
-              <w:t>Función exponencial</w:t>
-            </w:r>
+              <w:t>Función</w:t>
+            </w:r>
+            <w:proofErr w:type="spellEnd"/>
+            <w:r>
+              <w:rPr>
+                <w:rFonts w:ascii="Arial" w:hAnsi="Arial" w:cs="Arial"/>
+                <w:sz w:val="24"/>
+                <w:szCs w:val="24"/>
+              </w:rPr>
+              <w:t xml:space="preserve"> </w:t>
+            </w:r>
+            <w:proofErr w:type="spellStart"/>
+            <w:r>
+              <w:rPr>
+                <w:rFonts w:ascii="Arial" w:hAnsi="Arial" w:cs="Arial"/>
+                <w:sz w:val="24"/>
+                <w:szCs w:val="24"/>
+              </w:rPr>
+              <w:t>exponencial</w:t>
+            </w:r>
+            <w:proofErr w:type="spellEnd"/>
           </w:p>
         </w:tc>
       </w:tr>
@@ -6965,14 +8252,34 @@
                 <w:szCs w:val="24"/>
               </w:rPr>
             </w:pPr>
+            <w:proofErr w:type="spellStart"/>
             <w:r>
               <w:rPr>
                 <w:rFonts w:ascii="Arial" w:hAnsi="Arial" w:cs="Arial"/>
                 <w:sz w:val="24"/>
                 <w:szCs w:val="24"/>
               </w:rPr>
-              <w:t>Piso de un número</w:t>
-            </w:r>
+              <w:t>Piso</w:t>
+            </w:r>
+            <w:proofErr w:type="spellEnd"/>
+            <w:r>
+              <w:rPr>
+                <w:rFonts w:ascii="Arial" w:hAnsi="Arial" w:cs="Arial"/>
+                <w:sz w:val="24"/>
+                <w:szCs w:val="24"/>
+              </w:rPr>
+              <w:t xml:space="preserve"> de un </w:t>
+            </w:r>
+            <w:proofErr w:type="spellStart"/>
+            <w:r>
+              <w:rPr>
+                <w:rFonts w:ascii="Arial" w:hAnsi="Arial" w:cs="Arial"/>
+                <w:sz w:val="24"/>
+                <w:szCs w:val="24"/>
+              </w:rPr>
+              <w:t>número</w:t>
+            </w:r>
+            <w:proofErr w:type="spellEnd"/>
           </w:p>
         </w:tc>
       </w:tr>
@@ -7023,6 +8330,7 @@
                 <w:szCs w:val="24"/>
               </w:rPr>
             </w:pPr>
+            <w:proofErr w:type="spellStart"/>
             <w:r>
               <w:rPr>
                 <w:rFonts w:ascii="Arial" w:hAnsi="Arial" w:cs="Arial"/>
@@ -7031,6 +8339,7 @@
               </w:rPr>
               <w:t>Potencia</w:t>
             </w:r>
+            <w:proofErr w:type="spellEnd"/>
           </w:p>
         </w:tc>
       </w:tr>
@@ -7081,6 +8390,7 @@
                 <w:szCs w:val="24"/>
               </w:rPr>
             </w:pPr>
+            <w:proofErr w:type="spellStart"/>
             <w:r>
               <w:rPr>
                 <w:rFonts w:ascii="Arial" w:hAnsi="Arial" w:cs="Arial"/>
@@ -7089,6 +8399,7 @@
               </w:rPr>
               <w:t>Redondeo</w:t>
             </w:r>
+            <w:proofErr w:type="spellEnd"/>
           </w:p>
         </w:tc>
       </w:tr>
@@ -7139,14 +8450,34 @@
                 <w:szCs w:val="24"/>
               </w:rPr>
             </w:pPr>
+            <w:proofErr w:type="spellStart"/>
             <w:r>
               <w:rPr>
                 <w:rFonts w:ascii="Arial" w:hAnsi="Arial" w:cs="Arial"/>
                 <w:sz w:val="24"/>
                 <w:szCs w:val="24"/>
               </w:rPr>
-              <w:t>Raíz cuadrada</w:t>
-            </w:r>
+              <w:t>Raíz</w:t>
+            </w:r>
+            <w:proofErr w:type="spellEnd"/>
+            <w:r>
+              <w:rPr>
+                <w:rFonts w:ascii="Arial" w:hAnsi="Arial" w:cs="Arial"/>
+                <w:sz w:val="24"/>
+                <w:szCs w:val="24"/>
+              </w:rPr>
+              <w:t xml:space="preserve"> </w:t>
+            </w:r>
+            <w:proofErr w:type="spellStart"/>
+            <w:r>
+              <w:rPr>
+                <w:rFonts w:ascii="Arial" w:hAnsi="Arial" w:cs="Arial"/>
+                <w:sz w:val="24"/>
+                <w:szCs w:val="24"/>
+              </w:rPr>
+              <w:t>cuadrada</w:t>
+            </w:r>
+            <w:proofErr w:type="spellEnd"/>
           </w:p>
         </w:tc>
       </w:tr>
@@ -7226,6 +8557,7 @@
           <w:lang w:val="es-CR"/>
         </w:rPr>
       </w:pPr>
+      <w:proofErr w:type="spellStart"/>
       <w:r>
         <w:rPr>
           <w:rFonts w:ascii="Arial" w:hAnsi="Arial" w:cs="Arial"/>
@@ -7235,6 +8567,7 @@
         </w:rPr>
         <w:t>Otras</w:t>
       </w:r>
+      <w:proofErr w:type="spellEnd"/>
     </w:p>
     <w:tbl>
       <w:tblPr>
@@ -7274,6 +8607,7 @@
                 <w:szCs w:val="24"/>
               </w:rPr>
             </w:pPr>
+            <w:proofErr w:type="spellStart"/>
             <w:r>
               <w:rPr>
                 <w:rFonts w:ascii="Arial" w:hAnsi="Arial" w:cs="Arial"/>
@@ -7284,6 +8618,7 @@
               </w:rPr>
               <w:t>Función</w:t>
             </w:r>
+            <w:proofErr w:type="spellEnd"/>
           </w:p>
         </w:tc>
         <w:tc>
@@ -7303,6 +8638,7 @@
                 <w:szCs w:val="24"/>
               </w:rPr>
             </w:pPr>
+            <w:proofErr w:type="spellStart"/>
             <w:r>
               <w:rPr>
                 <w:rFonts w:ascii="Arial" w:hAnsi="Arial" w:cs="Arial"/>
@@ -7313,6 +8649,7 @@
               </w:rPr>
               <w:t>Descripción</w:t>
             </w:r>
+            <w:proofErr w:type="spellEnd"/>
           </w:p>
         </w:tc>
       </w:tr>
@@ -7363,6 +8700,7 @@
                 <w:szCs w:val="24"/>
               </w:rPr>
             </w:pPr>
+            <w:proofErr w:type="spellStart"/>
             <w:r>
               <w:rPr>
                 <w:rFonts w:ascii="Arial" w:hAnsi="Arial" w:cs="Arial"/>
@@ -7371,6 +8709,7 @@
               </w:rPr>
               <w:t>Edad</w:t>
             </w:r>
+            <w:proofErr w:type="spellEnd"/>
           </w:p>
         </w:tc>
       </w:tr>
@@ -7421,13 +8760,23 @@
                 <w:szCs w:val="24"/>
               </w:rPr>
             </w:pPr>
+            <w:proofErr w:type="spellStart"/>
             <w:r>
               <w:rPr>
                 <w:rFonts w:ascii="Arial" w:hAnsi="Arial" w:cs="Arial"/>
                 <w:sz w:val="24"/>
                 <w:szCs w:val="24"/>
               </w:rPr>
-              <w:t>Fecha y hora actual</w:t>
+              <w:t>Fecha</w:t>
+            </w:r>
+            <w:proofErr w:type="spellEnd"/>
+            <w:r>
+              <w:rPr>
+                <w:rFonts w:ascii="Arial" w:hAnsi="Arial" w:cs="Arial"/>
+                <w:sz w:val="24"/>
+                <w:szCs w:val="24"/>
+              </w:rPr>
+              <w:t xml:space="preserve"> y hora actual</w:t>
             </w:r>
           </w:p>
         </w:tc>
@@ -7479,6 +8828,7 @@
                 <w:szCs w:val="24"/>
               </w:rPr>
             </w:pPr>
+            <w:proofErr w:type="spellStart"/>
             <w:r>
               <w:rPr>
                 <w:rFonts w:ascii="Arial" w:hAnsi="Arial" w:cs="Arial"/>
@@ -7487,6 +8837,7 @@
               </w:rPr>
               <w:t>Área</w:t>
             </w:r>
+            <w:proofErr w:type="spellEnd"/>
           </w:p>
         </w:tc>
       </w:tr>
@@ -7543,8 +8894,18 @@
                 <w:sz w:val="24"/>
                 <w:szCs w:val="24"/>
               </w:rPr>
-              <w:t>Centro de un objeto</w:t>
-            </w:r>
+              <w:t xml:space="preserve">Centro de un </w:t>
+            </w:r>
+            <w:proofErr w:type="spellStart"/>
+            <w:r>
+              <w:rPr>
+                <w:rFonts w:ascii="Arial" w:hAnsi="Arial" w:cs="Arial"/>
+                <w:sz w:val="24"/>
+                <w:szCs w:val="24"/>
+              </w:rPr>
+              <w:t>objeto</w:t>
+            </w:r>
+            <w:proofErr w:type="spellEnd"/>
           </w:p>
         </w:tc>
       </w:tr>
@@ -7616,7 +8977,23 @@
           <w:rFonts w:ascii="Arial" w:hAnsi="Arial" w:cs="Arial"/>
           <w:lang w:val="es-CR"/>
         </w:rPr>
-        <w:t>5. Lección 4: Subqueries y O</w:t>
+        <w:t xml:space="preserve">5. Lección 4: </w:t>
+      </w:r>
+      <w:proofErr w:type="spellStart"/>
+      <w:r>
+        <w:rPr>
+          <w:rFonts w:ascii="Arial" w:hAnsi="Arial" w:cs="Arial"/>
+          <w:lang w:val="es-CR"/>
+        </w:rPr>
+        <w:t>Subqueries</w:t>
+      </w:r>
+      <w:proofErr w:type="spellEnd"/>
+      <w:r>
+        <w:rPr>
+          <w:rFonts w:ascii="Arial" w:hAnsi="Arial" w:cs="Arial"/>
+          <w:lang w:val="es-CR"/>
+        </w:rPr>
+        <w:t xml:space="preserve"> y O</w:t>
       </w:r>
       <w:r>
         <w:rPr>
@@ -7675,6 +9052,468 @@
           <w:lang w:val="es-CR"/>
         </w:rPr>
       </w:pPr>
+    </w:p>
+    <w:p>
+      <w:pPr>
+        <w:spacing w:after="0" w:line="240" w:lineRule="auto"/>
+        <w:ind w:left="720"/>
+        <w:rPr>
+          <w:rFonts w:ascii="Arial" w:eastAsia="Times New Roman" w:hAnsi="Arial" w:cs="Arial"/>
+          <w:color w:val="000000" w:themeColor="text1"/>
+          <w:sz w:val="24"/>
+          <w:szCs w:val="24"/>
+          <w:lang w:val="es-CR"/>
+        </w:rPr>
+      </w:pPr>
+      <w:r>
+        <w:rPr>
+          <w:rFonts w:ascii="Arial" w:eastAsia="Times New Roman" w:hAnsi="Arial" w:cs="Arial"/>
+          <w:color w:val="000000" w:themeColor="text1"/>
+          <w:sz w:val="24"/>
+          <w:szCs w:val="24"/>
+          <w:lang w:val="es-CR"/>
+        </w:rPr>
+        <w:t>Las vistas devuelven resultados parciales de datos.</w:t>
+      </w:r>
+    </w:p>
+    <w:p>
+      <w:pPr>
+        <w:spacing w:after="0" w:line="240" w:lineRule="auto"/>
+        <w:ind w:left="720"/>
+        <w:rPr>
+          <w:rFonts w:ascii="Arial" w:eastAsia="Times New Roman" w:hAnsi="Arial" w:cs="Arial"/>
+          <w:color w:val="000000" w:themeColor="text1"/>
+          <w:sz w:val="24"/>
+          <w:szCs w:val="24"/>
+          <w:lang w:val="es-CR"/>
+        </w:rPr>
+      </w:pPr>
+    </w:p>
+    <w:p>
+      <w:pPr>
+        <w:spacing w:after="0" w:line="240" w:lineRule="auto"/>
+        <w:ind w:left="720"/>
+        <w:rPr>
+          <w:rFonts w:ascii="Arial" w:eastAsia="Times New Roman" w:hAnsi="Arial" w:cs="Arial"/>
+          <w:color w:val="000000" w:themeColor="text1"/>
+          <w:sz w:val="24"/>
+          <w:szCs w:val="24"/>
+          <w:lang w:val="es-CR"/>
+        </w:rPr>
+      </w:pPr>
+      <w:r>
+        <w:rPr>
+          <w:rFonts w:ascii="Arial" w:eastAsia="Times New Roman" w:hAnsi="Arial" w:cs="Arial"/>
+          <w:color w:val="000000" w:themeColor="text1"/>
+          <w:sz w:val="24"/>
+          <w:szCs w:val="24"/>
+          <w:lang w:val="es-CR"/>
+        </w:rPr>
+        <w:t xml:space="preserve">Las vistas consisten en el resultado de un </w:t>
+      </w:r>
+      <w:proofErr w:type="spellStart"/>
+      <w:r>
+        <w:rPr>
+          <w:rFonts w:ascii="Arial" w:eastAsia="Times New Roman" w:hAnsi="Arial" w:cs="Arial"/>
+          <w:color w:val="000000" w:themeColor="text1"/>
+          <w:sz w:val="24"/>
+          <w:szCs w:val="24"/>
+          <w:lang w:val="es-CR"/>
+        </w:rPr>
+        <w:t>query</w:t>
+      </w:r>
+      <w:proofErr w:type="spellEnd"/>
+      <w:r>
+        <w:rPr>
+          <w:rFonts w:ascii="Arial" w:eastAsia="Times New Roman" w:hAnsi="Arial" w:cs="Arial"/>
+          <w:color w:val="000000" w:themeColor="text1"/>
+          <w:sz w:val="24"/>
+          <w:szCs w:val="24"/>
+          <w:lang w:val="es-CR"/>
+        </w:rPr>
+        <w:t xml:space="preserve"> pudiéndose guardar ese resultado en una tabla</w:t>
+      </w:r>
+      <w:r>
+        <w:rPr>
+          <w:rFonts w:ascii="Arial" w:eastAsia="Times New Roman" w:hAnsi="Arial" w:cs="Arial"/>
+          <w:color w:val="000000" w:themeColor="text1"/>
+          <w:sz w:val="24"/>
+          <w:szCs w:val="24"/>
+          <w:lang w:val="es-CR"/>
+        </w:rPr>
+        <w:t xml:space="preserve"> llamada vista y la cual se puede realizar consultas</w:t>
+      </w:r>
+      <w:r>
+        <w:rPr>
+          <w:rFonts w:ascii="Arial" w:eastAsia="Times New Roman" w:hAnsi="Arial" w:cs="Arial"/>
+          <w:color w:val="000000" w:themeColor="text1"/>
+          <w:sz w:val="24"/>
+          <w:szCs w:val="24"/>
+          <w:lang w:val="es-CR"/>
+        </w:rPr>
+        <w:t>.</w:t>
+      </w:r>
+    </w:p>
+    <w:p>
+      <w:pPr>
+        <w:spacing w:after="0" w:line="240" w:lineRule="auto"/>
+        <w:ind w:left="720"/>
+        <w:rPr>
+          <w:rFonts w:ascii="Arial" w:eastAsia="Times New Roman" w:hAnsi="Arial" w:cs="Arial"/>
+          <w:color w:val="000000" w:themeColor="text1"/>
+          <w:sz w:val="24"/>
+          <w:szCs w:val="24"/>
+          <w:lang w:val="es-CR"/>
+        </w:rPr>
+      </w:pPr>
+    </w:p>
+    <w:p>
+      <w:pPr>
+        <w:spacing w:after="0" w:line="240" w:lineRule="auto"/>
+        <w:ind w:left="720"/>
+        <w:rPr>
+          <w:rFonts w:ascii="Arial" w:eastAsia="Times New Roman" w:hAnsi="Arial" w:cs="Arial"/>
+          <w:color w:val="000000" w:themeColor="text1"/>
+          <w:sz w:val="24"/>
+          <w:szCs w:val="24"/>
+          <w:lang w:val="es-CR"/>
+        </w:rPr>
+      </w:pPr>
+      <w:r>
+        <w:rPr>
+          <w:rFonts w:ascii="Arial" w:eastAsia="Times New Roman" w:hAnsi="Arial" w:cs="Arial"/>
+          <w:color w:val="000000" w:themeColor="text1"/>
+          <w:sz w:val="24"/>
+          <w:szCs w:val="24"/>
+          <w:lang w:val="es-CR"/>
+        </w:rPr>
+        <w:t>Se crea un nombre de vista y una definición (la consulta de los valores que se quieren que retorne)</w:t>
+      </w:r>
+    </w:p>
+    <w:p>
+      <w:pPr>
+        <w:spacing w:after="0" w:line="240" w:lineRule="auto"/>
+        <w:ind w:left="720"/>
+        <w:rPr>
+          <w:rFonts w:ascii="Arial" w:eastAsia="Times New Roman" w:hAnsi="Arial" w:cs="Arial"/>
+          <w:color w:val="000000" w:themeColor="text1"/>
+          <w:sz w:val="24"/>
+          <w:szCs w:val="24"/>
+          <w:lang w:val="es-CR"/>
+        </w:rPr>
+      </w:pPr>
+    </w:p>
+    <w:p>
+      <w:pPr>
+        <w:spacing w:after="0" w:line="240" w:lineRule="auto"/>
+        <w:ind w:left="720"/>
+        <w:rPr>
+          <w:rFonts w:ascii="Arial" w:eastAsia="Times New Roman" w:hAnsi="Arial" w:cs="Arial"/>
+          <w:color w:val="000000" w:themeColor="text1"/>
+          <w:sz w:val="24"/>
+          <w:szCs w:val="24"/>
+          <w:lang w:val="es-CR"/>
+        </w:rPr>
+      </w:pPr>
+      <w:r>
+        <w:rPr>
+          <w:rFonts w:ascii="Arial" w:eastAsia="Times New Roman" w:hAnsi="Arial" w:cs="Arial"/>
+          <w:color w:val="000000" w:themeColor="text1"/>
+          <w:sz w:val="24"/>
+          <w:szCs w:val="24"/>
+          <w:lang w:val="es-CR"/>
+        </w:rPr>
+        <w:t>PostgreSQL tiene dos tipos de vistas:</w:t>
+      </w:r>
+    </w:p>
+    <w:p>
+      <w:pPr>
+        <w:pStyle w:val="ListParagraph"/>
+        <w:numPr>
+          <w:ilvl w:val="2"/>
+          <w:numId w:val="5"/>
+        </w:numPr>
+        <w:spacing w:after="0" w:line="240" w:lineRule="auto"/>
+        <w:rPr>
+          <w:rFonts w:ascii="Arial" w:eastAsia="Times New Roman" w:hAnsi="Arial" w:cs="Arial"/>
+          <w:color w:val="000000" w:themeColor="text1"/>
+          <w:sz w:val="24"/>
+          <w:szCs w:val="24"/>
+          <w:lang w:val="es-CR"/>
+        </w:rPr>
+      </w:pPr>
+      <w:r>
+        <w:rPr>
+          <w:rFonts w:ascii="Arial" w:eastAsia="Times New Roman" w:hAnsi="Arial" w:cs="Arial"/>
+          <w:color w:val="000000" w:themeColor="text1"/>
+          <w:sz w:val="24"/>
+          <w:szCs w:val="24"/>
+          <w:lang w:val="es-CR"/>
+        </w:rPr>
+        <w:lastRenderedPageBreak/>
+        <w:t>Vistas: son vistas y se calculan en el momento</w:t>
+      </w:r>
+    </w:p>
+    <w:p>
+      <w:pPr>
+        <w:pStyle w:val="ListParagraph"/>
+        <w:numPr>
+          <w:ilvl w:val="2"/>
+          <w:numId w:val="5"/>
+        </w:numPr>
+        <w:spacing w:after="0" w:line="240" w:lineRule="auto"/>
+        <w:rPr>
+          <w:rFonts w:ascii="Arial" w:eastAsia="Times New Roman" w:hAnsi="Arial" w:cs="Arial"/>
+          <w:color w:val="000000" w:themeColor="text1"/>
+          <w:sz w:val="24"/>
+          <w:szCs w:val="24"/>
+          <w:lang w:val="es-CR"/>
+        </w:rPr>
+      </w:pPr>
+      <w:r>
+        <w:rPr>
+          <w:rFonts w:ascii="Arial" w:eastAsia="Times New Roman" w:hAnsi="Arial" w:cs="Arial"/>
+          <w:color w:val="000000" w:themeColor="text1"/>
+          <w:sz w:val="24"/>
+          <w:szCs w:val="24"/>
+          <w:lang w:val="es-CR"/>
+        </w:rPr>
+        <w:t>Vistas Materializadas: crea unos resultados a partir de una consulta</w:t>
+      </w:r>
+      <w:r>
+        <w:rPr>
+          <w:rFonts w:ascii="Arial" w:eastAsia="Times New Roman" w:hAnsi="Arial" w:cs="Arial"/>
+          <w:color w:val="000000" w:themeColor="text1"/>
+          <w:sz w:val="24"/>
+          <w:szCs w:val="24"/>
+          <w:lang w:val="es-CR"/>
+        </w:rPr>
+        <w:t>. Sirven para datos que no cambien frecuentemente</w:t>
+      </w:r>
+      <w:r>
+        <w:rPr>
+          <w:rFonts w:ascii="Arial" w:eastAsia="Times New Roman" w:hAnsi="Arial" w:cs="Arial"/>
+          <w:color w:val="000000" w:themeColor="text1"/>
+          <w:sz w:val="24"/>
+          <w:szCs w:val="24"/>
+          <w:lang w:val="es-CR"/>
+        </w:rPr>
+        <w:t>.</w:t>
+      </w:r>
+      <w:r>
+        <w:rPr>
+          <w:rFonts w:ascii="Arial" w:eastAsia="Times New Roman" w:hAnsi="Arial" w:cs="Arial"/>
+          <w:color w:val="000000" w:themeColor="text1"/>
+          <w:sz w:val="24"/>
+          <w:szCs w:val="24"/>
+          <w:lang w:val="es-CR"/>
+        </w:rPr>
+        <w:t xml:space="preserve"> Para aparezcan datos se debe ejecutar el comando </w:t>
+      </w:r>
+      <w:proofErr w:type="spellStart"/>
+      <w:r>
+        <w:rPr>
+          <w:rFonts w:ascii="Arial" w:eastAsia="Times New Roman" w:hAnsi="Arial" w:cs="Arial"/>
+          <w:color w:val="000000" w:themeColor="text1"/>
+          <w:sz w:val="24"/>
+          <w:szCs w:val="24"/>
+          <w:lang w:val="es-CR"/>
+        </w:rPr>
+        <w:t>refresh</w:t>
+      </w:r>
+      <w:proofErr w:type="spellEnd"/>
+      <w:r>
+        <w:rPr>
+          <w:rFonts w:ascii="Arial" w:eastAsia="Times New Roman" w:hAnsi="Arial" w:cs="Arial"/>
+          <w:color w:val="000000" w:themeColor="text1"/>
+          <w:sz w:val="24"/>
+          <w:szCs w:val="24"/>
+          <w:lang w:val="es-CR"/>
+        </w:rPr>
+        <w:t>.</w:t>
+      </w:r>
+      <w:r>
+        <w:rPr>
+          <w:rFonts w:ascii="Arial" w:eastAsia="Times New Roman" w:hAnsi="Arial" w:cs="Arial"/>
+          <w:color w:val="000000" w:themeColor="text1"/>
+          <w:sz w:val="24"/>
+          <w:szCs w:val="24"/>
+          <w:lang w:val="es-CR"/>
+        </w:rPr>
+        <w:t xml:space="preserve"> </w:t>
+      </w:r>
+      <w:proofErr w:type="spellStart"/>
+      <w:r>
+        <w:rPr>
+          <w:rFonts w:ascii="Arial" w:eastAsia="Times New Roman" w:hAnsi="Arial" w:cs="Arial"/>
+          <w:color w:val="000000" w:themeColor="text1"/>
+          <w:sz w:val="24"/>
+          <w:szCs w:val="24"/>
+          <w:lang w:val="es-CR"/>
+        </w:rPr>
+        <w:t>Click</w:t>
+      </w:r>
+      <w:proofErr w:type="spellEnd"/>
+      <w:r>
+        <w:rPr>
+          <w:rFonts w:ascii="Arial" w:eastAsia="Times New Roman" w:hAnsi="Arial" w:cs="Arial"/>
+          <w:color w:val="000000" w:themeColor="text1"/>
+          <w:sz w:val="24"/>
+          <w:szCs w:val="24"/>
+          <w:lang w:val="es-CR"/>
+        </w:rPr>
+        <w:t xml:space="preserve"> derecho en la vista materializada y seleccionar </w:t>
+      </w:r>
+      <w:proofErr w:type="spellStart"/>
+      <w:r>
+        <w:rPr>
+          <w:rFonts w:ascii="Arial" w:eastAsia="Times New Roman" w:hAnsi="Arial" w:cs="Arial"/>
+          <w:color w:val="000000" w:themeColor="text1"/>
+          <w:sz w:val="24"/>
+          <w:szCs w:val="24"/>
+          <w:lang w:val="es-CR"/>
+        </w:rPr>
+        <w:t>refresh</w:t>
+      </w:r>
+      <w:proofErr w:type="spellEnd"/>
+      <w:r>
+        <w:rPr>
+          <w:rFonts w:ascii="Arial" w:eastAsia="Times New Roman" w:hAnsi="Arial" w:cs="Arial"/>
+          <w:color w:val="000000" w:themeColor="text1"/>
+          <w:sz w:val="24"/>
+          <w:szCs w:val="24"/>
+          <w:lang w:val="es-CR"/>
+        </w:rPr>
+        <w:t xml:space="preserve"> </w:t>
+      </w:r>
+      <w:proofErr w:type="spellStart"/>
+      <w:r>
+        <w:rPr>
+          <w:rFonts w:ascii="Arial" w:eastAsia="Times New Roman" w:hAnsi="Arial" w:cs="Arial"/>
+          <w:color w:val="000000" w:themeColor="text1"/>
+          <w:sz w:val="24"/>
+          <w:szCs w:val="24"/>
+          <w:lang w:val="es-CR"/>
+        </w:rPr>
+        <w:t>view</w:t>
+      </w:r>
+      <w:proofErr w:type="spellEnd"/>
+      <w:r>
+        <w:rPr>
+          <w:rFonts w:ascii="Arial" w:eastAsia="Times New Roman" w:hAnsi="Arial" w:cs="Arial"/>
+          <w:color w:val="000000" w:themeColor="text1"/>
+          <w:sz w:val="24"/>
+          <w:szCs w:val="24"/>
+          <w:lang w:val="es-CR"/>
+        </w:rPr>
+        <w:t xml:space="preserve"> </w:t>
+      </w:r>
+      <w:proofErr w:type="spellStart"/>
+      <w:r>
+        <w:rPr>
+          <w:rFonts w:ascii="Arial" w:eastAsia="Times New Roman" w:hAnsi="Arial" w:cs="Arial"/>
+          <w:color w:val="000000" w:themeColor="text1"/>
+          <w:sz w:val="24"/>
+          <w:szCs w:val="24"/>
+          <w:lang w:val="es-CR"/>
+        </w:rPr>
+        <w:t>with</w:t>
+      </w:r>
+      <w:proofErr w:type="spellEnd"/>
+      <w:r>
+        <w:rPr>
+          <w:rFonts w:ascii="Arial" w:eastAsia="Times New Roman" w:hAnsi="Arial" w:cs="Arial"/>
+          <w:color w:val="000000" w:themeColor="text1"/>
+          <w:sz w:val="24"/>
+          <w:szCs w:val="24"/>
+          <w:lang w:val="es-CR"/>
+        </w:rPr>
+        <w:t xml:space="preserve"> data</w:t>
+      </w:r>
+    </w:p>
+    <w:p>
+      <w:pPr>
+        <w:spacing w:after="0" w:line="240" w:lineRule="auto"/>
+        <w:ind w:left="720"/>
+        <w:rPr>
+          <w:rFonts w:ascii="Arial" w:eastAsia="Times New Roman" w:hAnsi="Arial" w:cs="Arial"/>
+          <w:color w:val="000000" w:themeColor="text1"/>
+          <w:sz w:val="24"/>
+          <w:szCs w:val="24"/>
+          <w:lang w:val="es-CR"/>
+        </w:rPr>
+      </w:pPr>
+    </w:p>
+    <w:p>
+      <w:pPr>
+        <w:spacing w:after="0" w:line="240" w:lineRule="auto"/>
+        <w:ind w:left="720"/>
+        <w:rPr>
+          <w:rFonts w:ascii="Arial" w:eastAsia="Times New Roman" w:hAnsi="Arial" w:cs="Arial"/>
+          <w:color w:val="000000" w:themeColor="text1"/>
+          <w:sz w:val="24"/>
+          <w:szCs w:val="24"/>
+          <w:lang w:val="es-CR"/>
+        </w:rPr>
+      </w:pPr>
+      <w:r>
+        <w:rPr>
+          <w:rFonts w:ascii="Arial" w:eastAsia="Times New Roman" w:hAnsi="Arial" w:cs="Arial"/>
+          <w:color w:val="000000" w:themeColor="text1"/>
+          <w:sz w:val="24"/>
+          <w:szCs w:val="24"/>
+          <w:lang w:val="es-CR"/>
+        </w:rPr>
+        <w:t xml:space="preserve">Vistas son útiles para reportes o </w:t>
+      </w:r>
+      <w:proofErr w:type="spellStart"/>
+      <w:r>
+        <w:rPr>
+          <w:rFonts w:ascii="Arial" w:eastAsia="Times New Roman" w:hAnsi="Arial" w:cs="Arial"/>
+          <w:color w:val="000000" w:themeColor="text1"/>
+          <w:sz w:val="24"/>
+          <w:szCs w:val="24"/>
+          <w:lang w:val="es-CR"/>
+        </w:rPr>
+        <w:t>dashboards</w:t>
+      </w:r>
+      <w:proofErr w:type="spellEnd"/>
+      <w:r>
+        <w:rPr>
+          <w:rFonts w:ascii="Arial" w:eastAsia="Times New Roman" w:hAnsi="Arial" w:cs="Arial"/>
+          <w:color w:val="000000" w:themeColor="text1"/>
+          <w:sz w:val="24"/>
+          <w:szCs w:val="24"/>
+          <w:lang w:val="es-CR"/>
+        </w:rPr>
+        <w:t>.</w:t>
+      </w:r>
+    </w:p>
+    <w:p>
+      <w:pPr>
+        <w:spacing w:after="0" w:line="240" w:lineRule="auto"/>
+        <w:ind w:left="720"/>
+        <w:rPr>
+          <w:rFonts w:ascii="Arial" w:eastAsia="Times New Roman" w:hAnsi="Arial" w:cs="Arial"/>
+          <w:color w:val="000000" w:themeColor="text1"/>
+          <w:sz w:val="24"/>
+          <w:szCs w:val="24"/>
+          <w:lang w:val="es-CR"/>
+        </w:rPr>
+      </w:pPr>
+    </w:p>
+    <w:p>
+      <w:pPr>
+        <w:spacing w:after="0" w:line="240" w:lineRule="auto"/>
+        <w:ind w:left="720"/>
+        <w:rPr>
+          <w:rFonts w:ascii="Arial" w:eastAsia="Times New Roman" w:hAnsi="Arial" w:cs="Arial"/>
+          <w:color w:val="000000" w:themeColor="text1"/>
+          <w:sz w:val="24"/>
+          <w:szCs w:val="24"/>
+          <w:lang w:val="es-CR"/>
+        </w:rPr>
+      </w:pPr>
       <w:r>
         <w:rPr>
           <w:rFonts w:ascii="Arial" w:eastAsia="Times New Roman" w:hAnsi="Arial" w:cs="Arial"/>
@@ -7752,7 +9591,51 @@
           <w:szCs w:val="24"/>
           <w:lang w:val="es-CR"/>
         </w:rPr>
-        <w:t>5.5. ¿Sabías qué?</w:t>
+        <w:t>5.5. ¿</w:t>
+      </w:r>
+      <w:proofErr w:type="spellStart"/>
+      <w:r>
+        <w:rPr>
+          <w:rFonts w:ascii="Arial" w:eastAsia="Times New Roman" w:hAnsi="Arial" w:cs="Arial"/>
+          <w:color w:val="000000" w:themeColor="text1"/>
+          <w:sz w:val="24"/>
+          <w:szCs w:val="24"/>
+          <w:lang w:val="es-CR"/>
+        </w:rPr>
+        <w:t>Sabías</w:t>
+      </w:r>
+      <w:proofErr w:type="spellEnd"/>
+      <w:r>
+        <w:rPr>
+          <w:rFonts w:ascii="Arial" w:eastAsia="Times New Roman" w:hAnsi="Arial" w:cs="Arial"/>
+          <w:color w:val="000000" w:themeColor="text1"/>
+          <w:sz w:val="24"/>
+          <w:szCs w:val="24"/>
+          <w:lang w:val="es-CR"/>
+        </w:rPr>
+        <w:t xml:space="preserve"> </w:t>
+      </w:r>
+      <w:proofErr w:type="spellStart"/>
+      <w:r>
+        <w:rPr>
+          <w:rFonts w:ascii="Arial" w:eastAsia="Times New Roman" w:hAnsi="Arial" w:cs="Arial"/>
+          <w:color w:val="000000" w:themeColor="text1"/>
+          <w:sz w:val="24"/>
+          <w:szCs w:val="24"/>
+          <w:lang w:val="es-CR"/>
+        </w:rPr>
+        <w:t>qué</w:t>
+      </w:r>
+      <w:proofErr w:type="spellEnd"/>
+      <w:r>
+        <w:rPr>
+          <w:rFonts w:ascii="Arial" w:eastAsia="Times New Roman" w:hAnsi="Arial" w:cs="Arial"/>
+          <w:color w:val="000000" w:themeColor="text1"/>
+          <w:sz w:val="24"/>
+          <w:szCs w:val="24"/>
+          <w:lang w:val="es-CR"/>
+        </w:rPr>
+        <w:t>?</w:t>
       </w:r>
     </w:p>
     <w:sectPr>
@@ -8242,7 +10125,7 @@
   <w:abstractNum w:abstractNumId="4" w15:restartNumberingAfterBreak="0">
     <w:nsid w:val="69250032"/>
     <w:multiLevelType w:val="multilevel"/>
-    <w:tmpl w:val="42CAB7EA"/>
+    <w:tmpl w:val="09E27152"/>
     <w:lvl w:ilvl="0">
       <w:start w:val="1"/>
       <w:numFmt w:val="decimal"/>
@@ -8271,17 +10154,17 @@
         <w:sz w:val="20"/>
       </w:rPr>
     </w:lvl>
-    <w:lvl w:ilvl="2" w:tentative="1">
-      <w:start w:val="1"/>
-      <w:numFmt w:val="decimal"/>
-      <w:lvlText w:val="%3."/>
+    <w:lvl w:ilvl="2">
+      <w:start w:val="5"/>
+      <w:numFmt w:val="bullet"/>
+      <w:lvlText w:val="-"/>
       <w:lvlJc w:val="left"/>
       <w:pPr>
-        <w:tabs>
-          <w:tab w:val="num" w:pos="3240"/>
-        </w:tabs>
         <w:ind w:left="3240" w:hanging="360"/>
       </w:pPr>
+      <w:rPr>
+        <w:rFonts w:ascii="Arial" w:eastAsia="Times New Roman" w:hAnsi="Arial" w:cs="Arial" w:hint="default"/>
+      </w:rPr>
     </w:lvl>
     <w:lvl w:ilvl="3" w:tentative="1">
       <w:start w:val="1"/>

</xml_diff>